<commit_message>
thúy đẩy sửa giáo viên
</commit_message>
<xml_diff>
--- a/Reports/_Report.docx
+++ b/Reports/_Report.docx
@@ -1830,7 +1830,7 @@
             <wp:cNvGraphicFramePr/>
             <a:graphic xmlns:a="http://schemas.openxmlformats.org/drawingml/2006/main">
               <a:graphicData uri="http://schemas.openxmlformats.org/drawingml/2006/diagram">
-                <dgm:relIds xmlns:dgm="http://schemas.openxmlformats.org/drawingml/2006/diagram" xmlns:r="http://schemas.openxmlformats.org/officeDocument/2006/relationships" r:dm="rId6" r:lo="rId7" r:qs="rId8" r:cs="rId9"/>
+                <dgm:relIds xmlns:dgm="http://schemas.openxmlformats.org/drawingml/2006/diagram" xmlns:r="http://schemas.openxmlformats.org/officeDocument/2006/relationships" r:dm="rId7" r:lo="rId8" r:qs="rId9" r:cs="rId10"/>
               </a:graphicData>
             </a:graphic>
           </wp:inline>
@@ -1961,7 +1961,7 @@
             <wp:cNvGraphicFramePr/>
             <a:graphic xmlns:a="http://schemas.openxmlformats.org/drawingml/2006/main">
               <a:graphicData uri="http://schemas.openxmlformats.org/drawingml/2006/diagram">
-                <dgm:relIds xmlns:dgm="http://schemas.openxmlformats.org/drawingml/2006/diagram" xmlns:r="http://schemas.openxmlformats.org/officeDocument/2006/relationships" r:dm="rId11" r:lo="rId12" r:qs="rId13" r:cs="rId14"/>
+                <dgm:relIds xmlns:dgm="http://schemas.openxmlformats.org/drawingml/2006/diagram" xmlns:r="http://schemas.openxmlformats.org/officeDocument/2006/relationships" r:dm="rId12" r:lo="rId13" r:qs="rId14" r:cs="rId15"/>
               </a:graphicData>
             </a:graphic>
           </wp:inline>
@@ -2062,12 +2062,12 @@
         <w:drawing>
           <wp:inline distT="0" distB="0" distL="0" distR="0" wp14:anchorId="3BE78CFE" wp14:editId="3D18BB9F">
             <wp:extent cx="5457825" cy="2409825"/>
-            <wp:effectExtent l="76200" t="0" r="123825" b="0"/>
+            <wp:effectExtent l="76200" t="0" r="85725" b="0"/>
             <wp:docPr id="5" name="Diagram 5"/>
             <wp:cNvGraphicFramePr/>
             <a:graphic xmlns:a="http://schemas.openxmlformats.org/drawingml/2006/main">
               <a:graphicData uri="http://schemas.openxmlformats.org/drawingml/2006/diagram">
-                <dgm:relIds xmlns:dgm="http://schemas.openxmlformats.org/drawingml/2006/diagram" xmlns:r="http://schemas.openxmlformats.org/officeDocument/2006/relationships" r:dm="rId16" r:lo="rId17" r:qs="rId18" r:cs="rId19"/>
+                <dgm:relIds xmlns:dgm="http://schemas.openxmlformats.org/drawingml/2006/diagram" xmlns:r="http://schemas.openxmlformats.org/officeDocument/2006/relationships" r:dm="rId17" r:lo="rId18" r:qs="rId19" r:cs="rId20"/>
               </a:graphicData>
             </a:graphic>
           </wp:inline>
@@ -9784,7 +9784,7 @@
                     <pic:cNvPicPr/>
                   </pic:nvPicPr>
                   <pic:blipFill>
-                    <a:blip r:embed="rId21">
+                    <a:blip r:embed="rId22">
                       <a:extLst>
                         <a:ext uri="{28A0092B-C50C-407E-A947-70E740481C1C}">
                           <a14:useLocalDpi xmlns:a14="http://schemas.microsoft.com/office/drawing/2010/main" val="0"/>
@@ -10245,11 +10245,39 @@
     </w:p>
     <w:p>
       <w:pPr>
+        <w:pStyle w:val="ListParagraph"/>
+        <w:keepNext/>
+        <w:keepLines/>
         <w:numPr>
           <w:ilvl w:val="0"/>
           <w:numId w:val="7"/>
         </w:numPr>
+        <w:spacing w:before="480" w:after="0" w:line="276" w:lineRule="auto"/>
+        <w:jc w:val="both"/>
+        <w:outlineLvl w:val="0"/>
+        <w:rPr>
+          <w:rFonts w:eastAsia="Times New Roman"/>
+          <w:bCs/>
+          <w:sz w:val="26"/>
+          <w:szCs w:val="26"/>
+          <w:lang w:val="vi-VN" w:eastAsia="ja-JP"/>
+        </w:rPr>
+      </w:pPr>
+      <w:r>
+        <w:rPr>
+          <w:rFonts w:eastAsia="Times New Roman"/>
+          <w:bCs/>
+          <w:sz w:val="26"/>
+          <w:szCs w:val="26"/>
+          <w:lang w:val="vi-VN" w:eastAsia="ja-JP"/>
+        </w:rPr>
+        <w:t>Lấy thông tin từ bảng lecturer tương ứng với các thuộc tính:</w:t>
+      </w:r>
+    </w:p>
+    <w:p>
+      <w:pPr>
         <w:spacing w:before="0" w:line="276" w:lineRule="auto"/>
+        <w:ind w:left="1080" w:firstLine="0"/>
         <w:contextualSpacing/>
         <w:jc w:val="both"/>
         <w:rPr>
@@ -10259,51 +10287,6 @@
           <w:lang w:val="vi-VN" w:eastAsia="ja-JP"/>
         </w:rPr>
       </w:pPr>
-      <w:r>
-        <w:rPr>
-          <w:rFonts w:eastAsia="Times New Roman"/>
-          <w:sz w:val="24"/>
-          <w:szCs w:val="22"/>
-          <w:lang w:val="vi-VN" w:eastAsia="ja-JP"/>
-        </w:rPr>
-        <w:t>Lấy</w:t>
-      </w:r>
-      <w:r>
-        <w:rPr>
-          <w:rFonts w:eastAsia="Times New Roman"/>
-          <w:sz w:val="24"/>
-          <w:szCs w:val="22"/>
-          <w:lang w:eastAsia="ja-JP"/>
-        </w:rPr>
-        <w:t xml:space="preserve"> những</w:t>
-      </w:r>
-      <w:r>
-        <w:rPr>
-          <w:rFonts w:eastAsia="Times New Roman"/>
-          <w:sz w:val="24"/>
-          <w:szCs w:val="22"/>
-          <w:lang w:val="vi-VN" w:eastAsia="ja-JP"/>
-        </w:rPr>
-        <w:t xml:space="preserve"> thông tin từ bảng </w:t>
-      </w:r>
-      <w:r>
-        <w:rPr>
-          <w:rFonts w:eastAsia="Times New Roman"/>
-          <w:sz w:val="24"/>
-          <w:szCs w:val="22"/>
-          <w:lang w:eastAsia="ja-JP"/>
-        </w:rPr>
-        <w:t>lecturer</w:t>
-      </w:r>
-      <w:r>
-        <w:rPr>
-          <w:rFonts w:eastAsia="Times New Roman"/>
-          <w:sz w:val="24"/>
-          <w:szCs w:val="22"/>
-          <w:lang w:eastAsia="ja-JP"/>
-        </w:rPr>
-        <w:t xml:space="preserve"> </w:t>
-      </w:r>
     </w:p>
     <w:p>
       <w:pPr>
@@ -10394,6 +10377,1157 @@
         </w:rPr>
         <w:t>image</w:t>
       </w:r>
+    </w:p>
+    <w:p>
+      <w:pPr>
+        <w:pStyle w:val="ListParagraph"/>
+        <w:keepNext/>
+        <w:keepLines/>
+        <w:spacing w:before="480" w:after="0" w:line="276" w:lineRule="auto"/>
+        <w:ind w:left="360" w:firstLine="0"/>
+        <w:jc w:val="both"/>
+        <w:outlineLvl w:val="0"/>
+        <w:rPr>
+          <w:rFonts w:eastAsia="Times New Roman"/>
+          <w:b/>
+          <w:bCs/>
+          <w:color w:val="548DD4" w:themeColor="text2" w:themeTint="99"/>
+          <w:sz w:val="26"/>
+          <w:szCs w:val="26"/>
+          <w:lang w:eastAsia="ja-JP"/>
+        </w:rPr>
+      </w:pPr>
+      <w:r>
+        <w:rPr>
+          <w:rFonts w:eastAsia="Times New Roman"/>
+          <w:b/>
+          <w:bCs/>
+          <w:color w:val="548DD4" w:themeColor="text2" w:themeTint="99"/>
+          <w:sz w:val="26"/>
+          <w:szCs w:val="26"/>
+          <w:lang w:eastAsia="ja-JP"/>
+        </w:rPr>
+        <w:lastRenderedPageBreak/>
+        <w:t xml:space="preserve">Đăng nhập </w:t>
+      </w:r>
+    </w:p>
+    <w:p>
+      <w:pPr>
+        <w:pStyle w:val="ListParagraph"/>
+        <w:keepNext/>
+        <w:keepLines/>
+        <w:spacing w:before="480" w:after="0" w:line="276" w:lineRule="auto"/>
+        <w:ind w:left="360" w:firstLine="0"/>
+        <w:jc w:val="both"/>
+        <w:outlineLvl w:val="0"/>
+        <w:rPr>
+          <w:rFonts w:eastAsia="Times New Roman"/>
+          <w:b/>
+          <w:bCs/>
+          <w:i/>
+          <w:color w:val="548DD4" w:themeColor="text2" w:themeTint="99"/>
+          <w:sz w:val="26"/>
+          <w:szCs w:val="26"/>
+          <w:lang w:eastAsia="ja-JP"/>
+        </w:rPr>
+      </w:pPr>
+      <w:r>
+        <w:rPr>
+          <w:rFonts w:eastAsia="Times New Roman"/>
+          <w:b/>
+          <w:bCs/>
+          <w:i/>
+          <w:color w:val="548DD4" w:themeColor="text2" w:themeTint="99"/>
+          <w:sz w:val="26"/>
+          <w:szCs w:val="26"/>
+          <w:lang w:val="vi-VN" w:eastAsia="ja-JP"/>
+        </w:rPr>
+        <w:t>Giao diện</w:t>
+      </w:r>
+    </w:p>
+    <w:p>
+      <w:pPr>
+        <w:pStyle w:val="ListParagraph"/>
+        <w:keepNext/>
+        <w:keepLines/>
+        <w:spacing w:before="480" w:after="0" w:line="276" w:lineRule="auto"/>
+        <w:ind w:left="360" w:firstLine="0"/>
+        <w:jc w:val="both"/>
+        <w:outlineLvl w:val="0"/>
+        <w:rPr>
+          <w:rFonts w:eastAsia="Times New Roman"/>
+          <w:b/>
+          <w:bCs/>
+          <w:i/>
+          <w:color w:val="548DD4" w:themeColor="text2" w:themeTint="99"/>
+          <w:sz w:val="26"/>
+          <w:szCs w:val="26"/>
+          <w:lang w:eastAsia="ja-JP"/>
+        </w:rPr>
+      </w:pPr>
+    </w:p>
+    <w:p>
+      <w:pPr>
+        <w:pStyle w:val="ListParagraph"/>
+        <w:keepNext/>
+        <w:keepLines/>
+        <w:spacing w:before="480" w:after="0" w:line="276" w:lineRule="auto"/>
+        <w:ind w:left="360" w:firstLine="0"/>
+        <w:jc w:val="both"/>
+        <w:outlineLvl w:val="0"/>
+        <w:rPr>
+          <w:rFonts w:eastAsia="Times New Roman"/>
+          <w:b/>
+          <w:bCs/>
+          <w:i/>
+          <w:color w:val="548DD4" w:themeColor="text2" w:themeTint="99"/>
+          <w:sz w:val="26"/>
+          <w:szCs w:val="26"/>
+          <w:lang w:val="vi-VN" w:eastAsia="ja-JP"/>
+        </w:rPr>
+      </w:pPr>
+      <w:r>
+        <w:rPr>
+          <w:rFonts w:eastAsia="Times New Roman"/>
+          <w:b/>
+          <w:bCs/>
+          <w:i/>
+          <w:noProof/>
+          <w:color w:val="548DD4" w:themeColor="text2" w:themeTint="99"/>
+          <w:sz w:val="26"/>
+          <w:szCs w:val="26"/>
+          <w:lang w:val="vi-VN" w:eastAsia="vi-VN"/>
+        </w:rPr>
+        <w:drawing>
+          <wp:inline distT="0" distB="0" distL="0" distR="0">
+            <wp:extent cx="5475605" cy="3399790"/>
+            <wp:effectExtent l="0" t="0" r="0" b="0"/>
+            <wp:docPr id="16" name="Picture 16"/>
+            <wp:cNvGraphicFramePr>
+              <a:graphicFrameLocks xmlns:a="http://schemas.openxmlformats.org/drawingml/2006/main" noChangeAspect="1"/>
+            </wp:cNvGraphicFramePr>
+            <a:graphic xmlns:a="http://schemas.openxmlformats.org/drawingml/2006/main">
+              <a:graphicData uri="http://schemas.openxmlformats.org/drawingml/2006/picture">
+                <pic:pic xmlns:pic="http://schemas.openxmlformats.org/drawingml/2006/picture">
+                  <pic:nvPicPr>
+                    <pic:cNvPr id="0" name="Screenshot (92).png"/>
+                    <pic:cNvPicPr/>
+                  </pic:nvPicPr>
+                  <pic:blipFill>
+                    <a:blip r:embed="rId23">
+                      <a:extLst>
+                        <a:ext uri="{28A0092B-C50C-407E-A947-70E740481C1C}">
+                          <a14:useLocalDpi xmlns:a14="http://schemas.microsoft.com/office/drawing/2010/main" val="0"/>
+                        </a:ext>
+                      </a:extLst>
+                    </a:blip>
+                    <a:stretch>
+                      <a:fillRect/>
+                    </a:stretch>
+                  </pic:blipFill>
+                  <pic:spPr>
+                    <a:xfrm>
+                      <a:off x="0" y="0"/>
+                      <a:ext cx="5475605" cy="3399790"/>
+                    </a:xfrm>
+                    <a:prstGeom prst="rect">
+                      <a:avLst/>
+                    </a:prstGeom>
+                  </pic:spPr>
+                </pic:pic>
+              </a:graphicData>
+            </a:graphic>
+          </wp:inline>
+        </w:drawing>
+      </w:r>
+    </w:p>
+    <w:p>
+      <w:pPr>
+        <w:pStyle w:val="ListParagraph"/>
+        <w:keepNext/>
+        <w:keepLines/>
+        <w:spacing w:before="480" w:after="0" w:line="276" w:lineRule="auto"/>
+        <w:ind w:left="360" w:firstLine="0"/>
+        <w:jc w:val="both"/>
+        <w:outlineLvl w:val="0"/>
+        <w:rPr>
+          <w:rFonts w:eastAsia="Times New Roman"/>
+          <w:b/>
+          <w:bCs/>
+          <w:i/>
+          <w:color w:val="548DD4" w:themeColor="text2" w:themeTint="99"/>
+          <w:sz w:val="26"/>
+          <w:szCs w:val="26"/>
+          <w:lang w:val="vi-VN" w:eastAsia="ja-JP"/>
+        </w:rPr>
+      </w:pPr>
+    </w:p>
+    <w:p>
+      <w:pPr>
+        <w:pStyle w:val="ListParagraph"/>
+        <w:keepNext/>
+        <w:keepLines/>
+        <w:spacing w:before="480" w:after="0" w:line="276" w:lineRule="auto"/>
+        <w:ind w:left="360" w:firstLine="0"/>
+        <w:jc w:val="both"/>
+        <w:outlineLvl w:val="0"/>
+        <w:rPr>
+          <w:rFonts w:eastAsia="Times New Roman"/>
+          <w:b/>
+          <w:bCs/>
+          <w:i/>
+          <w:color w:val="548DD4" w:themeColor="text2" w:themeTint="99"/>
+          <w:sz w:val="26"/>
+          <w:szCs w:val="26"/>
+          <w:lang w:val="vi-VN" w:eastAsia="ja-JP"/>
+        </w:rPr>
+      </w:pPr>
+      <w:r>
+        <w:rPr>
+          <w:rFonts w:eastAsia="Times New Roman"/>
+          <w:b/>
+          <w:bCs/>
+          <w:i/>
+          <w:color w:val="548DD4" w:themeColor="text2" w:themeTint="99"/>
+          <w:sz w:val="26"/>
+          <w:szCs w:val="26"/>
+          <w:lang w:val="vi-VN" w:eastAsia="ja-JP"/>
+        </w:rPr>
+        <w:t>Phân tích</w:t>
+      </w:r>
+    </w:p>
+    <w:p>
+      <w:pPr>
+        <w:pStyle w:val="ListParagraph"/>
+        <w:keepNext/>
+        <w:keepLines/>
+        <w:spacing w:before="480" w:after="0" w:line="276" w:lineRule="auto"/>
+        <w:ind w:left="360" w:firstLine="0"/>
+        <w:jc w:val="both"/>
+        <w:outlineLvl w:val="0"/>
+        <w:rPr>
+          <w:rFonts w:eastAsia="Times New Roman"/>
+          <w:bCs/>
+          <w:color w:val="17365D" w:themeColor="text2" w:themeShade="BF"/>
+          <w:sz w:val="26"/>
+          <w:szCs w:val="26"/>
+          <w:lang w:val="vi-VN" w:eastAsia="ja-JP"/>
+        </w:rPr>
+      </w:pPr>
+      <w:r>
+        <w:rPr>
+          <w:rFonts w:eastAsia="Times New Roman"/>
+          <w:bCs/>
+          <w:color w:val="17365D" w:themeColor="text2" w:themeShade="BF"/>
+          <w:sz w:val="26"/>
+          <w:szCs w:val="26"/>
+          <w:lang w:val="vi-VN" w:eastAsia="ja-JP"/>
+        </w:rPr>
+        <w:t>Tổng quan</w:t>
+      </w:r>
+    </w:p>
+    <w:p>
+      <w:pPr>
+        <w:pStyle w:val="ListParagraph"/>
+        <w:keepNext/>
+        <w:keepLines/>
+        <w:numPr>
+          <w:ilvl w:val="0"/>
+          <w:numId w:val="10"/>
+        </w:numPr>
+        <w:spacing w:before="480" w:after="0" w:line="276" w:lineRule="auto"/>
+        <w:jc w:val="both"/>
+        <w:outlineLvl w:val="0"/>
+        <w:rPr>
+          <w:rFonts w:eastAsia="Times New Roman"/>
+          <w:bCs/>
+          <w:sz w:val="26"/>
+          <w:szCs w:val="26"/>
+          <w:lang w:val="vi-VN" w:eastAsia="ja-JP"/>
+        </w:rPr>
+      </w:pPr>
+      <w:r>
+        <w:rPr>
+          <w:rFonts w:eastAsia="Times New Roman"/>
+          <w:bCs/>
+          <w:sz w:val="26"/>
+          <w:szCs w:val="26"/>
+          <w:lang w:val="vi-VN" w:eastAsia="ja-JP"/>
+        </w:rPr>
+        <w:t>Kiếm tra tài khoản và mật khẩu của người dùng</w:t>
+      </w:r>
+    </w:p>
+    <w:p>
+      <w:pPr>
+        <w:pStyle w:val="ListParagraph"/>
+        <w:keepNext/>
+        <w:keepLines/>
+        <w:numPr>
+          <w:ilvl w:val="0"/>
+          <w:numId w:val="10"/>
+        </w:numPr>
+        <w:spacing w:before="480" w:after="0" w:line="276" w:lineRule="auto"/>
+        <w:jc w:val="both"/>
+        <w:outlineLvl w:val="0"/>
+        <w:rPr>
+          <w:rFonts w:eastAsia="Times New Roman"/>
+          <w:bCs/>
+          <w:sz w:val="26"/>
+          <w:szCs w:val="26"/>
+          <w:lang w:val="vi-VN" w:eastAsia="ja-JP"/>
+        </w:rPr>
+      </w:pPr>
+      <w:r>
+        <w:rPr>
+          <w:rFonts w:eastAsia="Times New Roman"/>
+          <w:bCs/>
+          <w:sz w:val="26"/>
+          <w:szCs w:val="26"/>
+          <w:lang w:eastAsia="ja-JP"/>
+        </w:rPr>
+        <w:t>Quên mậ khẩu</w:t>
+      </w:r>
+    </w:p>
+    <w:p>
+      <w:pPr>
+        <w:pStyle w:val="ListParagraph"/>
+        <w:keepNext/>
+        <w:keepLines/>
+        <w:spacing w:before="480" w:after="0" w:line="276" w:lineRule="auto"/>
+        <w:ind w:left="360" w:firstLine="0"/>
+        <w:jc w:val="both"/>
+        <w:outlineLvl w:val="0"/>
+        <w:rPr>
+          <w:rFonts w:eastAsia="Times New Roman"/>
+          <w:bCs/>
+          <w:color w:val="17365D" w:themeColor="text2" w:themeShade="BF"/>
+          <w:sz w:val="26"/>
+          <w:szCs w:val="26"/>
+          <w:lang w:eastAsia="ja-JP"/>
+        </w:rPr>
+      </w:pPr>
+      <w:r>
+        <w:rPr>
+          <w:rFonts w:eastAsia="Times New Roman"/>
+          <w:bCs/>
+          <w:color w:val="17365D" w:themeColor="text2" w:themeShade="BF"/>
+          <w:sz w:val="26"/>
+          <w:szCs w:val="26"/>
+          <w:lang w:eastAsia="ja-JP"/>
+        </w:rPr>
+        <w:t>Dữ liệu</w:t>
+      </w:r>
+    </w:p>
+    <w:p>
+      <w:pPr>
+        <w:pStyle w:val="ListParagraph"/>
+        <w:keepNext/>
+        <w:keepLines/>
+        <w:numPr>
+          <w:ilvl w:val="0"/>
+          <w:numId w:val="10"/>
+        </w:numPr>
+        <w:spacing w:before="480" w:after="0" w:line="276" w:lineRule="auto"/>
+        <w:jc w:val="both"/>
+        <w:outlineLvl w:val="0"/>
+        <w:rPr>
+          <w:rFonts w:eastAsia="Times New Roman"/>
+          <w:bCs/>
+          <w:sz w:val="26"/>
+          <w:szCs w:val="26"/>
+          <w:lang w:eastAsia="ja-JP"/>
+        </w:rPr>
+      </w:pPr>
+      <w:r>
+        <w:rPr>
+          <w:rFonts w:eastAsia="Times New Roman"/>
+          <w:bCs/>
+          <w:sz w:val="26"/>
+          <w:szCs w:val="26"/>
+          <w:lang w:eastAsia="ja-JP"/>
+        </w:rPr>
+        <w:t xml:space="preserve">Lấy thông tin từ bảng </w:t>
+      </w:r>
+      <w:r>
+        <w:rPr>
+          <w:rFonts w:eastAsia="Times New Roman"/>
+          <w:bCs/>
+          <w:sz w:val="26"/>
+          <w:szCs w:val="26"/>
+          <w:lang w:eastAsia="ja-JP"/>
+        </w:rPr>
+        <w:t>account</w:t>
+      </w:r>
+      <w:r>
+        <w:rPr>
+          <w:rFonts w:eastAsia="Times New Roman"/>
+          <w:bCs/>
+          <w:sz w:val="26"/>
+          <w:szCs w:val="26"/>
+          <w:lang w:eastAsia="ja-JP"/>
+        </w:rPr>
+        <w:t xml:space="preserve"> </w:t>
+      </w:r>
+      <w:r>
+        <w:rPr>
+          <w:rFonts w:eastAsia="Times New Roman"/>
+          <w:bCs/>
+          <w:sz w:val="26"/>
+          <w:szCs w:val="26"/>
+          <w:lang w:eastAsia="ja-JP"/>
+        </w:rPr>
+        <w:t>tương ứng với các thuộc tính:</w:t>
+      </w:r>
+    </w:p>
+    <w:p>
+      <w:pPr>
+        <w:pStyle w:val="ListParagraph"/>
+        <w:keepNext/>
+        <w:keepLines/>
+        <w:numPr>
+          <w:ilvl w:val="0"/>
+          <w:numId w:val="11"/>
+        </w:numPr>
+        <w:spacing w:before="480" w:after="0" w:line="276" w:lineRule="auto"/>
+        <w:jc w:val="both"/>
+        <w:outlineLvl w:val="0"/>
+        <w:rPr>
+          <w:rFonts w:eastAsia="Times New Roman"/>
+          <w:bCs/>
+          <w:sz w:val="26"/>
+          <w:szCs w:val="26"/>
+          <w:lang w:eastAsia="ja-JP"/>
+        </w:rPr>
+      </w:pPr>
+      <w:r>
+        <w:rPr>
+          <w:rFonts w:eastAsia="Times New Roman"/>
+          <w:bCs/>
+          <w:sz w:val="26"/>
+          <w:szCs w:val="26"/>
+          <w:lang w:eastAsia="ja-JP"/>
+        </w:rPr>
+        <w:t>ID</w:t>
+      </w:r>
+    </w:p>
+    <w:p>
+      <w:pPr>
+        <w:pStyle w:val="ListParagraph"/>
+        <w:keepNext/>
+        <w:keepLines/>
+        <w:numPr>
+          <w:ilvl w:val="0"/>
+          <w:numId w:val="11"/>
+        </w:numPr>
+        <w:spacing w:before="480" w:after="0" w:line="276" w:lineRule="auto"/>
+        <w:jc w:val="both"/>
+        <w:outlineLvl w:val="0"/>
+        <w:rPr>
+          <w:rFonts w:eastAsia="Times New Roman"/>
+          <w:bCs/>
+          <w:sz w:val="26"/>
+          <w:szCs w:val="26"/>
+          <w:lang w:eastAsia="ja-JP"/>
+        </w:rPr>
+      </w:pPr>
+      <w:r>
+        <w:rPr>
+          <w:rFonts w:eastAsia="Times New Roman"/>
+          <w:bCs/>
+          <w:sz w:val="26"/>
+          <w:szCs w:val="26"/>
+          <w:lang w:eastAsia="ja-JP"/>
+        </w:rPr>
+        <w:t>Name</w:t>
+      </w:r>
+    </w:p>
+    <w:p>
+      <w:pPr>
+        <w:pStyle w:val="ListParagraph"/>
+        <w:keepNext/>
+        <w:keepLines/>
+        <w:numPr>
+          <w:ilvl w:val="0"/>
+          <w:numId w:val="11"/>
+        </w:numPr>
+        <w:spacing w:before="480" w:after="0" w:line="276" w:lineRule="auto"/>
+        <w:jc w:val="both"/>
+        <w:outlineLvl w:val="0"/>
+        <w:rPr>
+          <w:rFonts w:eastAsia="Times New Roman"/>
+          <w:bCs/>
+          <w:sz w:val="26"/>
+          <w:szCs w:val="26"/>
+          <w:lang w:eastAsia="ja-JP"/>
+        </w:rPr>
+      </w:pPr>
+      <w:r>
+        <w:rPr>
+          <w:rFonts w:eastAsia="Times New Roman"/>
+          <w:bCs/>
+          <w:sz w:val="26"/>
+          <w:szCs w:val="26"/>
+          <w:lang w:eastAsia="ja-JP"/>
+        </w:rPr>
+        <w:t>Description</w:t>
+      </w:r>
+    </w:p>
+    <w:p>
+      <w:pPr>
+        <w:pStyle w:val="ListParagraph"/>
+        <w:keepNext/>
+        <w:keepLines/>
+        <w:numPr>
+          <w:ilvl w:val="0"/>
+          <w:numId w:val="11"/>
+        </w:numPr>
+        <w:spacing w:before="480" w:after="0" w:line="276" w:lineRule="auto"/>
+        <w:jc w:val="both"/>
+        <w:outlineLvl w:val="0"/>
+        <w:rPr>
+          <w:rFonts w:eastAsia="Times New Roman"/>
+          <w:bCs/>
+          <w:sz w:val="26"/>
+          <w:szCs w:val="26"/>
+          <w:lang w:eastAsia="ja-JP"/>
+        </w:rPr>
+      </w:pPr>
+      <w:r>
+        <w:rPr>
+          <w:rFonts w:eastAsia="Times New Roman"/>
+          <w:bCs/>
+          <w:sz w:val="26"/>
+          <w:szCs w:val="26"/>
+          <w:lang w:eastAsia="ja-JP"/>
+        </w:rPr>
+        <w:t>I</w:t>
+      </w:r>
+      <w:r>
+        <w:rPr>
+          <w:rFonts w:eastAsia="Times New Roman"/>
+          <w:bCs/>
+          <w:sz w:val="26"/>
+          <w:szCs w:val="26"/>
+          <w:lang w:eastAsia="ja-JP"/>
+        </w:rPr>
+        <w:t>mage</w:t>
+      </w:r>
+    </w:p>
+    <w:p>
+      <w:pPr>
+        <w:pStyle w:val="ListParagraph"/>
+        <w:keepNext/>
+        <w:keepLines/>
+        <w:numPr>
+          <w:ilvl w:val="0"/>
+          <w:numId w:val="11"/>
+        </w:numPr>
+        <w:spacing w:before="480" w:after="0" w:line="276" w:lineRule="auto"/>
+        <w:jc w:val="both"/>
+        <w:outlineLvl w:val="0"/>
+        <w:rPr>
+          <w:rFonts w:eastAsia="Times New Roman"/>
+          <w:bCs/>
+          <w:sz w:val="26"/>
+          <w:szCs w:val="26"/>
+          <w:lang w:eastAsia="ja-JP"/>
+        </w:rPr>
+      </w:pPr>
+      <w:r>
+        <w:rPr>
+          <w:rFonts w:eastAsia="Times New Roman"/>
+          <w:bCs/>
+          <w:sz w:val="26"/>
+          <w:szCs w:val="26"/>
+          <w:lang w:eastAsia="ja-JP"/>
+        </w:rPr>
+        <w:t>postionID</w:t>
+      </w:r>
+    </w:p>
+    <w:p>
+      <w:pPr>
+        <w:keepNext/>
+        <w:keepLines/>
+        <w:spacing w:before="480" w:after="0" w:line="276" w:lineRule="auto"/>
+        <w:jc w:val="both"/>
+        <w:outlineLvl w:val="0"/>
+        <w:rPr>
+          <w:rFonts w:eastAsia="Times New Roman"/>
+          <w:bCs/>
+          <w:sz w:val="26"/>
+          <w:szCs w:val="26"/>
+          <w:lang w:eastAsia="ja-JP"/>
+        </w:rPr>
+      </w:pPr>
+    </w:p>
+    <w:p>
+      <w:pPr>
+        <w:keepNext/>
+        <w:keepLines/>
+        <w:spacing w:before="480" w:after="0" w:line="276" w:lineRule="auto"/>
+        <w:jc w:val="both"/>
+        <w:outlineLvl w:val="0"/>
+        <w:rPr>
+          <w:rFonts w:eastAsia="Times New Roman"/>
+          <w:bCs/>
+          <w:sz w:val="26"/>
+          <w:szCs w:val="26"/>
+          <w:lang w:eastAsia="ja-JP"/>
+        </w:rPr>
+      </w:pPr>
+    </w:p>
+    <w:p>
+      <w:pPr>
+        <w:keepNext/>
+        <w:keepLines/>
+        <w:spacing w:before="480" w:after="0" w:line="276" w:lineRule="auto"/>
+        <w:jc w:val="both"/>
+        <w:outlineLvl w:val="0"/>
+        <w:rPr>
+          <w:rFonts w:eastAsia="Times New Roman"/>
+          <w:bCs/>
+          <w:sz w:val="26"/>
+          <w:szCs w:val="26"/>
+          <w:lang w:eastAsia="ja-JP"/>
+        </w:rPr>
+      </w:pPr>
+    </w:p>
+    <w:p>
+      <w:pPr>
+        <w:keepNext/>
+        <w:keepLines/>
+        <w:spacing w:before="480" w:after="0" w:line="276" w:lineRule="auto"/>
+        <w:ind w:firstLine="0"/>
+        <w:jc w:val="both"/>
+        <w:outlineLvl w:val="0"/>
+        <w:rPr>
+          <w:rFonts w:eastAsia="Times New Roman"/>
+          <w:b/>
+          <w:bCs/>
+          <w:color w:val="548DD4" w:themeColor="text2" w:themeTint="99"/>
+          <w:sz w:val="26"/>
+          <w:szCs w:val="26"/>
+          <w:lang w:eastAsia="ja-JP"/>
+        </w:rPr>
+      </w:pPr>
+    </w:p>
+    <w:p>
+      <w:pPr>
+        <w:pStyle w:val="ListParagraph"/>
+        <w:keepNext/>
+        <w:keepLines/>
+        <w:spacing w:before="480" w:after="0" w:line="276" w:lineRule="auto"/>
+        <w:ind w:left="360" w:firstLine="0"/>
+        <w:jc w:val="both"/>
+        <w:outlineLvl w:val="0"/>
+        <w:rPr>
+          <w:rFonts w:eastAsia="Times New Roman"/>
+          <w:b/>
+          <w:bCs/>
+          <w:color w:val="548DD4" w:themeColor="text2" w:themeTint="99"/>
+          <w:sz w:val="26"/>
+          <w:szCs w:val="26"/>
+          <w:lang w:eastAsia="ja-JP"/>
+        </w:rPr>
+      </w:pPr>
+    </w:p>
+    <w:p>
+      <w:pPr>
+        <w:pStyle w:val="ListParagraph"/>
+        <w:keepNext/>
+        <w:keepLines/>
+        <w:spacing w:before="480" w:after="0" w:line="276" w:lineRule="auto"/>
+        <w:ind w:left="360" w:firstLine="0"/>
+        <w:jc w:val="both"/>
+        <w:outlineLvl w:val="0"/>
+        <w:rPr>
+          <w:rFonts w:eastAsia="Times New Roman"/>
+          <w:b/>
+          <w:bCs/>
+          <w:color w:val="548DD4" w:themeColor="text2" w:themeTint="99"/>
+          <w:sz w:val="26"/>
+          <w:szCs w:val="26"/>
+          <w:lang w:val="vi-VN" w:eastAsia="ja-JP"/>
+        </w:rPr>
+      </w:pPr>
+      <w:r>
+        <w:rPr>
+          <w:rFonts w:eastAsia="Times New Roman"/>
+          <w:b/>
+          <w:bCs/>
+          <w:color w:val="548DD4" w:themeColor="text2" w:themeTint="99"/>
+          <w:sz w:val="26"/>
+          <w:szCs w:val="26"/>
+          <w:lang w:eastAsia="ja-JP"/>
+        </w:rPr>
+        <w:t>Đăng ký</w:t>
+      </w:r>
+    </w:p>
+    <w:p>
+      <w:pPr>
+        <w:pStyle w:val="ListParagraph"/>
+        <w:keepNext/>
+        <w:keepLines/>
+        <w:spacing w:before="480" w:after="0" w:line="276" w:lineRule="auto"/>
+        <w:ind w:left="360" w:firstLine="0"/>
+        <w:jc w:val="both"/>
+        <w:outlineLvl w:val="0"/>
+        <w:rPr>
+          <w:rFonts w:eastAsia="Times New Roman"/>
+          <w:b/>
+          <w:bCs/>
+          <w:i/>
+          <w:color w:val="548DD4" w:themeColor="text2" w:themeTint="99"/>
+          <w:sz w:val="26"/>
+          <w:szCs w:val="26"/>
+          <w:lang w:eastAsia="ja-JP"/>
+        </w:rPr>
+      </w:pPr>
+      <w:r>
+        <w:rPr>
+          <w:rFonts w:eastAsia="Times New Roman"/>
+          <w:b/>
+          <w:bCs/>
+          <w:i/>
+          <w:color w:val="548DD4" w:themeColor="text2" w:themeTint="99"/>
+          <w:sz w:val="26"/>
+          <w:szCs w:val="26"/>
+          <w:lang w:val="vi-VN" w:eastAsia="ja-JP"/>
+        </w:rPr>
+        <w:t>Giao diện</w:t>
+      </w:r>
+    </w:p>
+    <w:p>
+      <w:pPr>
+        <w:pStyle w:val="ListParagraph"/>
+        <w:keepNext/>
+        <w:keepLines/>
+        <w:spacing w:before="480" w:after="0" w:line="276" w:lineRule="auto"/>
+        <w:ind w:left="360" w:firstLine="0"/>
+        <w:jc w:val="both"/>
+        <w:outlineLvl w:val="0"/>
+        <w:rPr>
+          <w:rFonts w:eastAsia="Times New Roman"/>
+          <w:b/>
+          <w:bCs/>
+          <w:i/>
+          <w:color w:val="548DD4" w:themeColor="text2" w:themeTint="99"/>
+          <w:sz w:val="26"/>
+          <w:szCs w:val="26"/>
+          <w:lang w:eastAsia="ja-JP"/>
+        </w:rPr>
+      </w:pPr>
+    </w:p>
+    <w:p>
+      <w:pPr>
+        <w:pStyle w:val="ListParagraph"/>
+        <w:keepNext/>
+        <w:keepLines/>
+        <w:spacing w:before="480" w:after="0" w:line="276" w:lineRule="auto"/>
+        <w:ind w:left="360" w:firstLine="0"/>
+        <w:jc w:val="both"/>
+        <w:outlineLvl w:val="0"/>
+        <w:rPr>
+          <w:rFonts w:eastAsia="Times New Roman"/>
+          <w:b/>
+          <w:bCs/>
+          <w:i/>
+          <w:color w:val="548DD4" w:themeColor="text2" w:themeTint="99"/>
+          <w:sz w:val="26"/>
+          <w:szCs w:val="26"/>
+          <w:lang w:val="vi-VN" w:eastAsia="ja-JP"/>
+        </w:rPr>
+      </w:pPr>
+      <w:r>
+        <w:rPr>
+          <w:rFonts w:eastAsia="Times New Roman"/>
+          <w:b/>
+          <w:bCs/>
+          <w:i/>
+          <w:noProof/>
+          <w:color w:val="548DD4" w:themeColor="text2" w:themeTint="99"/>
+          <w:sz w:val="26"/>
+          <w:szCs w:val="26"/>
+          <w:lang w:val="vi-VN" w:eastAsia="vi-VN"/>
+        </w:rPr>
+        <w:drawing>
+          <wp:inline distT="0" distB="0" distL="0" distR="0">
+            <wp:extent cx="5731510" cy="4514215"/>
+            <wp:effectExtent l="0" t="0" r="2540" b="635"/>
+            <wp:docPr id="17" name="Picture 17"/>
+            <wp:cNvGraphicFramePr>
+              <a:graphicFrameLocks xmlns:a="http://schemas.openxmlformats.org/drawingml/2006/main" noChangeAspect="1"/>
+            </wp:cNvGraphicFramePr>
+            <a:graphic xmlns:a="http://schemas.openxmlformats.org/drawingml/2006/main">
+              <a:graphicData uri="http://schemas.openxmlformats.org/drawingml/2006/picture">
+                <pic:pic xmlns:pic="http://schemas.openxmlformats.org/drawingml/2006/picture">
+                  <pic:nvPicPr>
+                    <pic:cNvPr id="0" name="Screenshot (91).png"/>
+                    <pic:cNvPicPr/>
+                  </pic:nvPicPr>
+                  <pic:blipFill>
+                    <a:blip r:embed="rId24">
+                      <a:extLst>
+                        <a:ext uri="{28A0092B-C50C-407E-A947-70E740481C1C}">
+                          <a14:useLocalDpi xmlns:a14="http://schemas.microsoft.com/office/drawing/2010/main" val="0"/>
+                        </a:ext>
+                      </a:extLst>
+                    </a:blip>
+                    <a:stretch>
+                      <a:fillRect/>
+                    </a:stretch>
+                  </pic:blipFill>
+                  <pic:spPr>
+                    <a:xfrm>
+                      <a:off x="0" y="0"/>
+                      <a:ext cx="5731510" cy="4514215"/>
+                    </a:xfrm>
+                    <a:prstGeom prst="rect">
+                      <a:avLst/>
+                    </a:prstGeom>
+                  </pic:spPr>
+                </pic:pic>
+              </a:graphicData>
+            </a:graphic>
+          </wp:inline>
+        </w:drawing>
+      </w:r>
+    </w:p>
+    <w:p>
+      <w:pPr>
+        <w:pStyle w:val="ListParagraph"/>
+        <w:keepNext/>
+        <w:keepLines/>
+        <w:spacing w:before="480" w:after="0" w:line="276" w:lineRule="auto"/>
+        <w:ind w:left="360" w:firstLine="0"/>
+        <w:jc w:val="both"/>
+        <w:outlineLvl w:val="0"/>
+        <w:rPr>
+          <w:rFonts w:eastAsia="Times New Roman"/>
+          <w:b/>
+          <w:bCs/>
+          <w:i/>
+          <w:color w:val="548DD4" w:themeColor="text2" w:themeTint="99"/>
+          <w:sz w:val="26"/>
+          <w:szCs w:val="26"/>
+          <w:lang w:val="vi-VN" w:eastAsia="ja-JP"/>
+        </w:rPr>
+      </w:pPr>
+    </w:p>
+    <w:p>
+      <w:pPr>
+        <w:pStyle w:val="ListParagraph"/>
+        <w:keepNext/>
+        <w:keepLines/>
+        <w:spacing w:before="480" w:after="0" w:line="276" w:lineRule="auto"/>
+        <w:ind w:left="360" w:firstLine="0"/>
+        <w:jc w:val="both"/>
+        <w:outlineLvl w:val="0"/>
+        <w:rPr>
+          <w:rFonts w:eastAsia="Times New Roman"/>
+          <w:b/>
+          <w:bCs/>
+          <w:i/>
+          <w:color w:val="548DD4" w:themeColor="text2" w:themeTint="99"/>
+          <w:sz w:val="26"/>
+          <w:szCs w:val="26"/>
+          <w:lang w:val="vi-VN" w:eastAsia="ja-JP"/>
+        </w:rPr>
+      </w:pPr>
+      <w:r>
+        <w:rPr>
+          <w:rFonts w:eastAsia="Times New Roman"/>
+          <w:b/>
+          <w:bCs/>
+          <w:i/>
+          <w:color w:val="548DD4" w:themeColor="text2" w:themeTint="99"/>
+          <w:sz w:val="26"/>
+          <w:szCs w:val="26"/>
+          <w:lang w:val="vi-VN" w:eastAsia="ja-JP"/>
+        </w:rPr>
+        <w:t>Phân tích</w:t>
+      </w:r>
+    </w:p>
+    <w:p>
+      <w:pPr>
+        <w:pStyle w:val="ListParagraph"/>
+        <w:keepNext/>
+        <w:keepLines/>
+        <w:spacing w:before="480" w:after="0" w:line="276" w:lineRule="auto"/>
+        <w:ind w:left="360" w:firstLine="0"/>
+        <w:jc w:val="both"/>
+        <w:outlineLvl w:val="0"/>
+        <w:rPr>
+          <w:rFonts w:eastAsia="Times New Roman"/>
+          <w:bCs/>
+          <w:color w:val="17365D" w:themeColor="text2" w:themeShade="BF"/>
+          <w:sz w:val="26"/>
+          <w:szCs w:val="26"/>
+          <w:lang w:val="vi-VN" w:eastAsia="ja-JP"/>
+        </w:rPr>
+      </w:pPr>
+      <w:r>
+        <w:rPr>
+          <w:rFonts w:eastAsia="Times New Roman"/>
+          <w:bCs/>
+          <w:color w:val="17365D" w:themeColor="text2" w:themeShade="BF"/>
+          <w:sz w:val="26"/>
+          <w:szCs w:val="26"/>
+          <w:lang w:val="vi-VN" w:eastAsia="ja-JP"/>
+        </w:rPr>
+        <w:t>Tổng quan</w:t>
+      </w:r>
+    </w:p>
+    <w:p>
+      <w:pPr>
+        <w:pStyle w:val="ListParagraph"/>
+        <w:keepNext/>
+        <w:keepLines/>
+        <w:numPr>
+          <w:ilvl w:val="0"/>
+          <w:numId w:val="10"/>
+        </w:numPr>
+        <w:spacing w:before="480" w:after="0" w:line="276" w:lineRule="auto"/>
+        <w:jc w:val="both"/>
+        <w:outlineLvl w:val="0"/>
+        <w:rPr>
+          <w:rFonts w:eastAsia="Times New Roman"/>
+          <w:bCs/>
+          <w:sz w:val="26"/>
+          <w:szCs w:val="26"/>
+          <w:lang w:val="vi-VN" w:eastAsia="ja-JP"/>
+        </w:rPr>
+      </w:pPr>
+      <w:r>
+        <w:rPr>
+          <w:rFonts w:eastAsia="Times New Roman"/>
+          <w:bCs/>
+          <w:sz w:val="26"/>
+          <w:szCs w:val="26"/>
+          <w:lang w:val="vi-VN" w:eastAsia="ja-JP"/>
+        </w:rPr>
+        <w:t xml:space="preserve">Liệt kê các </w:t>
+      </w:r>
+      <w:r>
+        <w:rPr>
+          <w:rFonts w:eastAsia="Times New Roman"/>
+          <w:bCs/>
+          <w:sz w:val="26"/>
+          <w:szCs w:val="26"/>
+          <w:lang w:val="vi-VN" w:eastAsia="ja-JP"/>
+        </w:rPr>
+        <w:t>thông tin đăng ký</w:t>
+      </w:r>
+      <w:bookmarkStart w:id="0" w:name="_GoBack"/>
+      <w:bookmarkEnd w:id="0"/>
+    </w:p>
+    <w:p>
+      <w:pPr>
+        <w:pStyle w:val="ListParagraph"/>
+        <w:keepNext/>
+        <w:keepLines/>
+        <w:spacing w:before="480" w:after="0" w:line="276" w:lineRule="auto"/>
+        <w:ind w:left="360" w:firstLine="0"/>
+        <w:jc w:val="both"/>
+        <w:outlineLvl w:val="0"/>
+        <w:rPr>
+          <w:rFonts w:eastAsia="Times New Roman"/>
+          <w:bCs/>
+          <w:color w:val="17365D" w:themeColor="text2" w:themeShade="BF"/>
+          <w:sz w:val="26"/>
+          <w:szCs w:val="26"/>
+          <w:lang w:eastAsia="ja-JP"/>
+        </w:rPr>
+      </w:pPr>
+      <w:r>
+        <w:rPr>
+          <w:rFonts w:eastAsia="Times New Roman"/>
+          <w:bCs/>
+          <w:color w:val="17365D" w:themeColor="text2" w:themeShade="BF"/>
+          <w:sz w:val="26"/>
+          <w:szCs w:val="26"/>
+          <w:lang w:eastAsia="ja-JP"/>
+        </w:rPr>
+        <w:t>Dữ liệu</w:t>
+      </w:r>
+    </w:p>
+    <w:p>
+      <w:pPr>
+        <w:pStyle w:val="ListParagraph"/>
+        <w:keepNext/>
+        <w:keepLines/>
+        <w:numPr>
+          <w:ilvl w:val="0"/>
+          <w:numId w:val="10"/>
+        </w:numPr>
+        <w:spacing w:before="480" w:after="0" w:line="276" w:lineRule="auto"/>
+        <w:jc w:val="both"/>
+        <w:outlineLvl w:val="0"/>
+        <w:rPr>
+          <w:rFonts w:eastAsia="Times New Roman"/>
+          <w:bCs/>
+          <w:sz w:val="26"/>
+          <w:szCs w:val="26"/>
+          <w:lang w:eastAsia="ja-JP"/>
+        </w:rPr>
+      </w:pPr>
+      <w:r>
+        <w:rPr>
+          <w:rFonts w:eastAsia="Times New Roman"/>
+          <w:bCs/>
+          <w:sz w:val="26"/>
+          <w:szCs w:val="26"/>
+          <w:lang w:eastAsia="ja-JP"/>
+        </w:rPr>
+        <w:t xml:space="preserve">Lấy thông tin từ bảng </w:t>
+      </w:r>
+      <w:r>
+        <w:rPr>
+          <w:rFonts w:eastAsia="Times New Roman"/>
+          <w:bCs/>
+          <w:sz w:val="26"/>
+          <w:szCs w:val="26"/>
+          <w:lang w:eastAsia="ja-JP"/>
+        </w:rPr>
+        <w:t>subject với categoryID=3</w:t>
+      </w:r>
+    </w:p>
+    <w:p>
+      <w:pPr>
+        <w:pStyle w:val="ListParagraph"/>
+        <w:keepNext/>
+        <w:keepLines/>
+        <w:numPr>
+          <w:ilvl w:val="0"/>
+          <w:numId w:val="11"/>
+        </w:numPr>
+        <w:spacing w:before="480" w:after="0" w:line="276" w:lineRule="auto"/>
+        <w:jc w:val="both"/>
+        <w:outlineLvl w:val="0"/>
+        <w:rPr>
+          <w:rFonts w:eastAsia="Times New Roman"/>
+          <w:bCs/>
+          <w:sz w:val="26"/>
+          <w:szCs w:val="26"/>
+          <w:lang w:eastAsia="ja-JP"/>
+        </w:rPr>
+      </w:pPr>
+      <w:r>
+        <w:rPr>
+          <w:rFonts w:eastAsia="Times New Roman"/>
+          <w:bCs/>
+          <w:sz w:val="26"/>
+          <w:szCs w:val="26"/>
+          <w:lang w:eastAsia="ja-JP"/>
+        </w:rPr>
+        <w:t>ID</w:t>
+      </w:r>
+    </w:p>
+    <w:p>
+      <w:pPr>
+        <w:pStyle w:val="ListParagraph"/>
+        <w:keepNext/>
+        <w:keepLines/>
+        <w:numPr>
+          <w:ilvl w:val="0"/>
+          <w:numId w:val="11"/>
+        </w:numPr>
+        <w:spacing w:before="480" w:after="0" w:line="276" w:lineRule="auto"/>
+        <w:jc w:val="both"/>
+        <w:outlineLvl w:val="0"/>
+        <w:rPr>
+          <w:rFonts w:eastAsia="Times New Roman"/>
+          <w:bCs/>
+          <w:sz w:val="26"/>
+          <w:szCs w:val="26"/>
+          <w:lang w:eastAsia="ja-JP"/>
+        </w:rPr>
+      </w:pPr>
+      <w:r>
+        <w:rPr>
+          <w:rFonts w:eastAsia="Times New Roman"/>
+          <w:bCs/>
+          <w:sz w:val="26"/>
+          <w:szCs w:val="26"/>
+          <w:lang w:eastAsia="ja-JP"/>
+        </w:rPr>
+        <w:t>Name</w:t>
+      </w:r>
+    </w:p>
+    <w:p>
+      <w:pPr>
+        <w:pStyle w:val="ListParagraph"/>
+        <w:keepNext/>
+        <w:keepLines/>
+        <w:numPr>
+          <w:ilvl w:val="0"/>
+          <w:numId w:val="11"/>
+        </w:numPr>
+        <w:spacing w:before="480" w:after="0" w:line="276" w:lineRule="auto"/>
+        <w:jc w:val="both"/>
+        <w:outlineLvl w:val="0"/>
+        <w:rPr>
+          <w:rFonts w:eastAsia="Times New Roman"/>
+          <w:bCs/>
+          <w:sz w:val="26"/>
+          <w:szCs w:val="26"/>
+          <w:lang w:eastAsia="ja-JP"/>
+        </w:rPr>
+      </w:pPr>
+      <w:r>
+        <w:rPr>
+          <w:rFonts w:eastAsia="Times New Roman"/>
+          <w:bCs/>
+          <w:sz w:val="26"/>
+          <w:szCs w:val="26"/>
+          <w:lang w:eastAsia="ja-JP"/>
+        </w:rPr>
+        <w:t>Description</w:t>
+      </w:r>
+    </w:p>
+    <w:p>
+      <w:pPr>
+        <w:pStyle w:val="ListParagraph"/>
+        <w:keepNext/>
+        <w:keepLines/>
+        <w:numPr>
+          <w:ilvl w:val="0"/>
+          <w:numId w:val="11"/>
+        </w:numPr>
+        <w:spacing w:before="480" w:after="0" w:line="276" w:lineRule="auto"/>
+        <w:jc w:val="both"/>
+        <w:outlineLvl w:val="0"/>
+        <w:rPr>
+          <w:rFonts w:eastAsia="Times New Roman"/>
+          <w:bCs/>
+          <w:sz w:val="26"/>
+          <w:szCs w:val="26"/>
+          <w:lang w:eastAsia="ja-JP"/>
+        </w:rPr>
+      </w:pPr>
+      <w:r>
+        <w:rPr>
+          <w:rFonts w:eastAsia="Times New Roman"/>
+          <w:bCs/>
+          <w:sz w:val="26"/>
+          <w:szCs w:val="26"/>
+          <w:lang w:eastAsia="ja-JP"/>
+        </w:rPr>
+        <w:t>image</w:t>
+      </w:r>
+    </w:p>
+    <w:p>
+      <w:pPr>
+        <w:spacing w:before="0" w:line="276" w:lineRule="auto"/>
+        <w:contextualSpacing/>
+        <w:jc w:val="both"/>
+        <w:rPr>
+          <w:rFonts w:eastAsia="Times New Roman"/>
+          <w:sz w:val="24"/>
+          <w:szCs w:val="22"/>
+          <w:lang w:val="vi-VN" w:eastAsia="ja-JP"/>
+        </w:rPr>
+      </w:pPr>
     </w:p>
     <w:p>
       <w:pPr>
@@ -10542,7 +11676,7 @@
                     <pic:cNvPicPr/>
                   </pic:nvPicPr>
                   <pic:blipFill>
-                    <a:blip r:embed="rId22">
+                    <a:blip r:embed="rId25">
                       <a:extLst>
                         <a:ext uri="{28A0092B-C50C-407E-A947-70E740481C1C}">
                           <a14:useLocalDpi xmlns:a14="http://schemas.microsoft.com/office/drawing/2010/main" val="0"/>
@@ -11043,7 +12177,7 @@
                     <pic:cNvPicPr/>
                   </pic:nvPicPr>
                   <pic:blipFill>
-                    <a:blip r:embed="rId23">
+                    <a:blip r:embed="rId26">
                       <a:extLst>
                         <a:ext uri="{28A0092B-C50C-407E-A947-70E740481C1C}">
                           <a14:useLocalDpi xmlns:a14="http://schemas.microsoft.com/office/drawing/2010/main" val="0"/>
@@ -11554,7 +12688,7 @@
                     <pic:cNvPicPr/>
                   </pic:nvPicPr>
                   <pic:blipFill>
-                    <a:blip r:embed="rId24">
+                    <a:blip r:embed="rId27">
                       <a:extLst>
                         <a:ext uri="{28A0092B-C50C-407E-A947-70E740481C1C}">
                           <a14:useLocalDpi xmlns:a14="http://schemas.microsoft.com/office/drawing/2010/main" val="0"/>
@@ -12073,7 +13207,7 @@
                     <pic:cNvPicPr/>
                   </pic:nvPicPr>
                   <pic:blipFill>
-                    <a:blip r:embed="rId25">
+                    <a:blip r:embed="rId28">
                       <a:extLst>
                         <a:ext uri="{28A0092B-C50C-407E-A947-70E740481C1C}">
                           <a14:useLocalDpi xmlns:a14="http://schemas.microsoft.com/office/drawing/2010/main" val="0"/>
@@ -12611,7 +13745,7 @@
                     <pic:cNvPicPr/>
                   </pic:nvPicPr>
                   <pic:blipFill>
-                    <a:blip r:embed="rId26">
+                    <a:blip r:embed="rId29">
                       <a:extLst>
                         <a:ext uri="{28A0092B-C50C-407E-A947-70E740481C1C}">
                           <a14:useLocalDpi xmlns:a14="http://schemas.microsoft.com/office/drawing/2010/main" val="0"/>
@@ -13129,7 +14263,7 @@
                     <pic:cNvPicPr/>
                   </pic:nvPicPr>
                   <pic:blipFill>
-                    <a:blip r:embed="rId27">
+                    <a:blip r:embed="rId30">
                       <a:extLst>
                         <a:ext uri="{28A0092B-C50C-407E-A947-70E740481C1C}">
                           <a14:useLocalDpi xmlns:a14="http://schemas.microsoft.com/office/drawing/2010/main" val="0"/>
@@ -14115,9 +15249,9 @@
         </w:rPr>
         <w:drawing>
           <wp:inline distT="0" distB="0" distL="0" distR="0">
-            <wp:extent cx="5475605" cy="5054600"/>
-            <wp:effectExtent l="0" t="0" r="0" b="0"/>
-            <wp:docPr id="6" name="Picture 6"/>
+            <wp:extent cx="5475605" cy="5198110"/>
+            <wp:effectExtent l="0" t="0" r="0" b="2540"/>
+            <wp:docPr id="12" name="Picture 12"/>
             <wp:cNvGraphicFramePr>
               <a:graphicFrameLocks xmlns:a="http://schemas.openxmlformats.org/drawingml/2006/main" noChangeAspect="1"/>
             </wp:cNvGraphicFramePr>
@@ -14125,11 +15259,11 @@
               <a:graphicData uri="http://schemas.openxmlformats.org/drawingml/2006/picture">
                 <pic:pic xmlns:pic="http://schemas.openxmlformats.org/drawingml/2006/picture">
                   <pic:nvPicPr>
-                    <pic:cNvPr id="0" name="Screenshot (87).png"/>
+                    <pic:cNvPr id="0" name="Screenshot (89).png"/>
                     <pic:cNvPicPr/>
                   </pic:nvPicPr>
                   <pic:blipFill>
-                    <a:blip r:embed="rId28">
+                    <a:blip r:embed="rId31">
                       <a:extLst>
                         <a:ext uri="{28A0092B-C50C-407E-A947-70E740481C1C}">
                           <a14:useLocalDpi xmlns:a14="http://schemas.microsoft.com/office/drawing/2010/main" val="0"/>
@@ -14143,7 +15277,7 @@
                   <pic:spPr>
                     <a:xfrm>
                       <a:off x="0" y="0"/>
-                      <a:ext cx="5475605" cy="5054600"/>
+                      <a:ext cx="5475605" cy="5198110"/>
                     </a:xfrm>
                     <a:prstGeom prst="rect">
                       <a:avLst/>
@@ -14371,6 +15505,7 @@
           <w:szCs w:val="26"/>
           <w:lang w:eastAsia="ja-JP"/>
         </w:rPr>
+        <w:lastRenderedPageBreak/>
         <w:t>Liệt kê các khóa học liên quan lấy từ bảng subject</w:t>
       </w:r>
     </w:p>
@@ -14402,7 +15537,6 @@
           <w:szCs w:val="26"/>
           <w:lang w:eastAsia="ja-JP"/>
         </w:rPr>
-        <w:lastRenderedPageBreak/>
         <w:t>ID</w:t>
       </w:r>
     </w:p>
@@ -14508,8 +15642,6 @@
         </w:rPr>
         <w:t>categoryID</w:t>
       </w:r>
-      <w:bookmarkStart w:id="0" w:name="_GoBack"/>
-      <w:bookmarkEnd w:id="0"/>
     </w:p>
     <w:p>
       <w:pPr>
@@ -15393,6 +16525,405 @@
     </w:p>
     <w:p>
       <w:pPr>
+        <w:pStyle w:val="ListParagraph"/>
+        <w:keepNext/>
+        <w:keepLines/>
+        <w:spacing w:before="480" w:after="0" w:line="276" w:lineRule="auto"/>
+        <w:ind w:left="360" w:firstLine="0"/>
+        <w:jc w:val="both"/>
+        <w:outlineLvl w:val="0"/>
+        <w:rPr>
+          <w:rFonts w:eastAsia="Times New Roman"/>
+          <w:b/>
+          <w:bCs/>
+          <w:color w:val="548DD4" w:themeColor="text2" w:themeTint="99"/>
+          <w:sz w:val="26"/>
+          <w:szCs w:val="26"/>
+          <w:lang w:val="vi-VN" w:eastAsia="ja-JP"/>
+        </w:rPr>
+      </w:pPr>
+      <w:r>
+        <w:rPr>
+          <w:rFonts w:eastAsia="Times New Roman"/>
+          <w:b/>
+          <w:bCs/>
+          <w:color w:val="548DD4" w:themeColor="text2" w:themeTint="99"/>
+          <w:sz w:val="26"/>
+          <w:szCs w:val="26"/>
+          <w:lang w:val="vi-VN" w:eastAsia="ja-JP"/>
+        </w:rPr>
+        <w:t>Cập nhật thông tin cá nhân</w:t>
+      </w:r>
+    </w:p>
+    <w:p>
+      <w:pPr>
+        <w:pStyle w:val="ListParagraph"/>
+        <w:keepNext/>
+        <w:keepLines/>
+        <w:spacing w:before="480" w:after="0" w:line="276" w:lineRule="auto"/>
+        <w:ind w:left="360" w:firstLine="0"/>
+        <w:jc w:val="both"/>
+        <w:outlineLvl w:val="0"/>
+        <w:rPr>
+          <w:rFonts w:eastAsia="Times New Roman"/>
+          <w:b/>
+          <w:bCs/>
+          <w:i/>
+          <w:color w:val="548DD4" w:themeColor="text2" w:themeTint="99"/>
+          <w:sz w:val="26"/>
+          <w:szCs w:val="26"/>
+          <w:lang w:val="vi-VN" w:eastAsia="ja-JP"/>
+        </w:rPr>
+      </w:pPr>
+      <w:r>
+        <w:rPr>
+          <w:rFonts w:eastAsia="Times New Roman"/>
+          <w:b/>
+          <w:bCs/>
+          <w:i/>
+          <w:color w:val="548DD4" w:themeColor="text2" w:themeTint="99"/>
+          <w:sz w:val="26"/>
+          <w:szCs w:val="26"/>
+          <w:lang w:val="vi-VN" w:eastAsia="ja-JP"/>
+        </w:rPr>
+        <w:t>Giao diện</w:t>
+      </w:r>
+    </w:p>
+    <w:p>
+      <w:pPr>
+        <w:pStyle w:val="ListParagraph"/>
+        <w:keepNext/>
+        <w:keepLines/>
+        <w:spacing w:before="480" w:after="0" w:line="276" w:lineRule="auto"/>
+        <w:ind w:left="360" w:firstLine="0"/>
+        <w:jc w:val="both"/>
+        <w:outlineLvl w:val="0"/>
+        <w:rPr>
+          <w:rFonts w:eastAsia="Times New Roman"/>
+          <w:b/>
+          <w:bCs/>
+          <w:i/>
+          <w:color w:val="548DD4" w:themeColor="text2" w:themeTint="99"/>
+          <w:sz w:val="26"/>
+          <w:szCs w:val="26"/>
+          <w:lang w:val="vi-VN" w:eastAsia="ja-JP"/>
+        </w:rPr>
+      </w:pPr>
+    </w:p>
+    <w:p>
+      <w:pPr>
+        <w:pStyle w:val="ListParagraph"/>
+        <w:keepNext/>
+        <w:keepLines/>
+        <w:spacing w:before="480" w:after="0" w:line="276" w:lineRule="auto"/>
+        <w:ind w:left="360" w:firstLine="0"/>
+        <w:jc w:val="both"/>
+        <w:outlineLvl w:val="0"/>
+        <w:rPr>
+          <w:rFonts w:eastAsia="Times New Roman"/>
+          <w:b/>
+          <w:bCs/>
+          <w:i/>
+          <w:color w:val="548DD4" w:themeColor="text2" w:themeTint="99"/>
+          <w:sz w:val="26"/>
+          <w:szCs w:val="26"/>
+          <w:lang w:val="vi-VN" w:eastAsia="ja-JP"/>
+        </w:rPr>
+      </w:pPr>
+    </w:p>
+    <w:p>
+      <w:pPr>
+        <w:pStyle w:val="ListParagraph"/>
+        <w:keepNext/>
+        <w:keepLines/>
+        <w:spacing w:before="480" w:after="0" w:line="276" w:lineRule="auto"/>
+        <w:ind w:left="360" w:firstLine="0"/>
+        <w:jc w:val="both"/>
+        <w:outlineLvl w:val="0"/>
+        <w:rPr>
+          <w:rFonts w:eastAsia="Times New Roman"/>
+          <w:b/>
+          <w:bCs/>
+          <w:i/>
+          <w:color w:val="548DD4" w:themeColor="text2" w:themeTint="99"/>
+          <w:sz w:val="26"/>
+          <w:szCs w:val="26"/>
+          <w:lang w:val="vi-VN" w:eastAsia="ja-JP"/>
+        </w:rPr>
+      </w:pPr>
+      <w:r>
+        <w:rPr>
+          <w:rFonts w:eastAsia="Times New Roman"/>
+          <w:b/>
+          <w:bCs/>
+          <w:i/>
+          <w:color w:val="548DD4" w:themeColor="text2" w:themeTint="99"/>
+          <w:sz w:val="26"/>
+          <w:szCs w:val="26"/>
+          <w:lang w:val="vi-VN" w:eastAsia="ja-JP"/>
+        </w:rPr>
+        <w:t>Phân tích</w:t>
+      </w:r>
+    </w:p>
+    <w:p>
+      <w:pPr>
+        <w:pStyle w:val="ListParagraph"/>
+        <w:keepNext/>
+        <w:keepLines/>
+        <w:spacing w:before="480" w:after="0" w:line="276" w:lineRule="auto"/>
+        <w:ind w:left="360" w:firstLine="0"/>
+        <w:jc w:val="both"/>
+        <w:outlineLvl w:val="0"/>
+        <w:rPr>
+          <w:rFonts w:eastAsia="Times New Roman"/>
+          <w:bCs/>
+          <w:color w:val="17365D" w:themeColor="text2" w:themeShade="BF"/>
+          <w:sz w:val="26"/>
+          <w:szCs w:val="26"/>
+          <w:lang w:val="vi-VN" w:eastAsia="ja-JP"/>
+        </w:rPr>
+      </w:pPr>
+      <w:r>
+        <w:rPr>
+          <w:rFonts w:eastAsia="Times New Roman"/>
+          <w:bCs/>
+          <w:color w:val="17365D" w:themeColor="text2" w:themeShade="BF"/>
+          <w:sz w:val="26"/>
+          <w:szCs w:val="26"/>
+          <w:lang w:val="vi-VN" w:eastAsia="ja-JP"/>
+        </w:rPr>
+        <w:t>Tổng quan</w:t>
+      </w:r>
+    </w:p>
+    <w:p>
+      <w:pPr>
+        <w:pStyle w:val="ListParagraph"/>
+        <w:keepNext/>
+        <w:keepLines/>
+        <w:numPr>
+          <w:ilvl w:val="0"/>
+          <w:numId w:val="10"/>
+        </w:numPr>
+        <w:spacing w:before="480" w:after="0" w:line="276" w:lineRule="auto"/>
+        <w:jc w:val="both"/>
+        <w:outlineLvl w:val="0"/>
+        <w:rPr>
+          <w:rFonts w:eastAsia="Times New Roman"/>
+          <w:bCs/>
+          <w:sz w:val="26"/>
+          <w:szCs w:val="26"/>
+          <w:lang w:val="vi-VN" w:eastAsia="ja-JP"/>
+        </w:rPr>
+      </w:pPr>
+      <w:r>
+        <w:rPr>
+          <w:rFonts w:eastAsia="Times New Roman"/>
+          <w:bCs/>
+          <w:sz w:val="26"/>
+          <w:szCs w:val="26"/>
+          <w:lang w:val="vi-VN" w:eastAsia="ja-JP"/>
+        </w:rPr>
+        <w:lastRenderedPageBreak/>
+        <w:t>Liệt kê các khóa học trong nhóm nhảy hiện tại</w:t>
+      </w:r>
+    </w:p>
+    <w:p>
+      <w:pPr>
+        <w:pStyle w:val="ListParagraph"/>
+        <w:keepNext/>
+        <w:keepLines/>
+        <w:spacing w:before="480" w:after="0" w:line="276" w:lineRule="auto"/>
+        <w:ind w:left="360" w:firstLine="0"/>
+        <w:jc w:val="both"/>
+        <w:outlineLvl w:val="0"/>
+        <w:rPr>
+          <w:rFonts w:eastAsia="Times New Roman"/>
+          <w:bCs/>
+          <w:color w:val="17365D" w:themeColor="text2" w:themeShade="BF"/>
+          <w:sz w:val="26"/>
+          <w:szCs w:val="26"/>
+          <w:lang w:eastAsia="ja-JP"/>
+        </w:rPr>
+      </w:pPr>
+      <w:r>
+        <w:rPr>
+          <w:rFonts w:eastAsia="Times New Roman"/>
+          <w:bCs/>
+          <w:color w:val="17365D" w:themeColor="text2" w:themeShade="BF"/>
+          <w:sz w:val="26"/>
+          <w:szCs w:val="26"/>
+          <w:lang w:eastAsia="ja-JP"/>
+        </w:rPr>
+        <w:t>Dữ liệu</w:t>
+      </w:r>
+    </w:p>
+    <w:p>
+      <w:pPr>
+        <w:pStyle w:val="ListParagraph"/>
+        <w:keepNext/>
+        <w:keepLines/>
+        <w:numPr>
+          <w:ilvl w:val="0"/>
+          <w:numId w:val="10"/>
+        </w:numPr>
+        <w:spacing w:before="480" w:after="0" w:line="276" w:lineRule="auto"/>
+        <w:jc w:val="both"/>
+        <w:outlineLvl w:val="0"/>
+        <w:rPr>
+          <w:rFonts w:eastAsia="Times New Roman"/>
+          <w:bCs/>
+          <w:sz w:val="26"/>
+          <w:szCs w:val="26"/>
+          <w:lang w:eastAsia="ja-JP"/>
+        </w:rPr>
+      </w:pPr>
+      <w:r>
+        <w:rPr>
+          <w:rFonts w:eastAsia="Times New Roman"/>
+          <w:bCs/>
+          <w:sz w:val="26"/>
+          <w:szCs w:val="26"/>
+          <w:lang w:eastAsia="ja-JP"/>
+        </w:rPr>
+        <w:t xml:space="preserve">Lấy thông tin từ bảng </w:t>
+      </w:r>
+      <w:r>
+        <w:rPr>
+          <w:rFonts w:eastAsia="Times New Roman"/>
+          <w:bCs/>
+          <w:sz w:val="26"/>
+          <w:szCs w:val="26"/>
+          <w:lang w:eastAsia="ja-JP"/>
+        </w:rPr>
+        <w:t>subject với categoryID=3</w:t>
+      </w:r>
+    </w:p>
+    <w:p>
+      <w:pPr>
+        <w:pStyle w:val="ListParagraph"/>
+        <w:keepNext/>
+        <w:keepLines/>
+        <w:numPr>
+          <w:ilvl w:val="0"/>
+          <w:numId w:val="11"/>
+        </w:numPr>
+        <w:spacing w:before="480" w:after="0" w:line="276" w:lineRule="auto"/>
+        <w:jc w:val="both"/>
+        <w:outlineLvl w:val="0"/>
+        <w:rPr>
+          <w:rFonts w:eastAsia="Times New Roman"/>
+          <w:bCs/>
+          <w:sz w:val="26"/>
+          <w:szCs w:val="26"/>
+          <w:lang w:eastAsia="ja-JP"/>
+        </w:rPr>
+      </w:pPr>
+      <w:r>
+        <w:rPr>
+          <w:rFonts w:eastAsia="Times New Roman"/>
+          <w:bCs/>
+          <w:sz w:val="26"/>
+          <w:szCs w:val="26"/>
+          <w:lang w:eastAsia="ja-JP"/>
+        </w:rPr>
+        <w:t>ID</w:t>
+      </w:r>
+    </w:p>
+    <w:p>
+      <w:pPr>
+        <w:pStyle w:val="ListParagraph"/>
+        <w:keepNext/>
+        <w:keepLines/>
+        <w:numPr>
+          <w:ilvl w:val="0"/>
+          <w:numId w:val="11"/>
+        </w:numPr>
+        <w:spacing w:before="480" w:after="0" w:line="276" w:lineRule="auto"/>
+        <w:jc w:val="both"/>
+        <w:outlineLvl w:val="0"/>
+        <w:rPr>
+          <w:rFonts w:eastAsia="Times New Roman"/>
+          <w:bCs/>
+          <w:sz w:val="26"/>
+          <w:szCs w:val="26"/>
+          <w:lang w:eastAsia="ja-JP"/>
+        </w:rPr>
+      </w:pPr>
+      <w:r>
+        <w:rPr>
+          <w:rFonts w:eastAsia="Times New Roman"/>
+          <w:bCs/>
+          <w:sz w:val="26"/>
+          <w:szCs w:val="26"/>
+          <w:lang w:eastAsia="ja-JP"/>
+        </w:rPr>
+        <w:t>Name</w:t>
+      </w:r>
+    </w:p>
+    <w:p>
+      <w:pPr>
+        <w:pStyle w:val="ListParagraph"/>
+        <w:keepNext/>
+        <w:keepLines/>
+        <w:numPr>
+          <w:ilvl w:val="0"/>
+          <w:numId w:val="11"/>
+        </w:numPr>
+        <w:spacing w:before="480" w:after="0" w:line="276" w:lineRule="auto"/>
+        <w:jc w:val="both"/>
+        <w:outlineLvl w:val="0"/>
+        <w:rPr>
+          <w:rFonts w:eastAsia="Times New Roman"/>
+          <w:bCs/>
+          <w:sz w:val="26"/>
+          <w:szCs w:val="26"/>
+          <w:lang w:eastAsia="ja-JP"/>
+        </w:rPr>
+      </w:pPr>
+      <w:r>
+        <w:rPr>
+          <w:rFonts w:eastAsia="Times New Roman"/>
+          <w:bCs/>
+          <w:sz w:val="26"/>
+          <w:szCs w:val="26"/>
+          <w:lang w:eastAsia="ja-JP"/>
+        </w:rPr>
+        <w:t>Description</w:t>
+      </w:r>
+    </w:p>
+    <w:p>
+      <w:pPr>
+        <w:pStyle w:val="ListParagraph"/>
+        <w:keepNext/>
+        <w:keepLines/>
+        <w:numPr>
+          <w:ilvl w:val="0"/>
+          <w:numId w:val="11"/>
+        </w:numPr>
+        <w:spacing w:before="480" w:after="0" w:line="276" w:lineRule="auto"/>
+        <w:jc w:val="both"/>
+        <w:outlineLvl w:val="0"/>
+        <w:rPr>
+          <w:rFonts w:eastAsia="Times New Roman"/>
+          <w:bCs/>
+          <w:sz w:val="26"/>
+          <w:szCs w:val="26"/>
+          <w:lang w:eastAsia="ja-JP"/>
+        </w:rPr>
+      </w:pPr>
+      <w:r>
+        <w:rPr>
+          <w:rFonts w:eastAsia="Times New Roman"/>
+          <w:bCs/>
+          <w:sz w:val="26"/>
+          <w:szCs w:val="26"/>
+          <w:lang w:eastAsia="ja-JP"/>
+        </w:rPr>
+        <w:t>image</w:t>
+      </w:r>
+    </w:p>
+    <w:p>
+      <w:pPr>
         <w:keepNext/>
         <w:keepLines/>
         <w:spacing w:before="480" w:after="0" w:line="276" w:lineRule="auto"/>
@@ -15501,7 +17032,6 @@
           <w:szCs w:val="28"/>
           <w:lang w:eastAsia="ja-JP"/>
         </w:rPr>
-        <w:lastRenderedPageBreak/>
         <w:t>Tài liệu tham khảo</w:t>
       </w:r>
     </w:p>
@@ -15697,9 +17227,9 @@
     </w:p>
     <w:sectPr>
       <w:pgSz w:w="11906" w:h="16838"/>
-      <w:pgMar w:top="1440" w:right="1440" w:bottom="1440" w:left="1843" w:header="708" w:footer="708" w:gutter="0"/>
+      <w:pgMar w:top="1440" w:right="1440" w:bottom="1440" w:left="1440" w:header="708" w:footer="708" w:gutter="0"/>
       <w:cols w:space="708"/>
-      <w:docGrid w:linePitch="360"/>
+      <w:docGrid w:linePitch="381"/>
     </w:sectPr>
   </w:body>
 </w:document>
@@ -15728,7 +17258,7 @@
         <v:path o:extrusionok="f" gradientshapeok="t" o:connecttype="rect"/>
         <o:lock v:ext="edit" aspectratio="t"/>
       </v:shapetype>
-      <v:shape id="_x0000_i1027" type="#_x0000_t75" style="width:10.75pt;height:10.75pt" o:bullet="t">
+      <v:shape id="_x0000_i1040" type="#_x0000_t75" style="width:11.25pt;height:11.25pt" o:bullet="t">
         <v:imagedata r:id="rId1" o:title="clip_image001"/>
       </v:shape>
     </w:pict>
@@ -16868,9 +18398,123 @@
     </w:lvl>
   </w:abstractNum>
   <w:abstractNum w:abstractNumId="10">
+    <w:nsid w:val="55362D49"/>
+    <w:multiLevelType w:val="hybridMultilevel"/>
+    <w:tmpl w:val="306868F4"/>
+    <w:lvl w:ilvl="0" w:tplc="042A0007">
+      <w:start w:val="1"/>
+      <w:numFmt w:val="bullet"/>
+      <w:lvlText w:val=""/>
+      <w:lvlPicBulletId w:val="0"/>
+      <w:lvlJc w:val="left"/>
+      <w:pPr>
+        <w:ind w:left="1800" w:hanging="360"/>
+      </w:pPr>
+      <w:rPr>
+        <w:rFonts w:ascii="Symbol" w:hAnsi="Symbol" w:hint="default"/>
+      </w:rPr>
+    </w:lvl>
+    <w:lvl w:ilvl="1" w:tplc="042A0003" w:tentative="1">
+      <w:start w:val="1"/>
+      <w:numFmt w:val="bullet"/>
+      <w:lvlText w:val="o"/>
+      <w:lvlJc w:val="left"/>
+      <w:pPr>
+        <w:ind w:left="2520" w:hanging="360"/>
+      </w:pPr>
+      <w:rPr>
+        <w:rFonts w:ascii="Courier New" w:hAnsi="Courier New" w:cs="Courier New" w:hint="default"/>
+      </w:rPr>
+    </w:lvl>
+    <w:lvl w:ilvl="2" w:tplc="042A0005" w:tentative="1">
+      <w:start w:val="1"/>
+      <w:numFmt w:val="bullet"/>
+      <w:lvlText w:val=""/>
+      <w:lvlJc w:val="left"/>
+      <w:pPr>
+        <w:ind w:left="3240" w:hanging="360"/>
+      </w:pPr>
+      <w:rPr>
+        <w:rFonts w:ascii="Wingdings" w:hAnsi="Wingdings" w:hint="default"/>
+      </w:rPr>
+    </w:lvl>
+    <w:lvl w:ilvl="3" w:tplc="042A0001" w:tentative="1">
+      <w:start w:val="1"/>
+      <w:numFmt w:val="bullet"/>
+      <w:lvlText w:val=""/>
+      <w:lvlJc w:val="left"/>
+      <w:pPr>
+        <w:ind w:left="3960" w:hanging="360"/>
+      </w:pPr>
+      <w:rPr>
+        <w:rFonts w:ascii="Symbol" w:hAnsi="Symbol" w:hint="default"/>
+      </w:rPr>
+    </w:lvl>
+    <w:lvl w:ilvl="4" w:tplc="042A0003" w:tentative="1">
+      <w:start w:val="1"/>
+      <w:numFmt w:val="bullet"/>
+      <w:lvlText w:val="o"/>
+      <w:lvlJc w:val="left"/>
+      <w:pPr>
+        <w:ind w:left="4680" w:hanging="360"/>
+      </w:pPr>
+      <w:rPr>
+        <w:rFonts w:ascii="Courier New" w:hAnsi="Courier New" w:cs="Courier New" w:hint="default"/>
+      </w:rPr>
+    </w:lvl>
+    <w:lvl w:ilvl="5" w:tplc="042A0005" w:tentative="1">
+      <w:start w:val="1"/>
+      <w:numFmt w:val="bullet"/>
+      <w:lvlText w:val=""/>
+      <w:lvlJc w:val="left"/>
+      <w:pPr>
+        <w:ind w:left="5400" w:hanging="360"/>
+      </w:pPr>
+      <w:rPr>
+        <w:rFonts w:ascii="Wingdings" w:hAnsi="Wingdings" w:hint="default"/>
+      </w:rPr>
+    </w:lvl>
+    <w:lvl w:ilvl="6" w:tplc="042A0001" w:tentative="1">
+      <w:start w:val="1"/>
+      <w:numFmt w:val="bullet"/>
+      <w:lvlText w:val=""/>
+      <w:lvlJc w:val="left"/>
+      <w:pPr>
+        <w:ind w:left="6120" w:hanging="360"/>
+      </w:pPr>
+      <w:rPr>
+        <w:rFonts w:ascii="Symbol" w:hAnsi="Symbol" w:hint="default"/>
+      </w:rPr>
+    </w:lvl>
+    <w:lvl w:ilvl="7" w:tplc="042A0003" w:tentative="1">
+      <w:start w:val="1"/>
+      <w:numFmt w:val="bullet"/>
+      <w:lvlText w:val="o"/>
+      <w:lvlJc w:val="left"/>
+      <w:pPr>
+        <w:ind w:left="6840" w:hanging="360"/>
+      </w:pPr>
+      <w:rPr>
+        <w:rFonts w:ascii="Courier New" w:hAnsi="Courier New" w:cs="Courier New" w:hint="default"/>
+      </w:rPr>
+    </w:lvl>
+    <w:lvl w:ilvl="8" w:tplc="042A0005" w:tentative="1">
+      <w:start w:val="1"/>
+      <w:numFmt w:val="bullet"/>
+      <w:lvlText w:val=""/>
+      <w:lvlJc w:val="left"/>
+      <w:pPr>
+        <w:ind w:left="7560" w:hanging="360"/>
+      </w:pPr>
+      <w:rPr>
+        <w:rFonts w:ascii="Wingdings" w:hAnsi="Wingdings" w:hint="default"/>
+      </w:rPr>
+    </w:lvl>
+  </w:abstractNum>
+  <w:abstractNum w:abstractNumId="11">
     <w:nsid w:val="7CBE5C9D"/>
     <w:multiLevelType w:val="hybridMultilevel"/>
-    <w:tmpl w:val="5EBEF30E"/>
+    <w:tmpl w:val="3F24AAD6"/>
     <w:lvl w:ilvl="0" w:tplc="042A0007">
       <w:start w:val="1"/>
       <w:numFmt w:val="bullet"/>
@@ -17009,10 +18653,13 @@
     <w:abstractNumId w:val="8"/>
   </w:num>
   <w:num w:numId="10">
-    <w:abstractNumId w:val="10"/>
+    <w:abstractNumId w:val="11"/>
   </w:num>
   <w:num w:numId="11">
     <w:abstractNumId w:val="9"/>
+  </w:num>
+  <w:num w:numId="12">
+    <w:abstractNumId w:val="10"/>
   </w:num>
 </w:numbering>
 </file>
@@ -21722,110 +23369,110 @@
     </dgm:pt>
   </dgm:ptLst>
   <dgm:cxnLst>
-    <dgm:cxn modelId="{AEAA2E79-5D84-4220-8A63-289FE8D1EF0A}" type="presOf" srcId="{453D21EA-F998-4F79-93A8-42DBBAA96D62}" destId="{8BED9DFF-676A-45CE-BBB3-17E5EBC40770}" srcOrd="1" destOrd="0" presId="urn:microsoft.com/office/officeart/2005/8/layout/orgChart1"/>
+    <dgm:cxn modelId="{A0BD8FE9-1523-4DFF-83B1-3D8AC16F2B1D}" type="presOf" srcId="{E897FAB3-8732-4D53-B4A6-31B3A2592EF9}" destId="{3BD26DA0-1917-46FE-A264-EF294733105C}" srcOrd="0" destOrd="0" presId="urn:microsoft.com/office/officeart/2005/8/layout/orgChart1"/>
     <dgm:cxn modelId="{C3EF41DF-7E17-4D26-863B-70D15FC76EF8}" srcId="{6747DC6F-C713-427F-99B9-F74CAA5D2811}" destId="{1A8ED582-3086-49AF-91F8-F00B22B803DF}" srcOrd="0" destOrd="0" parTransId="{05F2CA55-384E-4121-9EE6-4103E7821E1D}" sibTransId="{1EA38B35-E186-4B80-A4A2-A4050BA59941}"/>
-    <dgm:cxn modelId="{C15BF509-2C3D-44A2-9978-A8097A9C3444}" type="presOf" srcId="{2CE3A588-F438-4C83-96A4-769F8154B486}" destId="{9A05A985-04DB-4873-8D88-6425BAE07BE8}" srcOrd="0" destOrd="0" presId="urn:microsoft.com/office/officeart/2005/8/layout/orgChart1"/>
     <dgm:cxn modelId="{1DE67E9E-3F75-4508-B1D1-C36AB1A3A6CD}" srcId="{1A8ED582-3086-49AF-91F8-F00B22B803DF}" destId="{F690BC9B-B0D2-4D02-A6E3-47404D06A356}" srcOrd="4" destOrd="0" parTransId="{9C5C6EAA-B4DC-4CAA-8573-BFFE483ADB74}" sibTransId="{C4E85186-FD24-4623-A97F-5624C39EF3D1}"/>
+    <dgm:cxn modelId="{F6C3E21D-1259-4F5A-9A51-D77285AECB86}" type="presOf" srcId="{3321D341-8E2B-45C3-A8D7-58C9AA7CB7DF}" destId="{5CADD934-E2BD-4682-80E6-B724533DE3B3}" srcOrd="0" destOrd="0" presId="urn:microsoft.com/office/officeart/2005/8/layout/orgChart1"/>
     <dgm:cxn modelId="{A2742D8B-D211-42BA-B2D3-0CBB65612C3C}" srcId="{F690BC9B-B0D2-4D02-A6E3-47404D06A356}" destId="{5F3E14C7-62D5-4080-9427-B64FE2457D71}" srcOrd="0" destOrd="0" parTransId="{3775B9C0-9E84-46E3-81FD-4EB3087A8E5C}" sibTransId="{1DABDDDA-A37D-4A53-9A90-AFBB7DDCA0F5}"/>
-    <dgm:cxn modelId="{95B81C8E-CC28-496D-A6C9-C3AFF7BF0B6D}" type="presOf" srcId="{684B64DC-7233-4951-A81D-E2AC96EE3CFC}" destId="{67BBED92-AFF7-4694-8855-AB1BE6BEB5F5}" srcOrd="1" destOrd="0" presId="urn:microsoft.com/office/officeart/2005/8/layout/orgChart1"/>
-    <dgm:cxn modelId="{319DEED0-207C-4E5C-9F3C-5C95520C5EC1}" type="presOf" srcId="{3775B9C0-9E84-46E3-81FD-4EB3087A8E5C}" destId="{6E9292DB-0886-4B51-AD34-27BFE240A2E7}" srcOrd="0" destOrd="0" presId="urn:microsoft.com/office/officeart/2005/8/layout/orgChart1"/>
-    <dgm:cxn modelId="{2E9035D4-A2F1-402F-8510-F33ED72A11F2}" type="presOf" srcId="{1A8ED582-3086-49AF-91F8-F00B22B803DF}" destId="{8E928A82-91FE-4DFF-95C4-74684752E1E5}" srcOrd="0" destOrd="0" presId="urn:microsoft.com/office/officeart/2005/8/layout/orgChart1"/>
-    <dgm:cxn modelId="{E940172A-2B5A-4578-95F2-02E3E1AC66A2}" type="presOf" srcId="{D8569529-7005-477F-9546-86B81A97E316}" destId="{F40427F8-3CF8-4761-BD7E-76FFAED497EB}" srcOrd="0" destOrd="0" presId="urn:microsoft.com/office/officeart/2005/8/layout/orgChart1"/>
-    <dgm:cxn modelId="{D8B180D6-7A99-4E76-9660-C4AA5A64C7FA}" type="presOf" srcId="{6747DC6F-C713-427F-99B9-F74CAA5D2811}" destId="{537FF38C-E186-4DF0-B097-E122DD886E3C}" srcOrd="0" destOrd="0" presId="urn:microsoft.com/office/officeart/2005/8/layout/orgChart1"/>
-    <dgm:cxn modelId="{7A2C4A4B-D9E5-4BCD-9C5C-10A3D2E8D547}" type="presOf" srcId="{684B64DC-7233-4951-A81D-E2AC96EE3CFC}" destId="{C30B9B0A-2A39-450C-B0A7-AAF2B861B2EC}" srcOrd="0" destOrd="0" presId="urn:microsoft.com/office/officeart/2005/8/layout/orgChart1"/>
-    <dgm:cxn modelId="{6267385E-8AB8-4335-88B7-7332E1D97CF7}" type="presOf" srcId="{2CE3A588-F438-4C83-96A4-769F8154B486}" destId="{ED88D5FD-35B0-42DB-9A48-E897D820B7B5}" srcOrd="1" destOrd="0" presId="urn:microsoft.com/office/officeart/2005/8/layout/orgChart1"/>
-    <dgm:cxn modelId="{1DB19DD0-5102-4841-B184-118957683769}" type="presOf" srcId="{32C4624A-FD94-4D23-BDE5-B792D044F982}" destId="{CCB1766E-F8AE-435A-8F11-6526AE03DFC1}" srcOrd="0" destOrd="0" presId="urn:microsoft.com/office/officeart/2005/8/layout/orgChart1"/>
-    <dgm:cxn modelId="{0C00FB06-A84E-4D3C-8353-A5F3D339875B}" type="presOf" srcId="{36FA54DC-7DEC-4CDB-B112-8B57F9D1AF0C}" destId="{B410B844-676F-4852-9C36-0F23C9BB4C61}" srcOrd="0" destOrd="0" presId="urn:microsoft.com/office/officeart/2005/8/layout/orgChart1"/>
-    <dgm:cxn modelId="{162B211B-D272-4574-84C2-9B6C5541BFA7}" type="presOf" srcId="{F690BC9B-B0D2-4D02-A6E3-47404D06A356}" destId="{00BC5707-2451-4F33-93E1-996AF826EAC5}" srcOrd="0" destOrd="0" presId="urn:microsoft.com/office/officeart/2005/8/layout/orgChart1"/>
-    <dgm:cxn modelId="{F7FD0C0D-5981-4258-9480-52EC478EF5A5}" type="presOf" srcId="{3321D341-8E2B-45C3-A8D7-58C9AA7CB7DF}" destId="{5CADD934-E2BD-4682-80E6-B724533DE3B3}" srcOrd="0" destOrd="0" presId="urn:microsoft.com/office/officeart/2005/8/layout/orgChart1"/>
-    <dgm:cxn modelId="{BF6D79AB-FDBB-4471-97AE-95DBA836FBEF}" type="presOf" srcId="{6132A7E0-26A4-4A6D-AC71-8DBFF978B0F2}" destId="{C939FF87-DC5E-44A9-9648-C358841CFEBB}" srcOrd="0" destOrd="0" presId="urn:microsoft.com/office/officeart/2005/8/layout/orgChart1"/>
-    <dgm:cxn modelId="{31030019-6B0C-4DA1-A62F-D641E047055F}" type="presOf" srcId="{B281A5C0-7E8D-4778-B27B-2C86C5C0447D}" destId="{6C5432DA-04D9-4683-8A35-9DF15FC5FB6B}" srcOrd="0" destOrd="0" presId="urn:microsoft.com/office/officeart/2005/8/layout/orgChart1"/>
+    <dgm:cxn modelId="{56D69764-B52E-4D10-AADF-E3F7EEE408E5}" type="presOf" srcId="{5F3E14C7-62D5-4080-9427-B64FE2457D71}" destId="{6DFF502E-C9B4-4D1C-855E-66FAA1EE3AFF}" srcOrd="1" destOrd="0" presId="urn:microsoft.com/office/officeart/2005/8/layout/orgChart1"/>
+    <dgm:cxn modelId="{051B3DD6-3F6D-4381-9CB2-08F063455FEF}" type="presOf" srcId="{684B64DC-7233-4951-A81D-E2AC96EE3CFC}" destId="{C30B9B0A-2A39-450C-B0A7-AAF2B861B2EC}" srcOrd="0" destOrd="0" presId="urn:microsoft.com/office/officeart/2005/8/layout/orgChart1"/>
+    <dgm:cxn modelId="{1CE34C37-6B15-4C16-83F8-0414D40DB984}" type="presOf" srcId="{6132A7E0-26A4-4A6D-AC71-8DBFF978B0F2}" destId="{C939FF87-DC5E-44A9-9648-C358841CFEBB}" srcOrd="0" destOrd="0" presId="urn:microsoft.com/office/officeart/2005/8/layout/orgChart1"/>
+    <dgm:cxn modelId="{B999B927-D3F4-4A4E-83AC-2AE876DB7707}" type="presOf" srcId="{E897FAB3-8732-4D53-B4A6-31B3A2592EF9}" destId="{33DEA49E-A3C3-44C6-8EA2-C11C930115B0}" srcOrd="1" destOrd="0" presId="urn:microsoft.com/office/officeart/2005/8/layout/orgChart1"/>
+    <dgm:cxn modelId="{BFD7E96C-6243-483C-B682-6E487B5521EA}" type="presOf" srcId="{453D21EA-F998-4F79-93A8-42DBBAA96D62}" destId="{B3CB206D-142D-470A-87AC-7EDA2C2722DC}" srcOrd="0" destOrd="0" presId="urn:microsoft.com/office/officeart/2005/8/layout/orgChart1"/>
+    <dgm:cxn modelId="{93AD286C-B485-4DC1-B97F-F90F305BD7BA}" type="presOf" srcId="{2CE3A588-F438-4C83-96A4-769F8154B486}" destId="{ED88D5FD-35B0-42DB-9A48-E897D820B7B5}" srcOrd="1" destOrd="0" presId="urn:microsoft.com/office/officeart/2005/8/layout/orgChart1"/>
+    <dgm:cxn modelId="{A60BD198-E0AA-4174-B489-D1A015822ABF}" type="presOf" srcId="{684B64DC-7233-4951-A81D-E2AC96EE3CFC}" destId="{67BBED92-AFF7-4694-8855-AB1BE6BEB5F5}" srcOrd="1" destOrd="0" presId="urn:microsoft.com/office/officeart/2005/8/layout/orgChart1"/>
+    <dgm:cxn modelId="{A91502FA-6315-484B-9557-626C08CE9FBF}" type="presOf" srcId="{2CE3A588-F438-4C83-96A4-769F8154B486}" destId="{9A05A985-04DB-4873-8D88-6425BAE07BE8}" srcOrd="0" destOrd="0" presId="urn:microsoft.com/office/officeart/2005/8/layout/orgChart1"/>
     <dgm:cxn modelId="{142A70A8-206D-49BA-BAE2-D02E09097157}" srcId="{1A8ED582-3086-49AF-91F8-F00B22B803DF}" destId="{453D21EA-F998-4F79-93A8-42DBBAA96D62}" srcOrd="3" destOrd="0" parTransId="{32C4624A-FD94-4D23-BDE5-B792D044F982}" sibTransId="{7D8E1F33-6855-433D-9CF7-F5933B0FFD0B}"/>
+    <dgm:cxn modelId="{2B96B8FA-4232-48DF-8ECD-4A912CBF3BE1}" type="presOf" srcId="{3775B9C0-9E84-46E3-81FD-4EB3087A8E5C}" destId="{6E9292DB-0886-4B51-AD34-27BFE240A2E7}" srcOrd="0" destOrd="0" presId="urn:microsoft.com/office/officeart/2005/8/layout/orgChart1"/>
+    <dgm:cxn modelId="{B36AA2D3-670E-41A7-BBD7-EA9428BB7B7C}" type="presOf" srcId="{5F3E14C7-62D5-4080-9427-B64FE2457D71}" destId="{C459D603-3048-4F40-9C13-B69A93458D7F}" srcOrd="0" destOrd="0" presId="urn:microsoft.com/office/officeart/2005/8/layout/orgChart1"/>
     <dgm:cxn modelId="{44328987-21D3-4C4F-A82A-9C50D852C09E}" srcId="{1A8ED582-3086-49AF-91F8-F00B22B803DF}" destId="{E897FAB3-8732-4D53-B4A6-31B3A2592EF9}" srcOrd="5" destOrd="0" parTransId="{1CAC5176-F59E-4F87-BF4E-C7A151AA94F7}" sibTransId="{1F820022-A9D1-4E3E-880E-5D73C688B280}"/>
-    <dgm:cxn modelId="{C65DED9C-2A7D-4866-AAE3-F12A3E5961B6}" type="presOf" srcId="{1A8ED582-3086-49AF-91F8-F00B22B803DF}" destId="{891A21B1-9134-4B9C-B9F9-8DAEB1ABB244}" srcOrd="1" destOrd="0" presId="urn:microsoft.com/office/officeart/2005/8/layout/orgChart1"/>
-    <dgm:cxn modelId="{DF9E6926-6DD6-4311-A600-3A30A1EE626C}" type="presOf" srcId="{E897FAB3-8732-4D53-B4A6-31B3A2592EF9}" destId="{3BD26DA0-1917-46FE-A264-EF294733105C}" srcOrd="0" destOrd="0" presId="urn:microsoft.com/office/officeart/2005/8/layout/orgChart1"/>
-    <dgm:cxn modelId="{0D7B0B1B-441A-400B-8A65-58A6B185D336}" type="presOf" srcId="{D8569529-7005-477F-9546-86B81A97E316}" destId="{2B7FE9A7-C655-4146-9B4F-E0150D2BEF4B}" srcOrd="1" destOrd="0" presId="urn:microsoft.com/office/officeart/2005/8/layout/orgChart1"/>
-    <dgm:cxn modelId="{A7B9F25E-D6F2-43B5-9662-4CCECCB8B750}" type="presOf" srcId="{1CAC5176-F59E-4F87-BF4E-C7A151AA94F7}" destId="{945A3455-0ACC-4079-9920-CD0E5ADD1397}" srcOrd="0" destOrd="0" presId="urn:microsoft.com/office/officeart/2005/8/layout/orgChart1"/>
+    <dgm:cxn modelId="{3EDBCCE9-4EF1-4FB3-ACB4-148C872C4330}" type="presOf" srcId="{D8569529-7005-477F-9546-86B81A97E316}" destId="{F40427F8-3CF8-4761-BD7E-76FFAED497EB}" srcOrd="0" destOrd="0" presId="urn:microsoft.com/office/officeart/2005/8/layout/orgChart1"/>
+    <dgm:cxn modelId="{71D6EB1A-6E4F-4B62-8C00-CD4B9E69ACE3}" type="presOf" srcId="{453D21EA-F998-4F79-93A8-42DBBAA96D62}" destId="{8BED9DFF-676A-45CE-BBB3-17E5EBC40770}" srcOrd="1" destOrd="0" presId="urn:microsoft.com/office/officeart/2005/8/layout/orgChart1"/>
+    <dgm:cxn modelId="{EEF055C6-E9D4-4534-8874-E5C0CC6A460E}" type="presOf" srcId="{B281A5C0-7E8D-4778-B27B-2C86C5C0447D}" destId="{6ADE8800-E022-4477-AD79-F929C7589C63}" srcOrd="1" destOrd="0" presId="urn:microsoft.com/office/officeart/2005/8/layout/orgChart1"/>
     <dgm:cxn modelId="{2C6D8091-5DC8-4802-ABE3-E43852AB6DCD}" srcId="{1A8ED582-3086-49AF-91F8-F00B22B803DF}" destId="{B281A5C0-7E8D-4778-B27B-2C86C5C0447D}" srcOrd="2" destOrd="0" parTransId="{36FA54DC-7DEC-4CDB-B112-8B57F9D1AF0C}" sibTransId="{EB26F71E-D185-43D7-AE95-91167222EE82}"/>
+    <dgm:cxn modelId="{81067F7B-B316-499F-9807-C9412FFB4CC6}" type="presOf" srcId="{B281A5C0-7E8D-4778-B27B-2C86C5C0447D}" destId="{6C5432DA-04D9-4683-8A35-9DF15FC5FB6B}" srcOrd="0" destOrd="0" presId="urn:microsoft.com/office/officeart/2005/8/layout/orgChart1"/>
     <dgm:cxn modelId="{7EC9B327-1329-407A-A34B-FDE00C0C4F49}" srcId="{E897FAB3-8732-4D53-B4A6-31B3A2592EF9}" destId="{2CE3A588-F438-4C83-96A4-769F8154B486}" srcOrd="0" destOrd="0" parTransId="{3321D341-8E2B-45C3-A8D7-58C9AA7CB7DF}" sibTransId="{D43AFEF8-E1B6-4145-9029-8A0046DFD4EF}"/>
-    <dgm:cxn modelId="{120CDB17-C86C-4FB8-BBD9-8EF91EEA9A94}" type="presOf" srcId="{5F3E14C7-62D5-4080-9427-B64FE2457D71}" destId="{C459D603-3048-4F40-9C13-B69A93458D7F}" srcOrd="0" destOrd="0" presId="urn:microsoft.com/office/officeart/2005/8/layout/orgChart1"/>
     <dgm:cxn modelId="{837851EB-A614-4C82-870C-F3A17B3602C6}" srcId="{1A8ED582-3086-49AF-91F8-F00B22B803DF}" destId="{684B64DC-7233-4951-A81D-E2AC96EE3CFC}" srcOrd="0" destOrd="0" parTransId="{1D5F5461-32B4-433F-B9DF-A8EBAB79A4D2}" sibTransId="{38B1EB87-788B-45FA-BD97-A27589EBB9E1}"/>
-    <dgm:cxn modelId="{E5E894BD-6EAA-47AB-9285-7C31C811D6F7}" type="presOf" srcId="{1D5F5461-32B4-433F-B9DF-A8EBAB79A4D2}" destId="{282D921C-80B3-4652-A069-4D56D4851573}" srcOrd="0" destOrd="0" presId="urn:microsoft.com/office/officeart/2005/8/layout/orgChart1"/>
-    <dgm:cxn modelId="{BBA97181-B881-481E-9FD8-E505BD1D636F}" type="presOf" srcId="{E897FAB3-8732-4D53-B4A6-31B3A2592EF9}" destId="{33DEA49E-A3C3-44C6-8EA2-C11C930115B0}" srcOrd="1" destOrd="0" presId="urn:microsoft.com/office/officeart/2005/8/layout/orgChart1"/>
-    <dgm:cxn modelId="{B130C170-4A2B-44C8-BB37-F891F5225F97}" type="presOf" srcId="{453D21EA-F998-4F79-93A8-42DBBAA96D62}" destId="{B3CB206D-142D-470A-87AC-7EDA2C2722DC}" srcOrd="0" destOrd="0" presId="urn:microsoft.com/office/officeart/2005/8/layout/orgChart1"/>
-    <dgm:cxn modelId="{AC112266-DAC8-4271-8A56-8D1C5DEEC0FB}" type="presOf" srcId="{F690BC9B-B0D2-4D02-A6E3-47404D06A356}" destId="{8CD58476-7C8B-43CB-BAD7-629F8C1C9DE2}" srcOrd="1" destOrd="0" presId="urn:microsoft.com/office/officeart/2005/8/layout/orgChart1"/>
-    <dgm:cxn modelId="{527E02FA-A65F-468D-93AE-DC3B651C163C}" type="presOf" srcId="{B281A5C0-7E8D-4778-B27B-2C86C5C0447D}" destId="{6ADE8800-E022-4477-AD79-F929C7589C63}" srcOrd="1" destOrd="0" presId="urn:microsoft.com/office/officeart/2005/8/layout/orgChart1"/>
+    <dgm:cxn modelId="{76D8F373-B0AB-495B-854D-52B5CC582999}" type="presOf" srcId="{1A8ED582-3086-49AF-91F8-F00B22B803DF}" destId="{891A21B1-9134-4B9C-B9F9-8DAEB1ABB244}" srcOrd="1" destOrd="0" presId="urn:microsoft.com/office/officeart/2005/8/layout/orgChart1"/>
+    <dgm:cxn modelId="{1F69A5E6-8C63-4858-8594-B7AB84EA0925}" type="presOf" srcId="{9C5C6EAA-B4DC-4CAA-8573-BFFE483ADB74}" destId="{D0FFA71F-C484-440A-B779-6C938908C665}" srcOrd="0" destOrd="0" presId="urn:microsoft.com/office/officeart/2005/8/layout/orgChart1"/>
+    <dgm:cxn modelId="{F8BBB721-E5FA-48E2-9744-3E392E6B4C24}" type="presOf" srcId="{F690BC9B-B0D2-4D02-A6E3-47404D06A356}" destId="{8CD58476-7C8B-43CB-BAD7-629F8C1C9DE2}" srcOrd="1" destOrd="0" presId="urn:microsoft.com/office/officeart/2005/8/layout/orgChart1"/>
+    <dgm:cxn modelId="{5E15D1E9-4F67-4D1D-9BE6-F3A42BB59C58}" type="presOf" srcId="{D8569529-7005-477F-9546-86B81A97E316}" destId="{2B7FE9A7-C655-4146-9B4F-E0150D2BEF4B}" srcOrd="1" destOrd="0" presId="urn:microsoft.com/office/officeart/2005/8/layout/orgChart1"/>
     <dgm:cxn modelId="{04CEA6B0-42EF-4D60-8FAE-D4A0F4140B4A}" srcId="{1A8ED582-3086-49AF-91F8-F00B22B803DF}" destId="{D8569529-7005-477F-9546-86B81A97E316}" srcOrd="1" destOrd="0" parTransId="{6132A7E0-26A4-4A6D-AC71-8DBFF978B0F2}" sibTransId="{03285AE1-61E5-4BA3-81F6-9ECC51D58D8B}"/>
-    <dgm:cxn modelId="{5BC1250D-3119-49F1-92F2-D7CFCADEBB5D}" type="presOf" srcId="{9C5C6EAA-B4DC-4CAA-8573-BFFE483ADB74}" destId="{D0FFA71F-C484-440A-B779-6C938908C665}" srcOrd="0" destOrd="0" presId="urn:microsoft.com/office/officeart/2005/8/layout/orgChart1"/>
-    <dgm:cxn modelId="{8D061E89-A44F-49AB-BCF4-AB9A5E7BE9B4}" type="presOf" srcId="{5F3E14C7-62D5-4080-9427-B64FE2457D71}" destId="{6DFF502E-C9B4-4D1C-855E-66FAA1EE3AFF}" srcOrd="1" destOrd="0" presId="urn:microsoft.com/office/officeart/2005/8/layout/orgChart1"/>
-    <dgm:cxn modelId="{86E0AC68-1E8D-44F9-A0FD-D29208E5D860}" type="presParOf" srcId="{537FF38C-E186-4DF0-B097-E122DD886E3C}" destId="{9A9EF13F-C18D-4228-9423-7160AEA59C7D}" srcOrd="0" destOrd="0" presId="urn:microsoft.com/office/officeart/2005/8/layout/orgChart1"/>
-    <dgm:cxn modelId="{85647BBD-2B5E-4233-815D-6B59D54677FD}" type="presParOf" srcId="{9A9EF13F-C18D-4228-9423-7160AEA59C7D}" destId="{D9DD9A0F-FC69-4B00-9FBF-E3DC0189E72C}" srcOrd="0" destOrd="0" presId="urn:microsoft.com/office/officeart/2005/8/layout/orgChart1"/>
-    <dgm:cxn modelId="{E0571CA1-727B-4DB5-99FF-9E4748DF9B3B}" type="presParOf" srcId="{D9DD9A0F-FC69-4B00-9FBF-E3DC0189E72C}" destId="{8E928A82-91FE-4DFF-95C4-74684752E1E5}" srcOrd="0" destOrd="0" presId="urn:microsoft.com/office/officeart/2005/8/layout/orgChart1"/>
-    <dgm:cxn modelId="{14FA36EA-0A5E-4218-AED1-7E476ED3AC4B}" type="presParOf" srcId="{D9DD9A0F-FC69-4B00-9FBF-E3DC0189E72C}" destId="{891A21B1-9134-4B9C-B9F9-8DAEB1ABB244}" srcOrd="1" destOrd="0" presId="urn:microsoft.com/office/officeart/2005/8/layout/orgChart1"/>
-    <dgm:cxn modelId="{44C884BB-F083-41F6-87DC-9E1204142281}" type="presParOf" srcId="{9A9EF13F-C18D-4228-9423-7160AEA59C7D}" destId="{D878D89D-2763-4851-AA0F-F78964349667}" srcOrd="1" destOrd="0" presId="urn:microsoft.com/office/officeart/2005/8/layout/orgChart1"/>
-    <dgm:cxn modelId="{2338BFF1-E891-4DE0-9A18-12566C364A56}" type="presParOf" srcId="{D878D89D-2763-4851-AA0F-F78964349667}" destId="{282D921C-80B3-4652-A069-4D56D4851573}" srcOrd="0" destOrd="0" presId="urn:microsoft.com/office/officeart/2005/8/layout/orgChart1"/>
-    <dgm:cxn modelId="{3957CB48-7FE8-4A55-878B-23C900161349}" type="presParOf" srcId="{D878D89D-2763-4851-AA0F-F78964349667}" destId="{A9CD082F-C4DC-447A-8EDA-2D29A32B32BA}" srcOrd="1" destOrd="0" presId="urn:microsoft.com/office/officeart/2005/8/layout/orgChart1"/>
-    <dgm:cxn modelId="{F52BFBD5-6CCB-4916-AEFA-580155560DC9}" type="presParOf" srcId="{A9CD082F-C4DC-447A-8EDA-2D29A32B32BA}" destId="{48A70607-AED1-4946-88AD-CB19EA33BE63}" srcOrd="0" destOrd="0" presId="urn:microsoft.com/office/officeart/2005/8/layout/orgChart1"/>
-    <dgm:cxn modelId="{242101CF-AD28-4E79-BB09-C00D20296051}" type="presParOf" srcId="{48A70607-AED1-4946-88AD-CB19EA33BE63}" destId="{C30B9B0A-2A39-450C-B0A7-AAF2B861B2EC}" srcOrd="0" destOrd="0" presId="urn:microsoft.com/office/officeart/2005/8/layout/orgChart1"/>
-    <dgm:cxn modelId="{A7AF8BB1-FF39-4F1F-90F8-DC8261CF557E}" type="presParOf" srcId="{48A70607-AED1-4946-88AD-CB19EA33BE63}" destId="{67BBED92-AFF7-4694-8855-AB1BE6BEB5F5}" srcOrd="1" destOrd="0" presId="urn:microsoft.com/office/officeart/2005/8/layout/orgChart1"/>
-    <dgm:cxn modelId="{EC4BE87D-32A5-4DD3-922F-690F197C2F2C}" type="presParOf" srcId="{A9CD082F-C4DC-447A-8EDA-2D29A32B32BA}" destId="{9A92E677-B3FD-4EA4-AC7E-C82A503E5412}" srcOrd="1" destOrd="0" presId="urn:microsoft.com/office/officeart/2005/8/layout/orgChart1"/>
-    <dgm:cxn modelId="{DFB80C50-BEA4-4697-9873-222BB3C83B73}" type="presParOf" srcId="{A9CD082F-C4DC-447A-8EDA-2D29A32B32BA}" destId="{B76F39FE-0A8B-4F69-8237-190AD5453CA6}" srcOrd="2" destOrd="0" presId="urn:microsoft.com/office/officeart/2005/8/layout/orgChart1"/>
-    <dgm:cxn modelId="{3F547ABE-75ED-47A4-90DB-260F025624DF}" type="presParOf" srcId="{D878D89D-2763-4851-AA0F-F78964349667}" destId="{C939FF87-DC5E-44A9-9648-C358841CFEBB}" srcOrd="2" destOrd="0" presId="urn:microsoft.com/office/officeart/2005/8/layout/orgChart1"/>
-    <dgm:cxn modelId="{0C944561-4B38-4BE0-92BB-55360369B00C}" type="presParOf" srcId="{D878D89D-2763-4851-AA0F-F78964349667}" destId="{889DCF46-9407-47AA-85A5-027A90483D4B}" srcOrd="3" destOrd="0" presId="urn:microsoft.com/office/officeart/2005/8/layout/orgChart1"/>
-    <dgm:cxn modelId="{FC4BF94E-3F21-4A7B-AE89-E2318D3012B7}" type="presParOf" srcId="{889DCF46-9407-47AA-85A5-027A90483D4B}" destId="{9F069AA6-AFE6-4C87-835A-630E2B126B12}" srcOrd="0" destOrd="0" presId="urn:microsoft.com/office/officeart/2005/8/layout/orgChart1"/>
-    <dgm:cxn modelId="{39A87F0A-9312-489E-B32B-0099990FA779}" type="presParOf" srcId="{9F069AA6-AFE6-4C87-835A-630E2B126B12}" destId="{F40427F8-3CF8-4761-BD7E-76FFAED497EB}" srcOrd="0" destOrd="0" presId="urn:microsoft.com/office/officeart/2005/8/layout/orgChart1"/>
-    <dgm:cxn modelId="{EB7952AE-C134-4E10-B584-C39881425A04}" type="presParOf" srcId="{9F069AA6-AFE6-4C87-835A-630E2B126B12}" destId="{2B7FE9A7-C655-4146-9B4F-E0150D2BEF4B}" srcOrd="1" destOrd="0" presId="urn:microsoft.com/office/officeart/2005/8/layout/orgChart1"/>
-    <dgm:cxn modelId="{1D7564FC-7300-40F4-AA61-D18EEC6EBBBE}" type="presParOf" srcId="{889DCF46-9407-47AA-85A5-027A90483D4B}" destId="{CC2A0138-1DF1-438D-8689-6D8D2BB41427}" srcOrd="1" destOrd="0" presId="urn:microsoft.com/office/officeart/2005/8/layout/orgChart1"/>
-    <dgm:cxn modelId="{9C8B33B2-91AE-4041-A9F3-7AA149A2CE3B}" type="presParOf" srcId="{889DCF46-9407-47AA-85A5-027A90483D4B}" destId="{1CCAA67E-30FA-4AA5-AB60-BEE1F65C6EE4}" srcOrd="2" destOrd="0" presId="urn:microsoft.com/office/officeart/2005/8/layout/orgChart1"/>
-    <dgm:cxn modelId="{6AA5FA51-0F41-4AE2-8BB2-47EE18BEE7B8}" type="presParOf" srcId="{D878D89D-2763-4851-AA0F-F78964349667}" destId="{B410B844-676F-4852-9C36-0F23C9BB4C61}" srcOrd="4" destOrd="0" presId="urn:microsoft.com/office/officeart/2005/8/layout/orgChart1"/>
-    <dgm:cxn modelId="{DFC57A66-842D-464F-AB6C-1B29FE5479BC}" type="presParOf" srcId="{D878D89D-2763-4851-AA0F-F78964349667}" destId="{1B7AF95C-7390-4FF7-937F-7B17DACAB192}" srcOrd="5" destOrd="0" presId="urn:microsoft.com/office/officeart/2005/8/layout/orgChart1"/>
-    <dgm:cxn modelId="{C20104EE-D1DC-47BC-BFD1-5759043926D8}" type="presParOf" srcId="{1B7AF95C-7390-4FF7-937F-7B17DACAB192}" destId="{F10687FF-A956-46AD-94DA-7A4EA2583BE6}" srcOrd="0" destOrd="0" presId="urn:microsoft.com/office/officeart/2005/8/layout/orgChart1"/>
-    <dgm:cxn modelId="{513F1281-7579-43B0-BB42-6AC8F9FEB24D}" type="presParOf" srcId="{F10687FF-A956-46AD-94DA-7A4EA2583BE6}" destId="{6C5432DA-04D9-4683-8A35-9DF15FC5FB6B}" srcOrd="0" destOrd="0" presId="urn:microsoft.com/office/officeart/2005/8/layout/orgChart1"/>
-    <dgm:cxn modelId="{EB219128-A23E-4B54-8893-EBDBA0CDD2B3}" type="presParOf" srcId="{F10687FF-A956-46AD-94DA-7A4EA2583BE6}" destId="{6ADE8800-E022-4477-AD79-F929C7589C63}" srcOrd="1" destOrd="0" presId="urn:microsoft.com/office/officeart/2005/8/layout/orgChart1"/>
-    <dgm:cxn modelId="{FD8FEE6C-6C62-458B-9926-673A1C585E0F}" type="presParOf" srcId="{1B7AF95C-7390-4FF7-937F-7B17DACAB192}" destId="{A32E7D17-F0BC-451E-9918-6A1F323B9965}" srcOrd="1" destOrd="0" presId="urn:microsoft.com/office/officeart/2005/8/layout/orgChart1"/>
-    <dgm:cxn modelId="{43908828-FAF3-4BBA-88B1-B2F4F700FF33}" type="presParOf" srcId="{1B7AF95C-7390-4FF7-937F-7B17DACAB192}" destId="{C0946514-8F67-4567-BA18-5E16B861530D}" srcOrd="2" destOrd="0" presId="urn:microsoft.com/office/officeart/2005/8/layout/orgChart1"/>
-    <dgm:cxn modelId="{0C06C046-AC0D-42BD-858B-1B3774C95414}" type="presParOf" srcId="{D878D89D-2763-4851-AA0F-F78964349667}" destId="{CCB1766E-F8AE-435A-8F11-6526AE03DFC1}" srcOrd="6" destOrd="0" presId="urn:microsoft.com/office/officeart/2005/8/layout/orgChart1"/>
-    <dgm:cxn modelId="{B68FC104-F944-42A6-8229-35DE34E8920A}" type="presParOf" srcId="{D878D89D-2763-4851-AA0F-F78964349667}" destId="{87AFF761-2F80-429E-AD28-A5AEC4B19A5F}" srcOrd="7" destOrd="0" presId="urn:microsoft.com/office/officeart/2005/8/layout/orgChart1"/>
-    <dgm:cxn modelId="{1A37EA53-194A-4D3D-A19D-1E3DDD035FE7}" type="presParOf" srcId="{87AFF761-2F80-429E-AD28-A5AEC4B19A5F}" destId="{648378A0-2868-438E-9225-F173EED5B3CE}" srcOrd="0" destOrd="0" presId="urn:microsoft.com/office/officeart/2005/8/layout/orgChart1"/>
-    <dgm:cxn modelId="{C87FDB5F-A310-4F43-B1F0-98C01DCDBAD9}" type="presParOf" srcId="{648378A0-2868-438E-9225-F173EED5B3CE}" destId="{B3CB206D-142D-470A-87AC-7EDA2C2722DC}" srcOrd="0" destOrd="0" presId="urn:microsoft.com/office/officeart/2005/8/layout/orgChart1"/>
-    <dgm:cxn modelId="{42D91D0B-0110-443B-B1D4-25BDAF08A394}" type="presParOf" srcId="{648378A0-2868-438E-9225-F173EED5B3CE}" destId="{8BED9DFF-676A-45CE-BBB3-17E5EBC40770}" srcOrd="1" destOrd="0" presId="urn:microsoft.com/office/officeart/2005/8/layout/orgChart1"/>
-    <dgm:cxn modelId="{91522811-F508-4023-86A6-4847E8BBCF53}" type="presParOf" srcId="{87AFF761-2F80-429E-AD28-A5AEC4B19A5F}" destId="{B8BA134C-3FAF-45E5-873C-72F8FD246D26}" srcOrd="1" destOrd="0" presId="urn:microsoft.com/office/officeart/2005/8/layout/orgChart1"/>
-    <dgm:cxn modelId="{CC5E9BC2-B6FF-42BB-AF57-8BFB9278FEBA}" type="presParOf" srcId="{87AFF761-2F80-429E-AD28-A5AEC4B19A5F}" destId="{3D7D613D-5244-4B43-9C9C-2F9D8A525ABA}" srcOrd="2" destOrd="0" presId="urn:microsoft.com/office/officeart/2005/8/layout/orgChart1"/>
-    <dgm:cxn modelId="{ECD76637-6DB7-4C7A-89BB-643E8FA21355}" type="presParOf" srcId="{D878D89D-2763-4851-AA0F-F78964349667}" destId="{D0FFA71F-C484-440A-B779-6C938908C665}" srcOrd="8" destOrd="0" presId="urn:microsoft.com/office/officeart/2005/8/layout/orgChart1"/>
-    <dgm:cxn modelId="{7A8C5D79-0F9D-4B7F-8951-F392E5D92592}" type="presParOf" srcId="{D878D89D-2763-4851-AA0F-F78964349667}" destId="{DA9F14EE-8B86-4F4A-AF80-B359E39F6255}" srcOrd="9" destOrd="0" presId="urn:microsoft.com/office/officeart/2005/8/layout/orgChart1"/>
-    <dgm:cxn modelId="{36B410F5-E5ED-45E0-B334-57696F788274}" type="presParOf" srcId="{DA9F14EE-8B86-4F4A-AF80-B359E39F6255}" destId="{91DA0482-7EEE-438F-ADEC-0EDBA312FEA6}" srcOrd="0" destOrd="0" presId="urn:microsoft.com/office/officeart/2005/8/layout/orgChart1"/>
-    <dgm:cxn modelId="{13BF7672-E8F6-48B0-B9B4-98CB43026888}" type="presParOf" srcId="{91DA0482-7EEE-438F-ADEC-0EDBA312FEA6}" destId="{00BC5707-2451-4F33-93E1-996AF826EAC5}" srcOrd="0" destOrd="0" presId="urn:microsoft.com/office/officeart/2005/8/layout/orgChart1"/>
-    <dgm:cxn modelId="{62CF9861-FDBF-4A7E-A1D8-BEEA29DE92A3}" type="presParOf" srcId="{91DA0482-7EEE-438F-ADEC-0EDBA312FEA6}" destId="{8CD58476-7C8B-43CB-BAD7-629F8C1C9DE2}" srcOrd="1" destOrd="0" presId="urn:microsoft.com/office/officeart/2005/8/layout/orgChart1"/>
-    <dgm:cxn modelId="{0FBE11A0-4E2A-49A2-9A55-D462C116AFDF}" type="presParOf" srcId="{DA9F14EE-8B86-4F4A-AF80-B359E39F6255}" destId="{303AF5BA-C0D1-4663-A928-4361B10FB433}" srcOrd="1" destOrd="0" presId="urn:microsoft.com/office/officeart/2005/8/layout/orgChart1"/>
-    <dgm:cxn modelId="{69258DAD-2611-44FC-90C0-8A484F4C9EBB}" type="presParOf" srcId="{303AF5BA-C0D1-4663-A928-4361B10FB433}" destId="{6E9292DB-0886-4B51-AD34-27BFE240A2E7}" srcOrd="0" destOrd="0" presId="urn:microsoft.com/office/officeart/2005/8/layout/orgChart1"/>
-    <dgm:cxn modelId="{55A8FE4B-E04A-4639-BFA1-10C2112539E8}" type="presParOf" srcId="{303AF5BA-C0D1-4663-A928-4361B10FB433}" destId="{845302B8-1793-4DEB-879F-6F7F62091425}" srcOrd="1" destOrd="0" presId="urn:microsoft.com/office/officeart/2005/8/layout/orgChart1"/>
-    <dgm:cxn modelId="{72FFB655-D819-41E8-920C-371EFD0FD4CD}" type="presParOf" srcId="{845302B8-1793-4DEB-879F-6F7F62091425}" destId="{8305AA7D-EEA6-41DD-B95D-ECD1215FEFC3}" srcOrd="0" destOrd="0" presId="urn:microsoft.com/office/officeart/2005/8/layout/orgChart1"/>
-    <dgm:cxn modelId="{C9AB1E68-C645-449F-A786-ECBEBD869ED0}" type="presParOf" srcId="{8305AA7D-EEA6-41DD-B95D-ECD1215FEFC3}" destId="{C459D603-3048-4F40-9C13-B69A93458D7F}" srcOrd="0" destOrd="0" presId="urn:microsoft.com/office/officeart/2005/8/layout/orgChart1"/>
-    <dgm:cxn modelId="{B8DDE6C9-EDF1-466E-8C1A-D5D68232828B}" type="presParOf" srcId="{8305AA7D-EEA6-41DD-B95D-ECD1215FEFC3}" destId="{6DFF502E-C9B4-4D1C-855E-66FAA1EE3AFF}" srcOrd="1" destOrd="0" presId="urn:microsoft.com/office/officeart/2005/8/layout/orgChart1"/>
-    <dgm:cxn modelId="{0552B4F8-12BB-4935-9022-96321AD3D860}" type="presParOf" srcId="{845302B8-1793-4DEB-879F-6F7F62091425}" destId="{B9F08917-F848-469A-8266-F0E62967CF67}" srcOrd="1" destOrd="0" presId="urn:microsoft.com/office/officeart/2005/8/layout/orgChart1"/>
-    <dgm:cxn modelId="{3BF25415-2192-4E56-B145-95493AB0FE36}" type="presParOf" srcId="{845302B8-1793-4DEB-879F-6F7F62091425}" destId="{A79F2E3C-D948-4994-AD50-415A39BAE1B1}" srcOrd="2" destOrd="0" presId="urn:microsoft.com/office/officeart/2005/8/layout/orgChart1"/>
-    <dgm:cxn modelId="{CB29A698-2305-43D5-B917-45F52A84BF75}" type="presParOf" srcId="{DA9F14EE-8B86-4F4A-AF80-B359E39F6255}" destId="{0BB0001E-6120-442F-BA30-5058CCD4008E}" srcOrd="2" destOrd="0" presId="urn:microsoft.com/office/officeart/2005/8/layout/orgChart1"/>
-    <dgm:cxn modelId="{F619423F-61B8-4B1C-937C-356DDC0C9381}" type="presParOf" srcId="{D878D89D-2763-4851-AA0F-F78964349667}" destId="{945A3455-0ACC-4079-9920-CD0E5ADD1397}" srcOrd="10" destOrd="0" presId="urn:microsoft.com/office/officeart/2005/8/layout/orgChart1"/>
-    <dgm:cxn modelId="{669E9F7E-916C-42E0-AFED-85DED64CCAE4}" type="presParOf" srcId="{D878D89D-2763-4851-AA0F-F78964349667}" destId="{200A3741-A27C-4749-80A8-F6A333912B4F}" srcOrd="11" destOrd="0" presId="urn:microsoft.com/office/officeart/2005/8/layout/orgChart1"/>
-    <dgm:cxn modelId="{6C1E7033-97A3-48D9-A44C-C1943B2AF04C}" type="presParOf" srcId="{200A3741-A27C-4749-80A8-F6A333912B4F}" destId="{921C6E1C-6D22-4A91-AF77-5BAFECAD4474}" srcOrd="0" destOrd="0" presId="urn:microsoft.com/office/officeart/2005/8/layout/orgChart1"/>
-    <dgm:cxn modelId="{DE9DE6F5-E176-4798-9C46-30E0F1B03112}" type="presParOf" srcId="{921C6E1C-6D22-4A91-AF77-5BAFECAD4474}" destId="{3BD26DA0-1917-46FE-A264-EF294733105C}" srcOrd="0" destOrd="0" presId="urn:microsoft.com/office/officeart/2005/8/layout/orgChart1"/>
-    <dgm:cxn modelId="{959ADE8C-6BB0-497D-BBAC-817BD26346DC}" type="presParOf" srcId="{921C6E1C-6D22-4A91-AF77-5BAFECAD4474}" destId="{33DEA49E-A3C3-44C6-8EA2-C11C930115B0}" srcOrd="1" destOrd="0" presId="urn:microsoft.com/office/officeart/2005/8/layout/orgChart1"/>
-    <dgm:cxn modelId="{FB2F30DD-81BD-4CEE-B826-8195DA7243B7}" type="presParOf" srcId="{200A3741-A27C-4749-80A8-F6A333912B4F}" destId="{969FE5F9-6C12-4F43-98B3-5CCAC080FDB0}" srcOrd="1" destOrd="0" presId="urn:microsoft.com/office/officeart/2005/8/layout/orgChart1"/>
-    <dgm:cxn modelId="{DEB79DD2-F865-48AE-AADC-63453D59A401}" type="presParOf" srcId="{969FE5F9-6C12-4F43-98B3-5CCAC080FDB0}" destId="{5CADD934-E2BD-4682-80E6-B724533DE3B3}" srcOrd="0" destOrd="0" presId="urn:microsoft.com/office/officeart/2005/8/layout/orgChart1"/>
-    <dgm:cxn modelId="{6267ED7C-18BC-4834-9DA5-190359783EC4}" type="presParOf" srcId="{969FE5F9-6C12-4F43-98B3-5CCAC080FDB0}" destId="{24B4F2E3-6543-4775-9C44-91D1C90C5DC0}" srcOrd="1" destOrd="0" presId="urn:microsoft.com/office/officeart/2005/8/layout/orgChart1"/>
-    <dgm:cxn modelId="{E4C2BF47-7FD7-41C9-ABDF-C43A17432215}" type="presParOf" srcId="{24B4F2E3-6543-4775-9C44-91D1C90C5DC0}" destId="{77441EC0-391B-48E5-9F98-71E6B59FBA90}" srcOrd="0" destOrd="0" presId="urn:microsoft.com/office/officeart/2005/8/layout/orgChart1"/>
-    <dgm:cxn modelId="{75BE64B4-B6E8-4E31-8418-AF94B0CDAD98}" type="presParOf" srcId="{77441EC0-391B-48E5-9F98-71E6B59FBA90}" destId="{9A05A985-04DB-4873-8D88-6425BAE07BE8}" srcOrd="0" destOrd="0" presId="urn:microsoft.com/office/officeart/2005/8/layout/orgChart1"/>
-    <dgm:cxn modelId="{77CDF490-1ACF-4789-A90E-73BF97DAF0B4}" type="presParOf" srcId="{77441EC0-391B-48E5-9F98-71E6B59FBA90}" destId="{ED88D5FD-35B0-42DB-9A48-E897D820B7B5}" srcOrd="1" destOrd="0" presId="urn:microsoft.com/office/officeart/2005/8/layout/orgChart1"/>
-    <dgm:cxn modelId="{5CCDD399-7172-4031-8A2F-FB3CBB5F661D}" type="presParOf" srcId="{24B4F2E3-6543-4775-9C44-91D1C90C5DC0}" destId="{17025A9B-BD02-4F25-8C36-BBBDFD31243E}" srcOrd="1" destOrd="0" presId="urn:microsoft.com/office/officeart/2005/8/layout/orgChart1"/>
-    <dgm:cxn modelId="{B44C2C57-A635-4039-9D71-10EBE7CC6B8D}" type="presParOf" srcId="{24B4F2E3-6543-4775-9C44-91D1C90C5DC0}" destId="{672286DC-A3B4-44F4-A721-AE19EC4D97F3}" srcOrd="2" destOrd="0" presId="urn:microsoft.com/office/officeart/2005/8/layout/orgChart1"/>
-    <dgm:cxn modelId="{0573B0E2-11CC-49CA-894A-7D9F78B9BE6D}" type="presParOf" srcId="{200A3741-A27C-4749-80A8-F6A333912B4F}" destId="{89C00093-7C7E-481F-8B15-74B1758D6434}" srcOrd="2" destOrd="0" presId="urn:microsoft.com/office/officeart/2005/8/layout/orgChart1"/>
-    <dgm:cxn modelId="{A138CC00-D24D-42C8-AAEC-AC07652C5D28}" type="presParOf" srcId="{9A9EF13F-C18D-4228-9423-7160AEA59C7D}" destId="{C0575B89-238F-4788-9958-2D5105D59E02}" srcOrd="2" destOrd="0" presId="urn:microsoft.com/office/officeart/2005/8/layout/orgChart1"/>
+    <dgm:cxn modelId="{FA34EC3F-CE10-4BE7-AF04-D36BA43AC262}" type="presOf" srcId="{1A8ED582-3086-49AF-91F8-F00B22B803DF}" destId="{8E928A82-91FE-4DFF-95C4-74684752E1E5}" srcOrd="0" destOrd="0" presId="urn:microsoft.com/office/officeart/2005/8/layout/orgChart1"/>
+    <dgm:cxn modelId="{F5072D76-40A9-438D-AC7B-6DE7228702D6}" type="presOf" srcId="{F690BC9B-B0D2-4D02-A6E3-47404D06A356}" destId="{00BC5707-2451-4F33-93E1-996AF826EAC5}" srcOrd="0" destOrd="0" presId="urn:microsoft.com/office/officeart/2005/8/layout/orgChart1"/>
+    <dgm:cxn modelId="{7131A82B-825F-4B9A-B218-3461C6CDA9B2}" type="presOf" srcId="{6747DC6F-C713-427F-99B9-F74CAA5D2811}" destId="{537FF38C-E186-4DF0-B097-E122DD886E3C}" srcOrd="0" destOrd="0" presId="urn:microsoft.com/office/officeart/2005/8/layout/orgChart1"/>
+    <dgm:cxn modelId="{56026C1D-B0F4-4438-8D00-40EAE273B8CD}" type="presOf" srcId="{1CAC5176-F59E-4F87-BF4E-C7A151AA94F7}" destId="{945A3455-0ACC-4079-9920-CD0E5ADD1397}" srcOrd="0" destOrd="0" presId="urn:microsoft.com/office/officeart/2005/8/layout/orgChart1"/>
+    <dgm:cxn modelId="{57142A46-6249-4D72-A3D0-FE2288709064}" type="presOf" srcId="{32C4624A-FD94-4D23-BDE5-B792D044F982}" destId="{CCB1766E-F8AE-435A-8F11-6526AE03DFC1}" srcOrd="0" destOrd="0" presId="urn:microsoft.com/office/officeart/2005/8/layout/orgChart1"/>
+    <dgm:cxn modelId="{BC521908-5A7A-4570-B4E3-7AF7C383B21F}" type="presOf" srcId="{1D5F5461-32B4-433F-B9DF-A8EBAB79A4D2}" destId="{282D921C-80B3-4652-A069-4D56D4851573}" srcOrd="0" destOrd="0" presId="urn:microsoft.com/office/officeart/2005/8/layout/orgChart1"/>
+    <dgm:cxn modelId="{726AA65D-B7C5-46C5-A0F2-7307A8E7723D}" type="presOf" srcId="{36FA54DC-7DEC-4CDB-B112-8B57F9D1AF0C}" destId="{B410B844-676F-4852-9C36-0F23C9BB4C61}" srcOrd="0" destOrd="0" presId="urn:microsoft.com/office/officeart/2005/8/layout/orgChart1"/>
+    <dgm:cxn modelId="{D71069A0-A8FB-441B-A620-6342D3FE355F}" type="presParOf" srcId="{537FF38C-E186-4DF0-B097-E122DD886E3C}" destId="{9A9EF13F-C18D-4228-9423-7160AEA59C7D}" srcOrd="0" destOrd="0" presId="urn:microsoft.com/office/officeart/2005/8/layout/orgChart1"/>
+    <dgm:cxn modelId="{25EB38EB-7513-4A4B-86B3-19F3CDB2DE45}" type="presParOf" srcId="{9A9EF13F-C18D-4228-9423-7160AEA59C7D}" destId="{D9DD9A0F-FC69-4B00-9FBF-E3DC0189E72C}" srcOrd="0" destOrd="0" presId="urn:microsoft.com/office/officeart/2005/8/layout/orgChart1"/>
+    <dgm:cxn modelId="{C67821F7-CEF5-4B1E-A0D4-223E140B8863}" type="presParOf" srcId="{D9DD9A0F-FC69-4B00-9FBF-E3DC0189E72C}" destId="{8E928A82-91FE-4DFF-95C4-74684752E1E5}" srcOrd="0" destOrd="0" presId="urn:microsoft.com/office/officeart/2005/8/layout/orgChart1"/>
+    <dgm:cxn modelId="{60EB7625-C9E5-4954-B675-EFE0DA496141}" type="presParOf" srcId="{D9DD9A0F-FC69-4B00-9FBF-E3DC0189E72C}" destId="{891A21B1-9134-4B9C-B9F9-8DAEB1ABB244}" srcOrd="1" destOrd="0" presId="urn:microsoft.com/office/officeart/2005/8/layout/orgChart1"/>
+    <dgm:cxn modelId="{9237F20D-AD33-45A8-9926-D06F4652D035}" type="presParOf" srcId="{9A9EF13F-C18D-4228-9423-7160AEA59C7D}" destId="{D878D89D-2763-4851-AA0F-F78964349667}" srcOrd="1" destOrd="0" presId="urn:microsoft.com/office/officeart/2005/8/layout/orgChart1"/>
+    <dgm:cxn modelId="{7FA6F5EB-E82B-4BFA-93C3-83A7632CB8EB}" type="presParOf" srcId="{D878D89D-2763-4851-AA0F-F78964349667}" destId="{282D921C-80B3-4652-A069-4D56D4851573}" srcOrd="0" destOrd="0" presId="urn:microsoft.com/office/officeart/2005/8/layout/orgChart1"/>
+    <dgm:cxn modelId="{84C012FA-66C0-4240-B19E-D2CE4083B2D9}" type="presParOf" srcId="{D878D89D-2763-4851-AA0F-F78964349667}" destId="{A9CD082F-C4DC-447A-8EDA-2D29A32B32BA}" srcOrd="1" destOrd="0" presId="urn:microsoft.com/office/officeart/2005/8/layout/orgChart1"/>
+    <dgm:cxn modelId="{DD49BA26-985F-4A03-BFEC-6893265E7C92}" type="presParOf" srcId="{A9CD082F-C4DC-447A-8EDA-2D29A32B32BA}" destId="{48A70607-AED1-4946-88AD-CB19EA33BE63}" srcOrd="0" destOrd="0" presId="urn:microsoft.com/office/officeart/2005/8/layout/orgChart1"/>
+    <dgm:cxn modelId="{4E57DA9C-D7F9-4B35-AB80-103AD66ABF0D}" type="presParOf" srcId="{48A70607-AED1-4946-88AD-CB19EA33BE63}" destId="{C30B9B0A-2A39-450C-B0A7-AAF2B861B2EC}" srcOrd="0" destOrd="0" presId="urn:microsoft.com/office/officeart/2005/8/layout/orgChart1"/>
+    <dgm:cxn modelId="{30235900-AFD4-45B1-B646-8EB614F5A4F4}" type="presParOf" srcId="{48A70607-AED1-4946-88AD-CB19EA33BE63}" destId="{67BBED92-AFF7-4694-8855-AB1BE6BEB5F5}" srcOrd="1" destOrd="0" presId="urn:microsoft.com/office/officeart/2005/8/layout/orgChart1"/>
+    <dgm:cxn modelId="{70229079-A491-4558-B84C-80ACCC1DFB08}" type="presParOf" srcId="{A9CD082F-C4DC-447A-8EDA-2D29A32B32BA}" destId="{9A92E677-B3FD-4EA4-AC7E-C82A503E5412}" srcOrd="1" destOrd="0" presId="urn:microsoft.com/office/officeart/2005/8/layout/orgChart1"/>
+    <dgm:cxn modelId="{64201958-D470-4ACE-951F-631AB3B9FD6E}" type="presParOf" srcId="{A9CD082F-C4DC-447A-8EDA-2D29A32B32BA}" destId="{B76F39FE-0A8B-4F69-8237-190AD5453CA6}" srcOrd="2" destOrd="0" presId="urn:microsoft.com/office/officeart/2005/8/layout/orgChart1"/>
+    <dgm:cxn modelId="{7C2F5864-28AC-40D6-8521-0C88BDFD2652}" type="presParOf" srcId="{D878D89D-2763-4851-AA0F-F78964349667}" destId="{C939FF87-DC5E-44A9-9648-C358841CFEBB}" srcOrd="2" destOrd="0" presId="urn:microsoft.com/office/officeart/2005/8/layout/orgChart1"/>
+    <dgm:cxn modelId="{17E574F6-FC05-4CE4-B4EC-3F9AD9049063}" type="presParOf" srcId="{D878D89D-2763-4851-AA0F-F78964349667}" destId="{889DCF46-9407-47AA-85A5-027A90483D4B}" srcOrd="3" destOrd="0" presId="urn:microsoft.com/office/officeart/2005/8/layout/orgChart1"/>
+    <dgm:cxn modelId="{CB43C5E6-3C37-4232-943F-9393D8B04A2B}" type="presParOf" srcId="{889DCF46-9407-47AA-85A5-027A90483D4B}" destId="{9F069AA6-AFE6-4C87-835A-630E2B126B12}" srcOrd="0" destOrd="0" presId="urn:microsoft.com/office/officeart/2005/8/layout/orgChart1"/>
+    <dgm:cxn modelId="{0611DE83-5949-43CE-A111-D1FB909BFD6E}" type="presParOf" srcId="{9F069AA6-AFE6-4C87-835A-630E2B126B12}" destId="{F40427F8-3CF8-4761-BD7E-76FFAED497EB}" srcOrd="0" destOrd="0" presId="urn:microsoft.com/office/officeart/2005/8/layout/orgChart1"/>
+    <dgm:cxn modelId="{E8E71721-AA08-46EC-8BF2-44B352B827EE}" type="presParOf" srcId="{9F069AA6-AFE6-4C87-835A-630E2B126B12}" destId="{2B7FE9A7-C655-4146-9B4F-E0150D2BEF4B}" srcOrd="1" destOrd="0" presId="urn:microsoft.com/office/officeart/2005/8/layout/orgChart1"/>
+    <dgm:cxn modelId="{55F7B600-7FAC-4F94-919B-E3A8D484BD39}" type="presParOf" srcId="{889DCF46-9407-47AA-85A5-027A90483D4B}" destId="{CC2A0138-1DF1-438D-8689-6D8D2BB41427}" srcOrd="1" destOrd="0" presId="urn:microsoft.com/office/officeart/2005/8/layout/orgChart1"/>
+    <dgm:cxn modelId="{EEC7B6A2-1982-4DE8-BEB3-28104DE96B35}" type="presParOf" srcId="{889DCF46-9407-47AA-85A5-027A90483D4B}" destId="{1CCAA67E-30FA-4AA5-AB60-BEE1F65C6EE4}" srcOrd="2" destOrd="0" presId="urn:microsoft.com/office/officeart/2005/8/layout/orgChart1"/>
+    <dgm:cxn modelId="{0689CCD7-6DC4-44A5-B3E4-2F0B5DCFBA5C}" type="presParOf" srcId="{D878D89D-2763-4851-AA0F-F78964349667}" destId="{B410B844-676F-4852-9C36-0F23C9BB4C61}" srcOrd="4" destOrd="0" presId="urn:microsoft.com/office/officeart/2005/8/layout/orgChart1"/>
+    <dgm:cxn modelId="{2DB514FA-C9A6-4414-A357-8C020AB0712E}" type="presParOf" srcId="{D878D89D-2763-4851-AA0F-F78964349667}" destId="{1B7AF95C-7390-4FF7-937F-7B17DACAB192}" srcOrd="5" destOrd="0" presId="urn:microsoft.com/office/officeart/2005/8/layout/orgChart1"/>
+    <dgm:cxn modelId="{E19D0BB6-AD84-444B-9FE5-4B799C0133A7}" type="presParOf" srcId="{1B7AF95C-7390-4FF7-937F-7B17DACAB192}" destId="{F10687FF-A956-46AD-94DA-7A4EA2583BE6}" srcOrd="0" destOrd="0" presId="urn:microsoft.com/office/officeart/2005/8/layout/orgChart1"/>
+    <dgm:cxn modelId="{26865B64-4073-4208-A362-B2BB911483EE}" type="presParOf" srcId="{F10687FF-A956-46AD-94DA-7A4EA2583BE6}" destId="{6C5432DA-04D9-4683-8A35-9DF15FC5FB6B}" srcOrd="0" destOrd="0" presId="urn:microsoft.com/office/officeart/2005/8/layout/orgChart1"/>
+    <dgm:cxn modelId="{0628B54C-3E4D-4068-9589-303BA8DF4386}" type="presParOf" srcId="{F10687FF-A956-46AD-94DA-7A4EA2583BE6}" destId="{6ADE8800-E022-4477-AD79-F929C7589C63}" srcOrd="1" destOrd="0" presId="urn:microsoft.com/office/officeart/2005/8/layout/orgChart1"/>
+    <dgm:cxn modelId="{C071273F-A3DF-4BFB-81BC-7B2D32AB1241}" type="presParOf" srcId="{1B7AF95C-7390-4FF7-937F-7B17DACAB192}" destId="{A32E7D17-F0BC-451E-9918-6A1F323B9965}" srcOrd="1" destOrd="0" presId="urn:microsoft.com/office/officeart/2005/8/layout/orgChart1"/>
+    <dgm:cxn modelId="{5E22A3DC-EB12-4AA4-B372-BCA46C05455D}" type="presParOf" srcId="{1B7AF95C-7390-4FF7-937F-7B17DACAB192}" destId="{C0946514-8F67-4567-BA18-5E16B861530D}" srcOrd="2" destOrd="0" presId="urn:microsoft.com/office/officeart/2005/8/layout/orgChart1"/>
+    <dgm:cxn modelId="{78768522-9E2E-4593-AD38-523E3D58A557}" type="presParOf" srcId="{D878D89D-2763-4851-AA0F-F78964349667}" destId="{CCB1766E-F8AE-435A-8F11-6526AE03DFC1}" srcOrd="6" destOrd="0" presId="urn:microsoft.com/office/officeart/2005/8/layout/orgChart1"/>
+    <dgm:cxn modelId="{864367D8-C64E-4E31-831F-7BD090BFF713}" type="presParOf" srcId="{D878D89D-2763-4851-AA0F-F78964349667}" destId="{87AFF761-2F80-429E-AD28-A5AEC4B19A5F}" srcOrd="7" destOrd="0" presId="urn:microsoft.com/office/officeart/2005/8/layout/orgChart1"/>
+    <dgm:cxn modelId="{8F826FA9-A76D-433D-AA45-E7D4FF24EA89}" type="presParOf" srcId="{87AFF761-2F80-429E-AD28-A5AEC4B19A5F}" destId="{648378A0-2868-438E-9225-F173EED5B3CE}" srcOrd="0" destOrd="0" presId="urn:microsoft.com/office/officeart/2005/8/layout/orgChart1"/>
+    <dgm:cxn modelId="{2D409BFB-2414-4F66-B8CD-747222864018}" type="presParOf" srcId="{648378A0-2868-438E-9225-F173EED5B3CE}" destId="{B3CB206D-142D-470A-87AC-7EDA2C2722DC}" srcOrd="0" destOrd="0" presId="urn:microsoft.com/office/officeart/2005/8/layout/orgChart1"/>
+    <dgm:cxn modelId="{B34C4A6F-08F9-4A9E-9625-CB5B50E0522A}" type="presParOf" srcId="{648378A0-2868-438E-9225-F173EED5B3CE}" destId="{8BED9DFF-676A-45CE-BBB3-17E5EBC40770}" srcOrd="1" destOrd="0" presId="urn:microsoft.com/office/officeart/2005/8/layout/orgChart1"/>
+    <dgm:cxn modelId="{F98826FD-7C4E-4D52-B1B1-63081E1FCB5B}" type="presParOf" srcId="{87AFF761-2F80-429E-AD28-A5AEC4B19A5F}" destId="{B8BA134C-3FAF-45E5-873C-72F8FD246D26}" srcOrd="1" destOrd="0" presId="urn:microsoft.com/office/officeart/2005/8/layout/orgChart1"/>
+    <dgm:cxn modelId="{5D92F702-0CFE-4FA6-AB79-1D9EF9E96C99}" type="presParOf" srcId="{87AFF761-2F80-429E-AD28-A5AEC4B19A5F}" destId="{3D7D613D-5244-4B43-9C9C-2F9D8A525ABA}" srcOrd="2" destOrd="0" presId="urn:microsoft.com/office/officeart/2005/8/layout/orgChart1"/>
+    <dgm:cxn modelId="{F332100E-33BF-4431-B78F-6C67E4311EEE}" type="presParOf" srcId="{D878D89D-2763-4851-AA0F-F78964349667}" destId="{D0FFA71F-C484-440A-B779-6C938908C665}" srcOrd="8" destOrd="0" presId="urn:microsoft.com/office/officeart/2005/8/layout/orgChart1"/>
+    <dgm:cxn modelId="{60164261-8965-4B48-9D15-602138EF4CA0}" type="presParOf" srcId="{D878D89D-2763-4851-AA0F-F78964349667}" destId="{DA9F14EE-8B86-4F4A-AF80-B359E39F6255}" srcOrd="9" destOrd="0" presId="urn:microsoft.com/office/officeart/2005/8/layout/orgChart1"/>
+    <dgm:cxn modelId="{F6FEBF45-DA06-4CC8-971D-48EDE898BA17}" type="presParOf" srcId="{DA9F14EE-8B86-4F4A-AF80-B359E39F6255}" destId="{91DA0482-7EEE-438F-ADEC-0EDBA312FEA6}" srcOrd="0" destOrd="0" presId="urn:microsoft.com/office/officeart/2005/8/layout/orgChart1"/>
+    <dgm:cxn modelId="{1AD91D09-FB1F-445B-94EE-A280FFECA2A8}" type="presParOf" srcId="{91DA0482-7EEE-438F-ADEC-0EDBA312FEA6}" destId="{00BC5707-2451-4F33-93E1-996AF826EAC5}" srcOrd="0" destOrd="0" presId="urn:microsoft.com/office/officeart/2005/8/layout/orgChart1"/>
+    <dgm:cxn modelId="{E3C7530D-F349-4456-9485-4CCB475C6355}" type="presParOf" srcId="{91DA0482-7EEE-438F-ADEC-0EDBA312FEA6}" destId="{8CD58476-7C8B-43CB-BAD7-629F8C1C9DE2}" srcOrd="1" destOrd="0" presId="urn:microsoft.com/office/officeart/2005/8/layout/orgChart1"/>
+    <dgm:cxn modelId="{B8F34748-3B8C-4EF3-92B9-3A238A26E33F}" type="presParOf" srcId="{DA9F14EE-8B86-4F4A-AF80-B359E39F6255}" destId="{303AF5BA-C0D1-4663-A928-4361B10FB433}" srcOrd="1" destOrd="0" presId="urn:microsoft.com/office/officeart/2005/8/layout/orgChart1"/>
+    <dgm:cxn modelId="{2953800B-B28E-486D-A7BB-16BF28764B9C}" type="presParOf" srcId="{303AF5BA-C0D1-4663-A928-4361B10FB433}" destId="{6E9292DB-0886-4B51-AD34-27BFE240A2E7}" srcOrd="0" destOrd="0" presId="urn:microsoft.com/office/officeart/2005/8/layout/orgChart1"/>
+    <dgm:cxn modelId="{8A802030-8E0E-4F9B-8FBE-B642AF05F3A1}" type="presParOf" srcId="{303AF5BA-C0D1-4663-A928-4361B10FB433}" destId="{845302B8-1793-4DEB-879F-6F7F62091425}" srcOrd="1" destOrd="0" presId="urn:microsoft.com/office/officeart/2005/8/layout/orgChart1"/>
+    <dgm:cxn modelId="{F82D18FA-75C0-4E5B-8673-04F0140F048F}" type="presParOf" srcId="{845302B8-1793-4DEB-879F-6F7F62091425}" destId="{8305AA7D-EEA6-41DD-B95D-ECD1215FEFC3}" srcOrd="0" destOrd="0" presId="urn:microsoft.com/office/officeart/2005/8/layout/orgChart1"/>
+    <dgm:cxn modelId="{67EDCD85-61D1-4AD8-94D4-98504A5A8CEC}" type="presParOf" srcId="{8305AA7D-EEA6-41DD-B95D-ECD1215FEFC3}" destId="{C459D603-3048-4F40-9C13-B69A93458D7F}" srcOrd="0" destOrd="0" presId="urn:microsoft.com/office/officeart/2005/8/layout/orgChart1"/>
+    <dgm:cxn modelId="{7B610D3E-AC4E-49D7-A96D-2B3322258819}" type="presParOf" srcId="{8305AA7D-EEA6-41DD-B95D-ECD1215FEFC3}" destId="{6DFF502E-C9B4-4D1C-855E-66FAA1EE3AFF}" srcOrd="1" destOrd="0" presId="urn:microsoft.com/office/officeart/2005/8/layout/orgChart1"/>
+    <dgm:cxn modelId="{5DBCAA33-CF5C-4E2C-858B-6B0D9ADA9CAB}" type="presParOf" srcId="{845302B8-1793-4DEB-879F-6F7F62091425}" destId="{B9F08917-F848-469A-8266-F0E62967CF67}" srcOrd="1" destOrd="0" presId="urn:microsoft.com/office/officeart/2005/8/layout/orgChart1"/>
+    <dgm:cxn modelId="{6C344503-AB88-4205-B06E-DD306281F4C4}" type="presParOf" srcId="{845302B8-1793-4DEB-879F-6F7F62091425}" destId="{A79F2E3C-D948-4994-AD50-415A39BAE1B1}" srcOrd="2" destOrd="0" presId="urn:microsoft.com/office/officeart/2005/8/layout/orgChart1"/>
+    <dgm:cxn modelId="{0D46C2D0-6B52-45EA-92D7-066F09C8EE27}" type="presParOf" srcId="{DA9F14EE-8B86-4F4A-AF80-B359E39F6255}" destId="{0BB0001E-6120-442F-BA30-5058CCD4008E}" srcOrd="2" destOrd="0" presId="urn:microsoft.com/office/officeart/2005/8/layout/orgChart1"/>
+    <dgm:cxn modelId="{0183715F-58E6-4935-8D8C-276EB2E5D141}" type="presParOf" srcId="{D878D89D-2763-4851-AA0F-F78964349667}" destId="{945A3455-0ACC-4079-9920-CD0E5ADD1397}" srcOrd="10" destOrd="0" presId="urn:microsoft.com/office/officeart/2005/8/layout/orgChart1"/>
+    <dgm:cxn modelId="{383698F9-E5EB-40E3-8508-86AD3738F010}" type="presParOf" srcId="{D878D89D-2763-4851-AA0F-F78964349667}" destId="{200A3741-A27C-4749-80A8-F6A333912B4F}" srcOrd="11" destOrd="0" presId="urn:microsoft.com/office/officeart/2005/8/layout/orgChart1"/>
+    <dgm:cxn modelId="{F6F754C1-333E-4045-B451-2F8F97A034A9}" type="presParOf" srcId="{200A3741-A27C-4749-80A8-F6A333912B4F}" destId="{921C6E1C-6D22-4A91-AF77-5BAFECAD4474}" srcOrd="0" destOrd="0" presId="urn:microsoft.com/office/officeart/2005/8/layout/orgChart1"/>
+    <dgm:cxn modelId="{88E028CA-A0D5-463E-A4DA-1BAB3E70FEE2}" type="presParOf" srcId="{921C6E1C-6D22-4A91-AF77-5BAFECAD4474}" destId="{3BD26DA0-1917-46FE-A264-EF294733105C}" srcOrd="0" destOrd="0" presId="urn:microsoft.com/office/officeart/2005/8/layout/orgChart1"/>
+    <dgm:cxn modelId="{062CCEB5-52DC-40D4-B2B9-6FDDC3E768FB}" type="presParOf" srcId="{921C6E1C-6D22-4A91-AF77-5BAFECAD4474}" destId="{33DEA49E-A3C3-44C6-8EA2-C11C930115B0}" srcOrd="1" destOrd="0" presId="urn:microsoft.com/office/officeart/2005/8/layout/orgChart1"/>
+    <dgm:cxn modelId="{A0F24936-80DE-4400-B81B-03C51F9A6F20}" type="presParOf" srcId="{200A3741-A27C-4749-80A8-F6A333912B4F}" destId="{969FE5F9-6C12-4F43-98B3-5CCAC080FDB0}" srcOrd="1" destOrd="0" presId="urn:microsoft.com/office/officeart/2005/8/layout/orgChart1"/>
+    <dgm:cxn modelId="{9CA8B398-C480-426F-95A3-7ECB59287BE5}" type="presParOf" srcId="{969FE5F9-6C12-4F43-98B3-5CCAC080FDB0}" destId="{5CADD934-E2BD-4682-80E6-B724533DE3B3}" srcOrd="0" destOrd="0" presId="urn:microsoft.com/office/officeart/2005/8/layout/orgChart1"/>
+    <dgm:cxn modelId="{395BD7C7-21CE-4A57-A435-648DD7DD59B2}" type="presParOf" srcId="{969FE5F9-6C12-4F43-98B3-5CCAC080FDB0}" destId="{24B4F2E3-6543-4775-9C44-91D1C90C5DC0}" srcOrd="1" destOrd="0" presId="urn:microsoft.com/office/officeart/2005/8/layout/orgChart1"/>
+    <dgm:cxn modelId="{84FAABAB-3A11-466D-9B33-F0E49A8EB21B}" type="presParOf" srcId="{24B4F2E3-6543-4775-9C44-91D1C90C5DC0}" destId="{77441EC0-391B-48E5-9F98-71E6B59FBA90}" srcOrd="0" destOrd="0" presId="urn:microsoft.com/office/officeart/2005/8/layout/orgChart1"/>
+    <dgm:cxn modelId="{730D33A2-D335-435E-B873-0C1A74CC49B7}" type="presParOf" srcId="{77441EC0-391B-48E5-9F98-71E6B59FBA90}" destId="{9A05A985-04DB-4873-8D88-6425BAE07BE8}" srcOrd="0" destOrd="0" presId="urn:microsoft.com/office/officeart/2005/8/layout/orgChart1"/>
+    <dgm:cxn modelId="{5820CB4F-8087-43DE-9D07-AF989C3D8880}" type="presParOf" srcId="{77441EC0-391B-48E5-9F98-71E6B59FBA90}" destId="{ED88D5FD-35B0-42DB-9A48-E897D820B7B5}" srcOrd="1" destOrd="0" presId="urn:microsoft.com/office/officeart/2005/8/layout/orgChart1"/>
+    <dgm:cxn modelId="{D389C27C-89B5-4FFA-B636-695783B48B7B}" type="presParOf" srcId="{24B4F2E3-6543-4775-9C44-91D1C90C5DC0}" destId="{17025A9B-BD02-4F25-8C36-BBBDFD31243E}" srcOrd="1" destOrd="0" presId="urn:microsoft.com/office/officeart/2005/8/layout/orgChart1"/>
+    <dgm:cxn modelId="{DFA5F3E1-B8E5-4D7C-B7F2-BF3914D3BF2A}" type="presParOf" srcId="{24B4F2E3-6543-4775-9C44-91D1C90C5DC0}" destId="{672286DC-A3B4-44F4-A721-AE19EC4D97F3}" srcOrd="2" destOrd="0" presId="urn:microsoft.com/office/officeart/2005/8/layout/orgChart1"/>
+    <dgm:cxn modelId="{F7FA8B57-D37A-43DE-87E9-47CC6712C137}" type="presParOf" srcId="{200A3741-A27C-4749-80A8-F6A333912B4F}" destId="{89C00093-7C7E-481F-8B15-74B1758D6434}" srcOrd="2" destOrd="0" presId="urn:microsoft.com/office/officeart/2005/8/layout/orgChart1"/>
+    <dgm:cxn modelId="{F72BC8DB-7436-402A-A70D-35C396C7B028}" type="presParOf" srcId="{9A9EF13F-C18D-4228-9423-7160AEA59C7D}" destId="{C0575B89-238F-4788-9958-2D5105D59E02}" srcOrd="2" destOrd="0" presId="urn:microsoft.com/office/officeart/2005/8/layout/orgChart1"/>
   </dgm:cxnLst>
   <dgm:bg/>
   <dgm:whole/>
   <dgm:extLst>
     <a:ext uri="http://schemas.microsoft.com/office/drawing/2008/diagram">
-      <dsp:dataModelExt xmlns:dsp="http://schemas.microsoft.com/office/drawing/2008/diagram" relId="rId10" minVer="http://schemas.openxmlformats.org/drawingml/2006/diagram"/>
+      <dsp:dataModelExt xmlns:dsp="http://schemas.microsoft.com/office/drawing/2008/diagram" relId="rId11" minVer="http://schemas.openxmlformats.org/drawingml/2006/diagram"/>
     </a:ext>
   </dgm:extLst>
 </dgm:dataModel>
@@ -23323,176 +24970,176 @@
     </dgm:pt>
   </dgm:ptLst>
   <dgm:cxnLst>
-    <dgm:cxn modelId="{16C8A1FE-99B4-44CB-B193-C61E4C380FE7}" type="presOf" srcId="{5F3E14C7-62D5-4080-9427-B64FE2457D71}" destId="{C459D603-3048-4F40-9C13-B69A93458D7F}" srcOrd="0" destOrd="0" presId="urn:microsoft.com/office/officeart/2005/8/layout/orgChart1"/>
-    <dgm:cxn modelId="{A17ACAB3-FFF5-420D-BBA4-CFFC507F19A0}" type="presOf" srcId="{453D21EA-F998-4F79-93A8-42DBBAA96D62}" destId="{8BED9DFF-676A-45CE-BBB3-17E5EBC40770}" srcOrd="1" destOrd="0" presId="urn:microsoft.com/office/officeart/2005/8/layout/orgChart1"/>
+    <dgm:cxn modelId="{16AE28E5-1D0F-4F78-9B0F-368F0D483FFC}" type="presOf" srcId="{E897FAB3-8732-4D53-B4A6-31B3A2592EF9}" destId="{3BD26DA0-1917-46FE-A264-EF294733105C}" srcOrd="0" destOrd="0" presId="urn:microsoft.com/office/officeart/2005/8/layout/orgChart1"/>
     <dgm:cxn modelId="{837851EB-A614-4C82-870C-F3A17B3602C6}" srcId="{1A8ED582-3086-49AF-91F8-F00B22B803DF}" destId="{684B64DC-7233-4951-A81D-E2AC96EE3CFC}" srcOrd="0" destOrd="0" parTransId="{1D5F5461-32B4-433F-B9DF-A8EBAB79A4D2}" sibTransId="{38B1EB87-788B-45FA-BD97-A27589EBB9E1}"/>
-    <dgm:cxn modelId="{A84A80F6-3D02-48DD-B2A2-2ABA1B29CF02}" type="presOf" srcId="{2CE3A588-F438-4C83-96A4-769F8154B486}" destId="{ED88D5FD-35B0-42DB-9A48-E897D820B7B5}" srcOrd="1" destOrd="0" presId="urn:microsoft.com/office/officeart/2005/8/layout/orgChart1"/>
-    <dgm:cxn modelId="{27D66437-9F43-4350-90BB-C06871725C32}" type="presOf" srcId="{122D84A3-4DC5-4F18-AC5E-E1F3382586CE}" destId="{00648766-1E8C-4F5A-BBB8-6D87F2EA3D80}" srcOrd="0" destOrd="0" presId="urn:microsoft.com/office/officeart/2005/8/layout/orgChart1"/>
-    <dgm:cxn modelId="{7BD90AF8-15C2-4625-8821-1C2B91D38E22}" type="presOf" srcId="{B281A5C0-7E8D-4778-B27B-2C86C5C0447D}" destId="{6ADE8800-E022-4477-AD79-F929C7589C63}" srcOrd="1" destOrd="0" presId="urn:microsoft.com/office/officeart/2005/8/layout/orgChart1"/>
-    <dgm:cxn modelId="{978498D1-88F1-43F3-ACB6-1D8A70909A79}" type="presOf" srcId="{684B64DC-7233-4951-A81D-E2AC96EE3CFC}" destId="{C30B9B0A-2A39-450C-B0A7-AAF2B861B2EC}" srcOrd="0" destOrd="0" presId="urn:microsoft.com/office/officeart/2005/8/layout/orgChart1"/>
-    <dgm:cxn modelId="{DD5A36C7-77FB-48A3-A9B7-29A14355FF27}" type="presOf" srcId="{36FA54DC-7DEC-4CDB-B112-8B57F9D1AF0C}" destId="{B410B844-676F-4852-9C36-0F23C9BB4C61}" srcOrd="0" destOrd="0" presId="urn:microsoft.com/office/officeart/2005/8/layout/orgChart1"/>
+    <dgm:cxn modelId="{72D36463-5B75-4428-91D1-28240D0DAB42}" type="presOf" srcId="{7D05CF06-B45C-4175-8264-3BBE74F13DB6}" destId="{9E9A9382-26DD-49C0-8921-F56BF2829E52}" srcOrd="0" destOrd="0" presId="urn:microsoft.com/office/officeart/2005/8/layout/orgChart1"/>
+    <dgm:cxn modelId="{EB93AE89-A589-47A1-8D4A-F22C200A1138}" type="presOf" srcId="{1CAC5176-F59E-4F87-BF4E-C7A151AA94F7}" destId="{945A3455-0ACC-4079-9920-CD0E5ADD1397}" srcOrd="0" destOrd="0" presId="urn:microsoft.com/office/officeart/2005/8/layout/orgChart1"/>
+    <dgm:cxn modelId="{2D0E0F87-42B7-4535-A934-208F10130F51}" type="presOf" srcId="{7E026DE3-4F10-4F5E-9CA9-EC1AC9A6FE57}" destId="{009CEA33-EFAA-4FA4-91D6-AE428F1A5EC9}" srcOrd="0" destOrd="0" presId="urn:microsoft.com/office/officeart/2005/8/layout/orgChart1"/>
+    <dgm:cxn modelId="{687968CC-D7C7-4787-81B3-326BCE6E641A}" type="presOf" srcId="{B8C8B84F-5EB5-44B8-9952-92D2145A0838}" destId="{20E62A71-0488-4FFB-A6D3-90A8E6F482BD}" srcOrd="0" destOrd="0" presId="urn:microsoft.com/office/officeart/2005/8/layout/orgChart1"/>
+    <dgm:cxn modelId="{788F75FA-DA49-4FDC-B383-ECBB7F7A3085}" type="presOf" srcId="{7E026DE3-4F10-4F5E-9CA9-EC1AC9A6FE57}" destId="{DD48C076-BD5F-4DB9-86C4-DBAA9372AC47}" srcOrd="1" destOrd="0" presId="urn:microsoft.com/office/officeart/2005/8/layout/orgChart1"/>
+    <dgm:cxn modelId="{F53FBC36-6923-48C2-8B25-57CD3AA0BC86}" type="presOf" srcId="{3C15DF3A-5B2D-408A-9A94-BE2E54F6371B}" destId="{9E02E568-C88C-4F72-BCAE-9757744242C8}" srcOrd="0" destOrd="0" presId="urn:microsoft.com/office/officeart/2005/8/layout/orgChart1"/>
     <dgm:cxn modelId="{A8D9DA72-2C87-441A-A975-9008321413D7}" srcId="{1A8ED582-3086-49AF-91F8-F00B22B803DF}" destId="{F548BC98-046F-4EA4-9355-ADDF6D17A847}" srcOrd="3" destOrd="0" parTransId="{7D302B76-2B77-4A85-8E01-FD7AB5C45F82}" sibTransId="{81027627-05B4-485F-ACEE-3B65E385B5DC}"/>
-    <dgm:cxn modelId="{B0D37B93-2D84-44D1-954E-B0C90DA1E594}" type="presOf" srcId="{1A8ED582-3086-49AF-91F8-F00B22B803DF}" destId="{891A21B1-9134-4B9C-B9F9-8DAEB1ABB244}" srcOrd="1" destOrd="0" presId="urn:microsoft.com/office/officeart/2005/8/layout/orgChart1"/>
-    <dgm:cxn modelId="{AB375D99-34EB-4F97-B441-EC36CBD3CCEE}" type="presOf" srcId="{7D302B76-2B77-4A85-8E01-FD7AB5C45F82}" destId="{F6FE4DF5-B0C2-4084-A9AD-C9940E74A133}" srcOrd="0" destOrd="0" presId="urn:microsoft.com/office/officeart/2005/8/layout/orgChart1"/>
-    <dgm:cxn modelId="{6F48C721-C7AF-464F-B25A-F9BEDA9903A4}" type="presOf" srcId="{2CE3A588-F438-4C83-96A4-769F8154B486}" destId="{9A05A985-04DB-4873-8D88-6425BAE07BE8}" srcOrd="0" destOrd="0" presId="urn:microsoft.com/office/officeart/2005/8/layout/orgChart1"/>
-    <dgm:cxn modelId="{EB85F8F7-CB30-45B5-ABD2-393EB57253FF}" type="presOf" srcId="{1D5F5461-32B4-433F-B9DF-A8EBAB79A4D2}" destId="{282D921C-80B3-4652-A069-4D56D4851573}" srcOrd="0" destOrd="0" presId="urn:microsoft.com/office/officeart/2005/8/layout/orgChart1"/>
-    <dgm:cxn modelId="{7B9F57E9-F3B7-43A3-98D1-F1CE67750911}" type="presOf" srcId="{D8569529-7005-477F-9546-86B81A97E316}" destId="{F40427F8-3CF8-4761-BD7E-76FFAED497EB}" srcOrd="0" destOrd="0" presId="urn:microsoft.com/office/officeart/2005/8/layout/orgChart1"/>
-    <dgm:cxn modelId="{D732E1CC-8692-44E5-A81F-AFA486F34544}" type="presOf" srcId="{B281A5C0-7E8D-4778-B27B-2C86C5C0447D}" destId="{6C5432DA-04D9-4683-8A35-9DF15FC5FB6B}" srcOrd="0" destOrd="0" presId="urn:microsoft.com/office/officeart/2005/8/layout/orgChart1"/>
-    <dgm:cxn modelId="{1AC2175E-AC19-406F-91AA-500EFBB3C405}" type="presOf" srcId="{F548BC98-046F-4EA4-9355-ADDF6D17A847}" destId="{FF3EF681-B5FE-4567-ABF2-A41753EB3D82}" srcOrd="1" destOrd="0" presId="urn:microsoft.com/office/officeart/2005/8/layout/orgChart1"/>
-    <dgm:cxn modelId="{5968DB47-BF25-4B9C-A646-988A82F55547}" type="presOf" srcId="{32C4624A-FD94-4D23-BDE5-B792D044F982}" destId="{CCB1766E-F8AE-435A-8F11-6526AE03DFC1}" srcOrd="0" destOrd="0" presId="urn:microsoft.com/office/officeart/2005/8/layout/orgChart1"/>
-    <dgm:cxn modelId="{972BA847-1B43-4C4B-81B8-383B5EEFC385}" type="presOf" srcId="{D8569529-7005-477F-9546-86B81A97E316}" destId="{2B7FE9A7-C655-4146-9B4F-E0150D2BEF4B}" srcOrd="1" destOrd="0" presId="urn:microsoft.com/office/officeart/2005/8/layout/orgChart1"/>
+    <dgm:cxn modelId="{52E309AB-3468-4317-ABA2-5B15306C2DCB}" type="presOf" srcId="{4094E635-CC97-4F77-A073-B028C0E6DC8C}" destId="{6FF6E749-DBC8-48C3-BC13-377EB6CC50C2}" srcOrd="1" destOrd="0" presId="urn:microsoft.com/office/officeart/2005/8/layout/orgChart1"/>
+    <dgm:cxn modelId="{0542B547-F219-456A-9062-0E23D36CE53F}" type="presOf" srcId="{684B64DC-7233-4951-A81D-E2AC96EE3CFC}" destId="{67BBED92-AFF7-4694-8855-AB1BE6BEB5F5}" srcOrd="1" destOrd="0" presId="urn:microsoft.com/office/officeart/2005/8/layout/orgChart1"/>
+    <dgm:cxn modelId="{F3DC677B-8400-44E2-AECF-24E6EF872FBA}" type="presOf" srcId="{A5BAB88C-BA06-4B25-A9E7-3F11D46E5424}" destId="{D37C91A3-0C17-4BB4-83B2-D76100C9B80E}" srcOrd="0" destOrd="0" presId="urn:microsoft.com/office/officeart/2005/8/layout/orgChart1"/>
     <dgm:cxn modelId="{5CDB7477-8429-4334-9486-3D973B24C7AE}" srcId="{684B64DC-7233-4951-A81D-E2AC96EE3CFC}" destId="{3C15DF3A-5B2D-408A-9A94-BE2E54F6371B}" srcOrd="0" destOrd="0" parTransId="{A5BAB88C-BA06-4B25-A9E7-3F11D46E5424}" sibTransId="{B294AE2D-DD85-4077-9949-0AD78C838A49}"/>
-    <dgm:cxn modelId="{A1B14353-2D8E-4842-8C4F-80D9B0282B38}" type="presOf" srcId="{D90EBF36-6979-4C4A-A2FD-5038EBD96558}" destId="{E2CB8E94-0467-43D8-A041-45D7B79B5897}" srcOrd="0" destOrd="0" presId="urn:microsoft.com/office/officeart/2005/8/layout/orgChart1"/>
-    <dgm:cxn modelId="{7CED0C27-2A18-4DE6-B651-CBA31D1F9B16}" type="presOf" srcId="{453D21EA-F998-4F79-93A8-42DBBAA96D62}" destId="{B3CB206D-142D-470A-87AC-7EDA2C2722DC}" srcOrd="0" destOrd="0" presId="urn:microsoft.com/office/officeart/2005/8/layout/orgChart1"/>
-    <dgm:cxn modelId="{513F2D8C-4388-4A25-A09C-5A7F7D443103}" type="presOf" srcId="{3775B9C0-9E84-46E3-81FD-4EB3087A8E5C}" destId="{6E9292DB-0886-4B51-AD34-27BFE240A2E7}" srcOrd="0" destOrd="0" presId="urn:microsoft.com/office/officeart/2005/8/layout/orgChart1"/>
-    <dgm:cxn modelId="{C580F5D2-717C-4615-A0EF-9B81C2BB4B65}" type="presOf" srcId="{4094E635-CC97-4F77-A073-B028C0E6DC8C}" destId="{11C0104D-1D39-4410-957A-F49E70078A3E}" srcOrd="0" destOrd="0" presId="urn:microsoft.com/office/officeart/2005/8/layout/orgChart1"/>
-    <dgm:cxn modelId="{3B8E5C3C-3880-4275-A373-36CBE1D7BE74}" type="presOf" srcId="{7E026DE3-4F10-4F5E-9CA9-EC1AC9A6FE57}" destId="{009CEA33-EFAA-4FA4-91D6-AE428F1A5EC9}" srcOrd="0" destOrd="0" presId="urn:microsoft.com/office/officeart/2005/8/layout/orgChart1"/>
-    <dgm:cxn modelId="{54B5EADE-5A2F-402B-B688-EC3ABB81B717}" type="presOf" srcId="{3C15DF3A-5B2D-408A-9A94-BE2E54F6371B}" destId="{F970926E-518E-4D57-BD11-299C55A6563F}" srcOrd="1" destOrd="0" presId="urn:microsoft.com/office/officeart/2005/8/layout/orgChart1"/>
-    <dgm:cxn modelId="{EEED4FDC-7381-4AB9-BDF2-3390A6BB9E3D}" type="presOf" srcId="{3C15DF3A-5B2D-408A-9A94-BE2E54F6371B}" destId="{9E02E568-C88C-4F72-BCAE-9757744242C8}" srcOrd="0" destOrd="0" presId="urn:microsoft.com/office/officeart/2005/8/layout/orgChart1"/>
-    <dgm:cxn modelId="{9175E87F-617F-4978-8DEF-A9A63B6F9F83}" type="presOf" srcId="{5F3E14C7-62D5-4080-9427-B64FE2457D71}" destId="{6DFF502E-C9B4-4D1C-855E-66FAA1EE3AFF}" srcOrd="1" destOrd="0" presId="urn:microsoft.com/office/officeart/2005/8/layout/orgChart1"/>
+    <dgm:cxn modelId="{BA84E70A-4769-403B-9EC2-6448711A4A16}" type="presOf" srcId="{F548BC98-046F-4EA4-9355-ADDF6D17A847}" destId="{5516A7B8-8354-42F7-87FD-48F3C87CEA87}" srcOrd="0" destOrd="0" presId="urn:microsoft.com/office/officeart/2005/8/layout/orgChart1"/>
+    <dgm:cxn modelId="{B3768F79-0E36-425B-9707-075E411A2C35}" type="presOf" srcId="{7D302B76-2B77-4A85-8E01-FD7AB5C45F82}" destId="{F6FE4DF5-B0C2-4084-A9AD-C9940E74A133}" srcOrd="0" destOrd="0" presId="urn:microsoft.com/office/officeart/2005/8/layout/orgChart1"/>
+    <dgm:cxn modelId="{0825DF53-6E10-4BF8-BD7B-B4A4EE272878}" type="presOf" srcId="{D90EBF36-6979-4C4A-A2FD-5038EBD96558}" destId="{E2CB8E94-0467-43D8-A041-45D7B79B5897}" srcOrd="0" destOrd="0" presId="urn:microsoft.com/office/officeart/2005/8/layout/orgChart1"/>
+    <dgm:cxn modelId="{2F2EACE8-F697-43D2-8A1B-49C84DC93567}" type="presOf" srcId="{4094E635-CC97-4F77-A073-B028C0E6DC8C}" destId="{11C0104D-1D39-4410-957A-F49E70078A3E}" srcOrd="0" destOrd="0" presId="urn:microsoft.com/office/officeart/2005/8/layout/orgChart1"/>
+    <dgm:cxn modelId="{39B60EB3-4B3A-461C-8537-F64A5C8D1931}" type="presOf" srcId="{32C4624A-FD94-4D23-BDE5-B792D044F982}" destId="{CCB1766E-F8AE-435A-8F11-6526AE03DFC1}" srcOrd="0" destOrd="0" presId="urn:microsoft.com/office/officeart/2005/8/layout/orgChart1"/>
+    <dgm:cxn modelId="{35AD2CCF-110A-4082-8383-8C22A81C5956}" type="presOf" srcId="{F548BC98-046F-4EA4-9355-ADDF6D17A847}" destId="{FF3EF681-B5FE-4567-ABF2-A41753EB3D82}" srcOrd="1" destOrd="0" presId="urn:microsoft.com/office/officeart/2005/8/layout/orgChart1"/>
+    <dgm:cxn modelId="{2016FA0B-156D-46E6-BC3B-CDE70D26C9BC}" type="presOf" srcId="{E897FAB3-8732-4D53-B4A6-31B3A2592EF9}" destId="{33DEA49E-A3C3-44C6-8EA2-C11C930115B0}" srcOrd="1" destOrd="0" presId="urn:microsoft.com/office/officeart/2005/8/layout/orgChart1"/>
     <dgm:cxn modelId="{38D11B2F-A0CD-4797-97AA-40002C70B0D4}" srcId="{1A8ED582-3086-49AF-91F8-F00B22B803DF}" destId="{4094E635-CC97-4F77-A073-B028C0E6DC8C}" srcOrd="1" destOrd="0" parTransId="{D90EBF36-6979-4C4A-A2FD-5038EBD96558}" sibTransId="{237B8C3E-8F38-41A7-979D-2D42D81EEDD6}"/>
-    <dgm:cxn modelId="{2E7CAC53-41B9-49FA-B7A8-6F524F168D76}" type="presOf" srcId="{5372E084-376E-4F30-8C5D-BC6C1EF254D2}" destId="{411FE202-DDEC-4F8E-BF82-8D09D6DAD754}" srcOrd="1" destOrd="0" presId="urn:microsoft.com/office/officeart/2005/8/layout/orgChart1"/>
-    <dgm:cxn modelId="{52473A87-3C22-4A10-B574-A7D33A3F3059}" type="presOf" srcId="{E897FAB3-8732-4D53-B4A6-31B3A2592EF9}" destId="{3BD26DA0-1917-46FE-A264-EF294733105C}" srcOrd="0" destOrd="0" presId="urn:microsoft.com/office/officeart/2005/8/layout/orgChart1"/>
+    <dgm:cxn modelId="{109E5AF0-8687-4FFE-B895-B2B8223D8A56}" type="presOf" srcId="{F690BC9B-B0D2-4D02-A6E3-47404D06A356}" destId="{00BC5707-2451-4F33-93E1-996AF826EAC5}" srcOrd="0" destOrd="0" presId="urn:microsoft.com/office/officeart/2005/8/layout/orgChart1"/>
     <dgm:cxn modelId="{44328987-21D3-4C4F-A82A-9C50D852C09E}" srcId="{1A8ED582-3086-49AF-91F8-F00B22B803DF}" destId="{E897FAB3-8732-4D53-B4A6-31B3A2592EF9}" srcOrd="7" destOrd="0" parTransId="{1CAC5176-F59E-4F87-BF4E-C7A151AA94F7}" sibTransId="{1F820022-A9D1-4E3E-880E-5D73C688B280}"/>
-    <dgm:cxn modelId="{58EBFA5B-8C51-4D6E-A3DB-BFB88DBFF171}" type="presOf" srcId="{573CCFF7-5CF6-4086-8ACC-029A9503459B}" destId="{07634CEB-6A5C-412F-AE0A-E334A36967EF}" srcOrd="0" destOrd="0" presId="urn:microsoft.com/office/officeart/2005/8/layout/orgChart1"/>
+    <dgm:cxn modelId="{D0106AC5-21A5-4DF1-818F-69CCD2148AC4}" type="presOf" srcId="{B281A5C0-7E8D-4778-B27B-2C86C5C0447D}" destId="{6ADE8800-E022-4477-AD79-F929C7589C63}" srcOrd="1" destOrd="0" presId="urn:microsoft.com/office/officeart/2005/8/layout/orgChart1"/>
+    <dgm:cxn modelId="{7728DB7B-4420-40F5-A3CE-973363AE5D5D}" type="presOf" srcId="{5F3E14C7-62D5-4080-9427-B64FE2457D71}" destId="{6DFF502E-C9B4-4D1C-855E-66FAA1EE3AFF}" srcOrd="1" destOrd="0" presId="urn:microsoft.com/office/officeart/2005/8/layout/orgChart1"/>
     <dgm:cxn modelId="{7EC9B327-1329-407A-A34B-FDE00C0C4F49}" srcId="{E897FAB3-8732-4D53-B4A6-31B3A2592EF9}" destId="{2CE3A588-F438-4C83-96A4-769F8154B486}" srcOrd="0" destOrd="0" parTransId="{3321D341-8E2B-45C3-A8D7-58C9AA7CB7DF}" sibTransId="{D43AFEF8-E1B6-4145-9029-8A0046DFD4EF}"/>
+    <dgm:cxn modelId="{6854A953-CE2C-403D-9AB6-6C0A00C21D5E}" type="presOf" srcId="{6747DC6F-C713-427F-99B9-F74CAA5D2811}" destId="{537FF38C-E186-4DF0-B097-E122DD886E3C}" srcOrd="0" destOrd="0" presId="urn:microsoft.com/office/officeart/2005/8/layout/orgChart1"/>
+    <dgm:cxn modelId="{9F1751C9-ECAB-4541-B212-D64BD4E35330}" type="presOf" srcId="{1D5F5461-32B4-433F-B9DF-A8EBAB79A4D2}" destId="{282D921C-80B3-4652-A069-4D56D4851573}" srcOrd="0" destOrd="0" presId="urn:microsoft.com/office/officeart/2005/8/layout/orgChart1"/>
     <dgm:cxn modelId="{A2742D8B-D211-42BA-B2D3-0CBB65612C3C}" srcId="{F690BC9B-B0D2-4D02-A6E3-47404D06A356}" destId="{5F3E14C7-62D5-4080-9427-B64FE2457D71}" srcOrd="0" destOrd="0" parTransId="{3775B9C0-9E84-46E3-81FD-4EB3087A8E5C}" sibTransId="{1DABDDDA-A37D-4A53-9A90-AFBB7DDCA0F5}"/>
-    <dgm:cxn modelId="{468F41BD-097C-4CA8-8C5C-D7D5A3DA15BD}" type="presOf" srcId="{7E026DE3-4F10-4F5E-9CA9-EC1AC9A6FE57}" destId="{DD48C076-BD5F-4DB9-86C4-DBAA9372AC47}" srcOrd="1" destOrd="0" presId="urn:microsoft.com/office/officeart/2005/8/layout/orgChart1"/>
+    <dgm:cxn modelId="{44F348AE-5DDB-4F7A-8016-A6CB1CABD57D}" type="presOf" srcId="{573CCFF7-5CF6-4086-8ACC-029A9503459B}" destId="{07634CEB-6A5C-412F-AE0A-E334A36967EF}" srcOrd="0" destOrd="0" presId="urn:microsoft.com/office/officeart/2005/8/layout/orgChart1"/>
+    <dgm:cxn modelId="{4C519ED4-CB67-46A5-997C-74B03ED0FBD2}" type="presOf" srcId="{1A8ED582-3086-49AF-91F8-F00B22B803DF}" destId="{891A21B1-9134-4B9C-B9F9-8DAEB1ABB244}" srcOrd="1" destOrd="0" presId="urn:microsoft.com/office/officeart/2005/8/layout/orgChart1"/>
     <dgm:cxn modelId="{142A70A8-206D-49BA-BAE2-D02E09097157}" srcId="{1A8ED582-3086-49AF-91F8-F00B22B803DF}" destId="{453D21EA-F998-4F79-93A8-42DBBAA96D62}" srcOrd="5" destOrd="0" parTransId="{32C4624A-FD94-4D23-BDE5-B792D044F982}" sibTransId="{7D8E1F33-6855-433D-9CF7-F5933B0FFD0B}"/>
     <dgm:cxn modelId="{C3EF41DF-7E17-4D26-863B-70D15FC76EF8}" srcId="{6747DC6F-C713-427F-99B9-F74CAA5D2811}" destId="{1A8ED582-3086-49AF-91F8-F00B22B803DF}" srcOrd="0" destOrd="0" parTransId="{05F2CA55-384E-4121-9EE6-4103E7821E1D}" sibTransId="{1EA38B35-E186-4B80-A4A2-A4050BA59941}"/>
-    <dgm:cxn modelId="{A2BDE336-F255-49D3-81DD-FC3CD3896458}" type="presOf" srcId="{F690BC9B-B0D2-4D02-A6E3-47404D06A356}" destId="{8CD58476-7C8B-43CB-BAD7-629F8C1C9DE2}" srcOrd="1" destOrd="0" presId="urn:microsoft.com/office/officeart/2005/8/layout/orgChart1"/>
-    <dgm:cxn modelId="{0A99C672-5366-4699-B0F0-CE30F130A570}" type="presOf" srcId="{7D05CF06-B45C-4175-8264-3BBE74F13DB6}" destId="{9E9A9382-26DD-49C0-8921-F56BF2829E52}" srcOrd="0" destOrd="0" presId="urn:microsoft.com/office/officeart/2005/8/layout/orgChart1"/>
+    <dgm:cxn modelId="{4B736FE8-B829-4AEC-8B1B-DC11D5B6AA71}" type="presOf" srcId="{5372E084-376E-4F30-8C5D-BC6C1EF254D2}" destId="{75D4E729-D0CA-473A-AE82-DF6F51A76DEF}" srcOrd="0" destOrd="0" presId="urn:microsoft.com/office/officeart/2005/8/layout/orgChart1"/>
+    <dgm:cxn modelId="{26821695-FAE4-4D45-B42C-9C1D1EB751CA}" type="presOf" srcId="{6132A7E0-26A4-4A6D-AC71-8DBFF978B0F2}" destId="{C939FF87-DC5E-44A9-9648-C358841CFEBB}" srcOrd="0" destOrd="0" presId="urn:microsoft.com/office/officeart/2005/8/layout/orgChart1"/>
     <dgm:cxn modelId="{2C6D8091-5DC8-4802-ABE3-E43852AB6DCD}" srcId="{1A8ED582-3086-49AF-91F8-F00B22B803DF}" destId="{B281A5C0-7E8D-4778-B27B-2C86C5C0447D}" srcOrd="4" destOrd="0" parTransId="{36FA54DC-7DEC-4CDB-B112-8B57F9D1AF0C}" sibTransId="{EB26F71E-D185-43D7-AE95-91167222EE82}"/>
-    <dgm:cxn modelId="{122709F0-6402-4936-94D3-55418F62B7FB}" type="presOf" srcId="{4094E635-CC97-4F77-A073-B028C0E6DC8C}" destId="{6FF6E749-DBC8-48C3-BC13-377EB6CC50C2}" srcOrd="1" destOrd="0" presId="urn:microsoft.com/office/officeart/2005/8/layout/orgChart1"/>
+    <dgm:cxn modelId="{2981D245-B52B-4E0A-B7CB-A5D67F0AC64A}" type="presOf" srcId="{684B64DC-7233-4951-A81D-E2AC96EE3CFC}" destId="{C30B9B0A-2A39-450C-B0A7-AAF2B861B2EC}" srcOrd="0" destOrd="0" presId="urn:microsoft.com/office/officeart/2005/8/layout/orgChart1"/>
+    <dgm:cxn modelId="{2FDA3CD9-728E-47F3-8C3A-E38A43CF9ED5}" type="presOf" srcId="{2CE3A588-F438-4C83-96A4-769F8154B486}" destId="{ED88D5FD-35B0-42DB-9A48-E897D820B7B5}" srcOrd="1" destOrd="0" presId="urn:microsoft.com/office/officeart/2005/8/layout/orgChart1"/>
     <dgm:cxn modelId="{4EED46DF-6594-4128-9EC3-D3834B08F7B1}" srcId="{1A8ED582-3086-49AF-91F8-F00B22B803DF}" destId="{7E026DE3-4F10-4F5E-9CA9-EC1AC9A6FE57}" srcOrd="8" destOrd="0" parTransId="{7D05CF06-B45C-4175-8264-3BBE74F13DB6}" sibTransId="{6CADDD20-4842-40C1-8B79-2E10B858D302}"/>
-    <dgm:cxn modelId="{E951B92C-EC80-49E8-8584-5699AE262DBC}" type="presOf" srcId="{F548BC98-046F-4EA4-9355-ADDF6D17A847}" destId="{5516A7B8-8354-42F7-87FD-48F3C87CEA87}" srcOrd="0" destOrd="0" presId="urn:microsoft.com/office/officeart/2005/8/layout/orgChart1"/>
-    <dgm:cxn modelId="{634B152E-2FCC-4670-BE69-1D5386999582}" type="presOf" srcId="{1CAC5176-F59E-4F87-BF4E-C7A151AA94F7}" destId="{945A3455-0ACC-4079-9920-CD0E5ADD1397}" srcOrd="0" destOrd="0" presId="urn:microsoft.com/office/officeart/2005/8/layout/orgChart1"/>
-    <dgm:cxn modelId="{E77C9165-7543-4A22-8D89-C8ACFCCFFE09}" type="presOf" srcId="{6747DC6F-C713-427F-99B9-F74CAA5D2811}" destId="{537FF38C-E186-4DF0-B097-E122DD886E3C}" srcOrd="0" destOrd="0" presId="urn:microsoft.com/office/officeart/2005/8/layout/orgChart1"/>
-    <dgm:cxn modelId="{4B3051BE-C38D-4091-BAD4-EE8B0AD62112}" type="presOf" srcId="{B8C8B84F-5EB5-44B8-9952-92D2145A0838}" destId="{20E62A71-0488-4FFB-A6D3-90A8E6F482BD}" srcOrd="0" destOrd="0" presId="urn:microsoft.com/office/officeart/2005/8/layout/orgChart1"/>
-    <dgm:cxn modelId="{17B281BD-5933-46D0-8845-28D7250F872F}" type="presOf" srcId="{E897FAB3-8732-4D53-B4A6-31B3A2592EF9}" destId="{33DEA49E-A3C3-44C6-8EA2-C11C930115B0}" srcOrd="1" destOrd="0" presId="urn:microsoft.com/office/officeart/2005/8/layout/orgChart1"/>
-    <dgm:cxn modelId="{866219F6-AD41-40F4-B844-08365D59BDC6}" type="presOf" srcId="{F690BC9B-B0D2-4D02-A6E3-47404D06A356}" destId="{00BC5707-2451-4F33-93E1-996AF826EAC5}" srcOrd="0" destOrd="0" presId="urn:microsoft.com/office/officeart/2005/8/layout/orgChart1"/>
-    <dgm:cxn modelId="{174FD261-C6C6-45A8-8892-6771EF366BD1}" type="presOf" srcId="{6132A7E0-26A4-4A6D-AC71-8DBFF978B0F2}" destId="{C939FF87-DC5E-44A9-9648-C358841CFEBB}" srcOrd="0" destOrd="0" presId="urn:microsoft.com/office/officeart/2005/8/layout/orgChart1"/>
+    <dgm:cxn modelId="{7A1C8AC4-B961-4B92-9674-1A70B77866DC}" type="presOf" srcId="{3321D341-8E2B-45C3-A8D7-58C9AA7CB7DF}" destId="{5CADD934-E2BD-4682-80E6-B724533DE3B3}" srcOrd="0" destOrd="0" presId="urn:microsoft.com/office/officeart/2005/8/layout/orgChart1"/>
+    <dgm:cxn modelId="{35774A70-AB46-4E93-888D-F228F53BF657}" type="presOf" srcId="{3775B9C0-9E84-46E3-81FD-4EB3087A8E5C}" destId="{6E9292DB-0886-4B51-AD34-27BFE240A2E7}" srcOrd="0" destOrd="0" presId="urn:microsoft.com/office/officeart/2005/8/layout/orgChart1"/>
+    <dgm:cxn modelId="{0FEA4F00-CCE0-4E40-BB52-C513FCDDF82C}" type="presOf" srcId="{453D21EA-F998-4F79-93A8-42DBBAA96D62}" destId="{B3CB206D-142D-470A-87AC-7EDA2C2722DC}" srcOrd="0" destOrd="0" presId="urn:microsoft.com/office/officeart/2005/8/layout/orgChart1"/>
+    <dgm:cxn modelId="{04640264-F4A5-4B27-AF08-76F0730A2E22}" type="presOf" srcId="{122D84A3-4DC5-4F18-AC5E-E1F3382586CE}" destId="{00648766-1E8C-4F5A-BBB8-6D87F2EA3D80}" srcOrd="0" destOrd="0" presId="urn:microsoft.com/office/officeart/2005/8/layout/orgChart1"/>
+    <dgm:cxn modelId="{EE1D3419-7889-477F-8478-9D3C0EDA5DDF}" type="presOf" srcId="{36FA54DC-7DEC-4CDB-B112-8B57F9D1AF0C}" destId="{B410B844-676F-4852-9C36-0F23C9BB4C61}" srcOrd="0" destOrd="0" presId="urn:microsoft.com/office/officeart/2005/8/layout/orgChart1"/>
+    <dgm:cxn modelId="{12646C92-44D8-4C5D-A20F-F129DFCDBF4F}" type="presOf" srcId="{F690BC9B-B0D2-4D02-A6E3-47404D06A356}" destId="{8CD58476-7C8B-43CB-BAD7-629F8C1C9DE2}" srcOrd="1" destOrd="0" presId="urn:microsoft.com/office/officeart/2005/8/layout/orgChart1"/>
+    <dgm:cxn modelId="{44FBCD50-98C5-4011-AFA8-9E98425D7E8B}" type="presOf" srcId="{1A8ED582-3086-49AF-91F8-F00B22B803DF}" destId="{8E928A82-91FE-4DFF-95C4-74684752E1E5}" srcOrd="0" destOrd="0" presId="urn:microsoft.com/office/officeart/2005/8/layout/orgChart1"/>
+    <dgm:cxn modelId="{467F86F8-F216-46BC-9626-819115DEBF23}" type="presOf" srcId="{5372E084-376E-4F30-8C5D-BC6C1EF254D2}" destId="{411FE202-DDEC-4F8E-BF82-8D09D6DAD754}" srcOrd="1" destOrd="0" presId="urn:microsoft.com/office/officeart/2005/8/layout/orgChart1"/>
     <dgm:cxn modelId="{9E407CBA-A4E4-4EAF-B993-05C45534C083}" srcId="{4094E635-CC97-4F77-A073-B028C0E6DC8C}" destId="{573CCFF7-5CF6-4086-8ACC-029A9503459B}" srcOrd="1" destOrd="0" parTransId="{B8C8B84F-5EB5-44B8-9952-92D2145A0838}" sibTransId="{79178109-95CF-4A63-887A-54E2F0563D1E}"/>
     <dgm:cxn modelId="{382FCBA5-A41E-4A50-AF1A-D7F05D134CEA}" srcId="{4094E635-CC97-4F77-A073-B028C0E6DC8C}" destId="{5372E084-376E-4F30-8C5D-BC6C1EF254D2}" srcOrd="0" destOrd="0" parTransId="{122D84A3-4DC5-4F18-AC5E-E1F3382586CE}" sibTransId="{BB7F7A7E-BB65-4B94-B6C9-37A6FAE0010E}"/>
-    <dgm:cxn modelId="{28A35449-25C8-4855-9A35-CA012A1DC424}" type="presOf" srcId="{A5BAB88C-BA06-4B25-A9E7-3F11D46E5424}" destId="{D37C91A3-0C17-4BB4-83B2-D76100C9B80E}" srcOrd="0" destOrd="0" presId="urn:microsoft.com/office/officeart/2005/8/layout/orgChart1"/>
-    <dgm:cxn modelId="{51F0E74E-AB9D-4E3B-AB9A-017652072CE4}" type="presOf" srcId="{9C5C6EAA-B4DC-4CAA-8573-BFFE483ADB74}" destId="{D0FFA71F-C484-440A-B779-6C938908C665}" srcOrd="0" destOrd="0" presId="urn:microsoft.com/office/officeart/2005/8/layout/orgChart1"/>
-    <dgm:cxn modelId="{FBF4792B-612B-480C-9CF6-717779444175}" type="presOf" srcId="{573CCFF7-5CF6-4086-8ACC-029A9503459B}" destId="{D8822A36-1686-4E9B-93E3-C1649B785DFC}" srcOrd="1" destOrd="0" presId="urn:microsoft.com/office/officeart/2005/8/layout/orgChart1"/>
-    <dgm:cxn modelId="{EA5396A3-E596-40FE-AE33-60F8AF09FE44}" type="presOf" srcId="{5372E084-376E-4F30-8C5D-BC6C1EF254D2}" destId="{75D4E729-D0CA-473A-AE82-DF6F51A76DEF}" srcOrd="0" destOrd="0" presId="urn:microsoft.com/office/officeart/2005/8/layout/orgChart1"/>
-    <dgm:cxn modelId="{E06541D4-929F-497F-8C0B-87661B2DA3D0}" type="presOf" srcId="{684B64DC-7233-4951-A81D-E2AC96EE3CFC}" destId="{67BBED92-AFF7-4694-8855-AB1BE6BEB5F5}" srcOrd="1" destOrd="0" presId="urn:microsoft.com/office/officeart/2005/8/layout/orgChart1"/>
+    <dgm:cxn modelId="{42DFCBA6-4B15-498B-B9F0-50DE28141F7E}" type="presOf" srcId="{453D21EA-F998-4F79-93A8-42DBBAA96D62}" destId="{8BED9DFF-676A-45CE-BBB3-17E5EBC40770}" srcOrd="1" destOrd="0" presId="urn:microsoft.com/office/officeart/2005/8/layout/orgChart1"/>
+    <dgm:cxn modelId="{A055EE29-E7DA-44BF-AF6A-629EA89FAC55}" type="presOf" srcId="{D8569529-7005-477F-9546-86B81A97E316}" destId="{F40427F8-3CF8-4761-BD7E-76FFAED497EB}" srcOrd="0" destOrd="0" presId="urn:microsoft.com/office/officeart/2005/8/layout/orgChart1"/>
+    <dgm:cxn modelId="{EF8B0B06-94B2-4690-9649-0310861F8984}" type="presOf" srcId="{B281A5C0-7E8D-4778-B27B-2C86C5C0447D}" destId="{6C5432DA-04D9-4683-8A35-9DF15FC5FB6B}" srcOrd="0" destOrd="0" presId="urn:microsoft.com/office/officeart/2005/8/layout/orgChart1"/>
+    <dgm:cxn modelId="{527DC161-CD8E-4203-913C-43950CBFA578}" type="presOf" srcId="{D8569529-7005-477F-9546-86B81A97E316}" destId="{2B7FE9A7-C655-4146-9B4F-E0150D2BEF4B}" srcOrd="1" destOrd="0" presId="urn:microsoft.com/office/officeart/2005/8/layout/orgChart1"/>
+    <dgm:cxn modelId="{75377DE1-7AC2-43B7-A64F-E1F4D37EB8C4}" type="presOf" srcId="{2CE3A588-F438-4C83-96A4-769F8154B486}" destId="{9A05A985-04DB-4873-8D88-6425BAE07BE8}" srcOrd="0" destOrd="0" presId="urn:microsoft.com/office/officeart/2005/8/layout/orgChart1"/>
     <dgm:cxn modelId="{04CEA6B0-42EF-4D60-8FAE-D4A0F4140B4A}" srcId="{1A8ED582-3086-49AF-91F8-F00B22B803DF}" destId="{D8569529-7005-477F-9546-86B81A97E316}" srcOrd="2" destOrd="0" parTransId="{6132A7E0-26A4-4A6D-AC71-8DBFF978B0F2}" sibTransId="{03285AE1-61E5-4BA3-81F6-9ECC51D58D8B}"/>
     <dgm:cxn modelId="{1DE67E9E-3F75-4508-B1D1-C36AB1A3A6CD}" srcId="{1A8ED582-3086-49AF-91F8-F00B22B803DF}" destId="{F690BC9B-B0D2-4D02-A6E3-47404D06A356}" srcOrd="6" destOrd="0" parTransId="{9C5C6EAA-B4DC-4CAA-8573-BFFE483ADB74}" sibTransId="{C4E85186-FD24-4623-A97F-5624C39EF3D1}"/>
-    <dgm:cxn modelId="{C35F6A8C-BDD7-4C9B-98BB-400A0575327B}" type="presOf" srcId="{3321D341-8E2B-45C3-A8D7-58C9AA7CB7DF}" destId="{5CADD934-E2BD-4682-80E6-B724533DE3B3}" srcOrd="0" destOrd="0" presId="urn:microsoft.com/office/officeart/2005/8/layout/orgChart1"/>
-    <dgm:cxn modelId="{6CD7BE66-71E5-40D2-BDD1-29B7038A1380}" type="presOf" srcId="{1A8ED582-3086-49AF-91F8-F00B22B803DF}" destId="{8E928A82-91FE-4DFF-95C4-74684752E1E5}" srcOrd="0" destOrd="0" presId="urn:microsoft.com/office/officeart/2005/8/layout/orgChart1"/>
-    <dgm:cxn modelId="{E28DF450-C767-47EC-AF76-7C559705A81B}" type="presParOf" srcId="{537FF38C-E186-4DF0-B097-E122DD886E3C}" destId="{9A9EF13F-C18D-4228-9423-7160AEA59C7D}" srcOrd="0" destOrd="0" presId="urn:microsoft.com/office/officeart/2005/8/layout/orgChart1"/>
-    <dgm:cxn modelId="{AFDF8A51-6D5C-4C5D-B65D-14B9EE143314}" type="presParOf" srcId="{9A9EF13F-C18D-4228-9423-7160AEA59C7D}" destId="{D9DD9A0F-FC69-4B00-9FBF-E3DC0189E72C}" srcOrd="0" destOrd="0" presId="urn:microsoft.com/office/officeart/2005/8/layout/orgChart1"/>
-    <dgm:cxn modelId="{BDB881C9-EB9A-4680-88A4-EB26EC51D149}" type="presParOf" srcId="{D9DD9A0F-FC69-4B00-9FBF-E3DC0189E72C}" destId="{8E928A82-91FE-4DFF-95C4-74684752E1E5}" srcOrd="0" destOrd="0" presId="urn:microsoft.com/office/officeart/2005/8/layout/orgChart1"/>
-    <dgm:cxn modelId="{5CD765F8-33AF-4822-86E3-42C633759E92}" type="presParOf" srcId="{D9DD9A0F-FC69-4B00-9FBF-E3DC0189E72C}" destId="{891A21B1-9134-4B9C-B9F9-8DAEB1ABB244}" srcOrd="1" destOrd="0" presId="urn:microsoft.com/office/officeart/2005/8/layout/orgChart1"/>
-    <dgm:cxn modelId="{2C167648-3FF2-482A-9FF2-A6DAB5FBB34E}" type="presParOf" srcId="{9A9EF13F-C18D-4228-9423-7160AEA59C7D}" destId="{D878D89D-2763-4851-AA0F-F78964349667}" srcOrd="1" destOrd="0" presId="urn:microsoft.com/office/officeart/2005/8/layout/orgChart1"/>
-    <dgm:cxn modelId="{EE290F05-054D-40F2-8EB8-03837937F662}" type="presParOf" srcId="{D878D89D-2763-4851-AA0F-F78964349667}" destId="{282D921C-80B3-4652-A069-4D56D4851573}" srcOrd="0" destOrd="0" presId="urn:microsoft.com/office/officeart/2005/8/layout/orgChart1"/>
-    <dgm:cxn modelId="{C04365A8-3F95-4701-B763-0A2E50D75815}" type="presParOf" srcId="{D878D89D-2763-4851-AA0F-F78964349667}" destId="{A9CD082F-C4DC-447A-8EDA-2D29A32B32BA}" srcOrd="1" destOrd="0" presId="urn:microsoft.com/office/officeart/2005/8/layout/orgChart1"/>
-    <dgm:cxn modelId="{AD58A0DF-9751-44B4-A348-F934D2A0D7FD}" type="presParOf" srcId="{A9CD082F-C4DC-447A-8EDA-2D29A32B32BA}" destId="{48A70607-AED1-4946-88AD-CB19EA33BE63}" srcOrd="0" destOrd="0" presId="urn:microsoft.com/office/officeart/2005/8/layout/orgChart1"/>
-    <dgm:cxn modelId="{5BFE79E9-8444-4B1B-9A43-974E86953BB2}" type="presParOf" srcId="{48A70607-AED1-4946-88AD-CB19EA33BE63}" destId="{C30B9B0A-2A39-450C-B0A7-AAF2B861B2EC}" srcOrd="0" destOrd="0" presId="urn:microsoft.com/office/officeart/2005/8/layout/orgChart1"/>
-    <dgm:cxn modelId="{20E491F1-E2E7-495F-95BE-AB144737362E}" type="presParOf" srcId="{48A70607-AED1-4946-88AD-CB19EA33BE63}" destId="{67BBED92-AFF7-4694-8855-AB1BE6BEB5F5}" srcOrd="1" destOrd="0" presId="urn:microsoft.com/office/officeart/2005/8/layout/orgChart1"/>
-    <dgm:cxn modelId="{C446ED68-214D-4AD4-ACF1-BFAD987AB67C}" type="presParOf" srcId="{A9CD082F-C4DC-447A-8EDA-2D29A32B32BA}" destId="{9A92E677-B3FD-4EA4-AC7E-C82A503E5412}" srcOrd="1" destOrd="0" presId="urn:microsoft.com/office/officeart/2005/8/layout/orgChart1"/>
-    <dgm:cxn modelId="{979E1987-D199-4022-B96E-3947DB972996}" type="presParOf" srcId="{9A92E677-B3FD-4EA4-AC7E-C82A503E5412}" destId="{D37C91A3-0C17-4BB4-83B2-D76100C9B80E}" srcOrd="0" destOrd="0" presId="urn:microsoft.com/office/officeart/2005/8/layout/orgChart1"/>
-    <dgm:cxn modelId="{D63230F3-B880-45A8-9208-512865B3C4E9}" type="presParOf" srcId="{9A92E677-B3FD-4EA4-AC7E-C82A503E5412}" destId="{C530ECE4-76DF-4294-A989-1C864A884085}" srcOrd="1" destOrd="0" presId="urn:microsoft.com/office/officeart/2005/8/layout/orgChart1"/>
-    <dgm:cxn modelId="{E35E6AD1-EF60-4217-901F-1945AB36B9B7}" type="presParOf" srcId="{C530ECE4-76DF-4294-A989-1C864A884085}" destId="{3DACB4E6-7C51-43BE-87E3-701D3993FA21}" srcOrd="0" destOrd="0" presId="urn:microsoft.com/office/officeart/2005/8/layout/orgChart1"/>
-    <dgm:cxn modelId="{6868FF47-0A0C-45DC-8DD9-CAC51C1D9BAA}" type="presParOf" srcId="{3DACB4E6-7C51-43BE-87E3-701D3993FA21}" destId="{9E02E568-C88C-4F72-BCAE-9757744242C8}" srcOrd="0" destOrd="0" presId="urn:microsoft.com/office/officeart/2005/8/layout/orgChart1"/>
-    <dgm:cxn modelId="{24A3996E-D707-44F7-BDD8-937614B751EB}" type="presParOf" srcId="{3DACB4E6-7C51-43BE-87E3-701D3993FA21}" destId="{F970926E-518E-4D57-BD11-299C55A6563F}" srcOrd="1" destOrd="0" presId="urn:microsoft.com/office/officeart/2005/8/layout/orgChart1"/>
-    <dgm:cxn modelId="{33D75DD9-9447-42D4-A157-718FCBA04380}" type="presParOf" srcId="{C530ECE4-76DF-4294-A989-1C864A884085}" destId="{6521D4C1-93E1-438A-B035-C18A628B02E4}" srcOrd="1" destOrd="0" presId="urn:microsoft.com/office/officeart/2005/8/layout/orgChart1"/>
-    <dgm:cxn modelId="{2DF31ED2-BFD2-4023-857F-FC8DB4607AE4}" type="presParOf" srcId="{C530ECE4-76DF-4294-A989-1C864A884085}" destId="{56ACD314-BEAC-4C6D-9BA0-ECE9DA578474}" srcOrd="2" destOrd="0" presId="urn:microsoft.com/office/officeart/2005/8/layout/orgChart1"/>
-    <dgm:cxn modelId="{F01BA596-389A-4017-B6CC-9190A6FFCC38}" type="presParOf" srcId="{A9CD082F-C4DC-447A-8EDA-2D29A32B32BA}" destId="{B76F39FE-0A8B-4F69-8237-190AD5453CA6}" srcOrd="2" destOrd="0" presId="urn:microsoft.com/office/officeart/2005/8/layout/orgChart1"/>
-    <dgm:cxn modelId="{21336267-C009-4EF4-8F34-594C54FA2FF0}" type="presParOf" srcId="{D878D89D-2763-4851-AA0F-F78964349667}" destId="{E2CB8E94-0467-43D8-A041-45D7B79B5897}" srcOrd="2" destOrd="0" presId="urn:microsoft.com/office/officeart/2005/8/layout/orgChart1"/>
-    <dgm:cxn modelId="{BC291440-301B-494B-8007-E6D9C7D03EFA}" type="presParOf" srcId="{D878D89D-2763-4851-AA0F-F78964349667}" destId="{C8A672D0-A7BD-4DB6-AD52-CBE56F82B2F7}" srcOrd="3" destOrd="0" presId="urn:microsoft.com/office/officeart/2005/8/layout/orgChart1"/>
-    <dgm:cxn modelId="{3C93A305-1EBC-43F4-9827-67DABDD1C494}" type="presParOf" srcId="{C8A672D0-A7BD-4DB6-AD52-CBE56F82B2F7}" destId="{5D1A671D-5C69-4101-BF32-B889ABF4FE4F}" srcOrd="0" destOrd="0" presId="urn:microsoft.com/office/officeart/2005/8/layout/orgChart1"/>
-    <dgm:cxn modelId="{00107A4B-D4CD-40BD-A063-826418EA4FB4}" type="presParOf" srcId="{5D1A671D-5C69-4101-BF32-B889ABF4FE4F}" destId="{11C0104D-1D39-4410-957A-F49E70078A3E}" srcOrd="0" destOrd="0" presId="urn:microsoft.com/office/officeart/2005/8/layout/orgChart1"/>
-    <dgm:cxn modelId="{4DBE4267-966A-42EB-B482-EE17F769778B}" type="presParOf" srcId="{5D1A671D-5C69-4101-BF32-B889ABF4FE4F}" destId="{6FF6E749-DBC8-48C3-BC13-377EB6CC50C2}" srcOrd="1" destOrd="0" presId="urn:microsoft.com/office/officeart/2005/8/layout/orgChart1"/>
-    <dgm:cxn modelId="{42476C81-CD01-4A3B-A831-8603DED52069}" type="presParOf" srcId="{C8A672D0-A7BD-4DB6-AD52-CBE56F82B2F7}" destId="{F93942DB-408E-453A-BE9A-46223EBCF5BC}" srcOrd="1" destOrd="0" presId="urn:microsoft.com/office/officeart/2005/8/layout/orgChart1"/>
-    <dgm:cxn modelId="{D8E1CEFF-24A2-4768-A477-B0CD11075520}" type="presParOf" srcId="{F93942DB-408E-453A-BE9A-46223EBCF5BC}" destId="{00648766-1E8C-4F5A-BBB8-6D87F2EA3D80}" srcOrd="0" destOrd="0" presId="urn:microsoft.com/office/officeart/2005/8/layout/orgChart1"/>
-    <dgm:cxn modelId="{D7B1A71C-BD04-444A-A12A-53632C14275C}" type="presParOf" srcId="{F93942DB-408E-453A-BE9A-46223EBCF5BC}" destId="{5C77A54D-A515-45D7-AB49-1D3EFDED1DAB}" srcOrd="1" destOrd="0" presId="urn:microsoft.com/office/officeart/2005/8/layout/orgChart1"/>
-    <dgm:cxn modelId="{7B17FFE5-DE6C-47A7-B62B-1F67B92E2027}" type="presParOf" srcId="{5C77A54D-A515-45D7-AB49-1D3EFDED1DAB}" destId="{9FC34D9D-4259-42CA-A796-17F9CAF0E9E6}" srcOrd="0" destOrd="0" presId="urn:microsoft.com/office/officeart/2005/8/layout/orgChart1"/>
-    <dgm:cxn modelId="{B61A8DEC-52B2-42C5-8F0C-7CBB93775A7C}" type="presParOf" srcId="{9FC34D9D-4259-42CA-A796-17F9CAF0E9E6}" destId="{75D4E729-D0CA-473A-AE82-DF6F51A76DEF}" srcOrd="0" destOrd="0" presId="urn:microsoft.com/office/officeart/2005/8/layout/orgChart1"/>
-    <dgm:cxn modelId="{68FE05D0-5D64-40BA-AC64-19C7B31FF61F}" type="presParOf" srcId="{9FC34D9D-4259-42CA-A796-17F9CAF0E9E6}" destId="{411FE202-DDEC-4F8E-BF82-8D09D6DAD754}" srcOrd="1" destOrd="0" presId="urn:microsoft.com/office/officeart/2005/8/layout/orgChart1"/>
-    <dgm:cxn modelId="{B56825A6-BA8B-450E-BFDE-CC997871E811}" type="presParOf" srcId="{5C77A54D-A515-45D7-AB49-1D3EFDED1DAB}" destId="{CE4D07CB-C151-4233-9E72-578AD2726B9E}" srcOrd="1" destOrd="0" presId="urn:microsoft.com/office/officeart/2005/8/layout/orgChart1"/>
-    <dgm:cxn modelId="{EC119853-49A4-484C-8007-BB318AD89A50}" type="presParOf" srcId="{5C77A54D-A515-45D7-AB49-1D3EFDED1DAB}" destId="{5FD8F952-E38B-4CE9-8D8E-5C640417CB66}" srcOrd="2" destOrd="0" presId="urn:microsoft.com/office/officeart/2005/8/layout/orgChart1"/>
-    <dgm:cxn modelId="{E39B9588-EEF7-4CF5-945C-9094E0CFD673}" type="presParOf" srcId="{F93942DB-408E-453A-BE9A-46223EBCF5BC}" destId="{20E62A71-0488-4FFB-A6D3-90A8E6F482BD}" srcOrd="2" destOrd="0" presId="urn:microsoft.com/office/officeart/2005/8/layout/orgChart1"/>
-    <dgm:cxn modelId="{1B1B9E60-5358-4B7D-A5CA-2AF958F38891}" type="presParOf" srcId="{F93942DB-408E-453A-BE9A-46223EBCF5BC}" destId="{F1B20F54-A92E-4554-AEE3-4870816959E0}" srcOrd="3" destOrd="0" presId="urn:microsoft.com/office/officeart/2005/8/layout/orgChart1"/>
-    <dgm:cxn modelId="{DE097658-35DC-4332-96D0-90F923F1A96E}" type="presParOf" srcId="{F1B20F54-A92E-4554-AEE3-4870816959E0}" destId="{BB532419-8EF4-4CBF-8775-D1B2A90A453B}" srcOrd="0" destOrd="0" presId="urn:microsoft.com/office/officeart/2005/8/layout/orgChart1"/>
-    <dgm:cxn modelId="{B8CDAB63-4FD6-4642-8338-BDF594822674}" type="presParOf" srcId="{BB532419-8EF4-4CBF-8775-D1B2A90A453B}" destId="{07634CEB-6A5C-412F-AE0A-E334A36967EF}" srcOrd="0" destOrd="0" presId="urn:microsoft.com/office/officeart/2005/8/layout/orgChart1"/>
-    <dgm:cxn modelId="{5CF826BA-63C9-4590-81C5-3A60B208C88D}" type="presParOf" srcId="{BB532419-8EF4-4CBF-8775-D1B2A90A453B}" destId="{D8822A36-1686-4E9B-93E3-C1649B785DFC}" srcOrd="1" destOrd="0" presId="urn:microsoft.com/office/officeart/2005/8/layout/orgChart1"/>
-    <dgm:cxn modelId="{E0B3D34E-3F2C-48BD-9EF5-B505EE194CA1}" type="presParOf" srcId="{F1B20F54-A92E-4554-AEE3-4870816959E0}" destId="{B5153CCB-9039-4929-AFBE-FA4C692538C5}" srcOrd="1" destOrd="0" presId="urn:microsoft.com/office/officeart/2005/8/layout/orgChart1"/>
-    <dgm:cxn modelId="{3A3A11BF-884F-4295-ADF7-6CDF928AF2A0}" type="presParOf" srcId="{F1B20F54-A92E-4554-AEE3-4870816959E0}" destId="{62920424-1AA6-49DC-BF74-2D83697280CD}" srcOrd="2" destOrd="0" presId="urn:microsoft.com/office/officeart/2005/8/layout/orgChart1"/>
-    <dgm:cxn modelId="{4A6354FB-850A-4BAA-AA9D-2A355260935F}" type="presParOf" srcId="{C8A672D0-A7BD-4DB6-AD52-CBE56F82B2F7}" destId="{F0AB4970-4BD8-43BF-8AC4-2BAF9FE2C07E}" srcOrd="2" destOrd="0" presId="urn:microsoft.com/office/officeart/2005/8/layout/orgChart1"/>
-    <dgm:cxn modelId="{531E27E7-91A2-4BAF-A317-ED41FBA2CDDE}" type="presParOf" srcId="{D878D89D-2763-4851-AA0F-F78964349667}" destId="{C939FF87-DC5E-44A9-9648-C358841CFEBB}" srcOrd="4" destOrd="0" presId="urn:microsoft.com/office/officeart/2005/8/layout/orgChart1"/>
-    <dgm:cxn modelId="{C2E60FF1-5A09-4C37-B541-EA7527305220}" type="presParOf" srcId="{D878D89D-2763-4851-AA0F-F78964349667}" destId="{889DCF46-9407-47AA-85A5-027A90483D4B}" srcOrd="5" destOrd="0" presId="urn:microsoft.com/office/officeart/2005/8/layout/orgChart1"/>
-    <dgm:cxn modelId="{B3D11347-6F15-4BA6-ADC7-4478279E9B84}" type="presParOf" srcId="{889DCF46-9407-47AA-85A5-027A90483D4B}" destId="{9F069AA6-AFE6-4C87-835A-630E2B126B12}" srcOrd="0" destOrd="0" presId="urn:microsoft.com/office/officeart/2005/8/layout/orgChart1"/>
-    <dgm:cxn modelId="{035ABFE2-52CE-4DB4-9778-16E8A938EC86}" type="presParOf" srcId="{9F069AA6-AFE6-4C87-835A-630E2B126B12}" destId="{F40427F8-3CF8-4761-BD7E-76FFAED497EB}" srcOrd="0" destOrd="0" presId="urn:microsoft.com/office/officeart/2005/8/layout/orgChart1"/>
-    <dgm:cxn modelId="{A8C206CD-46EA-4CA7-B51D-F37368D75E65}" type="presParOf" srcId="{9F069AA6-AFE6-4C87-835A-630E2B126B12}" destId="{2B7FE9A7-C655-4146-9B4F-E0150D2BEF4B}" srcOrd="1" destOrd="0" presId="urn:microsoft.com/office/officeart/2005/8/layout/orgChart1"/>
-    <dgm:cxn modelId="{8A49190F-393F-40FE-8AB1-2767500A1FD5}" type="presParOf" srcId="{889DCF46-9407-47AA-85A5-027A90483D4B}" destId="{CC2A0138-1DF1-438D-8689-6D8D2BB41427}" srcOrd="1" destOrd="0" presId="urn:microsoft.com/office/officeart/2005/8/layout/orgChart1"/>
-    <dgm:cxn modelId="{A8D51B6D-8379-4A2E-A9FF-C3D88CE40C01}" type="presParOf" srcId="{889DCF46-9407-47AA-85A5-027A90483D4B}" destId="{1CCAA67E-30FA-4AA5-AB60-BEE1F65C6EE4}" srcOrd="2" destOrd="0" presId="urn:microsoft.com/office/officeart/2005/8/layout/orgChart1"/>
-    <dgm:cxn modelId="{FE56CC0C-6452-4BD0-870F-D61CFDE52409}" type="presParOf" srcId="{D878D89D-2763-4851-AA0F-F78964349667}" destId="{F6FE4DF5-B0C2-4084-A9AD-C9940E74A133}" srcOrd="6" destOrd="0" presId="urn:microsoft.com/office/officeart/2005/8/layout/orgChart1"/>
-    <dgm:cxn modelId="{6A2963D1-A47F-4B2D-AD28-1ADA03538936}" type="presParOf" srcId="{D878D89D-2763-4851-AA0F-F78964349667}" destId="{82CE3CAF-DAC9-4B58-B3A9-0E415F77207B}" srcOrd="7" destOrd="0" presId="urn:microsoft.com/office/officeart/2005/8/layout/orgChart1"/>
-    <dgm:cxn modelId="{0397C6B0-3A92-4D07-8AFC-E16CD2DC8A29}" type="presParOf" srcId="{82CE3CAF-DAC9-4B58-B3A9-0E415F77207B}" destId="{F858D368-C77C-4820-8093-349C68C1DEDF}" srcOrd="0" destOrd="0" presId="urn:microsoft.com/office/officeart/2005/8/layout/orgChart1"/>
-    <dgm:cxn modelId="{152EF794-362D-4019-9E44-22F95B3C0197}" type="presParOf" srcId="{F858D368-C77C-4820-8093-349C68C1DEDF}" destId="{5516A7B8-8354-42F7-87FD-48F3C87CEA87}" srcOrd="0" destOrd="0" presId="urn:microsoft.com/office/officeart/2005/8/layout/orgChart1"/>
-    <dgm:cxn modelId="{0E946EF7-62D3-4025-AD88-2CF43ADA4911}" type="presParOf" srcId="{F858D368-C77C-4820-8093-349C68C1DEDF}" destId="{FF3EF681-B5FE-4567-ABF2-A41753EB3D82}" srcOrd="1" destOrd="0" presId="urn:microsoft.com/office/officeart/2005/8/layout/orgChart1"/>
-    <dgm:cxn modelId="{01967EE6-1F07-4359-B20D-5EF1CA48B6B1}" type="presParOf" srcId="{82CE3CAF-DAC9-4B58-B3A9-0E415F77207B}" destId="{E897945E-9969-48E2-A930-8BEF8AE29392}" srcOrd="1" destOrd="0" presId="urn:microsoft.com/office/officeart/2005/8/layout/orgChart1"/>
-    <dgm:cxn modelId="{8D0164F8-DE6A-4D6C-8B49-81CB49A08866}" type="presParOf" srcId="{82CE3CAF-DAC9-4B58-B3A9-0E415F77207B}" destId="{3A5EAA4C-AE5F-416F-BB6D-389AF83C5F2C}" srcOrd="2" destOrd="0" presId="urn:microsoft.com/office/officeart/2005/8/layout/orgChart1"/>
-    <dgm:cxn modelId="{0DF1EAE7-9992-47FF-BA58-7C3C606A7133}" type="presParOf" srcId="{D878D89D-2763-4851-AA0F-F78964349667}" destId="{B410B844-676F-4852-9C36-0F23C9BB4C61}" srcOrd="8" destOrd="0" presId="urn:microsoft.com/office/officeart/2005/8/layout/orgChart1"/>
-    <dgm:cxn modelId="{BB87BF5E-D0CE-423F-8692-4D5C1E52080B}" type="presParOf" srcId="{D878D89D-2763-4851-AA0F-F78964349667}" destId="{1B7AF95C-7390-4FF7-937F-7B17DACAB192}" srcOrd="9" destOrd="0" presId="urn:microsoft.com/office/officeart/2005/8/layout/orgChart1"/>
-    <dgm:cxn modelId="{E0D54D43-B484-4516-9540-4DB8E0FE75F1}" type="presParOf" srcId="{1B7AF95C-7390-4FF7-937F-7B17DACAB192}" destId="{F10687FF-A956-46AD-94DA-7A4EA2583BE6}" srcOrd="0" destOrd="0" presId="urn:microsoft.com/office/officeart/2005/8/layout/orgChart1"/>
-    <dgm:cxn modelId="{9C85B1A3-3CB9-44DC-9821-1696EA035729}" type="presParOf" srcId="{F10687FF-A956-46AD-94DA-7A4EA2583BE6}" destId="{6C5432DA-04D9-4683-8A35-9DF15FC5FB6B}" srcOrd="0" destOrd="0" presId="urn:microsoft.com/office/officeart/2005/8/layout/orgChart1"/>
-    <dgm:cxn modelId="{6A9CD528-84F3-40D8-B418-DDEC18EAB030}" type="presParOf" srcId="{F10687FF-A956-46AD-94DA-7A4EA2583BE6}" destId="{6ADE8800-E022-4477-AD79-F929C7589C63}" srcOrd="1" destOrd="0" presId="urn:microsoft.com/office/officeart/2005/8/layout/orgChart1"/>
-    <dgm:cxn modelId="{CC20272D-6E30-40BF-B123-9293FE8A1F82}" type="presParOf" srcId="{1B7AF95C-7390-4FF7-937F-7B17DACAB192}" destId="{A32E7D17-F0BC-451E-9918-6A1F323B9965}" srcOrd="1" destOrd="0" presId="urn:microsoft.com/office/officeart/2005/8/layout/orgChart1"/>
-    <dgm:cxn modelId="{6BEE6867-1DDB-40A3-83F1-37E71141CD03}" type="presParOf" srcId="{1B7AF95C-7390-4FF7-937F-7B17DACAB192}" destId="{C0946514-8F67-4567-BA18-5E16B861530D}" srcOrd="2" destOrd="0" presId="urn:microsoft.com/office/officeart/2005/8/layout/orgChart1"/>
-    <dgm:cxn modelId="{1DF63C0D-3B0B-4AE8-9732-5693F5520886}" type="presParOf" srcId="{D878D89D-2763-4851-AA0F-F78964349667}" destId="{CCB1766E-F8AE-435A-8F11-6526AE03DFC1}" srcOrd="10" destOrd="0" presId="urn:microsoft.com/office/officeart/2005/8/layout/orgChart1"/>
-    <dgm:cxn modelId="{C725EAEE-4E63-4A44-9798-ED64A66A8988}" type="presParOf" srcId="{D878D89D-2763-4851-AA0F-F78964349667}" destId="{87AFF761-2F80-429E-AD28-A5AEC4B19A5F}" srcOrd="11" destOrd="0" presId="urn:microsoft.com/office/officeart/2005/8/layout/orgChart1"/>
-    <dgm:cxn modelId="{411E62DE-AA54-4C0E-871E-3E7C41A6C80A}" type="presParOf" srcId="{87AFF761-2F80-429E-AD28-A5AEC4B19A5F}" destId="{648378A0-2868-438E-9225-F173EED5B3CE}" srcOrd="0" destOrd="0" presId="urn:microsoft.com/office/officeart/2005/8/layout/orgChart1"/>
-    <dgm:cxn modelId="{8997646B-0509-4C8C-A2BC-E5E58A7B0A19}" type="presParOf" srcId="{648378A0-2868-438E-9225-F173EED5B3CE}" destId="{B3CB206D-142D-470A-87AC-7EDA2C2722DC}" srcOrd="0" destOrd="0" presId="urn:microsoft.com/office/officeart/2005/8/layout/orgChart1"/>
-    <dgm:cxn modelId="{E917F46E-EAA3-4666-8896-CA10075C6DDE}" type="presParOf" srcId="{648378A0-2868-438E-9225-F173EED5B3CE}" destId="{8BED9DFF-676A-45CE-BBB3-17E5EBC40770}" srcOrd="1" destOrd="0" presId="urn:microsoft.com/office/officeart/2005/8/layout/orgChart1"/>
-    <dgm:cxn modelId="{0A4A5612-D39F-473B-8B2E-1D199492BB88}" type="presParOf" srcId="{87AFF761-2F80-429E-AD28-A5AEC4B19A5F}" destId="{B8BA134C-3FAF-45E5-873C-72F8FD246D26}" srcOrd="1" destOrd="0" presId="urn:microsoft.com/office/officeart/2005/8/layout/orgChart1"/>
-    <dgm:cxn modelId="{044B5818-300A-4FC6-A026-F3D55433A753}" type="presParOf" srcId="{87AFF761-2F80-429E-AD28-A5AEC4B19A5F}" destId="{3D7D613D-5244-4B43-9C9C-2F9D8A525ABA}" srcOrd="2" destOrd="0" presId="urn:microsoft.com/office/officeart/2005/8/layout/orgChart1"/>
-    <dgm:cxn modelId="{48AB9C67-715A-41AA-8EE1-1948B69C0240}" type="presParOf" srcId="{D878D89D-2763-4851-AA0F-F78964349667}" destId="{D0FFA71F-C484-440A-B779-6C938908C665}" srcOrd="12" destOrd="0" presId="urn:microsoft.com/office/officeart/2005/8/layout/orgChart1"/>
-    <dgm:cxn modelId="{B9A90ED3-B0CA-40CB-8757-DD92BB5D8A6C}" type="presParOf" srcId="{D878D89D-2763-4851-AA0F-F78964349667}" destId="{DA9F14EE-8B86-4F4A-AF80-B359E39F6255}" srcOrd="13" destOrd="0" presId="urn:microsoft.com/office/officeart/2005/8/layout/orgChart1"/>
-    <dgm:cxn modelId="{DF84C388-DF86-466B-A266-25ACD48BBC54}" type="presParOf" srcId="{DA9F14EE-8B86-4F4A-AF80-B359E39F6255}" destId="{91DA0482-7EEE-438F-ADEC-0EDBA312FEA6}" srcOrd="0" destOrd="0" presId="urn:microsoft.com/office/officeart/2005/8/layout/orgChart1"/>
-    <dgm:cxn modelId="{14F60D15-EAC3-424F-ADD1-178BB46F12F5}" type="presParOf" srcId="{91DA0482-7EEE-438F-ADEC-0EDBA312FEA6}" destId="{00BC5707-2451-4F33-93E1-996AF826EAC5}" srcOrd="0" destOrd="0" presId="urn:microsoft.com/office/officeart/2005/8/layout/orgChart1"/>
-    <dgm:cxn modelId="{AD9105FA-8A44-4C71-B092-14C45A6BAC1F}" type="presParOf" srcId="{91DA0482-7EEE-438F-ADEC-0EDBA312FEA6}" destId="{8CD58476-7C8B-43CB-BAD7-629F8C1C9DE2}" srcOrd="1" destOrd="0" presId="urn:microsoft.com/office/officeart/2005/8/layout/orgChart1"/>
-    <dgm:cxn modelId="{80CAF638-68B9-4F4B-84CD-641C1CF21433}" type="presParOf" srcId="{DA9F14EE-8B86-4F4A-AF80-B359E39F6255}" destId="{303AF5BA-C0D1-4663-A928-4361B10FB433}" srcOrd="1" destOrd="0" presId="urn:microsoft.com/office/officeart/2005/8/layout/orgChart1"/>
-    <dgm:cxn modelId="{19F86521-570D-4716-ABFA-0BD14B95EB66}" type="presParOf" srcId="{303AF5BA-C0D1-4663-A928-4361B10FB433}" destId="{6E9292DB-0886-4B51-AD34-27BFE240A2E7}" srcOrd="0" destOrd="0" presId="urn:microsoft.com/office/officeart/2005/8/layout/orgChart1"/>
-    <dgm:cxn modelId="{C02912E6-2C7F-460B-934F-B86F3DEF791B}" type="presParOf" srcId="{303AF5BA-C0D1-4663-A928-4361B10FB433}" destId="{845302B8-1793-4DEB-879F-6F7F62091425}" srcOrd="1" destOrd="0" presId="urn:microsoft.com/office/officeart/2005/8/layout/orgChart1"/>
-    <dgm:cxn modelId="{AEA2253C-AEE2-4E90-8DE5-CFC4D7B2AD37}" type="presParOf" srcId="{845302B8-1793-4DEB-879F-6F7F62091425}" destId="{8305AA7D-EEA6-41DD-B95D-ECD1215FEFC3}" srcOrd="0" destOrd="0" presId="urn:microsoft.com/office/officeart/2005/8/layout/orgChart1"/>
-    <dgm:cxn modelId="{4BCD4EA4-EFCD-4D52-9CA9-111500488101}" type="presParOf" srcId="{8305AA7D-EEA6-41DD-B95D-ECD1215FEFC3}" destId="{C459D603-3048-4F40-9C13-B69A93458D7F}" srcOrd="0" destOrd="0" presId="urn:microsoft.com/office/officeart/2005/8/layout/orgChart1"/>
-    <dgm:cxn modelId="{62CA270E-F89F-4BEA-85A2-3A60110A3160}" type="presParOf" srcId="{8305AA7D-EEA6-41DD-B95D-ECD1215FEFC3}" destId="{6DFF502E-C9B4-4D1C-855E-66FAA1EE3AFF}" srcOrd="1" destOrd="0" presId="urn:microsoft.com/office/officeart/2005/8/layout/orgChart1"/>
-    <dgm:cxn modelId="{32588AB8-9AF3-4ACE-8C80-9909987FCC25}" type="presParOf" srcId="{845302B8-1793-4DEB-879F-6F7F62091425}" destId="{B9F08917-F848-469A-8266-F0E62967CF67}" srcOrd="1" destOrd="0" presId="urn:microsoft.com/office/officeart/2005/8/layout/orgChart1"/>
-    <dgm:cxn modelId="{F36D8265-DCE7-4305-AEDE-052C0E715041}" type="presParOf" srcId="{845302B8-1793-4DEB-879F-6F7F62091425}" destId="{A79F2E3C-D948-4994-AD50-415A39BAE1B1}" srcOrd="2" destOrd="0" presId="urn:microsoft.com/office/officeart/2005/8/layout/orgChart1"/>
-    <dgm:cxn modelId="{9C7226C1-A0FF-4EE3-AF05-CD3EDE08765C}" type="presParOf" srcId="{DA9F14EE-8B86-4F4A-AF80-B359E39F6255}" destId="{0BB0001E-6120-442F-BA30-5058CCD4008E}" srcOrd="2" destOrd="0" presId="urn:microsoft.com/office/officeart/2005/8/layout/orgChart1"/>
-    <dgm:cxn modelId="{F8AC0AC4-CE77-4050-962C-70AB99DB31B5}" type="presParOf" srcId="{D878D89D-2763-4851-AA0F-F78964349667}" destId="{945A3455-0ACC-4079-9920-CD0E5ADD1397}" srcOrd="14" destOrd="0" presId="urn:microsoft.com/office/officeart/2005/8/layout/orgChart1"/>
-    <dgm:cxn modelId="{B63FDA2D-899F-4A25-BA39-C7CCCA95F252}" type="presParOf" srcId="{D878D89D-2763-4851-AA0F-F78964349667}" destId="{200A3741-A27C-4749-80A8-F6A333912B4F}" srcOrd="15" destOrd="0" presId="urn:microsoft.com/office/officeart/2005/8/layout/orgChart1"/>
-    <dgm:cxn modelId="{4E18ED30-574F-4FC7-909D-9883A9D52965}" type="presParOf" srcId="{200A3741-A27C-4749-80A8-F6A333912B4F}" destId="{921C6E1C-6D22-4A91-AF77-5BAFECAD4474}" srcOrd="0" destOrd="0" presId="urn:microsoft.com/office/officeart/2005/8/layout/orgChart1"/>
-    <dgm:cxn modelId="{3EA79F83-4608-46C9-9618-B999D03C4DC6}" type="presParOf" srcId="{921C6E1C-6D22-4A91-AF77-5BAFECAD4474}" destId="{3BD26DA0-1917-46FE-A264-EF294733105C}" srcOrd="0" destOrd="0" presId="urn:microsoft.com/office/officeart/2005/8/layout/orgChart1"/>
-    <dgm:cxn modelId="{17A7C4E7-54D7-43B8-83AA-4FFF5B0B44F7}" type="presParOf" srcId="{921C6E1C-6D22-4A91-AF77-5BAFECAD4474}" destId="{33DEA49E-A3C3-44C6-8EA2-C11C930115B0}" srcOrd="1" destOrd="0" presId="urn:microsoft.com/office/officeart/2005/8/layout/orgChart1"/>
-    <dgm:cxn modelId="{795AD06F-D305-41BB-9BAD-E4C01848F35A}" type="presParOf" srcId="{200A3741-A27C-4749-80A8-F6A333912B4F}" destId="{969FE5F9-6C12-4F43-98B3-5CCAC080FDB0}" srcOrd="1" destOrd="0" presId="urn:microsoft.com/office/officeart/2005/8/layout/orgChart1"/>
-    <dgm:cxn modelId="{CA290CE7-971F-409F-A8AA-33EE0186AE87}" type="presParOf" srcId="{969FE5F9-6C12-4F43-98B3-5CCAC080FDB0}" destId="{5CADD934-E2BD-4682-80E6-B724533DE3B3}" srcOrd="0" destOrd="0" presId="urn:microsoft.com/office/officeart/2005/8/layout/orgChart1"/>
-    <dgm:cxn modelId="{1CFB88A5-E6D3-4AA3-B832-565973161072}" type="presParOf" srcId="{969FE5F9-6C12-4F43-98B3-5CCAC080FDB0}" destId="{24B4F2E3-6543-4775-9C44-91D1C90C5DC0}" srcOrd="1" destOrd="0" presId="urn:microsoft.com/office/officeart/2005/8/layout/orgChart1"/>
-    <dgm:cxn modelId="{E515F640-A60A-4EC2-9757-F7B7FD3D6672}" type="presParOf" srcId="{24B4F2E3-6543-4775-9C44-91D1C90C5DC0}" destId="{77441EC0-391B-48E5-9F98-71E6B59FBA90}" srcOrd="0" destOrd="0" presId="urn:microsoft.com/office/officeart/2005/8/layout/orgChart1"/>
-    <dgm:cxn modelId="{947F031C-DC2E-4CEB-B252-03952634D43D}" type="presParOf" srcId="{77441EC0-391B-48E5-9F98-71E6B59FBA90}" destId="{9A05A985-04DB-4873-8D88-6425BAE07BE8}" srcOrd="0" destOrd="0" presId="urn:microsoft.com/office/officeart/2005/8/layout/orgChart1"/>
-    <dgm:cxn modelId="{E5648D6E-81F3-4671-818E-D1D113C0DF28}" type="presParOf" srcId="{77441EC0-391B-48E5-9F98-71E6B59FBA90}" destId="{ED88D5FD-35B0-42DB-9A48-E897D820B7B5}" srcOrd="1" destOrd="0" presId="urn:microsoft.com/office/officeart/2005/8/layout/orgChart1"/>
-    <dgm:cxn modelId="{D8F812D0-B5ED-4C8B-9C49-63F97CDCCF77}" type="presParOf" srcId="{24B4F2E3-6543-4775-9C44-91D1C90C5DC0}" destId="{17025A9B-BD02-4F25-8C36-BBBDFD31243E}" srcOrd="1" destOrd="0" presId="urn:microsoft.com/office/officeart/2005/8/layout/orgChart1"/>
-    <dgm:cxn modelId="{46107B39-2A8F-4246-80AF-BD229D38B8C0}" type="presParOf" srcId="{24B4F2E3-6543-4775-9C44-91D1C90C5DC0}" destId="{672286DC-A3B4-44F4-A721-AE19EC4D97F3}" srcOrd="2" destOrd="0" presId="urn:microsoft.com/office/officeart/2005/8/layout/orgChart1"/>
-    <dgm:cxn modelId="{D54BEFF7-1189-471C-99B3-9DC13B66ACF4}" type="presParOf" srcId="{200A3741-A27C-4749-80A8-F6A333912B4F}" destId="{89C00093-7C7E-481F-8B15-74B1758D6434}" srcOrd="2" destOrd="0" presId="urn:microsoft.com/office/officeart/2005/8/layout/orgChart1"/>
-    <dgm:cxn modelId="{ADB8853B-E62B-4C1C-B9A3-D5C76E7E6A88}" type="presParOf" srcId="{D878D89D-2763-4851-AA0F-F78964349667}" destId="{9E9A9382-26DD-49C0-8921-F56BF2829E52}" srcOrd="16" destOrd="0" presId="urn:microsoft.com/office/officeart/2005/8/layout/orgChart1"/>
-    <dgm:cxn modelId="{5C7ECFC8-3350-410B-A5C5-2792843A37F8}" type="presParOf" srcId="{D878D89D-2763-4851-AA0F-F78964349667}" destId="{6E583F2D-4F5B-42E7-B7E8-76F377E5D6C9}" srcOrd="17" destOrd="0" presId="urn:microsoft.com/office/officeart/2005/8/layout/orgChart1"/>
-    <dgm:cxn modelId="{B286E10A-1583-41E3-9335-BB5A1FFBFEFF}" type="presParOf" srcId="{6E583F2D-4F5B-42E7-B7E8-76F377E5D6C9}" destId="{D7665FC0-D5B3-4EB9-9A94-DAB0C1694962}" srcOrd="0" destOrd="0" presId="urn:microsoft.com/office/officeart/2005/8/layout/orgChart1"/>
-    <dgm:cxn modelId="{3EC1E6C8-6EF8-4618-A90D-90E3B4F5C655}" type="presParOf" srcId="{D7665FC0-D5B3-4EB9-9A94-DAB0C1694962}" destId="{009CEA33-EFAA-4FA4-91D6-AE428F1A5EC9}" srcOrd="0" destOrd="0" presId="urn:microsoft.com/office/officeart/2005/8/layout/orgChart1"/>
-    <dgm:cxn modelId="{90C27762-986B-4966-9D20-8ACD573AB211}" type="presParOf" srcId="{D7665FC0-D5B3-4EB9-9A94-DAB0C1694962}" destId="{DD48C076-BD5F-4DB9-86C4-DBAA9372AC47}" srcOrd="1" destOrd="0" presId="urn:microsoft.com/office/officeart/2005/8/layout/orgChart1"/>
-    <dgm:cxn modelId="{D28D94B7-F8CA-4BD6-905E-5BEC260756EE}" type="presParOf" srcId="{6E583F2D-4F5B-42E7-B7E8-76F377E5D6C9}" destId="{4BB45F10-C32A-4993-8F44-4781BD3B32A3}" srcOrd="1" destOrd="0" presId="urn:microsoft.com/office/officeart/2005/8/layout/orgChart1"/>
-    <dgm:cxn modelId="{740D8565-F1DC-4BA2-A57B-11F4A1C4774C}" type="presParOf" srcId="{6E583F2D-4F5B-42E7-B7E8-76F377E5D6C9}" destId="{9D460C5E-50AA-4C48-AA9E-AB7884A73CB2}" srcOrd="2" destOrd="0" presId="urn:microsoft.com/office/officeart/2005/8/layout/orgChart1"/>
-    <dgm:cxn modelId="{9B0FC4E6-FAE8-46B3-AA8B-949FD34DEF82}" type="presParOf" srcId="{9A9EF13F-C18D-4228-9423-7160AEA59C7D}" destId="{C0575B89-238F-4788-9958-2D5105D59E02}" srcOrd="2" destOrd="0" presId="urn:microsoft.com/office/officeart/2005/8/layout/orgChart1"/>
+    <dgm:cxn modelId="{A2547E5B-FAF4-4ED9-AB75-8F5774506CA9}" type="presOf" srcId="{9C5C6EAA-B4DC-4CAA-8573-BFFE483ADB74}" destId="{D0FFA71F-C484-440A-B779-6C938908C665}" srcOrd="0" destOrd="0" presId="urn:microsoft.com/office/officeart/2005/8/layout/orgChart1"/>
+    <dgm:cxn modelId="{4328E499-4BF1-44FD-8A13-855D8D361434}" type="presOf" srcId="{3C15DF3A-5B2D-408A-9A94-BE2E54F6371B}" destId="{F970926E-518E-4D57-BD11-299C55A6563F}" srcOrd="1" destOrd="0" presId="urn:microsoft.com/office/officeart/2005/8/layout/orgChart1"/>
+    <dgm:cxn modelId="{446A60AA-D99C-4571-8C00-6DA11D0058CA}" type="presOf" srcId="{5F3E14C7-62D5-4080-9427-B64FE2457D71}" destId="{C459D603-3048-4F40-9C13-B69A93458D7F}" srcOrd="0" destOrd="0" presId="urn:microsoft.com/office/officeart/2005/8/layout/orgChart1"/>
+    <dgm:cxn modelId="{7B5834B0-80DE-4EBA-9622-07DF399BB09F}" type="presOf" srcId="{573CCFF7-5CF6-4086-8ACC-029A9503459B}" destId="{D8822A36-1686-4E9B-93E3-C1649B785DFC}" srcOrd="1" destOrd="0" presId="urn:microsoft.com/office/officeart/2005/8/layout/orgChart1"/>
+    <dgm:cxn modelId="{6F09C981-085A-4DA7-8B07-A8BDA47AAED5}" type="presParOf" srcId="{537FF38C-E186-4DF0-B097-E122DD886E3C}" destId="{9A9EF13F-C18D-4228-9423-7160AEA59C7D}" srcOrd="0" destOrd="0" presId="urn:microsoft.com/office/officeart/2005/8/layout/orgChart1"/>
+    <dgm:cxn modelId="{2BD57D62-4DAC-4A9A-8ED4-7265BDC2B8A5}" type="presParOf" srcId="{9A9EF13F-C18D-4228-9423-7160AEA59C7D}" destId="{D9DD9A0F-FC69-4B00-9FBF-E3DC0189E72C}" srcOrd="0" destOrd="0" presId="urn:microsoft.com/office/officeart/2005/8/layout/orgChart1"/>
+    <dgm:cxn modelId="{226EE979-AA31-49C3-8BAB-92764C8323A3}" type="presParOf" srcId="{D9DD9A0F-FC69-4B00-9FBF-E3DC0189E72C}" destId="{8E928A82-91FE-4DFF-95C4-74684752E1E5}" srcOrd="0" destOrd="0" presId="urn:microsoft.com/office/officeart/2005/8/layout/orgChart1"/>
+    <dgm:cxn modelId="{BDD6C040-8106-4DB4-85A1-51C37A3C0EAE}" type="presParOf" srcId="{D9DD9A0F-FC69-4B00-9FBF-E3DC0189E72C}" destId="{891A21B1-9134-4B9C-B9F9-8DAEB1ABB244}" srcOrd="1" destOrd="0" presId="urn:microsoft.com/office/officeart/2005/8/layout/orgChart1"/>
+    <dgm:cxn modelId="{7A50E1A8-488A-4478-BB59-74C0C37AF2F1}" type="presParOf" srcId="{9A9EF13F-C18D-4228-9423-7160AEA59C7D}" destId="{D878D89D-2763-4851-AA0F-F78964349667}" srcOrd="1" destOrd="0" presId="urn:microsoft.com/office/officeart/2005/8/layout/orgChart1"/>
+    <dgm:cxn modelId="{4DEBF92E-585E-42A3-87F1-8B5D86443908}" type="presParOf" srcId="{D878D89D-2763-4851-AA0F-F78964349667}" destId="{282D921C-80B3-4652-A069-4D56D4851573}" srcOrd="0" destOrd="0" presId="urn:microsoft.com/office/officeart/2005/8/layout/orgChart1"/>
+    <dgm:cxn modelId="{75B6531A-E195-4454-9983-863C5DD622C4}" type="presParOf" srcId="{D878D89D-2763-4851-AA0F-F78964349667}" destId="{A9CD082F-C4DC-447A-8EDA-2D29A32B32BA}" srcOrd="1" destOrd="0" presId="urn:microsoft.com/office/officeart/2005/8/layout/orgChart1"/>
+    <dgm:cxn modelId="{7AC8F277-CF49-4909-B3E0-461BC0519707}" type="presParOf" srcId="{A9CD082F-C4DC-447A-8EDA-2D29A32B32BA}" destId="{48A70607-AED1-4946-88AD-CB19EA33BE63}" srcOrd="0" destOrd="0" presId="urn:microsoft.com/office/officeart/2005/8/layout/orgChart1"/>
+    <dgm:cxn modelId="{07422272-B04F-41FF-9592-8179E52A9671}" type="presParOf" srcId="{48A70607-AED1-4946-88AD-CB19EA33BE63}" destId="{C30B9B0A-2A39-450C-B0A7-AAF2B861B2EC}" srcOrd="0" destOrd="0" presId="urn:microsoft.com/office/officeart/2005/8/layout/orgChart1"/>
+    <dgm:cxn modelId="{E6244D30-9B58-437D-A1FF-AE60BAE63D24}" type="presParOf" srcId="{48A70607-AED1-4946-88AD-CB19EA33BE63}" destId="{67BBED92-AFF7-4694-8855-AB1BE6BEB5F5}" srcOrd="1" destOrd="0" presId="urn:microsoft.com/office/officeart/2005/8/layout/orgChart1"/>
+    <dgm:cxn modelId="{4D562397-E06A-4B95-A44A-37EE7A5BD870}" type="presParOf" srcId="{A9CD082F-C4DC-447A-8EDA-2D29A32B32BA}" destId="{9A92E677-B3FD-4EA4-AC7E-C82A503E5412}" srcOrd="1" destOrd="0" presId="urn:microsoft.com/office/officeart/2005/8/layout/orgChart1"/>
+    <dgm:cxn modelId="{B70B8482-A3C7-491B-B4A8-643FC31C3662}" type="presParOf" srcId="{9A92E677-B3FD-4EA4-AC7E-C82A503E5412}" destId="{D37C91A3-0C17-4BB4-83B2-D76100C9B80E}" srcOrd="0" destOrd="0" presId="urn:microsoft.com/office/officeart/2005/8/layout/orgChart1"/>
+    <dgm:cxn modelId="{47F74447-705E-434B-89F0-7251D911D671}" type="presParOf" srcId="{9A92E677-B3FD-4EA4-AC7E-C82A503E5412}" destId="{C530ECE4-76DF-4294-A989-1C864A884085}" srcOrd="1" destOrd="0" presId="urn:microsoft.com/office/officeart/2005/8/layout/orgChart1"/>
+    <dgm:cxn modelId="{53686F8E-8F99-47AF-844F-807E923EA768}" type="presParOf" srcId="{C530ECE4-76DF-4294-A989-1C864A884085}" destId="{3DACB4E6-7C51-43BE-87E3-701D3993FA21}" srcOrd="0" destOrd="0" presId="urn:microsoft.com/office/officeart/2005/8/layout/orgChart1"/>
+    <dgm:cxn modelId="{B369D0BF-B2BD-4891-A032-C1CF23F69E14}" type="presParOf" srcId="{3DACB4E6-7C51-43BE-87E3-701D3993FA21}" destId="{9E02E568-C88C-4F72-BCAE-9757744242C8}" srcOrd="0" destOrd="0" presId="urn:microsoft.com/office/officeart/2005/8/layout/orgChart1"/>
+    <dgm:cxn modelId="{48304124-4EDA-43DF-A5B0-291C0ED30ABA}" type="presParOf" srcId="{3DACB4E6-7C51-43BE-87E3-701D3993FA21}" destId="{F970926E-518E-4D57-BD11-299C55A6563F}" srcOrd="1" destOrd="0" presId="urn:microsoft.com/office/officeart/2005/8/layout/orgChart1"/>
+    <dgm:cxn modelId="{094E9FCE-118C-400F-A9C2-661D8DD7BF51}" type="presParOf" srcId="{C530ECE4-76DF-4294-A989-1C864A884085}" destId="{6521D4C1-93E1-438A-B035-C18A628B02E4}" srcOrd="1" destOrd="0" presId="urn:microsoft.com/office/officeart/2005/8/layout/orgChart1"/>
+    <dgm:cxn modelId="{0381D11A-4AC7-4732-A637-FA6AB10C0150}" type="presParOf" srcId="{C530ECE4-76DF-4294-A989-1C864A884085}" destId="{56ACD314-BEAC-4C6D-9BA0-ECE9DA578474}" srcOrd="2" destOrd="0" presId="urn:microsoft.com/office/officeart/2005/8/layout/orgChart1"/>
+    <dgm:cxn modelId="{390965AB-231A-4D1B-A9AB-01E8EC42D740}" type="presParOf" srcId="{A9CD082F-C4DC-447A-8EDA-2D29A32B32BA}" destId="{B76F39FE-0A8B-4F69-8237-190AD5453CA6}" srcOrd="2" destOrd="0" presId="urn:microsoft.com/office/officeart/2005/8/layout/orgChart1"/>
+    <dgm:cxn modelId="{4A89ECB1-26F2-4B62-8325-0377969A39C4}" type="presParOf" srcId="{D878D89D-2763-4851-AA0F-F78964349667}" destId="{E2CB8E94-0467-43D8-A041-45D7B79B5897}" srcOrd="2" destOrd="0" presId="urn:microsoft.com/office/officeart/2005/8/layout/orgChart1"/>
+    <dgm:cxn modelId="{7BFFC800-8068-428C-92AE-F61D506C6683}" type="presParOf" srcId="{D878D89D-2763-4851-AA0F-F78964349667}" destId="{C8A672D0-A7BD-4DB6-AD52-CBE56F82B2F7}" srcOrd="3" destOrd="0" presId="urn:microsoft.com/office/officeart/2005/8/layout/orgChart1"/>
+    <dgm:cxn modelId="{7424E2BB-9501-4068-850C-3BB49BA67FDD}" type="presParOf" srcId="{C8A672D0-A7BD-4DB6-AD52-CBE56F82B2F7}" destId="{5D1A671D-5C69-4101-BF32-B889ABF4FE4F}" srcOrd="0" destOrd="0" presId="urn:microsoft.com/office/officeart/2005/8/layout/orgChart1"/>
+    <dgm:cxn modelId="{B6F784CA-B993-4DC4-8A84-DDB3372DF6B0}" type="presParOf" srcId="{5D1A671D-5C69-4101-BF32-B889ABF4FE4F}" destId="{11C0104D-1D39-4410-957A-F49E70078A3E}" srcOrd="0" destOrd="0" presId="urn:microsoft.com/office/officeart/2005/8/layout/orgChart1"/>
+    <dgm:cxn modelId="{9AF3FBA4-3DC6-44D8-A618-BB3D26C8B102}" type="presParOf" srcId="{5D1A671D-5C69-4101-BF32-B889ABF4FE4F}" destId="{6FF6E749-DBC8-48C3-BC13-377EB6CC50C2}" srcOrd="1" destOrd="0" presId="urn:microsoft.com/office/officeart/2005/8/layout/orgChart1"/>
+    <dgm:cxn modelId="{56E3F5EB-85AF-405C-BDE8-3842F6FA1028}" type="presParOf" srcId="{C8A672D0-A7BD-4DB6-AD52-CBE56F82B2F7}" destId="{F93942DB-408E-453A-BE9A-46223EBCF5BC}" srcOrd="1" destOrd="0" presId="urn:microsoft.com/office/officeart/2005/8/layout/orgChart1"/>
+    <dgm:cxn modelId="{D18C532D-E00B-4C99-B73B-7C47CFDAD31B}" type="presParOf" srcId="{F93942DB-408E-453A-BE9A-46223EBCF5BC}" destId="{00648766-1E8C-4F5A-BBB8-6D87F2EA3D80}" srcOrd="0" destOrd="0" presId="urn:microsoft.com/office/officeart/2005/8/layout/orgChart1"/>
+    <dgm:cxn modelId="{BE924A8B-124E-4D2B-AD1D-F63A08EBFD41}" type="presParOf" srcId="{F93942DB-408E-453A-BE9A-46223EBCF5BC}" destId="{5C77A54D-A515-45D7-AB49-1D3EFDED1DAB}" srcOrd="1" destOrd="0" presId="urn:microsoft.com/office/officeart/2005/8/layout/orgChart1"/>
+    <dgm:cxn modelId="{0594434C-8B1C-48D7-AD45-449DDCDC3AA4}" type="presParOf" srcId="{5C77A54D-A515-45D7-AB49-1D3EFDED1DAB}" destId="{9FC34D9D-4259-42CA-A796-17F9CAF0E9E6}" srcOrd="0" destOrd="0" presId="urn:microsoft.com/office/officeart/2005/8/layout/orgChart1"/>
+    <dgm:cxn modelId="{3985A108-3E3C-4D61-B796-37BAA34F8F69}" type="presParOf" srcId="{9FC34D9D-4259-42CA-A796-17F9CAF0E9E6}" destId="{75D4E729-D0CA-473A-AE82-DF6F51A76DEF}" srcOrd="0" destOrd="0" presId="urn:microsoft.com/office/officeart/2005/8/layout/orgChart1"/>
+    <dgm:cxn modelId="{AEBE3F1D-B291-4FC6-9CFD-09758B47216B}" type="presParOf" srcId="{9FC34D9D-4259-42CA-A796-17F9CAF0E9E6}" destId="{411FE202-DDEC-4F8E-BF82-8D09D6DAD754}" srcOrd="1" destOrd="0" presId="urn:microsoft.com/office/officeart/2005/8/layout/orgChart1"/>
+    <dgm:cxn modelId="{7887907B-CC16-46E5-8DFB-A1E7EED609B4}" type="presParOf" srcId="{5C77A54D-A515-45D7-AB49-1D3EFDED1DAB}" destId="{CE4D07CB-C151-4233-9E72-578AD2726B9E}" srcOrd="1" destOrd="0" presId="urn:microsoft.com/office/officeart/2005/8/layout/orgChart1"/>
+    <dgm:cxn modelId="{BB397BDD-67F8-4D46-944A-C360B47979A4}" type="presParOf" srcId="{5C77A54D-A515-45D7-AB49-1D3EFDED1DAB}" destId="{5FD8F952-E38B-4CE9-8D8E-5C640417CB66}" srcOrd="2" destOrd="0" presId="urn:microsoft.com/office/officeart/2005/8/layout/orgChart1"/>
+    <dgm:cxn modelId="{5EAC7BD1-884B-41C9-A3B9-A3BD418312D6}" type="presParOf" srcId="{F93942DB-408E-453A-BE9A-46223EBCF5BC}" destId="{20E62A71-0488-4FFB-A6D3-90A8E6F482BD}" srcOrd="2" destOrd="0" presId="urn:microsoft.com/office/officeart/2005/8/layout/orgChart1"/>
+    <dgm:cxn modelId="{9A0415D3-41E2-40DC-AA6D-29890B7D4D18}" type="presParOf" srcId="{F93942DB-408E-453A-BE9A-46223EBCF5BC}" destId="{F1B20F54-A92E-4554-AEE3-4870816959E0}" srcOrd="3" destOrd="0" presId="urn:microsoft.com/office/officeart/2005/8/layout/orgChart1"/>
+    <dgm:cxn modelId="{0A4500E9-51B7-4889-AD92-8D2D175DB5A3}" type="presParOf" srcId="{F1B20F54-A92E-4554-AEE3-4870816959E0}" destId="{BB532419-8EF4-4CBF-8775-D1B2A90A453B}" srcOrd="0" destOrd="0" presId="urn:microsoft.com/office/officeart/2005/8/layout/orgChart1"/>
+    <dgm:cxn modelId="{5D36DC91-047F-4F05-AD8D-CF7728E563D6}" type="presParOf" srcId="{BB532419-8EF4-4CBF-8775-D1B2A90A453B}" destId="{07634CEB-6A5C-412F-AE0A-E334A36967EF}" srcOrd="0" destOrd="0" presId="urn:microsoft.com/office/officeart/2005/8/layout/orgChart1"/>
+    <dgm:cxn modelId="{8CB454A5-B006-4007-95DF-0DA0B733EF96}" type="presParOf" srcId="{BB532419-8EF4-4CBF-8775-D1B2A90A453B}" destId="{D8822A36-1686-4E9B-93E3-C1649B785DFC}" srcOrd="1" destOrd="0" presId="urn:microsoft.com/office/officeart/2005/8/layout/orgChart1"/>
+    <dgm:cxn modelId="{17BD9281-433C-41D8-A992-8B360D2B6B92}" type="presParOf" srcId="{F1B20F54-A92E-4554-AEE3-4870816959E0}" destId="{B5153CCB-9039-4929-AFBE-FA4C692538C5}" srcOrd="1" destOrd="0" presId="urn:microsoft.com/office/officeart/2005/8/layout/orgChart1"/>
+    <dgm:cxn modelId="{4FA08F42-35D0-450A-9103-4653BD5E5FDA}" type="presParOf" srcId="{F1B20F54-A92E-4554-AEE3-4870816959E0}" destId="{62920424-1AA6-49DC-BF74-2D83697280CD}" srcOrd="2" destOrd="0" presId="urn:microsoft.com/office/officeart/2005/8/layout/orgChart1"/>
+    <dgm:cxn modelId="{B366592D-7BB2-4A48-B60C-8717EA411660}" type="presParOf" srcId="{C8A672D0-A7BD-4DB6-AD52-CBE56F82B2F7}" destId="{F0AB4970-4BD8-43BF-8AC4-2BAF9FE2C07E}" srcOrd="2" destOrd="0" presId="urn:microsoft.com/office/officeart/2005/8/layout/orgChart1"/>
+    <dgm:cxn modelId="{B34BD0AD-B21C-4FA6-B12B-1BF1B634AA62}" type="presParOf" srcId="{D878D89D-2763-4851-AA0F-F78964349667}" destId="{C939FF87-DC5E-44A9-9648-C358841CFEBB}" srcOrd="4" destOrd="0" presId="urn:microsoft.com/office/officeart/2005/8/layout/orgChart1"/>
+    <dgm:cxn modelId="{DDB02E0B-BBA4-42C8-9EEC-445657D8416F}" type="presParOf" srcId="{D878D89D-2763-4851-AA0F-F78964349667}" destId="{889DCF46-9407-47AA-85A5-027A90483D4B}" srcOrd="5" destOrd="0" presId="urn:microsoft.com/office/officeart/2005/8/layout/orgChart1"/>
+    <dgm:cxn modelId="{33E3B405-C833-4E32-8BAB-C4BED2CACEC6}" type="presParOf" srcId="{889DCF46-9407-47AA-85A5-027A90483D4B}" destId="{9F069AA6-AFE6-4C87-835A-630E2B126B12}" srcOrd="0" destOrd="0" presId="urn:microsoft.com/office/officeart/2005/8/layout/orgChart1"/>
+    <dgm:cxn modelId="{5D681157-2961-459C-A4C5-1DBB6307BF0A}" type="presParOf" srcId="{9F069AA6-AFE6-4C87-835A-630E2B126B12}" destId="{F40427F8-3CF8-4761-BD7E-76FFAED497EB}" srcOrd="0" destOrd="0" presId="urn:microsoft.com/office/officeart/2005/8/layout/orgChart1"/>
+    <dgm:cxn modelId="{7FF6AD2E-BE13-47D3-9448-13FF07210E4A}" type="presParOf" srcId="{9F069AA6-AFE6-4C87-835A-630E2B126B12}" destId="{2B7FE9A7-C655-4146-9B4F-E0150D2BEF4B}" srcOrd="1" destOrd="0" presId="urn:microsoft.com/office/officeart/2005/8/layout/orgChart1"/>
+    <dgm:cxn modelId="{2B63A3FF-366D-459F-B0E7-8823485933B1}" type="presParOf" srcId="{889DCF46-9407-47AA-85A5-027A90483D4B}" destId="{CC2A0138-1DF1-438D-8689-6D8D2BB41427}" srcOrd="1" destOrd="0" presId="urn:microsoft.com/office/officeart/2005/8/layout/orgChart1"/>
+    <dgm:cxn modelId="{3F06D627-AD04-4415-ADC0-0A0DDD35C4B4}" type="presParOf" srcId="{889DCF46-9407-47AA-85A5-027A90483D4B}" destId="{1CCAA67E-30FA-4AA5-AB60-BEE1F65C6EE4}" srcOrd="2" destOrd="0" presId="urn:microsoft.com/office/officeart/2005/8/layout/orgChart1"/>
+    <dgm:cxn modelId="{E2A77343-0E97-4730-A807-E2E7BCBCBF7F}" type="presParOf" srcId="{D878D89D-2763-4851-AA0F-F78964349667}" destId="{F6FE4DF5-B0C2-4084-A9AD-C9940E74A133}" srcOrd="6" destOrd="0" presId="urn:microsoft.com/office/officeart/2005/8/layout/orgChart1"/>
+    <dgm:cxn modelId="{D233B382-B5FA-4900-A749-64B75921C1C8}" type="presParOf" srcId="{D878D89D-2763-4851-AA0F-F78964349667}" destId="{82CE3CAF-DAC9-4B58-B3A9-0E415F77207B}" srcOrd="7" destOrd="0" presId="urn:microsoft.com/office/officeart/2005/8/layout/orgChart1"/>
+    <dgm:cxn modelId="{A4F90D55-50C3-462D-B0CF-B54533AF32AF}" type="presParOf" srcId="{82CE3CAF-DAC9-4B58-B3A9-0E415F77207B}" destId="{F858D368-C77C-4820-8093-349C68C1DEDF}" srcOrd="0" destOrd="0" presId="urn:microsoft.com/office/officeart/2005/8/layout/orgChart1"/>
+    <dgm:cxn modelId="{18C47722-F9AB-4F9A-B9AE-4E4DCF01D01C}" type="presParOf" srcId="{F858D368-C77C-4820-8093-349C68C1DEDF}" destId="{5516A7B8-8354-42F7-87FD-48F3C87CEA87}" srcOrd="0" destOrd="0" presId="urn:microsoft.com/office/officeart/2005/8/layout/orgChart1"/>
+    <dgm:cxn modelId="{103F5953-FB8D-4CAE-BA04-3F35DD5DA545}" type="presParOf" srcId="{F858D368-C77C-4820-8093-349C68C1DEDF}" destId="{FF3EF681-B5FE-4567-ABF2-A41753EB3D82}" srcOrd="1" destOrd="0" presId="urn:microsoft.com/office/officeart/2005/8/layout/orgChart1"/>
+    <dgm:cxn modelId="{9278E3B0-C4A0-4C47-A0E9-BD90CAFB0D91}" type="presParOf" srcId="{82CE3CAF-DAC9-4B58-B3A9-0E415F77207B}" destId="{E897945E-9969-48E2-A930-8BEF8AE29392}" srcOrd="1" destOrd="0" presId="urn:microsoft.com/office/officeart/2005/8/layout/orgChart1"/>
+    <dgm:cxn modelId="{CD447E95-7005-4485-BC3A-B51278E2945C}" type="presParOf" srcId="{82CE3CAF-DAC9-4B58-B3A9-0E415F77207B}" destId="{3A5EAA4C-AE5F-416F-BB6D-389AF83C5F2C}" srcOrd="2" destOrd="0" presId="urn:microsoft.com/office/officeart/2005/8/layout/orgChart1"/>
+    <dgm:cxn modelId="{AB80D242-CB55-4F5A-9112-155173613BA5}" type="presParOf" srcId="{D878D89D-2763-4851-AA0F-F78964349667}" destId="{B410B844-676F-4852-9C36-0F23C9BB4C61}" srcOrd="8" destOrd="0" presId="urn:microsoft.com/office/officeart/2005/8/layout/orgChart1"/>
+    <dgm:cxn modelId="{4C9B52F3-D9F7-4E16-AA0F-D0BFFAC9E75A}" type="presParOf" srcId="{D878D89D-2763-4851-AA0F-F78964349667}" destId="{1B7AF95C-7390-4FF7-937F-7B17DACAB192}" srcOrd="9" destOrd="0" presId="urn:microsoft.com/office/officeart/2005/8/layout/orgChart1"/>
+    <dgm:cxn modelId="{026A96F0-FD36-47E7-89AD-D6D61C616F9E}" type="presParOf" srcId="{1B7AF95C-7390-4FF7-937F-7B17DACAB192}" destId="{F10687FF-A956-46AD-94DA-7A4EA2583BE6}" srcOrd="0" destOrd="0" presId="urn:microsoft.com/office/officeart/2005/8/layout/orgChart1"/>
+    <dgm:cxn modelId="{6D0816D1-8B56-4B0E-8C23-BC90567AE789}" type="presParOf" srcId="{F10687FF-A956-46AD-94DA-7A4EA2583BE6}" destId="{6C5432DA-04D9-4683-8A35-9DF15FC5FB6B}" srcOrd="0" destOrd="0" presId="urn:microsoft.com/office/officeart/2005/8/layout/orgChart1"/>
+    <dgm:cxn modelId="{3EEBBEBE-1D4C-475B-962E-8F16CDFAA6F3}" type="presParOf" srcId="{F10687FF-A956-46AD-94DA-7A4EA2583BE6}" destId="{6ADE8800-E022-4477-AD79-F929C7589C63}" srcOrd="1" destOrd="0" presId="urn:microsoft.com/office/officeart/2005/8/layout/orgChart1"/>
+    <dgm:cxn modelId="{8EFC653E-F9C7-4435-8CDE-4C6D6E471A35}" type="presParOf" srcId="{1B7AF95C-7390-4FF7-937F-7B17DACAB192}" destId="{A32E7D17-F0BC-451E-9918-6A1F323B9965}" srcOrd="1" destOrd="0" presId="urn:microsoft.com/office/officeart/2005/8/layout/orgChart1"/>
+    <dgm:cxn modelId="{EFC2EC48-EFCD-449A-9640-A90EEA26E150}" type="presParOf" srcId="{1B7AF95C-7390-4FF7-937F-7B17DACAB192}" destId="{C0946514-8F67-4567-BA18-5E16B861530D}" srcOrd="2" destOrd="0" presId="urn:microsoft.com/office/officeart/2005/8/layout/orgChart1"/>
+    <dgm:cxn modelId="{87E21FB5-9EEE-40CA-81DE-5BDF2EFB7087}" type="presParOf" srcId="{D878D89D-2763-4851-AA0F-F78964349667}" destId="{CCB1766E-F8AE-435A-8F11-6526AE03DFC1}" srcOrd="10" destOrd="0" presId="urn:microsoft.com/office/officeart/2005/8/layout/orgChart1"/>
+    <dgm:cxn modelId="{0EA83C88-786B-4D04-B60F-28A1534B757A}" type="presParOf" srcId="{D878D89D-2763-4851-AA0F-F78964349667}" destId="{87AFF761-2F80-429E-AD28-A5AEC4B19A5F}" srcOrd="11" destOrd="0" presId="urn:microsoft.com/office/officeart/2005/8/layout/orgChart1"/>
+    <dgm:cxn modelId="{7C058D97-671C-4030-ABA9-9EC5EB09126D}" type="presParOf" srcId="{87AFF761-2F80-429E-AD28-A5AEC4B19A5F}" destId="{648378A0-2868-438E-9225-F173EED5B3CE}" srcOrd="0" destOrd="0" presId="urn:microsoft.com/office/officeart/2005/8/layout/orgChart1"/>
+    <dgm:cxn modelId="{D452228F-9504-4523-98A3-5A7C798AE3FC}" type="presParOf" srcId="{648378A0-2868-438E-9225-F173EED5B3CE}" destId="{B3CB206D-142D-470A-87AC-7EDA2C2722DC}" srcOrd="0" destOrd="0" presId="urn:microsoft.com/office/officeart/2005/8/layout/orgChart1"/>
+    <dgm:cxn modelId="{1B43D790-2314-4376-9002-1F113545B2CC}" type="presParOf" srcId="{648378A0-2868-438E-9225-F173EED5B3CE}" destId="{8BED9DFF-676A-45CE-BBB3-17E5EBC40770}" srcOrd="1" destOrd="0" presId="urn:microsoft.com/office/officeart/2005/8/layout/orgChart1"/>
+    <dgm:cxn modelId="{3BD51221-F5E0-4715-9FFF-9E33DE4156CF}" type="presParOf" srcId="{87AFF761-2F80-429E-AD28-A5AEC4B19A5F}" destId="{B8BA134C-3FAF-45E5-873C-72F8FD246D26}" srcOrd="1" destOrd="0" presId="urn:microsoft.com/office/officeart/2005/8/layout/orgChart1"/>
+    <dgm:cxn modelId="{51426CFC-479F-4834-8EF6-B7828E10F114}" type="presParOf" srcId="{87AFF761-2F80-429E-AD28-A5AEC4B19A5F}" destId="{3D7D613D-5244-4B43-9C9C-2F9D8A525ABA}" srcOrd="2" destOrd="0" presId="urn:microsoft.com/office/officeart/2005/8/layout/orgChart1"/>
+    <dgm:cxn modelId="{54DAD941-7E08-44D3-9A7C-A32862B8EF6F}" type="presParOf" srcId="{D878D89D-2763-4851-AA0F-F78964349667}" destId="{D0FFA71F-C484-440A-B779-6C938908C665}" srcOrd="12" destOrd="0" presId="urn:microsoft.com/office/officeart/2005/8/layout/orgChart1"/>
+    <dgm:cxn modelId="{506F2063-EDDF-459B-9624-17273790763C}" type="presParOf" srcId="{D878D89D-2763-4851-AA0F-F78964349667}" destId="{DA9F14EE-8B86-4F4A-AF80-B359E39F6255}" srcOrd="13" destOrd="0" presId="urn:microsoft.com/office/officeart/2005/8/layout/orgChart1"/>
+    <dgm:cxn modelId="{CBE66A80-F536-4103-A10E-6866C0F72FF0}" type="presParOf" srcId="{DA9F14EE-8B86-4F4A-AF80-B359E39F6255}" destId="{91DA0482-7EEE-438F-ADEC-0EDBA312FEA6}" srcOrd="0" destOrd="0" presId="urn:microsoft.com/office/officeart/2005/8/layout/orgChart1"/>
+    <dgm:cxn modelId="{BC49D473-5E0D-41A4-848E-2864A1C9CA3F}" type="presParOf" srcId="{91DA0482-7EEE-438F-ADEC-0EDBA312FEA6}" destId="{00BC5707-2451-4F33-93E1-996AF826EAC5}" srcOrd="0" destOrd="0" presId="urn:microsoft.com/office/officeart/2005/8/layout/orgChart1"/>
+    <dgm:cxn modelId="{FC28FC62-3581-45F2-83FE-96355A50AA6E}" type="presParOf" srcId="{91DA0482-7EEE-438F-ADEC-0EDBA312FEA6}" destId="{8CD58476-7C8B-43CB-BAD7-629F8C1C9DE2}" srcOrd="1" destOrd="0" presId="urn:microsoft.com/office/officeart/2005/8/layout/orgChart1"/>
+    <dgm:cxn modelId="{85B7DBD7-488D-496D-BD4C-4812B3D9099C}" type="presParOf" srcId="{DA9F14EE-8B86-4F4A-AF80-B359E39F6255}" destId="{303AF5BA-C0D1-4663-A928-4361B10FB433}" srcOrd="1" destOrd="0" presId="urn:microsoft.com/office/officeart/2005/8/layout/orgChart1"/>
+    <dgm:cxn modelId="{819CCB50-EC88-4293-A052-C13EB874BC00}" type="presParOf" srcId="{303AF5BA-C0D1-4663-A928-4361B10FB433}" destId="{6E9292DB-0886-4B51-AD34-27BFE240A2E7}" srcOrd="0" destOrd="0" presId="urn:microsoft.com/office/officeart/2005/8/layout/orgChart1"/>
+    <dgm:cxn modelId="{1FDE3390-5257-495E-890E-99AADB0F1DAC}" type="presParOf" srcId="{303AF5BA-C0D1-4663-A928-4361B10FB433}" destId="{845302B8-1793-4DEB-879F-6F7F62091425}" srcOrd="1" destOrd="0" presId="urn:microsoft.com/office/officeart/2005/8/layout/orgChart1"/>
+    <dgm:cxn modelId="{A57AC79C-FC29-4A8B-BA1B-02248C5FEF73}" type="presParOf" srcId="{845302B8-1793-4DEB-879F-6F7F62091425}" destId="{8305AA7D-EEA6-41DD-B95D-ECD1215FEFC3}" srcOrd="0" destOrd="0" presId="urn:microsoft.com/office/officeart/2005/8/layout/orgChart1"/>
+    <dgm:cxn modelId="{AA8A2A32-6854-4613-8F3D-F06C6FB0F497}" type="presParOf" srcId="{8305AA7D-EEA6-41DD-B95D-ECD1215FEFC3}" destId="{C459D603-3048-4F40-9C13-B69A93458D7F}" srcOrd="0" destOrd="0" presId="urn:microsoft.com/office/officeart/2005/8/layout/orgChart1"/>
+    <dgm:cxn modelId="{ED488452-6792-4AC0-9144-14324756D5F3}" type="presParOf" srcId="{8305AA7D-EEA6-41DD-B95D-ECD1215FEFC3}" destId="{6DFF502E-C9B4-4D1C-855E-66FAA1EE3AFF}" srcOrd="1" destOrd="0" presId="urn:microsoft.com/office/officeart/2005/8/layout/orgChart1"/>
+    <dgm:cxn modelId="{51540F0C-B132-446E-945A-AABF4F759B8F}" type="presParOf" srcId="{845302B8-1793-4DEB-879F-6F7F62091425}" destId="{B9F08917-F848-469A-8266-F0E62967CF67}" srcOrd="1" destOrd="0" presId="urn:microsoft.com/office/officeart/2005/8/layout/orgChart1"/>
+    <dgm:cxn modelId="{ED44952E-13F5-4547-BD3E-AC06C6D9BFE8}" type="presParOf" srcId="{845302B8-1793-4DEB-879F-6F7F62091425}" destId="{A79F2E3C-D948-4994-AD50-415A39BAE1B1}" srcOrd="2" destOrd="0" presId="urn:microsoft.com/office/officeart/2005/8/layout/orgChart1"/>
+    <dgm:cxn modelId="{042DF95A-7FF1-47AA-8389-425E9A216571}" type="presParOf" srcId="{DA9F14EE-8B86-4F4A-AF80-B359E39F6255}" destId="{0BB0001E-6120-442F-BA30-5058CCD4008E}" srcOrd="2" destOrd="0" presId="urn:microsoft.com/office/officeart/2005/8/layout/orgChart1"/>
+    <dgm:cxn modelId="{20F349DA-FDBA-4539-85F5-1A2AAF228AF1}" type="presParOf" srcId="{D878D89D-2763-4851-AA0F-F78964349667}" destId="{945A3455-0ACC-4079-9920-CD0E5ADD1397}" srcOrd="14" destOrd="0" presId="urn:microsoft.com/office/officeart/2005/8/layout/orgChart1"/>
+    <dgm:cxn modelId="{095BC28A-AB0A-4F9D-ACBD-BF8843FE6E6C}" type="presParOf" srcId="{D878D89D-2763-4851-AA0F-F78964349667}" destId="{200A3741-A27C-4749-80A8-F6A333912B4F}" srcOrd="15" destOrd="0" presId="urn:microsoft.com/office/officeart/2005/8/layout/orgChart1"/>
+    <dgm:cxn modelId="{508F1F7A-66D2-4A21-B0CC-8F9DD24C0D36}" type="presParOf" srcId="{200A3741-A27C-4749-80A8-F6A333912B4F}" destId="{921C6E1C-6D22-4A91-AF77-5BAFECAD4474}" srcOrd="0" destOrd="0" presId="urn:microsoft.com/office/officeart/2005/8/layout/orgChart1"/>
+    <dgm:cxn modelId="{584B31E1-F142-4AAD-A06D-4DA5AA59A994}" type="presParOf" srcId="{921C6E1C-6D22-4A91-AF77-5BAFECAD4474}" destId="{3BD26DA0-1917-46FE-A264-EF294733105C}" srcOrd="0" destOrd="0" presId="urn:microsoft.com/office/officeart/2005/8/layout/orgChart1"/>
+    <dgm:cxn modelId="{17C5CABB-11B2-49AE-B530-CDCEC78D115E}" type="presParOf" srcId="{921C6E1C-6D22-4A91-AF77-5BAFECAD4474}" destId="{33DEA49E-A3C3-44C6-8EA2-C11C930115B0}" srcOrd="1" destOrd="0" presId="urn:microsoft.com/office/officeart/2005/8/layout/orgChart1"/>
+    <dgm:cxn modelId="{646B5FE1-FB8D-43FF-B9E7-8CAEFB826628}" type="presParOf" srcId="{200A3741-A27C-4749-80A8-F6A333912B4F}" destId="{969FE5F9-6C12-4F43-98B3-5CCAC080FDB0}" srcOrd="1" destOrd="0" presId="urn:microsoft.com/office/officeart/2005/8/layout/orgChart1"/>
+    <dgm:cxn modelId="{2727F461-3B71-4BA7-9BE9-812268453989}" type="presParOf" srcId="{969FE5F9-6C12-4F43-98B3-5CCAC080FDB0}" destId="{5CADD934-E2BD-4682-80E6-B724533DE3B3}" srcOrd="0" destOrd="0" presId="urn:microsoft.com/office/officeart/2005/8/layout/orgChart1"/>
+    <dgm:cxn modelId="{1F36ABF7-3EC3-4BC7-BE19-1E7CB9041153}" type="presParOf" srcId="{969FE5F9-6C12-4F43-98B3-5CCAC080FDB0}" destId="{24B4F2E3-6543-4775-9C44-91D1C90C5DC0}" srcOrd="1" destOrd="0" presId="urn:microsoft.com/office/officeart/2005/8/layout/orgChart1"/>
+    <dgm:cxn modelId="{372EBC5D-549E-4FB7-8B94-7AC1851C3D31}" type="presParOf" srcId="{24B4F2E3-6543-4775-9C44-91D1C90C5DC0}" destId="{77441EC0-391B-48E5-9F98-71E6B59FBA90}" srcOrd="0" destOrd="0" presId="urn:microsoft.com/office/officeart/2005/8/layout/orgChart1"/>
+    <dgm:cxn modelId="{F9BFB2D9-C015-4DFC-8932-1425F97FDC7F}" type="presParOf" srcId="{77441EC0-391B-48E5-9F98-71E6B59FBA90}" destId="{9A05A985-04DB-4873-8D88-6425BAE07BE8}" srcOrd="0" destOrd="0" presId="urn:microsoft.com/office/officeart/2005/8/layout/orgChart1"/>
+    <dgm:cxn modelId="{E4E39F80-D5B9-4B91-88AB-3652DD21E3BE}" type="presParOf" srcId="{77441EC0-391B-48E5-9F98-71E6B59FBA90}" destId="{ED88D5FD-35B0-42DB-9A48-E897D820B7B5}" srcOrd="1" destOrd="0" presId="urn:microsoft.com/office/officeart/2005/8/layout/orgChart1"/>
+    <dgm:cxn modelId="{01DC6F14-9979-47E3-8D29-85A3F1978375}" type="presParOf" srcId="{24B4F2E3-6543-4775-9C44-91D1C90C5DC0}" destId="{17025A9B-BD02-4F25-8C36-BBBDFD31243E}" srcOrd="1" destOrd="0" presId="urn:microsoft.com/office/officeart/2005/8/layout/orgChart1"/>
+    <dgm:cxn modelId="{1140E396-2C15-4210-A66E-E64CF5A54A26}" type="presParOf" srcId="{24B4F2E3-6543-4775-9C44-91D1C90C5DC0}" destId="{672286DC-A3B4-44F4-A721-AE19EC4D97F3}" srcOrd="2" destOrd="0" presId="urn:microsoft.com/office/officeart/2005/8/layout/orgChart1"/>
+    <dgm:cxn modelId="{94B7FFAC-E3AE-490E-965E-3F1916C0D71D}" type="presParOf" srcId="{200A3741-A27C-4749-80A8-F6A333912B4F}" destId="{89C00093-7C7E-481F-8B15-74B1758D6434}" srcOrd="2" destOrd="0" presId="urn:microsoft.com/office/officeart/2005/8/layout/orgChart1"/>
+    <dgm:cxn modelId="{789AFA43-6B6C-46AB-9D99-D10268BFFA81}" type="presParOf" srcId="{D878D89D-2763-4851-AA0F-F78964349667}" destId="{9E9A9382-26DD-49C0-8921-F56BF2829E52}" srcOrd="16" destOrd="0" presId="urn:microsoft.com/office/officeart/2005/8/layout/orgChart1"/>
+    <dgm:cxn modelId="{56CFE0E3-3DE8-4322-8DA3-8CB851F36102}" type="presParOf" srcId="{D878D89D-2763-4851-AA0F-F78964349667}" destId="{6E583F2D-4F5B-42E7-B7E8-76F377E5D6C9}" srcOrd="17" destOrd="0" presId="urn:microsoft.com/office/officeart/2005/8/layout/orgChart1"/>
+    <dgm:cxn modelId="{09C0780D-C763-42E9-92BA-1559973684B5}" type="presParOf" srcId="{6E583F2D-4F5B-42E7-B7E8-76F377E5D6C9}" destId="{D7665FC0-D5B3-4EB9-9A94-DAB0C1694962}" srcOrd="0" destOrd="0" presId="urn:microsoft.com/office/officeart/2005/8/layout/orgChart1"/>
+    <dgm:cxn modelId="{2EFF1701-CD60-4A9E-8FA9-ECE4A561C0AD}" type="presParOf" srcId="{D7665FC0-D5B3-4EB9-9A94-DAB0C1694962}" destId="{009CEA33-EFAA-4FA4-91D6-AE428F1A5EC9}" srcOrd="0" destOrd="0" presId="urn:microsoft.com/office/officeart/2005/8/layout/orgChart1"/>
+    <dgm:cxn modelId="{4C3BD7DC-C46A-4B6A-93C4-32E2F8314CE3}" type="presParOf" srcId="{D7665FC0-D5B3-4EB9-9A94-DAB0C1694962}" destId="{DD48C076-BD5F-4DB9-86C4-DBAA9372AC47}" srcOrd="1" destOrd="0" presId="urn:microsoft.com/office/officeart/2005/8/layout/orgChart1"/>
+    <dgm:cxn modelId="{187E3498-CF69-4A87-A9B3-BBB838104A0C}" type="presParOf" srcId="{6E583F2D-4F5B-42E7-B7E8-76F377E5D6C9}" destId="{4BB45F10-C32A-4993-8F44-4781BD3B32A3}" srcOrd="1" destOrd="0" presId="urn:microsoft.com/office/officeart/2005/8/layout/orgChart1"/>
+    <dgm:cxn modelId="{365499AE-F2DC-4372-B973-FADF85E9B3CA}" type="presParOf" srcId="{6E583F2D-4F5B-42E7-B7E8-76F377E5D6C9}" destId="{9D460C5E-50AA-4C48-AA9E-AB7884A73CB2}" srcOrd="2" destOrd="0" presId="urn:microsoft.com/office/officeart/2005/8/layout/orgChart1"/>
+    <dgm:cxn modelId="{BBF792B8-42BC-49F1-9450-B744B92D68E5}" type="presParOf" srcId="{9A9EF13F-C18D-4228-9423-7160AEA59C7D}" destId="{C0575B89-238F-4788-9958-2D5105D59E02}" srcOrd="2" destOrd="0" presId="urn:microsoft.com/office/officeart/2005/8/layout/orgChart1"/>
   </dgm:cxnLst>
   <dgm:bg/>
   <dgm:whole/>
   <dgm:extLst>
     <a:ext uri="http://schemas.microsoft.com/office/drawing/2008/diagram">
-      <dsp:dataModelExt xmlns:dsp="http://schemas.microsoft.com/office/drawing/2008/diagram" relId="rId15" minVer="http://schemas.openxmlformats.org/drawingml/2006/diagram"/>
+      <dsp:dataModelExt xmlns:dsp="http://schemas.microsoft.com/office/drawing/2008/diagram" relId="rId16" minVer="http://schemas.openxmlformats.org/drawingml/2006/diagram"/>
     </a:ext>
   </dgm:extLst>
 </dgm:dataModel>
@@ -26645,373 +28292,373 @@
   </dgm:ptLst>
   <dgm:cxnLst>
     <dgm:cxn modelId="{38D11B2F-A0CD-4797-97AA-40002C70B0D4}" srcId="{1A8ED582-3086-49AF-91F8-F00B22B803DF}" destId="{4094E635-CC97-4F77-A073-B028C0E6DC8C}" srcOrd="1" destOrd="0" parTransId="{D90EBF36-6979-4C4A-A2FD-5038EBD96558}" sibTransId="{237B8C3E-8F38-41A7-979D-2D42D81EEDD6}"/>
-    <dgm:cxn modelId="{84AFBD06-8666-4F8B-8E0B-184A4936F274}" type="presOf" srcId="{5DD8C1FC-1937-4B13-9AF4-9E2F4B601320}" destId="{A6D3971B-F3A7-4676-A63A-195CAA0B3DC9}" srcOrd="0" destOrd="0" presId="urn:microsoft.com/office/officeart/2005/8/layout/orgChart1"/>
-    <dgm:cxn modelId="{7C7FEB54-BFD7-48CE-A22B-7BAA52FA2C55}" type="presOf" srcId="{2C5C876B-9B75-4AE1-819B-32D781A59DE6}" destId="{5C6BC598-2D87-494F-8664-02869702B58C}" srcOrd="0" destOrd="0" presId="urn:microsoft.com/office/officeart/2005/8/layout/orgChart1"/>
-    <dgm:cxn modelId="{EF441CCF-96EA-4B8A-AD53-4316B0A34839}" type="presOf" srcId="{684B64DC-7233-4951-A81D-E2AC96EE3CFC}" destId="{C30B9B0A-2A39-450C-B0A7-AAF2B861B2EC}" srcOrd="0" destOrd="0" presId="urn:microsoft.com/office/officeart/2005/8/layout/orgChart1"/>
+    <dgm:cxn modelId="{38BE03F6-C281-47FE-A0A3-2C1B45D46710}" type="presOf" srcId="{D8569529-7005-477F-9546-86B81A97E316}" destId="{2B7FE9A7-C655-4146-9B4F-E0150D2BEF4B}" srcOrd="1" destOrd="0" presId="urn:microsoft.com/office/officeart/2005/8/layout/orgChart1"/>
+    <dgm:cxn modelId="{2C630977-1E49-45CC-A370-7CDB99119630}" type="presOf" srcId="{CB310BBD-CA92-4B9D-82AD-B2B12F6CC2E5}" destId="{C9692BEF-B1F9-4DC8-AFB6-E7C926395C7F}" srcOrd="0" destOrd="0" presId="urn:microsoft.com/office/officeart/2005/8/layout/orgChart1"/>
+    <dgm:cxn modelId="{B1949C1F-EECF-4B15-92EB-A422A88E257F}" type="presOf" srcId="{1E92480E-6DB1-41F2-AA45-BA8E00D5262A}" destId="{12F1190F-5A56-4FE8-9818-8B1AB52C02F2}" srcOrd="0" destOrd="0" presId="urn:microsoft.com/office/officeart/2005/8/layout/orgChart1"/>
     <dgm:cxn modelId="{04CEA6B0-42EF-4D60-8FAE-D4A0F4140B4A}" srcId="{1A8ED582-3086-49AF-91F8-F00B22B803DF}" destId="{D8569529-7005-477F-9546-86B81A97E316}" srcOrd="2" destOrd="0" parTransId="{6132A7E0-26A4-4A6D-AC71-8DBFF978B0F2}" sibTransId="{03285AE1-61E5-4BA3-81F6-9ECC51D58D8B}"/>
-    <dgm:cxn modelId="{9DF07FA3-1DCA-410B-853A-7321E457D9B2}" type="presOf" srcId="{4094E635-CC97-4F77-A073-B028C0E6DC8C}" destId="{6FF6E749-DBC8-48C3-BC13-377EB6CC50C2}" srcOrd="1" destOrd="0" presId="urn:microsoft.com/office/officeart/2005/8/layout/orgChart1"/>
+    <dgm:cxn modelId="{87EB8AFF-8577-4F50-AF82-8601D19F16D7}" type="presOf" srcId="{929B5031-9133-48DF-B12C-4B242DDA22A5}" destId="{0E65B934-D458-4304-8EB1-F3DF63E16542}" srcOrd="0" destOrd="0" presId="urn:microsoft.com/office/officeart/2005/8/layout/orgChart1"/>
+    <dgm:cxn modelId="{C563423F-B41B-409E-B534-37E6C2D52EC6}" type="presOf" srcId="{9044BA9D-F549-4C8F-88FD-5726244ADE11}" destId="{A87355A0-6987-4B8D-89EF-7DAEDFCFD820}" srcOrd="0" destOrd="0" presId="urn:microsoft.com/office/officeart/2005/8/layout/orgChart1"/>
     <dgm:cxn modelId="{D7102EEA-FFC8-4B34-955C-6A336B91EB13}" srcId="{1A8ED582-3086-49AF-91F8-F00B22B803DF}" destId="{0AFF116B-42AE-48B9-B2E6-7B97AE4436D4}" srcOrd="3" destOrd="0" parTransId="{D6115893-71BC-4646-B316-84C1B4AFF815}" sibTransId="{2259BC0E-1504-42F1-B056-EF32FF04982A}"/>
-    <dgm:cxn modelId="{67A5B35B-1C66-48A9-ABCE-FCD46E048DCC}" type="presOf" srcId="{6132A7E0-26A4-4A6D-AC71-8DBFF978B0F2}" destId="{C939FF87-DC5E-44A9-9648-C358841CFEBB}" srcOrd="0" destOrd="0" presId="urn:microsoft.com/office/officeart/2005/8/layout/orgChart1"/>
-    <dgm:cxn modelId="{4E7EED70-A99D-42F2-9171-F423DFEB3F7E}" type="presOf" srcId="{4F846885-35B3-4903-AC59-BED9C3771263}" destId="{026BD770-D170-4272-BB2E-684493305A37}" srcOrd="0" destOrd="0" presId="urn:microsoft.com/office/officeart/2005/8/layout/orgChart1"/>
-    <dgm:cxn modelId="{7E8688A5-4559-4459-8F7F-95E4E7B05CDC}" type="presOf" srcId="{38CC51B6-18AE-4C08-B63B-D7ADBBCBC681}" destId="{8CB87177-7E90-49A4-A141-8D63D7A99427}" srcOrd="0" destOrd="0" presId="urn:microsoft.com/office/officeart/2005/8/layout/orgChart1"/>
-    <dgm:cxn modelId="{53CFD008-6370-46D3-A32E-C0399E138A97}" type="presOf" srcId="{F1BA5637-3CB9-443F-9EE4-54BF79085E86}" destId="{B6A0D451-84B2-4D44-B3B7-A822721E4519}" srcOrd="0" destOrd="0" presId="urn:microsoft.com/office/officeart/2005/8/layout/orgChart1"/>
+    <dgm:cxn modelId="{184B8059-99E7-4D6B-AE0D-80ED9356DA59}" type="presOf" srcId="{B2E3E090-2915-4787-8322-11914BD2A2AF}" destId="{D0D816C1-C904-4F10-B260-3200C66D735E}" srcOrd="0" destOrd="0" presId="urn:microsoft.com/office/officeart/2005/8/layout/orgChart1"/>
+    <dgm:cxn modelId="{76A8E9A3-1F5C-4158-A538-58A6DB7BFE9F}" type="presOf" srcId="{8FAD7B0B-00BC-4D29-980F-A2FF5EDCC633}" destId="{8274B496-E67A-4EE4-8CFE-2426B666D465}" srcOrd="1" destOrd="0" presId="urn:microsoft.com/office/officeart/2005/8/layout/orgChart1"/>
+    <dgm:cxn modelId="{827926B2-B489-44E5-9A5F-AE7D1386A317}" type="presOf" srcId="{1D5F5461-32B4-433F-B9DF-A8EBAB79A4D2}" destId="{282D921C-80B3-4652-A069-4D56D4851573}" srcOrd="0" destOrd="0" presId="urn:microsoft.com/office/officeart/2005/8/layout/orgChart1"/>
+    <dgm:cxn modelId="{8A22BE08-D243-4C9E-9B4E-B1D6DB1F2D57}" type="presOf" srcId="{004C7AF3-6DA4-4BBA-B6AF-0B883B3BC695}" destId="{1C8B815C-8CCA-4A50-96B0-58A0C5E4FCFA}" srcOrd="0" destOrd="0" presId="urn:microsoft.com/office/officeart/2005/8/layout/orgChart1"/>
+    <dgm:cxn modelId="{2C1B2FBB-F0B8-4EDD-BBC5-F89946B0BD22}" type="presOf" srcId="{684B64DC-7233-4951-A81D-E2AC96EE3CFC}" destId="{C30B9B0A-2A39-450C-B0A7-AAF2B861B2EC}" srcOrd="0" destOrd="0" presId="urn:microsoft.com/office/officeart/2005/8/layout/orgChart1"/>
+    <dgm:cxn modelId="{3BF4DD7A-5B82-4047-9583-4295CB2DB70E}" type="presOf" srcId="{8932FC26-D14E-4A24-A7B1-51A4F49E32C0}" destId="{A51E713E-F088-4784-A4C2-08D3A336E93E}" srcOrd="0" destOrd="0" presId="urn:microsoft.com/office/officeart/2005/8/layout/orgChart1"/>
+    <dgm:cxn modelId="{51ACF562-1E39-4EB9-B59C-F369AC4A76F0}" type="presOf" srcId="{F954C35F-2077-443F-A7C1-2A2FDFC43266}" destId="{CBE04220-BBCF-46F6-BA66-C1A0C59710CF}" srcOrd="0" destOrd="0" presId="urn:microsoft.com/office/officeart/2005/8/layout/orgChart1"/>
+    <dgm:cxn modelId="{C993116B-FE9A-464C-9299-64AD0819610F}" type="presOf" srcId="{3CBADB45-C500-411E-81F8-C88A42CAEF45}" destId="{5CD5C500-A085-4E6D-9398-DF26DDCB02AA}" srcOrd="0" destOrd="0" presId="urn:microsoft.com/office/officeart/2005/8/layout/orgChart1"/>
+    <dgm:cxn modelId="{58154BC5-BB2E-457B-9339-BEE5A66FD307}" type="presOf" srcId="{252D14E2-BDEF-40DF-A3EF-060A513AA7AC}" destId="{E68CF663-F0C6-4534-84AE-BA1F5FB16E0C}" srcOrd="0" destOrd="0" presId="urn:microsoft.com/office/officeart/2005/8/layout/orgChart1"/>
+    <dgm:cxn modelId="{D1DDF42F-A0F9-4DF5-BC3E-D88B1E0D3DE7}" type="presOf" srcId="{D5ED2FDA-97A3-45B9-B74B-460CDEA17C4B}" destId="{97DE6BF6-2957-4409-8C71-A05AD12A0C7A}" srcOrd="1" destOrd="0" presId="urn:microsoft.com/office/officeart/2005/8/layout/orgChart1"/>
     <dgm:cxn modelId="{1A8EBBB9-1130-47C3-97AE-2A5E4E2A5550}" srcId="{D8569529-7005-477F-9546-86B81A97E316}" destId="{F954C35F-2077-443F-A7C1-2A2FDFC43266}" srcOrd="1" destOrd="0" parTransId="{FE086293-2C64-4C46-90AC-FACF92BBFEBD}" sibTransId="{C2B04C36-286F-4A4C-8B53-8A9AD40B5CFE}"/>
-    <dgm:cxn modelId="{6F95F1D9-23EC-4288-9C5F-64A24AF49FD2}" type="presOf" srcId="{CB310BBD-CA92-4B9D-82AD-B2B12F6CC2E5}" destId="{5C96871B-C9FD-414F-9CEF-A5B039D4CBA6}" srcOrd="1" destOrd="0" presId="urn:microsoft.com/office/officeart/2005/8/layout/orgChart1"/>
+    <dgm:cxn modelId="{28B642EA-02DA-4207-A38C-9548670B2EC2}" type="presOf" srcId="{62959FCC-EF90-488D-A2D5-DD592A622AE6}" destId="{140692F2-909B-420A-9D76-42077416C587}" srcOrd="0" destOrd="0" presId="urn:microsoft.com/office/officeart/2005/8/layout/orgChart1"/>
     <dgm:cxn modelId="{16AA1ED2-5B55-4F83-B946-015DFCCBA594}" srcId="{0AFF116B-42AE-48B9-B2E6-7B97AE4436D4}" destId="{F1BA5637-3CB9-443F-9EE4-54BF79085E86}" srcOrd="0" destOrd="0" parTransId="{A6855F24-C716-4F6C-8D7C-530B9ADE9B2E}" sibTransId="{C4A18B59-80A6-496A-81EA-E8D659AC6B0B}"/>
-    <dgm:cxn modelId="{D13BE2B0-76FA-4162-A50A-8ACB979A9413}" type="presOf" srcId="{86C492F4-F141-4382-84BF-26A7C04FF62A}" destId="{DF60B2BA-8CC0-4A8C-8138-95343D26F506}" srcOrd="0" destOrd="0" presId="urn:microsoft.com/office/officeart/2005/8/layout/orgChart1"/>
+    <dgm:cxn modelId="{088594EA-638C-4F5E-9417-136C32A0BDC1}" type="presOf" srcId="{8FAD7B0B-00BC-4D29-980F-A2FF5EDCC633}" destId="{4FDF87D2-3F44-4F11-8A94-921673360BEE}" srcOrd="0" destOrd="0" presId="urn:microsoft.com/office/officeart/2005/8/layout/orgChart1"/>
+    <dgm:cxn modelId="{FDB6F7DD-677C-4499-87E1-FCD2589879C1}" type="presOf" srcId="{D6115893-71BC-4646-B316-84C1B4AFF815}" destId="{17B8A77B-4716-498C-8801-D35497969138}" srcOrd="0" destOrd="0" presId="urn:microsoft.com/office/officeart/2005/8/layout/orgChart1"/>
     <dgm:cxn modelId="{CE6BC2BB-1324-479B-957D-50F275D67A08}" srcId="{1A8ED582-3086-49AF-91F8-F00B22B803DF}" destId="{7F38BFE7-C697-42ED-B74F-D1E76CCA6E64}" srcOrd="8" destOrd="0" parTransId="{4D45213D-F34D-47CA-A7F4-30A4A8B5C3B0}" sibTransId="{CE42F419-8CDE-428D-BB35-41E129AA74BD}"/>
-    <dgm:cxn modelId="{2C337B82-8702-426E-A581-788446F32410}" type="presOf" srcId="{3BC9D6E1-0D37-4AF9-9DE6-CF985537797D}" destId="{6FFACDF3-631E-4470-8B75-D0F2AAF9602A}" srcOrd="0" destOrd="0" presId="urn:microsoft.com/office/officeart/2005/8/layout/orgChart1"/>
-    <dgm:cxn modelId="{62024335-67E4-4AC5-B86E-78C3F959C971}" type="presOf" srcId="{7F38BFE7-C697-42ED-B74F-D1E76CCA6E64}" destId="{978C8139-D0B3-4567-81A6-40CE92C468EA}" srcOrd="1" destOrd="0" presId="urn:microsoft.com/office/officeart/2005/8/layout/orgChart1"/>
-    <dgm:cxn modelId="{88023120-D1F0-47B9-B5F6-5CF6999F3506}" type="presOf" srcId="{5DD8C1FC-1937-4B13-9AF4-9E2F4B601320}" destId="{B92374D8-80C9-4714-8AD0-9FFDD2404E7C}" srcOrd="1" destOrd="0" presId="urn:microsoft.com/office/officeart/2005/8/layout/orgChart1"/>
-    <dgm:cxn modelId="{FC30D746-8273-408B-A1C2-6445B265C281}" type="presOf" srcId="{4EDB00DA-64F8-48EC-BDE3-CF565B1E1E27}" destId="{6028AAB9-C09C-446A-AC2C-76A2800C5108}" srcOrd="0" destOrd="0" presId="urn:microsoft.com/office/officeart/2005/8/layout/orgChart1"/>
-    <dgm:cxn modelId="{D70632E6-03BF-4F15-8166-361AC1364D22}" type="presOf" srcId="{3CBADB45-C500-411E-81F8-C88A42CAEF45}" destId="{5CD5C500-A085-4E6D-9398-DF26DDCB02AA}" srcOrd="0" destOrd="0" presId="urn:microsoft.com/office/officeart/2005/8/layout/orgChart1"/>
+    <dgm:cxn modelId="{92DA0693-C12B-4DFB-AC8C-E2186D2D53C6}" type="presOf" srcId="{FE086293-2C64-4C46-90AC-FACF92BBFEBD}" destId="{E00DC409-782D-4344-88CF-D8B19735021F}" srcOrd="0" destOrd="0" presId="urn:microsoft.com/office/officeart/2005/8/layout/orgChart1"/>
+    <dgm:cxn modelId="{5FE1762B-DCF5-4ADB-BB6F-63BBC9C3D9E6}" type="presOf" srcId="{5DD8C1FC-1937-4B13-9AF4-9E2F4B601320}" destId="{A6D3971B-F3A7-4676-A63A-195CAA0B3DC9}" srcOrd="0" destOrd="0" presId="urn:microsoft.com/office/officeart/2005/8/layout/orgChart1"/>
+    <dgm:cxn modelId="{8514B5BA-3972-4266-B4CA-5DCCFE12B922}" type="presOf" srcId="{5EF75505-913B-4FB5-B13D-7E15641ADD40}" destId="{9FB91C64-EC0B-4D0F-B65D-C5D99A129AD9}" srcOrd="1" destOrd="0" presId="urn:microsoft.com/office/officeart/2005/8/layout/orgChart1"/>
+    <dgm:cxn modelId="{157D7E2B-4992-43F9-B95F-6B729BD86801}" type="presOf" srcId="{3CBADB45-C500-411E-81F8-C88A42CAEF45}" destId="{ED49868E-C82A-45A7-B443-645A50A53DF3}" srcOrd="1" destOrd="0" presId="urn:microsoft.com/office/officeart/2005/8/layout/orgChart1"/>
+    <dgm:cxn modelId="{BAFC7DA8-A7BE-4581-ADE5-79429DB15E19}" type="presOf" srcId="{2757CF79-3963-43F2-AEA0-6F39844D0C7D}" destId="{5C2412D3-5540-4AD1-A3EA-85B7BFB5247E}" srcOrd="0" destOrd="0" presId="urn:microsoft.com/office/officeart/2005/8/layout/orgChart1"/>
+    <dgm:cxn modelId="{6F501F5F-084B-40C5-9899-2D40C567DEC4}" type="presOf" srcId="{6747DC6F-C713-427F-99B9-F74CAA5D2811}" destId="{537FF38C-E186-4DF0-B097-E122DD886E3C}" srcOrd="0" destOrd="0" presId="urn:microsoft.com/office/officeart/2005/8/layout/orgChart1"/>
+    <dgm:cxn modelId="{DF63F4F5-0B7E-4AE3-BA62-287791873716}" type="presOf" srcId="{2C5C876B-9B75-4AE1-819B-32D781A59DE6}" destId="{5C6BC598-2D87-494F-8664-02869702B58C}" srcOrd="0" destOrd="0" presId="urn:microsoft.com/office/officeart/2005/8/layout/orgChart1"/>
+    <dgm:cxn modelId="{DEE471A5-92BA-49CB-8E5C-95CB6A77C238}" type="presOf" srcId="{D7DFD860-026C-494B-AD06-436D2F1D8941}" destId="{34FC2884-5584-4B64-B4F9-FD3690C2F21C}" srcOrd="0" destOrd="0" presId="urn:microsoft.com/office/officeart/2005/8/layout/orgChart1"/>
+    <dgm:cxn modelId="{4514E1F1-456C-4D44-8843-9EFC7BA2E3C6}" type="presOf" srcId="{2A0355C6-84C9-4CEC-AA83-BBD423A596FC}" destId="{91AE0F43-9EED-421A-969B-88399678A0DB}" srcOrd="0" destOrd="0" presId="urn:microsoft.com/office/officeart/2005/8/layout/orgChart1"/>
     <dgm:cxn modelId="{D561D3F8-A724-4764-9153-AC4C1B130AF5}" srcId="{871A3C4B-F95D-4704-8721-D2314EF89C5A}" destId="{5DD8C1FC-1937-4B13-9AF4-9E2F4B601320}" srcOrd="0" destOrd="0" parTransId="{7B187D37-8357-4838-AB29-A7A3552E1DBA}" sibTransId="{8EC5D5C8-44C8-470D-81DC-AE2F17535CB9}"/>
-    <dgm:cxn modelId="{03A95B88-7F25-43D7-8221-57E6358A8BBA}" type="presOf" srcId="{9044BA9D-F549-4C8F-88FD-5726244ADE11}" destId="{A87355A0-6987-4B8D-89EF-7DAEDFCFD820}" srcOrd="0" destOrd="0" presId="urn:microsoft.com/office/officeart/2005/8/layout/orgChart1"/>
-    <dgm:cxn modelId="{ABE9E21A-1EA7-4939-AA55-EF6BE70CA451}" type="presOf" srcId="{2D5F5D00-12AF-4EC2-AAA2-EA9F48D03C5B}" destId="{A06AA513-2068-4B41-BC51-137C8C8E1F1A}" srcOrd="0" destOrd="0" presId="urn:microsoft.com/office/officeart/2005/8/layout/orgChart1"/>
+    <dgm:cxn modelId="{95FF11F1-0927-402D-A6AA-B1F247D72EF4}" type="presOf" srcId="{74B063E4-796A-4E9D-B1B1-F52328B723A0}" destId="{AB75FA95-AA1B-4E00-BDA5-B4B235617F9E}" srcOrd="0" destOrd="0" presId="urn:microsoft.com/office/officeart/2005/8/layout/orgChart1"/>
+    <dgm:cxn modelId="{A17DA5AF-EE56-4029-A828-E1A8A9C6BA1A}" type="presOf" srcId="{929B5031-9133-48DF-B12C-4B242DDA22A5}" destId="{A104766E-AB43-4BF3-8030-21776958F45A}" srcOrd="1" destOrd="0" presId="urn:microsoft.com/office/officeart/2005/8/layout/orgChart1"/>
+    <dgm:cxn modelId="{3AC77EDE-BA22-4E2F-855B-932C7C255C5E}" type="presOf" srcId="{D7DFD860-026C-494B-AD06-436D2F1D8941}" destId="{2812E655-7133-4CD5-A9E9-327A16A2C812}" srcOrd="1" destOrd="0" presId="urn:microsoft.com/office/officeart/2005/8/layout/orgChart1"/>
+    <dgm:cxn modelId="{88461151-A3C6-4552-A4CA-EDB3B76B83E4}" type="presOf" srcId="{871A3C4B-F95D-4704-8721-D2314EF89C5A}" destId="{C83A5AB3-2F84-4B08-8C52-9468B8F3920C}" srcOrd="0" destOrd="0" presId="urn:microsoft.com/office/officeart/2005/8/layout/orgChart1"/>
+    <dgm:cxn modelId="{49F3BDC5-5F4A-4952-AF30-36509EA98659}" type="presOf" srcId="{122D84A3-4DC5-4F18-AC5E-E1F3382586CE}" destId="{00648766-1E8C-4F5A-BBB8-6D87F2EA3D80}" srcOrd="0" destOrd="0" presId="urn:microsoft.com/office/officeart/2005/8/layout/orgChart1"/>
+    <dgm:cxn modelId="{BB813257-3188-4231-A5EC-3DF780893CDD}" type="presOf" srcId="{86C492F4-F141-4382-84BF-26A7C04FF62A}" destId="{DF60B2BA-8CC0-4A8C-8138-95343D26F506}" srcOrd="0" destOrd="0" presId="urn:microsoft.com/office/officeart/2005/8/layout/orgChart1"/>
     <dgm:cxn modelId="{48AB75E4-9841-440A-BDC7-6B59059F7F0A}" srcId="{D8569529-7005-477F-9546-86B81A97E316}" destId="{6F6326FA-4A3B-45FA-A4D2-B3DF72492F98}" srcOrd="0" destOrd="0" parTransId="{953C9BA5-3013-4DA1-88DF-773E79D7423C}" sibTransId="{8AA6A487-F62B-4151-A0BD-1383EDC09CE5}"/>
     <dgm:cxn modelId="{58154F3C-281C-4D2F-9672-56460D767DA5}" srcId="{38CC51B6-18AE-4C08-B63B-D7ADBBCBC681}" destId="{06DD6560-F925-4142-8383-7B0DD6CAE313}" srcOrd="0" destOrd="0" parTransId="{AF3DA0EE-3757-4B8A-B39C-0C3981E4CE25}" sibTransId="{5FFB77E4-417F-47C3-AF0C-B5FADB3DDCC7}"/>
-    <dgm:cxn modelId="{0268D0D0-63C2-4221-9F66-996A3F2EB26F}" type="presOf" srcId="{06DD6560-F925-4142-8383-7B0DD6CAE313}" destId="{7AD3D726-497C-4F7B-92D8-7376AAFBD981}" srcOrd="0" destOrd="0" presId="urn:microsoft.com/office/officeart/2005/8/layout/orgChart1"/>
-    <dgm:cxn modelId="{7A620A7A-64D0-4DC5-9D4F-9D2DE05DEF5C}" type="presOf" srcId="{6F6326FA-4A3B-45FA-A4D2-B3DF72492F98}" destId="{9240DD41-4761-4FD8-BB9C-46B58C25EA0D}" srcOrd="1" destOrd="0" presId="urn:microsoft.com/office/officeart/2005/8/layout/orgChart1"/>
-    <dgm:cxn modelId="{D27D689D-1982-4BDC-895D-2DD16CAB1D59}" type="presOf" srcId="{871A3C4B-F95D-4704-8721-D2314EF89C5A}" destId="{C83A5AB3-2F84-4B08-8C52-9468B8F3920C}" srcOrd="0" destOrd="0" presId="urn:microsoft.com/office/officeart/2005/8/layout/orgChart1"/>
+    <dgm:cxn modelId="{EEE5E095-1BA5-4314-8512-EDE3B6617938}" type="presOf" srcId="{2F934426-5534-47A3-8A9A-6DA674B75669}" destId="{07565D87-D0AF-4196-9238-45ACB7C32295}" srcOrd="0" destOrd="0" presId="urn:microsoft.com/office/officeart/2005/8/layout/orgChart1"/>
+    <dgm:cxn modelId="{CEF5CD83-C9F0-4359-B001-D6733F975418}" type="presOf" srcId="{1888ED30-678F-4F73-9560-6653482BB941}" destId="{EA12C8C5-F01E-4974-A83A-C4951D3A4B25}" srcOrd="0" destOrd="0" presId="urn:microsoft.com/office/officeart/2005/8/layout/orgChart1"/>
+    <dgm:cxn modelId="{A5665AC3-2661-4DE3-95FB-3187C823142F}" type="presOf" srcId="{3BC9D6E1-0D37-4AF9-9DE6-CF985537797D}" destId="{6FFACDF3-631E-4470-8B75-D0F2AAF9602A}" srcOrd="0" destOrd="0" presId="urn:microsoft.com/office/officeart/2005/8/layout/orgChart1"/>
+    <dgm:cxn modelId="{C84F1039-1781-4AE6-814C-0A631750BF4C}" type="presOf" srcId="{2976387A-2FC6-474D-A82D-F46F51F61CC3}" destId="{5D2431FC-EF92-4B33-879D-D9811CF9C899}" srcOrd="0" destOrd="0" presId="urn:microsoft.com/office/officeart/2005/8/layout/orgChart1"/>
+    <dgm:cxn modelId="{44A485ED-7CB9-4A57-957E-BF3998DFC6D5}" type="presOf" srcId="{5372E084-376E-4F30-8C5D-BC6C1EF254D2}" destId="{411FE202-DDEC-4F8E-BF82-8D09D6DAD754}" srcOrd="1" destOrd="0" presId="urn:microsoft.com/office/officeart/2005/8/layout/orgChart1"/>
     <dgm:cxn modelId="{993D7BDA-C654-4AC0-9616-174E3A4848F1}" srcId="{4094E635-CC97-4F77-A073-B028C0E6DC8C}" destId="{80A4086C-F0FA-4466-9ECD-25452908F84E}" srcOrd="1" destOrd="0" parTransId="{74B063E4-796A-4E9D-B1B1-F52328B723A0}" sibTransId="{DC4D7F60-A93E-4F44-8C47-B895A44E1F30}"/>
+    <dgm:cxn modelId="{2B59BA58-CC50-411C-863A-34ECC8DD70EE}" type="presOf" srcId="{6132A7E0-26A4-4A6D-AC71-8DBFF978B0F2}" destId="{C939FF87-DC5E-44A9-9648-C358841CFEBB}" srcOrd="0" destOrd="0" presId="urn:microsoft.com/office/officeart/2005/8/layout/orgChart1"/>
     <dgm:cxn modelId="{7A235077-257D-4D39-961F-9C9A55E15AE7}" srcId="{CB310BBD-CA92-4B9D-82AD-B2B12F6CC2E5}" destId="{B250730D-D87E-43C3-A5D8-3B599734BA82}" srcOrd="1" destOrd="0" parTransId="{B2E3E090-2915-4787-8322-11914BD2A2AF}" sibTransId="{D9A70693-5421-4032-BC2D-2B367F81A981}"/>
-    <dgm:cxn modelId="{F8954A58-3225-44F9-AF07-8F38BA767011}" type="presOf" srcId="{2F934426-5534-47A3-8A9A-6DA674B75669}" destId="{07565D87-D0AF-4196-9238-45ACB7C32295}" srcOrd="0" destOrd="0" presId="urn:microsoft.com/office/officeart/2005/8/layout/orgChart1"/>
-    <dgm:cxn modelId="{57B086CE-05C9-4274-8626-DE33B34D4493}" type="presOf" srcId="{4A1A25CC-51A6-438E-AEA4-45B950CDDF5D}" destId="{D17C5D5F-6231-45DD-BEE8-677C618CD8BD}" srcOrd="0" destOrd="0" presId="urn:microsoft.com/office/officeart/2005/8/layout/orgChart1"/>
-    <dgm:cxn modelId="{A335DBC6-340D-41F4-B30F-B68272F89686}" type="presOf" srcId="{6F6326FA-4A3B-45FA-A4D2-B3DF72492F98}" destId="{6E356212-E4DA-46AE-ADE9-D176131A4FCE}" srcOrd="0" destOrd="0" presId="urn:microsoft.com/office/officeart/2005/8/layout/orgChart1"/>
+    <dgm:cxn modelId="{8AC3AB9C-9266-4567-8814-07AE878333F1}" type="presOf" srcId="{8932FC26-D14E-4A24-A7B1-51A4F49E32C0}" destId="{F9857995-A49A-4EDE-923C-8657AB5B7F1B}" srcOrd="1" destOrd="0" presId="urn:microsoft.com/office/officeart/2005/8/layout/orgChart1"/>
+    <dgm:cxn modelId="{63814BA4-A77B-49BB-B2EA-CD5AB4E5757F}" type="presOf" srcId="{2976387A-2FC6-474D-A82D-F46F51F61CC3}" destId="{B98E3EB7-A5E6-4BB3-A0CE-8E2DE503A7C8}" srcOrd="1" destOrd="0" presId="urn:microsoft.com/office/officeart/2005/8/layout/orgChart1"/>
     <dgm:cxn modelId="{43357CA3-0BB5-423F-AF06-61400BCE9A1B}" srcId="{871A3C4B-F95D-4704-8721-D2314EF89C5A}" destId="{2A0355C6-84C9-4CEC-AA83-BBD423A596FC}" srcOrd="3" destOrd="0" parTransId="{E86DF0FB-BDC2-4C37-9586-2B4B43B5AC17}" sibTransId="{311FA4F0-E04E-4A3E-966A-C5391D92E369}"/>
+    <dgm:cxn modelId="{D706A630-818D-4C82-A2C4-7D7F99900F2D}" type="presOf" srcId="{06DD6560-F925-4142-8383-7B0DD6CAE313}" destId="{7AD3D726-497C-4F7B-92D8-7376AAFBD981}" srcOrd="0" destOrd="0" presId="urn:microsoft.com/office/officeart/2005/8/layout/orgChart1"/>
     <dgm:cxn modelId="{DAFB0B9A-66ED-4B50-8CF7-123C9AF1A996}" srcId="{4094E635-CC97-4F77-A073-B028C0E6DC8C}" destId="{2F934426-5534-47A3-8A9A-6DA674B75669}" srcOrd="2" destOrd="0" parTransId="{3BC9D6E1-0D37-4AF9-9DE6-CF985537797D}" sibTransId="{E5A1EFA3-8EDD-4421-BFBE-275DE59E61AE}"/>
-    <dgm:cxn modelId="{DA58372E-FF28-47EC-A9D8-95110EBA4E81}" type="presOf" srcId="{77616689-B42B-424A-9B58-8094854B3890}" destId="{FF6F1129-6AB5-46EE-BF88-4EA238DC16D7}" srcOrd="1" destOrd="0" presId="urn:microsoft.com/office/officeart/2005/8/layout/orgChart1"/>
-    <dgm:cxn modelId="{9047EC86-4431-41FA-AB20-77F40D9968B8}" type="presOf" srcId="{2F934426-5534-47A3-8A9A-6DA674B75669}" destId="{8C703559-1CD1-4D5B-B806-E05C37B3C07F}" srcOrd="1" destOrd="0" presId="urn:microsoft.com/office/officeart/2005/8/layout/orgChart1"/>
-    <dgm:cxn modelId="{83AF0472-FB16-4242-B079-AE9032669E2E}" type="presOf" srcId="{2A0355C6-84C9-4CEC-AA83-BBD423A596FC}" destId="{1FDDAFCF-64CF-41B0-88A3-2945B5DE35DC}" srcOrd="1" destOrd="0" presId="urn:microsoft.com/office/officeart/2005/8/layout/orgChart1"/>
-    <dgm:cxn modelId="{8BC2F23D-9A8F-4E21-8451-F1E87C8B653C}" type="presOf" srcId="{0AFF116B-42AE-48B9-B2E6-7B97AE4436D4}" destId="{1D6B74C6-21C5-407F-BC2E-C867FC7242BB}" srcOrd="1" destOrd="0" presId="urn:microsoft.com/office/officeart/2005/8/layout/orgChart1"/>
-    <dgm:cxn modelId="{2616295B-1962-4A14-8675-B96B45FF0907}" type="presOf" srcId="{CF68E165-C4BB-4B80-B5D0-8948C7F081F2}" destId="{C8A8D52D-EEB5-4399-B7F0-B8D00AB3C169}" srcOrd="0" destOrd="0" presId="urn:microsoft.com/office/officeart/2005/8/layout/orgChart1"/>
-    <dgm:cxn modelId="{DD69B03C-ED30-442E-BAED-1C64FBC88108}" type="presOf" srcId="{0AFF116B-42AE-48B9-B2E6-7B97AE4436D4}" destId="{0C5CF367-862A-421A-A962-0A4261DEB0B5}" srcOrd="0" destOrd="0" presId="urn:microsoft.com/office/officeart/2005/8/layout/orgChart1"/>
+    <dgm:cxn modelId="{DCE8B238-E671-49DB-86E8-43CA032312F2}" type="presOf" srcId="{CF68E165-C4BB-4B80-B5D0-8948C7F081F2}" destId="{C8A8D52D-EEB5-4399-B7F0-B8D00AB3C169}" srcOrd="0" destOrd="0" presId="urn:microsoft.com/office/officeart/2005/8/layout/orgChart1"/>
+    <dgm:cxn modelId="{2C375736-A940-4429-86EF-5897943E856A}" type="presOf" srcId="{38CC51B6-18AE-4C08-B63B-D7ADBBCBC681}" destId="{8CB87177-7E90-49A4-A141-8D63D7A99427}" srcOrd="0" destOrd="0" presId="urn:microsoft.com/office/officeart/2005/8/layout/orgChart1"/>
+    <dgm:cxn modelId="{1EB95B94-E694-477A-A735-38281205749C}" type="presOf" srcId="{B250730D-D87E-43C3-A5D8-3B599734BA82}" destId="{F3CFDE0D-E250-4E20-8C67-B32C14F6581C}" srcOrd="0" destOrd="0" presId="urn:microsoft.com/office/officeart/2005/8/layout/orgChart1"/>
+    <dgm:cxn modelId="{DE47EFF6-9EA2-451D-B02D-17D856A4C094}" type="presOf" srcId="{B250730D-D87E-43C3-A5D8-3B599734BA82}" destId="{B775A9A9-81E6-4D24-8E68-D749B0704468}" srcOrd="1" destOrd="0" presId="urn:microsoft.com/office/officeart/2005/8/layout/orgChart1"/>
+    <dgm:cxn modelId="{2EC21ADF-02F7-442D-9B25-17669B1E028F}" type="presOf" srcId="{F1BA5637-3CB9-443F-9EE4-54BF79085E86}" destId="{B6A0D451-84B2-4D44-B3B7-A822721E4519}" srcOrd="0" destOrd="0" presId="urn:microsoft.com/office/officeart/2005/8/layout/orgChart1"/>
     <dgm:cxn modelId="{0B6EA725-ECBA-4B5E-8DE0-A751429C9D04}" srcId="{684B64DC-7233-4951-A81D-E2AC96EE3CFC}" destId="{4A1A25CC-51A6-438E-AEA4-45B950CDDF5D}" srcOrd="0" destOrd="0" parTransId="{CF68E165-C4BB-4B80-B5D0-8948C7F081F2}" sibTransId="{84275BF7-72B3-4B9E-A88E-E3950B87FD0C}"/>
-    <dgm:cxn modelId="{81233145-1EE4-4C5E-8079-309B7D658442}" type="presOf" srcId="{252D14E2-BDEF-40DF-A3EF-060A513AA7AC}" destId="{E68CF663-F0C6-4534-84AE-BA1F5FB16E0C}" srcOrd="0" destOrd="0" presId="urn:microsoft.com/office/officeart/2005/8/layout/orgChart1"/>
-    <dgm:cxn modelId="{9F379565-7BF9-4EB0-BF09-94C895743692}" type="presOf" srcId="{4A1A25CC-51A6-438E-AEA4-45B950CDDF5D}" destId="{28C6511F-3A1A-4755-9103-F1D729538A2A}" srcOrd="1" destOrd="0" presId="urn:microsoft.com/office/officeart/2005/8/layout/orgChart1"/>
     <dgm:cxn modelId="{382FCBA5-A41E-4A50-AF1A-D7F05D134CEA}" srcId="{4094E635-CC97-4F77-A073-B028C0E6DC8C}" destId="{5372E084-376E-4F30-8C5D-BC6C1EF254D2}" srcOrd="0" destOrd="0" parTransId="{122D84A3-4DC5-4F18-AC5E-E1F3382586CE}" sibTransId="{BB7F7A7E-BB65-4B94-B6C9-37A6FAE0010E}"/>
+    <dgm:cxn modelId="{B3DCA16A-8D04-482C-80AE-02669B370EE2}" type="presOf" srcId="{4094E635-CC97-4F77-A073-B028C0E6DC8C}" destId="{6FF6E749-DBC8-48C3-BC13-377EB6CC50C2}" srcOrd="1" destOrd="0" presId="urn:microsoft.com/office/officeart/2005/8/layout/orgChart1"/>
     <dgm:cxn modelId="{C29AECC7-BBBA-47A6-9518-88F5D7E83705}" srcId="{1A8ED582-3086-49AF-91F8-F00B22B803DF}" destId="{38CC51B6-18AE-4C08-B63B-D7ADBBCBC681}" srcOrd="6" destOrd="0" parTransId="{004C7AF3-6DA4-4BBA-B6AF-0B883B3BC695}" sibTransId="{DE3702CF-EC9D-4119-8EBD-D8D8552D447B}"/>
-    <dgm:cxn modelId="{2E6037AC-300A-4850-8D21-D33484BF2211}" type="presOf" srcId="{73881FCF-EEAB-4B76-A7E4-4A2EDF28B780}" destId="{C89A9C91-69D9-418E-8301-EE957DB9F73F}" srcOrd="0" destOrd="0" presId="urn:microsoft.com/office/officeart/2005/8/layout/orgChart1"/>
-    <dgm:cxn modelId="{E937C15C-E789-4A9E-8D43-86EEF7A38214}" type="presOf" srcId="{4F846885-35B3-4903-AC59-BED9C3771263}" destId="{CB3873AC-7DA8-48A5-935C-5BD09BBE5C3D}" srcOrd="1" destOrd="0" presId="urn:microsoft.com/office/officeart/2005/8/layout/orgChart1"/>
-    <dgm:cxn modelId="{6D7EB699-8000-4903-BD76-91E92979A580}" type="presOf" srcId="{B2E3E090-2915-4787-8322-11914BD2A2AF}" destId="{D0D816C1-C904-4F10-B260-3200C66D735E}" srcOrd="0" destOrd="0" presId="urn:microsoft.com/office/officeart/2005/8/layout/orgChart1"/>
+    <dgm:cxn modelId="{262E2542-7B61-4108-AFAC-580D1812AACC}" type="presOf" srcId="{4EDB00DA-64F8-48EC-BDE3-CF565B1E1E27}" destId="{9E59F6CD-C1D1-4194-BA7E-96C04660BB7E}" srcOrd="1" destOrd="0" presId="urn:microsoft.com/office/officeart/2005/8/layout/orgChart1"/>
     <dgm:cxn modelId="{C2821AF6-5CE1-46E3-80A5-EEB1E0E5801C}" srcId="{0AFF116B-42AE-48B9-B2E6-7B97AE4436D4}" destId="{1E92480E-6DB1-41F2-AA45-BA8E00D5262A}" srcOrd="1" destOrd="0" parTransId="{C6E90B9D-ED12-4897-AC96-D13B2A01E79C}" sibTransId="{640363E6-1910-4F2D-ADA2-2A5137A16B4F}"/>
-    <dgm:cxn modelId="{59C176C3-217B-4B54-898F-85F68B15D537}" type="presOf" srcId="{C29F5E00-B230-42F6-A811-D619AF7F7824}" destId="{D96425BD-EB1A-49DA-AAB3-BDFD6CF157E2}" srcOrd="0" destOrd="0" presId="urn:microsoft.com/office/officeart/2005/8/layout/orgChart1"/>
-    <dgm:cxn modelId="{3B3E1787-BDE4-4EAF-94FD-82D6FBC93D62}" type="presOf" srcId="{871A3C4B-F95D-4704-8721-D2314EF89C5A}" destId="{177E65B0-4D4E-423C-8068-7BAD60D496E2}" srcOrd="1" destOrd="0" presId="urn:microsoft.com/office/officeart/2005/8/layout/orgChart1"/>
     <dgm:cxn modelId="{67B298CF-F94D-47E6-AD58-1A83BA9913E1}" srcId="{1A8ED582-3086-49AF-91F8-F00B22B803DF}" destId="{CB310BBD-CA92-4B9D-82AD-B2B12F6CC2E5}" srcOrd="5" destOrd="0" parTransId="{73881FCF-EEAB-4B76-A7E4-4A2EDF28B780}" sibTransId="{AACF70F1-D9BC-46E7-9C7F-8ED49F40B807}"/>
     <dgm:cxn modelId="{C3EF41DF-7E17-4D26-863B-70D15FC76EF8}" srcId="{6747DC6F-C713-427F-99B9-F74CAA5D2811}" destId="{1A8ED582-3086-49AF-91F8-F00B22B803DF}" srcOrd="0" destOrd="0" parTransId="{05F2CA55-384E-4121-9EE6-4103E7821E1D}" sibTransId="{1EA38B35-E186-4B80-A4A2-A4050BA59941}"/>
-    <dgm:cxn modelId="{893FB260-6C00-4571-8284-44706C7D53CA}" type="presOf" srcId="{1A8ED582-3086-49AF-91F8-F00B22B803DF}" destId="{8E928A82-91FE-4DFF-95C4-74684752E1E5}" srcOrd="0" destOrd="0" presId="urn:microsoft.com/office/officeart/2005/8/layout/orgChart1"/>
-    <dgm:cxn modelId="{A682F6A2-416F-41FC-9B2F-4E7CADBCDA58}" type="presOf" srcId="{80A4086C-F0FA-4466-9ECD-25452908F84E}" destId="{C807CA8C-5574-4DC1-AE1E-4CC59416E309}" srcOrd="1" destOrd="0" presId="urn:microsoft.com/office/officeart/2005/8/layout/orgChart1"/>
-    <dgm:cxn modelId="{BDEFB8FB-969C-4E6F-B056-F27B397E8311}" type="presOf" srcId="{D7DFD860-026C-494B-AD06-436D2F1D8941}" destId="{2812E655-7133-4CD5-A9E9-327A16A2C812}" srcOrd="1" destOrd="0" presId="urn:microsoft.com/office/officeart/2005/8/layout/orgChart1"/>
-    <dgm:cxn modelId="{41CCDC5A-CEE2-4301-9174-EFED4B09AFE5}" type="presOf" srcId="{4EDB00DA-64F8-48EC-BDE3-CF565B1E1E27}" destId="{9E59F6CD-C1D1-4194-BA7E-96C04660BB7E}" srcOrd="1" destOrd="0" presId="urn:microsoft.com/office/officeart/2005/8/layout/orgChart1"/>
-    <dgm:cxn modelId="{BA0720CC-6AB3-4167-B15D-EFE25ABDCF3E}" type="presOf" srcId="{4094E635-CC97-4F77-A073-B028C0E6DC8C}" destId="{11C0104D-1D39-4410-957A-F49E70078A3E}" srcOrd="0" destOrd="0" presId="urn:microsoft.com/office/officeart/2005/8/layout/orgChart1"/>
-    <dgm:cxn modelId="{E045A593-0213-4038-88AA-25BF588D93AC}" type="presOf" srcId="{D8569529-7005-477F-9546-86B81A97E316}" destId="{F40427F8-3CF8-4761-BD7E-76FFAED497EB}" srcOrd="0" destOrd="0" presId="urn:microsoft.com/office/officeart/2005/8/layout/orgChart1"/>
-    <dgm:cxn modelId="{AF897306-EA8C-4795-957D-D709E02E4CBD}" type="presOf" srcId="{929B5031-9133-48DF-B12C-4B242DDA22A5}" destId="{0E65B934-D458-4304-8EB1-F3DF63E16542}" srcOrd="0" destOrd="0" presId="urn:microsoft.com/office/officeart/2005/8/layout/orgChart1"/>
+    <dgm:cxn modelId="{5649691C-2DA5-4759-9BD1-376147B82BEA}" type="presOf" srcId="{4D45213D-F34D-47CA-A7F4-30A4A8B5C3B0}" destId="{5EE372BA-1E61-420A-9DC3-67CE8E22C568}" srcOrd="0" destOrd="0" presId="urn:microsoft.com/office/officeart/2005/8/layout/orgChart1"/>
+    <dgm:cxn modelId="{31E56897-C904-46EE-BA1D-C759EFF85521}" type="presOf" srcId="{98F2D057-5951-48BA-974B-018EB8ED38A9}" destId="{F95DB6C7-5077-4AE9-811D-3268C453DA19}" srcOrd="0" destOrd="0" presId="urn:microsoft.com/office/officeart/2005/8/layout/orgChart1"/>
+    <dgm:cxn modelId="{BBE94D4C-6B5D-4E43-B83F-15E4AE02D040}" type="presOf" srcId="{F954C35F-2077-443F-A7C1-2A2FDFC43266}" destId="{923CBCE2-E869-429B-AC14-E475845E2741}" srcOrd="1" destOrd="0" presId="urn:microsoft.com/office/officeart/2005/8/layout/orgChart1"/>
+    <dgm:cxn modelId="{B421D600-BB57-4F5E-B19A-E509334050FD}" type="presOf" srcId="{4EDB00DA-64F8-48EC-BDE3-CF565B1E1E27}" destId="{6028AAB9-C09C-446A-AC2C-76A2800C5108}" srcOrd="0" destOrd="0" presId="urn:microsoft.com/office/officeart/2005/8/layout/orgChart1"/>
+    <dgm:cxn modelId="{BC93656D-6D0E-4ACF-802A-E4E741E201DF}" type="presOf" srcId="{684B64DC-7233-4951-A81D-E2AC96EE3CFC}" destId="{67BBED92-AFF7-4694-8855-AB1BE6BEB5F5}" srcOrd="1" destOrd="0" presId="urn:microsoft.com/office/officeart/2005/8/layout/orgChart1"/>
+    <dgm:cxn modelId="{E456C9C8-CF15-450A-918B-94FDF3362E7A}" type="presOf" srcId="{4A1A25CC-51A6-438E-AEA4-45B950CDDF5D}" destId="{28C6511F-3A1A-4755-9103-F1D729538A2A}" srcOrd="1" destOrd="0" presId="urn:microsoft.com/office/officeart/2005/8/layout/orgChart1"/>
+    <dgm:cxn modelId="{AEC01042-EAC2-4AC2-8F33-EA3BA770894C}" type="presOf" srcId="{1E92480E-6DB1-41F2-AA45-BA8E00D5262A}" destId="{1962E949-6C5B-4D06-B14A-28A6F683CBE2}" srcOrd="1" destOrd="0" presId="urn:microsoft.com/office/officeart/2005/8/layout/orgChart1"/>
     <dgm:cxn modelId="{917B9146-3A31-46A0-8F9B-BB79F2FAC8F2}" srcId="{4094E635-CC97-4F77-A073-B028C0E6DC8C}" destId="{D5ED2FDA-97A3-45B9-B74B-460CDEA17C4B}" srcOrd="3" destOrd="0" parTransId="{1888ED30-678F-4F73-9560-6653482BB941}" sibTransId="{EC1F1F14-2D19-44B2-A258-6A49700E78E0}"/>
-    <dgm:cxn modelId="{0DD249B4-1D1F-49B0-B32C-509FB1673849}" type="presOf" srcId="{1888ED30-678F-4F73-9560-6653482BB941}" destId="{EA12C8C5-F01E-4974-A83A-C4951D3A4B25}" srcOrd="0" destOrd="0" presId="urn:microsoft.com/office/officeart/2005/8/layout/orgChart1"/>
+    <dgm:cxn modelId="{3C131616-4382-48EF-9E70-7D54BDBBA16F}" type="presOf" srcId="{4F846885-35B3-4903-AC59-BED9C3771263}" destId="{026BD770-D170-4272-BB2E-684493305A37}" srcOrd="0" destOrd="0" presId="urn:microsoft.com/office/officeart/2005/8/layout/orgChart1"/>
+    <dgm:cxn modelId="{126C68DC-5105-4608-B86F-E99560D6555F}" type="presOf" srcId="{871A3C4B-F95D-4704-8721-D2314EF89C5A}" destId="{177E65B0-4D4E-423C-8068-7BAD60D496E2}" srcOrd="1" destOrd="0" presId="urn:microsoft.com/office/officeart/2005/8/layout/orgChart1"/>
     <dgm:cxn modelId="{9A6EB1A7-83D0-4694-B242-195AB98300FB}" srcId="{D8569529-7005-477F-9546-86B81A97E316}" destId="{D7DFD860-026C-494B-AD06-436D2F1D8941}" srcOrd="2" destOrd="0" parTransId="{62959FCC-EF90-488D-A2D5-DD592A622AE6}" sibTransId="{2BC70EBE-1CD4-4D63-ADA3-28CDF3FD93FF}"/>
-    <dgm:cxn modelId="{01642992-87D0-456D-9818-1434E842A77A}" type="presOf" srcId="{D5ED2FDA-97A3-45B9-B74B-460CDEA17C4B}" destId="{C432DE71-9071-42B3-BB35-A30704A6A66C}" srcOrd="0" destOrd="0" presId="urn:microsoft.com/office/officeart/2005/8/layout/orgChart1"/>
-    <dgm:cxn modelId="{831AF78D-521B-4ABE-9CC4-8C897A9B9C52}" type="presOf" srcId="{4D45213D-F34D-47CA-A7F4-30A4A8B5C3B0}" destId="{5EE372BA-1E61-420A-9DC3-67CE8E22C568}" srcOrd="0" destOrd="0" presId="urn:microsoft.com/office/officeart/2005/8/layout/orgChart1"/>
-    <dgm:cxn modelId="{1C31242A-58A0-4281-95B9-BAF5A442B427}" type="presOf" srcId="{0C1FBAD3-FE85-43F9-993C-4DCAA3635302}" destId="{58E7145A-D506-4F6B-8D93-B911E7A31909}" srcOrd="0" destOrd="0" presId="urn:microsoft.com/office/officeart/2005/8/layout/orgChart1"/>
+    <dgm:cxn modelId="{FDD26B14-EBE1-4EC4-9008-1B40EA601B9F}" type="presOf" srcId="{0C1FBAD3-FE85-43F9-993C-4DCAA3635302}" destId="{58E7145A-D506-4F6B-8D93-B911E7A31909}" srcOrd="0" destOrd="0" presId="urn:microsoft.com/office/officeart/2005/8/layout/orgChart1"/>
+    <dgm:cxn modelId="{AF194B99-6CD7-4936-9D0C-CDC0AD10CA79}" type="presOf" srcId="{06DD6560-F925-4142-8383-7B0DD6CAE313}" destId="{0D43225F-FAAF-475D-AD00-623BBE504C9F}" srcOrd="1" destOrd="0" presId="urn:microsoft.com/office/officeart/2005/8/layout/orgChart1"/>
+    <dgm:cxn modelId="{A31028B8-3308-4BBB-A26C-93AC89CFAAF5}" type="presOf" srcId="{D5ED2FDA-97A3-45B9-B74B-460CDEA17C4B}" destId="{C432DE71-9071-42B3-BB35-A30704A6A66C}" srcOrd="0" destOrd="0" presId="urn:microsoft.com/office/officeart/2005/8/layout/orgChart1"/>
+    <dgm:cxn modelId="{59E48830-DF41-426E-8F89-FE6870030720}" type="presOf" srcId="{0AFF116B-42AE-48B9-B2E6-7B97AE4436D4}" destId="{1D6B74C6-21C5-407F-BC2E-C867FC7242BB}" srcOrd="1" destOrd="0" presId="urn:microsoft.com/office/officeart/2005/8/layout/orgChart1"/>
+    <dgm:cxn modelId="{4AD1A632-CFC4-4284-B2BD-97A558C18FA2}" type="presOf" srcId="{5372E084-376E-4F30-8C5D-BC6C1EF254D2}" destId="{75D4E729-D0CA-473A-AE82-DF6F51A76DEF}" srcOrd="0" destOrd="0" presId="urn:microsoft.com/office/officeart/2005/8/layout/orgChart1"/>
+    <dgm:cxn modelId="{805C88FB-F94D-4C56-AB3F-94666841B413}" type="presOf" srcId="{7F38BFE7-C697-42ED-B74F-D1E76CCA6E64}" destId="{978C8139-D0B3-4567-81A6-40CE92C468EA}" srcOrd="1" destOrd="0" presId="urn:microsoft.com/office/officeart/2005/8/layout/orgChart1"/>
     <dgm:cxn modelId="{F339A2B4-F221-40A4-82E2-3A9389F8D6D8}" srcId="{871A3C4B-F95D-4704-8721-D2314EF89C5A}" destId="{86C492F4-F141-4382-84BF-26A7C04FF62A}" srcOrd="2" destOrd="0" parTransId="{2757CF79-3963-43F2-AEA0-6F39844D0C7D}" sibTransId="{7772F754-418C-4ACB-B9FF-E6369A416049}"/>
-    <dgm:cxn modelId="{A16DE905-295B-4CFA-86D9-8FC2850BE3ED}" type="presOf" srcId="{8932FC26-D14E-4A24-A7B1-51A4F49E32C0}" destId="{A51E713E-F088-4784-A4C2-08D3A336E93E}" srcOrd="0" destOrd="0" presId="urn:microsoft.com/office/officeart/2005/8/layout/orgChart1"/>
-    <dgm:cxn modelId="{3F4723C8-ACAB-4581-9C91-02939085CE50}" type="presOf" srcId="{1D5F5461-32B4-433F-B9DF-A8EBAB79A4D2}" destId="{282D921C-80B3-4652-A069-4D56D4851573}" srcOrd="0" destOrd="0" presId="urn:microsoft.com/office/officeart/2005/8/layout/orgChart1"/>
-    <dgm:cxn modelId="{D3321A0B-B0E9-4C45-80A1-25C6AAE6E910}" type="presOf" srcId="{953C9BA5-3013-4DA1-88DF-773E79D7423C}" destId="{579A255E-8D55-4739-8C88-96641BA632E7}" srcOrd="0" destOrd="0" presId="urn:microsoft.com/office/officeart/2005/8/layout/orgChart1"/>
-    <dgm:cxn modelId="{9D6D935B-A252-4E0D-B153-DC67E2B8BB29}" type="presOf" srcId="{74B063E4-796A-4E9D-B1B1-F52328B723A0}" destId="{AB75FA95-AA1B-4E00-BDA5-B4B235617F9E}" srcOrd="0" destOrd="0" presId="urn:microsoft.com/office/officeart/2005/8/layout/orgChart1"/>
-    <dgm:cxn modelId="{21A1B93E-172D-45D6-8478-0D665DD87027}" type="presOf" srcId="{F1BA5637-3CB9-443F-9EE4-54BF79085E86}" destId="{8326348A-D813-4187-871B-3E78A3BE182B}" srcOrd="1" destOrd="0" presId="urn:microsoft.com/office/officeart/2005/8/layout/orgChart1"/>
-    <dgm:cxn modelId="{5ACBA645-7614-42E2-ACCF-1EFB2B3463BD}" type="presOf" srcId="{929B5031-9133-48DF-B12C-4B242DDA22A5}" destId="{A104766E-AB43-4BF3-8030-21776958F45A}" srcOrd="1" destOrd="0" presId="urn:microsoft.com/office/officeart/2005/8/layout/orgChart1"/>
-    <dgm:cxn modelId="{09A18984-21EE-43FE-ACB9-9C3FC5497B5E}" type="presOf" srcId="{A6855F24-C716-4F6C-8D7C-530B9ADE9B2E}" destId="{4ECD00F8-2B33-40D9-8C67-C5555A1A7B0E}" srcOrd="0" destOrd="0" presId="urn:microsoft.com/office/officeart/2005/8/layout/orgChart1"/>
-    <dgm:cxn modelId="{5300B050-850B-4C48-82E9-B5F9B81A6E9A}" type="presOf" srcId="{5372E084-376E-4F30-8C5D-BC6C1EF254D2}" destId="{75D4E729-D0CA-473A-AE82-DF6F51A76DEF}" srcOrd="0" destOrd="0" presId="urn:microsoft.com/office/officeart/2005/8/layout/orgChart1"/>
-    <dgm:cxn modelId="{4F51ED97-64C9-4529-93BD-B633BF1D5EA2}" type="presOf" srcId="{8FAD7B0B-00BC-4D29-980F-A2FF5EDCC633}" destId="{4FDF87D2-3F44-4F11-8A94-921673360BEE}" srcOrd="0" destOrd="0" presId="urn:microsoft.com/office/officeart/2005/8/layout/orgChart1"/>
-    <dgm:cxn modelId="{8532EB3F-D106-4D1B-939B-C67EE313D997}" type="presOf" srcId="{D8569529-7005-477F-9546-86B81A97E316}" destId="{2B7FE9A7-C655-4146-9B4F-E0150D2BEF4B}" srcOrd="1" destOrd="0" presId="urn:microsoft.com/office/officeart/2005/8/layout/orgChart1"/>
+    <dgm:cxn modelId="{45168201-4434-406B-8EDA-FB3A1E7319F0}" type="presOf" srcId="{2D5F5D00-12AF-4EC2-AAA2-EA9F48D03C5B}" destId="{A06AA513-2068-4B41-BC51-137C8C8E1F1A}" srcOrd="0" destOrd="0" presId="urn:microsoft.com/office/officeart/2005/8/layout/orgChart1"/>
+    <dgm:cxn modelId="{65FC340D-4BD7-44A7-8D7A-5D01414DBB33}" type="presOf" srcId="{7F38BFE7-C697-42ED-B74F-D1E76CCA6E64}" destId="{D69A11E7-F650-411D-972C-7CFCF40644F8}" srcOrd="0" destOrd="0" presId="urn:microsoft.com/office/officeart/2005/8/layout/orgChart1"/>
+    <dgm:cxn modelId="{3A1236CC-4185-4D44-B120-934244176B42}" type="presOf" srcId="{F1BA5637-3CB9-443F-9EE4-54BF79085E86}" destId="{8326348A-D813-4187-871B-3E78A3BE182B}" srcOrd="1" destOrd="0" presId="urn:microsoft.com/office/officeart/2005/8/layout/orgChart1"/>
+    <dgm:cxn modelId="{76DEB65A-9BE5-4FFF-82C5-243BD546A028}" type="presOf" srcId="{E86DF0FB-BDC2-4C37-9586-2B4B43B5AC17}" destId="{6A8BA387-2C3A-41AF-9677-A63BC0102C31}" srcOrd="0" destOrd="0" presId="urn:microsoft.com/office/officeart/2005/8/layout/orgChart1"/>
+    <dgm:cxn modelId="{B03477BD-C7A4-40E1-92A1-E14C46BEDAA1}" type="presOf" srcId="{5EF75505-913B-4FB5-B13D-7E15641ADD40}" destId="{199933BB-5102-4CEE-9AF3-52C459885117}" srcOrd="0" destOrd="0" presId="urn:microsoft.com/office/officeart/2005/8/layout/orgChart1"/>
+    <dgm:cxn modelId="{8E2BB308-4AA1-4EC7-9425-AE1D02A97E68}" type="presOf" srcId="{C29F5E00-B230-42F6-A811-D619AF7F7824}" destId="{D96425BD-EB1A-49DA-AAB3-BDFD6CF157E2}" srcOrd="0" destOrd="0" presId="urn:microsoft.com/office/officeart/2005/8/layout/orgChart1"/>
+    <dgm:cxn modelId="{BF1FD3D0-C8D5-480E-A6C1-29406D14B194}" type="presOf" srcId="{80A4086C-F0FA-4466-9ECD-25452908F84E}" destId="{C807CA8C-5574-4DC1-AE1E-4CC59416E309}" srcOrd="1" destOrd="0" presId="urn:microsoft.com/office/officeart/2005/8/layout/orgChart1"/>
+    <dgm:cxn modelId="{76ED70E6-7CC5-44F7-9607-E1C730C56379}" type="presOf" srcId="{7B187D37-8357-4838-AB29-A7A3552E1DBA}" destId="{5C669C84-7E37-43F1-8F7F-2F4E09ED6E59}" srcOrd="0" destOrd="0" presId="urn:microsoft.com/office/officeart/2005/8/layout/orgChart1"/>
+    <dgm:cxn modelId="{A71DE4BF-468B-4FA0-A096-762EFEF45842}" type="presOf" srcId="{D90EBF36-6979-4C4A-A2FD-5038EBD96558}" destId="{E2CB8E94-0467-43D8-A041-45D7B79B5897}" srcOrd="0" destOrd="0" presId="urn:microsoft.com/office/officeart/2005/8/layout/orgChart1"/>
     <dgm:cxn modelId="{B56F02B9-2B87-453A-9217-611A781B0D2F}" srcId="{871A3C4B-F95D-4704-8721-D2314EF89C5A}" destId="{5EF75505-913B-4FB5-B13D-7E15641ADD40}" srcOrd="1" destOrd="0" parTransId="{0C1FBAD3-FE85-43F9-993C-4DCAA3635302}" sibTransId="{E4F95D54-FFCF-439F-9A53-53508FE7E6A2}"/>
     <dgm:cxn modelId="{29D05B7C-0C9B-42C8-BB9F-999C16809FFA}" srcId="{CB310BBD-CA92-4B9D-82AD-B2B12F6CC2E5}" destId="{4F846885-35B3-4903-AC59-BED9C3771263}" srcOrd="2" destOrd="0" parTransId="{2D5F5D00-12AF-4EC2-AAA2-EA9F48D03C5B}" sibTransId="{91B4E9FE-9A5C-4EE7-8744-8AAC4791ABA1}"/>
     <dgm:cxn modelId="{A4A1689B-A9B9-4F56-8B3C-D89F48D4B573}" srcId="{CB310BBD-CA92-4B9D-82AD-B2B12F6CC2E5}" destId="{3CBADB45-C500-411E-81F8-C88A42CAEF45}" srcOrd="0" destOrd="0" parTransId="{9B794B72-E680-4F36-9C12-491B6E0B46B7}" sibTransId="{E53F6876-3FAC-4AEF-B8DC-B329BF0154EA}"/>
     <dgm:cxn modelId="{39998442-DFE6-437E-870B-564FE7716B90}" srcId="{0AFF116B-42AE-48B9-B2E6-7B97AE4436D4}" destId="{2976387A-2FC6-474D-A82D-F46F51F61CC3}" srcOrd="2" destOrd="0" parTransId="{D8E5A57B-ED64-415D-B035-69BA86105B3A}" sibTransId="{71098116-3708-4618-A12A-3C126F6B3D89}"/>
-    <dgm:cxn modelId="{E1823091-2687-4E31-BC01-F7AB947FDEC3}" type="presOf" srcId="{86C492F4-F141-4382-84BF-26A7C04FF62A}" destId="{8F988ADA-A7ED-438E-96B7-59F6733BBA2F}" srcOrd="1" destOrd="0" presId="urn:microsoft.com/office/officeart/2005/8/layout/orgChart1"/>
-    <dgm:cxn modelId="{A45C1F75-7F25-4FA9-A3C1-426E0931C430}" type="presOf" srcId="{CB310BBD-CA92-4B9D-82AD-B2B12F6CC2E5}" destId="{C9692BEF-B1F9-4DC8-AFB6-E7C926395C7F}" srcOrd="0" destOrd="0" presId="urn:microsoft.com/office/officeart/2005/8/layout/orgChart1"/>
-    <dgm:cxn modelId="{FC610AD3-4517-4996-B8F2-88600245220E}" type="presOf" srcId="{D6115893-71BC-4646-B316-84C1B4AFF815}" destId="{17B8A77B-4716-498C-8801-D35497969138}" srcOrd="0" destOrd="0" presId="urn:microsoft.com/office/officeart/2005/8/layout/orgChart1"/>
-    <dgm:cxn modelId="{8C34DB35-732A-4D96-82A2-63E7CA3B4773}" type="presOf" srcId="{D5ED2FDA-97A3-45B9-B74B-460CDEA17C4B}" destId="{97DE6BF6-2957-4409-8C71-A05AD12A0C7A}" srcOrd="1" destOrd="0" presId="urn:microsoft.com/office/officeart/2005/8/layout/orgChart1"/>
-    <dgm:cxn modelId="{8BA8B7DA-149B-4A73-82FB-4F305793464A}" type="presOf" srcId="{AF3DA0EE-3757-4B8A-B39C-0C3981E4CE25}" destId="{00CE439B-050A-4B09-BC5F-CFDDCD52D405}" srcOrd="0" destOrd="0" presId="urn:microsoft.com/office/officeart/2005/8/layout/orgChart1"/>
-    <dgm:cxn modelId="{38A9CCBD-A13D-4941-81F6-2E6D520AF813}" type="presOf" srcId="{9B794B72-E680-4F36-9C12-491B6E0B46B7}" destId="{A6A50BF9-4807-4474-BAF5-68698C2838C6}" srcOrd="0" destOrd="0" presId="urn:microsoft.com/office/officeart/2005/8/layout/orgChart1"/>
-    <dgm:cxn modelId="{3F277CB2-B2D4-48B6-96C4-247AA607A4A5}" type="presOf" srcId="{80A4086C-F0FA-4466-9ECD-25452908F84E}" destId="{002F6961-81AC-4B32-B8B7-D2E9A983D3E8}" srcOrd="0" destOrd="0" presId="urn:microsoft.com/office/officeart/2005/8/layout/orgChart1"/>
-    <dgm:cxn modelId="{DDBC8B48-C12E-4575-BC81-1810071160EE}" type="presOf" srcId="{B250730D-D87E-43C3-A5D8-3B599734BA82}" destId="{B775A9A9-81E6-4D24-8E68-D749B0704468}" srcOrd="1" destOrd="0" presId="urn:microsoft.com/office/officeart/2005/8/layout/orgChart1"/>
-    <dgm:cxn modelId="{7BFBC158-5FE9-4123-A849-D0110DE8C4F5}" type="presOf" srcId="{C6E90B9D-ED12-4897-AC96-D13B2A01E79C}" destId="{C338E720-3A92-48C9-AAB5-F2F6B232D4A9}" srcOrd="0" destOrd="0" presId="urn:microsoft.com/office/officeart/2005/8/layout/orgChart1"/>
-    <dgm:cxn modelId="{E2914F9E-1D0B-405C-AB48-665714CFE17A}" type="presOf" srcId="{DE12443E-CD9D-4C92-A2DB-8AD0E2A02F91}" destId="{920AD0A5-8A84-4E38-8D1D-5979DF29B1A4}" srcOrd="0" destOrd="0" presId="urn:microsoft.com/office/officeart/2005/8/layout/orgChart1"/>
-    <dgm:cxn modelId="{6DAD5D90-97D7-40AF-9E3A-BCCBAC168243}" type="presOf" srcId="{2A0355C6-84C9-4CEC-AA83-BBD423A596FC}" destId="{91AE0F43-9EED-421A-969B-88399678A0DB}" srcOrd="0" destOrd="0" presId="urn:microsoft.com/office/officeart/2005/8/layout/orgChart1"/>
-    <dgm:cxn modelId="{52A2A897-BA19-48F0-B1EC-864546390159}" type="presOf" srcId="{5EF75505-913B-4FB5-B13D-7E15641ADD40}" destId="{9FB91C64-EC0B-4D0F-B65D-C5D99A129AD9}" srcOrd="1" destOrd="0" presId="urn:microsoft.com/office/officeart/2005/8/layout/orgChart1"/>
-    <dgm:cxn modelId="{27785690-A3DB-405A-97F5-0999C70FBD2C}" type="presOf" srcId="{6747DC6F-C713-427F-99B9-F74CAA5D2811}" destId="{537FF38C-E186-4DF0-B097-E122DD886E3C}" srcOrd="0" destOrd="0" presId="urn:microsoft.com/office/officeart/2005/8/layout/orgChart1"/>
-    <dgm:cxn modelId="{BBA3997F-DB6E-4EB0-89EF-0C6969894E5A}" type="presOf" srcId="{5EF75505-913B-4FB5-B13D-7E15641ADD40}" destId="{199933BB-5102-4CEE-9AF3-52C459885117}" srcOrd="0" destOrd="0" presId="urn:microsoft.com/office/officeart/2005/8/layout/orgChart1"/>
-    <dgm:cxn modelId="{7B112652-20AE-4322-9510-E8390E188581}" type="presOf" srcId="{77616689-B42B-424A-9B58-8094854B3890}" destId="{22229899-B8B9-4FFC-83D8-587D8409D2A9}" srcOrd="0" destOrd="0" presId="urn:microsoft.com/office/officeart/2005/8/layout/orgChart1"/>
-    <dgm:cxn modelId="{108E519B-04C2-4ED8-9553-9021F7945808}" type="presOf" srcId="{D7DFD860-026C-494B-AD06-436D2F1D8941}" destId="{34FC2884-5584-4B64-B4F9-FD3690C2F21C}" srcOrd="0" destOrd="0" presId="urn:microsoft.com/office/officeart/2005/8/layout/orgChart1"/>
-    <dgm:cxn modelId="{FA09BA76-B685-4D78-93F2-248C5F0ABF51}" type="presOf" srcId="{2757CF79-3963-43F2-AEA0-6F39844D0C7D}" destId="{5C2412D3-5540-4AD1-A3EA-85B7BFB5247E}" srcOrd="0" destOrd="0" presId="urn:microsoft.com/office/officeart/2005/8/layout/orgChart1"/>
-    <dgm:cxn modelId="{8FDACCA2-D376-43D7-A0F3-FF1D8E55F487}" type="presOf" srcId="{1E92480E-6DB1-41F2-AA45-BA8E00D5262A}" destId="{1962E949-6C5B-4D06-B14A-28A6F683CBE2}" srcOrd="1" destOrd="0" presId="urn:microsoft.com/office/officeart/2005/8/layout/orgChart1"/>
+    <dgm:cxn modelId="{15FD2BF2-915B-4EAC-9F3D-189A679D842A}" type="presOf" srcId="{73881FCF-EEAB-4B76-A7E4-4A2EDF28B780}" destId="{C89A9C91-69D9-418E-8301-EE957DB9F73F}" srcOrd="0" destOrd="0" presId="urn:microsoft.com/office/officeart/2005/8/layout/orgChart1"/>
+    <dgm:cxn modelId="{1AE15F4E-C55D-48D4-8065-1D23A4902EC4}" type="presOf" srcId="{77616689-B42B-424A-9B58-8094854B3890}" destId="{22229899-B8B9-4FFC-83D8-587D8409D2A9}" srcOrd="0" destOrd="0" presId="urn:microsoft.com/office/officeart/2005/8/layout/orgChart1"/>
+    <dgm:cxn modelId="{1A9DDD77-6BA3-4FDD-93DC-019B61A65937}" type="presOf" srcId="{86C492F4-F141-4382-84BF-26A7C04FF62A}" destId="{8F988ADA-A7ED-438E-96B7-59F6733BBA2F}" srcOrd="1" destOrd="0" presId="urn:microsoft.com/office/officeart/2005/8/layout/orgChart1"/>
+    <dgm:cxn modelId="{F769AEBD-9522-4F0C-850C-64276D97D53E}" type="presOf" srcId="{6F6326FA-4A3B-45FA-A4D2-B3DF72492F98}" destId="{6E356212-E4DA-46AE-ADE9-D176131A4FCE}" srcOrd="0" destOrd="0" presId="urn:microsoft.com/office/officeart/2005/8/layout/orgChart1"/>
+    <dgm:cxn modelId="{5B302585-D239-4DBA-BC9F-30EEC271E439}" type="presOf" srcId="{C6E90B9D-ED12-4897-AC96-D13B2A01E79C}" destId="{C338E720-3A92-48C9-AAB5-F2F6B232D4A9}" srcOrd="0" destOrd="0" presId="urn:microsoft.com/office/officeart/2005/8/layout/orgChart1"/>
+    <dgm:cxn modelId="{34A9E54B-0636-4D9A-B5EA-51639D3E27B8}" type="presOf" srcId="{4F846885-35B3-4903-AC59-BED9C3771263}" destId="{CB3873AC-7DA8-48A5-935C-5BD09BBE5C3D}" srcOrd="1" destOrd="0" presId="urn:microsoft.com/office/officeart/2005/8/layout/orgChart1"/>
+    <dgm:cxn modelId="{B41D1CF3-5FAD-409B-9201-DE8E0EF493B4}" type="presOf" srcId="{2F934426-5534-47A3-8A9A-6DA674B75669}" destId="{8C703559-1CD1-4D5B-B806-E05C37B3C07F}" srcOrd="1" destOrd="0" presId="urn:microsoft.com/office/officeart/2005/8/layout/orgChart1"/>
+    <dgm:cxn modelId="{F3CDA503-2D67-4985-ACD5-3BC372C04534}" type="presOf" srcId="{A6855F24-C716-4F6C-8D7C-530B9ADE9B2E}" destId="{4ECD00F8-2B33-40D9-8C67-C5555A1A7B0E}" srcOrd="0" destOrd="0" presId="urn:microsoft.com/office/officeart/2005/8/layout/orgChart1"/>
+    <dgm:cxn modelId="{5685949C-09C7-4327-9874-528B9637C0BA}" type="presOf" srcId="{38CC51B6-18AE-4C08-B63B-D7ADBBCBC681}" destId="{F1597D2A-5D9C-4B16-A819-CF0B6AC4C5F3}" srcOrd="1" destOrd="0" presId="urn:microsoft.com/office/officeart/2005/8/layout/orgChart1"/>
+    <dgm:cxn modelId="{6D5E0370-CDD8-4C49-ADB0-BEF088FEC614}" type="presOf" srcId="{80A4086C-F0FA-4466-9ECD-25452908F84E}" destId="{002F6961-81AC-4B32-B8B7-D2E9A983D3E8}" srcOrd="0" destOrd="0" presId="urn:microsoft.com/office/officeart/2005/8/layout/orgChart1"/>
+    <dgm:cxn modelId="{20237DDC-5DE6-4523-AD49-824EB0FDFD19}" type="presOf" srcId="{AF3DA0EE-3757-4B8A-B39C-0C3981E4CE25}" destId="{00CE439B-050A-4B09-BC5F-CFDDCD52D405}" srcOrd="0" destOrd="0" presId="urn:microsoft.com/office/officeart/2005/8/layout/orgChart1"/>
+    <dgm:cxn modelId="{5A227616-E6A1-491F-8CD2-646753B79947}" type="presOf" srcId="{953C9BA5-3013-4DA1-88DF-773E79D7423C}" destId="{579A255E-8D55-4739-8C88-96641BA632E7}" srcOrd="0" destOrd="0" presId="urn:microsoft.com/office/officeart/2005/8/layout/orgChart1"/>
+    <dgm:cxn modelId="{CA001CD6-D28A-42B7-9194-3BEFF2B04C3D}" type="presOf" srcId="{6F6326FA-4A3B-45FA-A4D2-B3DF72492F98}" destId="{9240DD41-4761-4FD8-BB9C-46B58C25EA0D}" srcOrd="1" destOrd="0" presId="urn:microsoft.com/office/officeart/2005/8/layout/orgChart1"/>
+    <dgm:cxn modelId="{F28556C5-2E16-4646-A4FF-34424D55E903}" type="presOf" srcId="{9B794B72-E680-4F36-9C12-491B6E0B46B7}" destId="{A6A50BF9-4807-4474-BAF5-68698C2838C6}" srcOrd="0" destOrd="0" presId="urn:microsoft.com/office/officeart/2005/8/layout/orgChart1"/>
+    <dgm:cxn modelId="{A7861DD7-A17C-453A-9CFB-94AFDB683038}" type="presOf" srcId="{0AFF116B-42AE-48B9-B2E6-7B97AE4436D4}" destId="{0C5CF367-862A-421A-A962-0A4261DEB0B5}" srcOrd="0" destOrd="0" presId="urn:microsoft.com/office/officeart/2005/8/layout/orgChart1"/>
+    <dgm:cxn modelId="{9451160A-10C8-4B88-BF2B-723A018A1316}" type="presOf" srcId="{4094E635-CC97-4F77-A073-B028C0E6DC8C}" destId="{11C0104D-1D39-4410-957A-F49E70078A3E}" srcOrd="0" destOrd="0" presId="urn:microsoft.com/office/officeart/2005/8/layout/orgChart1"/>
+    <dgm:cxn modelId="{75BDA00D-D94C-4905-A755-F976D79256A0}" type="presOf" srcId="{5DD8C1FC-1937-4B13-9AF4-9E2F4B601320}" destId="{B92374D8-80C9-4714-8AD0-9FFDD2404E7C}" srcOrd="1" destOrd="0" presId="urn:microsoft.com/office/officeart/2005/8/layout/orgChart1"/>
     <dgm:cxn modelId="{E9C69928-71CD-4E7E-886B-F65126AF19E1}" srcId="{0AFF116B-42AE-48B9-B2E6-7B97AE4436D4}" destId="{77616689-B42B-424A-9B58-8094854B3890}" srcOrd="3" destOrd="0" parTransId="{9044BA9D-F549-4C8F-88FD-5726244ADE11}" sibTransId="{A144CC11-4079-46EE-83B2-7E1C80C0309D}"/>
-    <dgm:cxn modelId="{687C0DBB-EF8A-4A80-B842-C8A9E7645F9B}" type="presOf" srcId="{62959FCC-EF90-488D-A2D5-DD592A622AE6}" destId="{140692F2-909B-420A-9D76-42077416C587}" srcOrd="0" destOrd="0" presId="urn:microsoft.com/office/officeart/2005/8/layout/orgChart1"/>
-    <dgm:cxn modelId="{52ED8CA1-6A2F-4EF2-A9DD-A9DD34E465F7}" type="presOf" srcId="{1E92480E-6DB1-41F2-AA45-BA8E00D5262A}" destId="{12F1190F-5A56-4FE8-9818-8B1AB52C02F2}" srcOrd="0" destOrd="0" presId="urn:microsoft.com/office/officeart/2005/8/layout/orgChart1"/>
-    <dgm:cxn modelId="{5CC1EB9C-F792-4EB6-B3F8-2F4660F9776F}" type="presOf" srcId="{5372E084-376E-4F30-8C5D-BC6C1EF254D2}" destId="{411FE202-DDEC-4F8E-BF82-8D09D6DAD754}" srcOrd="1" destOrd="0" presId="urn:microsoft.com/office/officeart/2005/8/layout/orgChart1"/>
-    <dgm:cxn modelId="{92514E53-B3B9-47A6-A8B7-D91567E20F71}" type="presOf" srcId="{98F2D057-5951-48BA-974B-018EB8ED38A9}" destId="{F95DB6C7-5077-4AE9-811D-3268C453DA19}" srcOrd="0" destOrd="0" presId="urn:microsoft.com/office/officeart/2005/8/layout/orgChart1"/>
+    <dgm:cxn modelId="{73CA1EDD-DBAE-4731-B36B-F32980B2D989}" type="presOf" srcId="{1A8ED582-3086-49AF-91F8-F00B22B803DF}" destId="{891A21B1-9134-4B9C-B9F9-8DAEB1ABB244}" srcOrd="1" destOrd="0" presId="urn:microsoft.com/office/officeart/2005/8/layout/orgChart1"/>
+    <dgm:cxn modelId="{EFB59B87-9B0C-4326-B7EF-F0FACEE91903}" type="presOf" srcId="{1A8ED582-3086-49AF-91F8-F00B22B803DF}" destId="{8E928A82-91FE-4DFF-95C4-74684752E1E5}" srcOrd="0" destOrd="0" presId="urn:microsoft.com/office/officeart/2005/8/layout/orgChart1"/>
     <dgm:cxn modelId="{E8AC8CC6-F60A-4A17-8BCB-E7CE03BE0B7B}" srcId="{1A8ED582-3086-49AF-91F8-F00B22B803DF}" destId="{8FAD7B0B-00BC-4D29-980F-A2FF5EDCC633}" srcOrd="7" destOrd="0" parTransId="{2C5C876B-9B75-4AE1-819B-32D781A59DE6}" sibTransId="{D4726339-FA5A-422F-A68A-64896188328A}"/>
-    <dgm:cxn modelId="{B3E9DED1-A29A-4BF8-9481-5057C1292A20}" type="presOf" srcId="{38CC51B6-18AE-4C08-B63B-D7ADBBCBC681}" destId="{F1597D2A-5D9C-4B16-A819-CF0B6AC4C5F3}" srcOrd="1" destOrd="0" presId="urn:microsoft.com/office/officeart/2005/8/layout/orgChart1"/>
-    <dgm:cxn modelId="{7862B04B-ACD2-4E80-8CB2-7057BC73EFA1}" type="presOf" srcId="{684B64DC-7233-4951-A81D-E2AC96EE3CFC}" destId="{67BBED92-AFF7-4694-8855-AB1BE6BEB5F5}" srcOrd="1" destOrd="0" presId="urn:microsoft.com/office/officeart/2005/8/layout/orgChart1"/>
-    <dgm:cxn modelId="{E165B85E-F372-4490-9293-48DA3140B15F}" type="presOf" srcId="{122D84A3-4DC5-4F18-AC5E-E1F3382586CE}" destId="{00648766-1E8C-4F5A-BBB8-6D87F2EA3D80}" srcOrd="0" destOrd="0" presId="urn:microsoft.com/office/officeart/2005/8/layout/orgChart1"/>
-    <dgm:cxn modelId="{EB14ED4F-6388-4C45-B2CA-9CC2F0EAD0CF}" type="presOf" srcId="{7F38BFE7-C697-42ED-B74F-D1E76CCA6E64}" destId="{D69A11E7-F650-411D-972C-7CFCF40644F8}" srcOrd="0" destOrd="0" presId="urn:microsoft.com/office/officeart/2005/8/layout/orgChart1"/>
-    <dgm:cxn modelId="{F593CDE0-21C9-4515-B007-DB6FD99FBB4C}" type="presOf" srcId="{2976387A-2FC6-474D-A82D-F46F51F61CC3}" destId="{B98E3EB7-A5E6-4BB3-A0CE-8E2DE503A7C8}" srcOrd="1" destOrd="0" presId="urn:microsoft.com/office/officeart/2005/8/layout/orgChart1"/>
-    <dgm:cxn modelId="{899CA690-7D39-4791-96DF-48E7999FCB1F}" type="presOf" srcId="{1A8ED582-3086-49AF-91F8-F00B22B803DF}" destId="{891A21B1-9134-4B9C-B9F9-8DAEB1ABB244}" srcOrd="1" destOrd="0" presId="urn:microsoft.com/office/officeart/2005/8/layout/orgChart1"/>
+    <dgm:cxn modelId="{4A6D3AD0-67AA-49CE-AB8B-A71CA451FB01}" type="presOf" srcId="{DE12443E-CD9D-4C92-A2DB-8AD0E2A02F91}" destId="{920AD0A5-8A84-4E38-8D1D-5979DF29B1A4}" srcOrd="0" destOrd="0" presId="urn:microsoft.com/office/officeart/2005/8/layout/orgChart1"/>
+    <dgm:cxn modelId="{D4829761-1883-4E0D-ADD7-2E07289D7958}" type="presOf" srcId="{4A1A25CC-51A6-438E-AEA4-45B950CDDF5D}" destId="{D17C5D5F-6231-45DD-BEE8-677C618CD8BD}" srcOrd="0" destOrd="0" presId="urn:microsoft.com/office/officeart/2005/8/layout/orgChart1"/>
+    <dgm:cxn modelId="{CC783E00-82F2-42A1-B762-F38B068B7C79}" type="presOf" srcId="{D8E5A57B-ED64-415D-B035-69BA86105B3A}" destId="{B98976FB-BF3C-41C2-A186-5C375A91CE65}" srcOrd="0" destOrd="0" presId="urn:microsoft.com/office/officeart/2005/8/layout/orgChart1"/>
     <dgm:cxn modelId="{C10F4BC5-E98D-402C-A1F8-29218F96020F}" srcId="{D8569529-7005-477F-9546-86B81A97E316}" destId="{4EDB00DA-64F8-48EC-BDE3-CF565B1E1E27}" srcOrd="3" destOrd="0" parTransId="{DE12443E-CD9D-4C92-A2DB-8AD0E2A02F91}" sibTransId="{C690AC18-109D-4C87-B5E0-2E97A4326D5D}"/>
-    <dgm:cxn modelId="{AD49EA2E-21D0-4813-8216-9C8A07163A7E}" type="presOf" srcId="{D8E5A57B-ED64-415D-B035-69BA86105B3A}" destId="{B98976FB-BF3C-41C2-A186-5C375A91CE65}" srcOrd="0" destOrd="0" presId="urn:microsoft.com/office/officeart/2005/8/layout/orgChart1"/>
-    <dgm:cxn modelId="{35260BC2-177E-43A4-BE51-A112F1DAEB94}" type="presOf" srcId="{2976387A-2FC6-474D-A82D-F46F51F61CC3}" destId="{5D2431FC-EF92-4B33-879D-D9811CF9C899}" srcOrd="0" destOrd="0" presId="urn:microsoft.com/office/officeart/2005/8/layout/orgChart1"/>
-    <dgm:cxn modelId="{C41238AA-497B-4505-8610-937BC78DAD62}" type="presOf" srcId="{8FAD7B0B-00BC-4D29-980F-A2FF5EDCC633}" destId="{8274B496-E67A-4EE4-8CFE-2426B666D465}" srcOrd="1" destOrd="0" presId="urn:microsoft.com/office/officeart/2005/8/layout/orgChart1"/>
-    <dgm:cxn modelId="{0958BEED-5BE1-4FDC-A83E-DCD56BD5BD11}" type="presOf" srcId="{B250730D-D87E-43C3-A5D8-3B599734BA82}" destId="{F3CFDE0D-E250-4E20-8C67-B32C14F6581C}" srcOrd="0" destOrd="0" presId="urn:microsoft.com/office/officeart/2005/8/layout/orgChart1"/>
-    <dgm:cxn modelId="{84340035-6CCD-418C-A734-5666EE71EC13}" type="presOf" srcId="{8932FC26-D14E-4A24-A7B1-51A4F49E32C0}" destId="{F9857995-A49A-4EDE-923C-8657AB5B7F1B}" srcOrd="1" destOrd="0" presId="urn:microsoft.com/office/officeart/2005/8/layout/orgChart1"/>
-    <dgm:cxn modelId="{15902541-356A-49A5-8049-ED9591D19AA5}" type="presOf" srcId="{F954C35F-2077-443F-A7C1-2A2FDFC43266}" destId="{CBE04220-BBCF-46F6-BA66-C1A0C59710CF}" srcOrd="0" destOrd="0" presId="urn:microsoft.com/office/officeart/2005/8/layout/orgChart1"/>
-    <dgm:cxn modelId="{8389F9AE-5962-48D8-AA49-4BA062D40E3F}" type="presOf" srcId="{F954C35F-2077-443F-A7C1-2A2FDFC43266}" destId="{923CBCE2-E869-429B-AC14-E475845E2741}" srcOrd="1" destOrd="0" presId="urn:microsoft.com/office/officeart/2005/8/layout/orgChart1"/>
-    <dgm:cxn modelId="{16EB7F9C-6A26-46AD-BA43-9C953981B676}" type="presOf" srcId="{FE086293-2C64-4C46-90AC-FACF92BBFEBD}" destId="{E00DC409-782D-4344-88CF-D8B19735021F}" srcOrd="0" destOrd="0" presId="urn:microsoft.com/office/officeart/2005/8/layout/orgChart1"/>
-    <dgm:cxn modelId="{E95D28F3-5214-424E-8A61-F145AB634016}" type="presOf" srcId="{004C7AF3-6DA4-4BBA-B6AF-0B883B3BC695}" destId="{1C8B815C-8CCA-4A50-96B0-58A0C5E4FCFA}" srcOrd="0" destOrd="0" presId="urn:microsoft.com/office/officeart/2005/8/layout/orgChart1"/>
+    <dgm:cxn modelId="{EC102704-BE54-46C9-8B29-99F79B1BCCBF}" type="presOf" srcId="{D8569529-7005-477F-9546-86B81A97E316}" destId="{F40427F8-3CF8-4761-BD7E-76FFAED497EB}" srcOrd="0" destOrd="0" presId="urn:microsoft.com/office/officeart/2005/8/layout/orgChart1"/>
+    <dgm:cxn modelId="{EC787174-0B56-4CB3-B4A4-6C41217C0149}" type="presOf" srcId="{CB310BBD-CA92-4B9D-82AD-B2B12F6CC2E5}" destId="{5C96871B-C9FD-414F-9CEF-A5B039D4CBA6}" srcOrd="1" destOrd="0" presId="urn:microsoft.com/office/officeart/2005/8/layout/orgChart1"/>
+    <dgm:cxn modelId="{26F87211-D56B-451A-9E0F-8810BB91C7FB}" type="presOf" srcId="{77616689-B42B-424A-9B58-8094854B3890}" destId="{FF6F1129-6AB5-46EE-BF88-4EA238DC16D7}" srcOrd="1" destOrd="0" presId="urn:microsoft.com/office/officeart/2005/8/layout/orgChart1"/>
+    <dgm:cxn modelId="{0057FBB5-692E-4EB1-9BEE-916C052AFF6B}" type="presOf" srcId="{2A0355C6-84C9-4CEC-AA83-BBD423A596FC}" destId="{1FDDAFCF-64CF-41B0-88A3-2945B5DE35DC}" srcOrd="1" destOrd="0" presId="urn:microsoft.com/office/officeart/2005/8/layout/orgChart1"/>
     <dgm:cxn modelId="{837851EB-A614-4C82-870C-F3A17B3602C6}" srcId="{1A8ED582-3086-49AF-91F8-F00B22B803DF}" destId="{684B64DC-7233-4951-A81D-E2AC96EE3CFC}" srcOrd="0" destOrd="0" parTransId="{1D5F5461-32B4-433F-B9DF-A8EBAB79A4D2}" sibTransId="{38B1EB87-788B-45FA-BD97-A27589EBB9E1}"/>
-    <dgm:cxn modelId="{2BD93522-F3EF-4732-8C2E-667630A06D95}" type="presOf" srcId="{3CBADB45-C500-411E-81F8-C88A42CAEF45}" destId="{ED49868E-C82A-45A7-B443-645A50A53DF3}" srcOrd="1" destOrd="0" presId="urn:microsoft.com/office/officeart/2005/8/layout/orgChart1"/>
-    <dgm:cxn modelId="{259BD1D7-EF49-4A5F-87E0-AE956ACE0E75}" type="presOf" srcId="{7B187D37-8357-4838-AB29-A7A3552E1DBA}" destId="{5C669C84-7E37-43F1-8F7F-2F4E09ED6E59}" srcOrd="0" destOrd="0" presId="urn:microsoft.com/office/officeart/2005/8/layout/orgChart1"/>
     <dgm:cxn modelId="{A0E1B316-3088-444A-9D32-768DD786E633}" srcId="{38CC51B6-18AE-4C08-B63B-D7ADBBCBC681}" destId="{8932FC26-D14E-4A24-A7B1-51A4F49E32C0}" srcOrd="1" destOrd="0" parTransId="{C29F5E00-B230-42F6-A811-D619AF7F7824}" sibTransId="{45ED2891-529E-484E-8FB9-1E1B4B96B8B4}"/>
-    <dgm:cxn modelId="{2BE928C4-7323-4ACF-9BB3-4347247AE3AB}" type="presOf" srcId="{06DD6560-F925-4142-8383-7B0DD6CAE313}" destId="{0D43225F-FAAF-475D-AD00-623BBE504C9F}" srcOrd="1" destOrd="0" presId="urn:microsoft.com/office/officeart/2005/8/layout/orgChart1"/>
-    <dgm:cxn modelId="{31EC6051-7AB3-46AA-8F48-759506E427DC}" type="presOf" srcId="{E86DF0FB-BDC2-4C37-9586-2B4B43B5AC17}" destId="{6A8BA387-2C3A-41AF-9677-A63BC0102C31}" srcOrd="0" destOrd="0" presId="urn:microsoft.com/office/officeart/2005/8/layout/orgChart1"/>
     <dgm:cxn modelId="{0E25E962-1FC7-41FD-8392-2C0871399265}" srcId="{1A8ED582-3086-49AF-91F8-F00B22B803DF}" destId="{871A3C4B-F95D-4704-8721-D2314EF89C5A}" srcOrd="4" destOrd="0" parTransId="{252D14E2-BDEF-40DF-A3EF-060A513AA7AC}" sibTransId="{E7B1B561-E3FB-4E75-AAFD-8810E941C7A4}"/>
     <dgm:cxn modelId="{8FFC6512-83B3-4849-9ACC-EC3226EE4097}" srcId="{CB310BBD-CA92-4B9D-82AD-B2B12F6CC2E5}" destId="{929B5031-9133-48DF-B12C-4B242DDA22A5}" srcOrd="3" destOrd="0" parTransId="{98F2D057-5951-48BA-974B-018EB8ED38A9}" sibTransId="{6B5E5A07-BB22-4D64-9D41-BC3426B51FAB}"/>
-    <dgm:cxn modelId="{0822B83B-83A9-4AB0-819E-381ECE5EAC2D}" type="presOf" srcId="{D90EBF36-6979-4C4A-A2FD-5038EBD96558}" destId="{E2CB8E94-0467-43D8-A041-45D7B79B5897}" srcOrd="0" destOrd="0" presId="urn:microsoft.com/office/officeart/2005/8/layout/orgChart1"/>
-    <dgm:cxn modelId="{81B854C1-BD0F-4EDC-B8EC-E404D7EE82BC}" type="presParOf" srcId="{537FF38C-E186-4DF0-B097-E122DD886E3C}" destId="{9A9EF13F-C18D-4228-9423-7160AEA59C7D}" srcOrd="0" destOrd="0" presId="urn:microsoft.com/office/officeart/2005/8/layout/orgChart1"/>
-    <dgm:cxn modelId="{DA29AD6F-398F-4495-B281-2FB8031E9460}" type="presParOf" srcId="{9A9EF13F-C18D-4228-9423-7160AEA59C7D}" destId="{D9DD9A0F-FC69-4B00-9FBF-E3DC0189E72C}" srcOrd="0" destOrd="0" presId="urn:microsoft.com/office/officeart/2005/8/layout/orgChart1"/>
-    <dgm:cxn modelId="{FB18E8AA-8900-4EA7-9117-9928818FBAF8}" type="presParOf" srcId="{D9DD9A0F-FC69-4B00-9FBF-E3DC0189E72C}" destId="{8E928A82-91FE-4DFF-95C4-74684752E1E5}" srcOrd="0" destOrd="0" presId="urn:microsoft.com/office/officeart/2005/8/layout/orgChart1"/>
-    <dgm:cxn modelId="{4C903061-C02D-44AF-BA06-F3850F81B2D7}" type="presParOf" srcId="{D9DD9A0F-FC69-4B00-9FBF-E3DC0189E72C}" destId="{891A21B1-9134-4B9C-B9F9-8DAEB1ABB244}" srcOrd="1" destOrd="0" presId="urn:microsoft.com/office/officeart/2005/8/layout/orgChart1"/>
-    <dgm:cxn modelId="{E45F03D0-5FEE-4185-B93A-E0B1B6F244A7}" type="presParOf" srcId="{9A9EF13F-C18D-4228-9423-7160AEA59C7D}" destId="{D878D89D-2763-4851-AA0F-F78964349667}" srcOrd="1" destOrd="0" presId="urn:microsoft.com/office/officeart/2005/8/layout/orgChart1"/>
-    <dgm:cxn modelId="{5756DF44-C9D8-4450-A81F-5DDFD15875F3}" type="presParOf" srcId="{D878D89D-2763-4851-AA0F-F78964349667}" destId="{282D921C-80B3-4652-A069-4D56D4851573}" srcOrd="0" destOrd="0" presId="urn:microsoft.com/office/officeart/2005/8/layout/orgChart1"/>
-    <dgm:cxn modelId="{C7A3C7F8-045D-44C2-9A82-D1626A35FEB8}" type="presParOf" srcId="{D878D89D-2763-4851-AA0F-F78964349667}" destId="{A9CD082F-C4DC-447A-8EDA-2D29A32B32BA}" srcOrd="1" destOrd="0" presId="urn:microsoft.com/office/officeart/2005/8/layout/orgChart1"/>
-    <dgm:cxn modelId="{3937F3F2-5241-4F4D-A9B7-A9D53DB75894}" type="presParOf" srcId="{A9CD082F-C4DC-447A-8EDA-2D29A32B32BA}" destId="{48A70607-AED1-4946-88AD-CB19EA33BE63}" srcOrd="0" destOrd="0" presId="urn:microsoft.com/office/officeart/2005/8/layout/orgChart1"/>
-    <dgm:cxn modelId="{BF47278C-0FEE-4B7C-A743-2AAE594D95B4}" type="presParOf" srcId="{48A70607-AED1-4946-88AD-CB19EA33BE63}" destId="{C30B9B0A-2A39-450C-B0A7-AAF2B861B2EC}" srcOrd="0" destOrd="0" presId="urn:microsoft.com/office/officeart/2005/8/layout/orgChart1"/>
-    <dgm:cxn modelId="{BB9D63B5-23C0-4912-B0E0-DE4736CDE5B4}" type="presParOf" srcId="{48A70607-AED1-4946-88AD-CB19EA33BE63}" destId="{67BBED92-AFF7-4694-8855-AB1BE6BEB5F5}" srcOrd="1" destOrd="0" presId="urn:microsoft.com/office/officeart/2005/8/layout/orgChart1"/>
-    <dgm:cxn modelId="{119BEAF4-D41E-4C74-A7E5-66290342E655}" type="presParOf" srcId="{A9CD082F-C4DC-447A-8EDA-2D29A32B32BA}" destId="{9A92E677-B3FD-4EA4-AC7E-C82A503E5412}" srcOrd="1" destOrd="0" presId="urn:microsoft.com/office/officeart/2005/8/layout/orgChart1"/>
-    <dgm:cxn modelId="{A95E6373-21E4-4803-91C7-6AC6825571C0}" type="presParOf" srcId="{9A92E677-B3FD-4EA4-AC7E-C82A503E5412}" destId="{C8A8D52D-EEB5-4399-B7F0-B8D00AB3C169}" srcOrd="0" destOrd="0" presId="urn:microsoft.com/office/officeart/2005/8/layout/orgChart1"/>
-    <dgm:cxn modelId="{35773C41-51DD-4026-A3A2-BA4F541C3A94}" type="presParOf" srcId="{9A92E677-B3FD-4EA4-AC7E-C82A503E5412}" destId="{B7C1E8D3-F9E4-44AD-AE6C-74517CCC6895}" srcOrd="1" destOrd="0" presId="urn:microsoft.com/office/officeart/2005/8/layout/orgChart1"/>
-    <dgm:cxn modelId="{1A79FAFF-950F-46D3-9318-3F800555790B}" type="presParOf" srcId="{B7C1E8D3-F9E4-44AD-AE6C-74517CCC6895}" destId="{09C1EB7F-60FA-4E30-9ADA-DBC5D69E7A82}" srcOrd="0" destOrd="0" presId="urn:microsoft.com/office/officeart/2005/8/layout/orgChart1"/>
-    <dgm:cxn modelId="{0738139F-EBCC-4F42-AA66-7257EEC5C4E9}" type="presParOf" srcId="{09C1EB7F-60FA-4E30-9ADA-DBC5D69E7A82}" destId="{D17C5D5F-6231-45DD-BEE8-677C618CD8BD}" srcOrd="0" destOrd="0" presId="urn:microsoft.com/office/officeart/2005/8/layout/orgChart1"/>
-    <dgm:cxn modelId="{48FBF216-6D08-4BD0-8305-C3D7ECF04D0E}" type="presParOf" srcId="{09C1EB7F-60FA-4E30-9ADA-DBC5D69E7A82}" destId="{28C6511F-3A1A-4755-9103-F1D729538A2A}" srcOrd="1" destOrd="0" presId="urn:microsoft.com/office/officeart/2005/8/layout/orgChart1"/>
-    <dgm:cxn modelId="{328AEAA8-3950-4E87-BDD9-77F8D94C4C2D}" type="presParOf" srcId="{B7C1E8D3-F9E4-44AD-AE6C-74517CCC6895}" destId="{A95C0652-74A0-4230-93F7-C324C2926DC2}" srcOrd="1" destOrd="0" presId="urn:microsoft.com/office/officeart/2005/8/layout/orgChart1"/>
-    <dgm:cxn modelId="{92BA5FA3-77D5-40A2-812D-2699997EE163}" type="presParOf" srcId="{B7C1E8D3-F9E4-44AD-AE6C-74517CCC6895}" destId="{13218016-D8AA-4F90-9E30-6764CCC2627A}" srcOrd="2" destOrd="0" presId="urn:microsoft.com/office/officeart/2005/8/layout/orgChart1"/>
-    <dgm:cxn modelId="{0978BBEC-B4C9-49A3-833B-3C4200407EC4}" type="presParOf" srcId="{A9CD082F-C4DC-447A-8EDA-2D29A32B32BA}" destId="{B76F39FE-0A8B-4F69-8237-190AD5453CA6}" srcOrd="2" destOrd="0" presId="urn:microsoft.com/office/officeart/2005/8/layout/orgChart1"/>
-    <dgm:cxn modelId="{C56C0264-94E5-43C8-B22D-5165C9E87408}" type="presParOf" srcId="{D878D89D-2763-4851-AA0F-F78964349667}" destId="{E2CB8E94-0467-43D8-A041-45D7B79B5897}" srcOrd="2" destOrd="0" presId="urn:microsoft.com/office/officeart/2005/8/layout/orgChart1"/>
-    <dgm:cxn modelId="{1C440F2F-65E1-4C9B-9BC8-366AF1EF844A}" type="presParOf" srcId="{D878D89D-2763-4851-AA0F-F78964349667}" destId="{C8A672D0-A7BD-4DB6-AD52-CBE56F82B2F7}" srcOrd="3" destOrd="0" presId="urn:microsoft.com/office/officeart/2005/8/layout/orgChart1"/>
-    <dgm:cxn modelId="{ABFDAB6B-1B7A-44FD-AEA1-3F533015600F}" type="presParOf" srcId="{C8A672D0-A7BD-4DB6-AD52-CBE56F82B2F7}" destId="{5D1A671D-5C69-4101-BF32-B889ABF4FE4F}" srcOrd="0" destOrd="0" presId="urn:microsoft.com/office/officeart/2005/8/layout/orgChart1"/>
-    <dgm:cxn modelId="{11F7D93E-0B42-4268-848C-869B17A10B71}" type="presParOf" srcId="{5D1A671D-5C69-4101-BF32-B889ABF4FE4F}" destId="{11C0104D-1D39-4410-957A-F49E70078A3E}" srcOrd="0" destOrd="0" presId="urn:microsoft.com/office/officeart/2005/8/layout/orgChart1"/>
-    <dgm:cxn modelId="{A2800013-882E-449D-A31A-3A8AF787D03B}" type="presParOf" srcId="{5D1A671D-5C69-4101-BF32-B889ABF4FE4F}" destId="{6FF6E749-DBC8-48C3-BC13-377EB6CC50C2}" srcOrd="1" destOrd="0" presId="urn:microsoft.com/office/officeart/2005/8/layout/orgChart1"/>
-    <dgm:cxn modelId="{E8E156E5-580D-41B2-9F76-1966BD5E53DB}" type="presParOf" srcId="{C8A672D0-A7BD-4DB6-AD52-CBE56F82B2F7}" destId="{F93942DB-408E-453A-BE9A-46223EBCF5BC}" srcOrd="1" destOrd="0" presId="urn:microsoft.com/office/officeart/2005/8/layout/orgChart1"/>
-    <dgm:cxn modelId="{B7E95C1B-FF25-4E20-BE6E-1AA9634200E7}" type="presParOf" srcId="{F93942DB-408E-453A-BE9A-46223EBCF5BC}" destId="{00648766-1E8C-4F5A-BBB8-6D87F2EA3D80}" srcOrd="0" destOrd="0" presId="urn:microsoft.com/office/officeart/2005/8/layout/orgChart1"/>
-    <dgm:cxn modelId="{17DC152A-3627-4C67-A0E8-FC9EF15542D2}" type="presParOf" srcId="{F93942DB-408E-453A-BE9A-46223EBCF5BC}" destId="{5C77A54D-A515-45D7-AB49-1D3EFDED1DAB}" srcOrd="1" destOrd="0" presId="urn:microsoft.com/office/officeart/2005/8/layout/orgChart1"/>
-    <dgm:cxn modelId="{08B92110-A033-44F4-809C-DC903061C72F}" type="presParOf" srcId="{5C77A54D-A515-45D7-AB49-1D3EFDED1DAB}" destId="{9FC34D9D-4259-42CA-A796-17F9CAF0E9E6}" srcOrd="0" destOrd="0" presId="urn:microsoft.com/office/officeart/2005/8/layout/orgChart1"/>
-    <dgm:cxn modelId="{97DD2460-0EC5-4E0C-BFE9-5CD728276D15}" type="presParOf" srcId="{9FC34D9D-4259-42CA-A796-17F9CAF0E9E6}" destId="{75D4E729-D0CA-473A-AE82-DF6F51A76DEF}" srcOrd="0" destOrd="0" presId="urn:microsoft.com/office/officeart/2005/8/layout/orgChart1"/>
-    <dgm:cxn modelId="{6CEF2953-95E9-4884-B15C-550D308D371E}" type="presParOf" srcId="{9FC34D9D-4259-42CA-A796-17F9CAF0E9E6}" destId="{411FE202-DDEC-4F8E-BF82-8D09D6DAD754}" srcOrd="1" destOrd="0" presId="urn:microsoft.com/office/officeart/2005/8/layout/orgChart1"/>
-    <dgm:cxn modelId="{94073C6D-D8F4-42A5-863A-47B5EC73EC40}" type="presParOf" srcId="{5C77A54D-A515-45D7-AB49-1D3EFDED1DAB}" destId="{CE4D07CB-C151-4233-9E72-578AD2726B9E}" srcOrd="1" destOrd="0" presId="urn:microsoft.com/office/officeart/2005/8/layout/orgChart1"/>
-    <dgm:cxn modelId="{075DE9A9-E512-4F8E-A96A-733636EB9F56}" type="presParOf" srcId="{5C77A54D-A515-45D7-AB49-1D3EFDED1DAB}" destId="{5FD8F952-E38B-4CE9-8D8E-5C640417CB66}" srcOrd="2" destOrd="0" presId="urn:microsoft.com/office/officeart/2005/8/layout/orgChart1"/>
-    <dgm:cxn modelId="{8D8413B9-B40E-48EA-9181-4F9CD3CA02D6}" type="presParOf" srcId="{F93942DB-408E-453A-BE9A-46223EBCF5BC}" destId="{AB75FA95-AA1B-4E00-BDA5-B4B235617F9E}" srcOrd="2" destOrd="0" presId="urn:microsoft.com/office/officeart/2005/8/layout/orgChart1"/>
-    <dgm:cxn modelId="{69165382-BA2B-4EFA-BB7D-41AE9F03CB89}" type="presParOf" srcId="{F93942DB-408E-453A-BE9A-46223EBCF5BC}" destId="{0949B9C8-ED09-42CB-BCF7-158BD58EDF81}" srcOrd="3" destOrd="0" presId="urn:microsoft.com/office/officeart/2005/8/layout/orgChart1"/>
-    <dgm:cxn modelId="{F648B3D8-BEED-482E-855D-2BD0E02CF14C}" type="presParOf" srcId="{0949B9C8-ED09-42CB-BCF7-158BD58EDF81}" destId="{EF5E2DFC-CB7D-46E5-9A7D-68708124E130}" srcOrd="0" destOrd="0" presId="urn:microsoft.com/office/officeart/2005/8/layout/orgChart1"/>
-    <dgm:cxn modelId="{506ED694-0C59-4F70-9E26-BFF9B35BCDE2}" type="presParOf" srcId="{EF5E2DFC-CB7D-46E5-9A7D-68708124E130}" destId="{002F6961-81AC-4B32-B8B7-D2E9A983D3E8}" srcOrd="0" destOrd="0" presId="urn:microsoft.com/office/officeart/2005/8/layout/orgChart1"/>
-    <dgm:cxn modelId="{218763A6-B038-4091-9D80-482A48DE5D8D}" type="presParOf" srcId="{EF5E2DFC-CB7D-46E5-9A7D-68708124E130}" destId="{C807CA8C-5574-4DC1-AE1E-4CC59416E309}" srcOrd="1" destOrd="0" presId="urn:microsoft.com/office/officeart/2005/8/layout/orgChart1"/>
-    <dgm:cxn modelId="{E0484188-4E52-406A-8F28-10A98F113FD9}" type="presParOf" srcId="{0949B9C8-ED09-42CB-BCF7-158BD58EDF81}" destId="{C4603511-E27E-42B2-8034-783D173317B2}" srcOrd="1" destOrd="0" presId="urn:microsoft.com/office/officeart/2005/8/layout/orgChart1"/>
-    <dgm:cxn modelId="{58F6E72A-1999-4FE4-90E8-388070EBE169}" type="presParOf" srcId="{0949B9C8-ED09-42CB-BCF7-158BD58EDF81}" destId="{89A07C71-E26D-4AB9-B889-4BFEC00F3E6F}" srcOrd="2" destOrd="0" presId="urn:microsoft.com/office/officeart/2005/8/layout/orgChart1"/>
-    <dgm:cxn modelId="{893B4C16-1C90-49D1-8132-1F3A24105AC1}" type="presParOf" srcId="{F93942DB-408E-453A-BE9A-46223EBCF5BC}" destId="{6FFACDF3-631E-4470-8B75-D0F2AAF9602A}" srcOrd="4" destOrd="0" presId="urn:microsoft.com/office/officeart/2005/8/layout/orgChart1"/>
-    <dgm:cxn modelId="{7516642A-0DE8-449C-A1E1-491A3799188A}" type="presParOf" srcId="{F93942DB-408E-453A-BE9A-46223EBCF5BC}" destId="{5F2861D6-320A-451C-974F-2D9DC684B34F}" srcOrd="5" destOrd="0" presId="urn:microsoft.com/office/officeart/2005/8/layout/orgChart1"/>
-    <dgm:cxn modelId="{FC522A37-77E2-4500-B2E2-F5E589BA377E}" type="presParOf" srcId="{5F2861D6-320A-451C-974F-2D9DC684B34F}" destId="{2CA8793E-53DA-4E3F-95FD-70A27E11979F}" srcOrd="0" destOrd="0" presId="urn:microsoft.com/office/officeart/2005/8/layout/orgChart1"/>
-    <dgm:cxn modelId="{118883E1-24A1-490A-A417-32C05100A320}" type="presParOf" srcId="{2CA8793E-53DA-4E3F-95FD-70A27E11979F}" destId="{07565D87-D0AF-4196-9238-45ACB7C32295}" srcOrd="0" destOrd="0" presId="urn:microsoft.com/office/officeart/2005/8/layout/orgChart1"/>
-    <dgm:cxn modelId="{20FD9685-5036-4E19-B255-C8C3CF5DC193}" type="presParOf" srcId="{2CA8793E-53DA-4E3F-95FD-70A27E11979F}" destId="{8C703559-1CD1-4D5B-B806-E05C37B3C07F}" srcOrd="1" destOrd="0" presId="urn:microsoft.com/office/officeart/2005/8/layout/orgChart1"/>
-    <dgm:cxn modelId="{65E29910-BA01-4DF4-A034-A281AB05317C}" type="presParOf" srcId="{5F2861D6-320A-451C-974F-2D9DC684B34F}" destId="{0920CD3D-FCBF-4F93-BFED-95B4ABAC324D}" srcOrd="1" destOrd="0" presId="urn:microsoft.com/office/officeart/2005/8/layout/orgChart1"/>
-    <dgm:cxn modelId="{EB9EABA9-9A1C-4AA1-B3FD-295E90DF16C0}" type="presParOf" srcId="{5F2861D6-320A-451C-974F-2D9DC684B34F}" destId="{324BADF8-CE6A-4D32-A01D-B00DEF0EF268}" srcOrd="2" destOrd="0" presId="urn:microsoft.com/office/officeart/2005/8/layout/orgChart1"/>
-    <dgm:cxn modelId="{4010F9F5-8DE2-4F47-B8E8-6CD6F0543293}" type="presParOf" srcId="{F93942DB-408E-453A-BE9A-46223EBCF5BC}" destId="{EA12C8C5-F01E-4974-A83A-C4951D3A4B25}" srcOrd="6" destOrd="0" presId="urn:microsoft.com/office/officeart/2005/8/layout/orgChart1"/>
-    <dgm:cxn modelId="{D2F98A62-1086-4249-8E62-219B65335119}" type="presParOf" srcId="{F93942DB-408E-453A-BE9A-46223EBCF5BC}" destId="{CCB5CB48-D59B-45FA-9526-94E91BD7D3C1}" srcOrd="7" destOrd="0" presId="urn:microsoft.com/office/officeart/2005/8/layout/orgChart1"/>
-    <dgm:cxn modelId="{E97C8FEF-15C5-479A-9A7F-ECFBC9543322}" type="presParOf" srcId="{CCB5CB48-D59B-45FA-9526-94E91BD7D3C1}" destId="{F28C26CB-1C91-4AAD-B800-F5FCF9A0474C}" srcOrd="0" destOrd="0" presId="urn:microsoft.com/office/officeart/2005/8/layout/orgChart1"/>
-    <dgm:cxn modelId="{6668910B-D2F2-4709-A077-4940E41916CE}" type="presParOf" srcId="{F28C26CB-1C91-4AAD-B800-F5FCF9A0474C}" destId="{C432DE71-9071-42B3-BB35-A30704A6A66C}" srcOrd="0" destOrd="0" presId="urn:microsoft.com/office/officeart/2005/8/layout/orgChart1"/>
-    <dgm:cxn modelId="{485E8DCA-6994-4AF6-8F48-011114BE8BD0}" type="presParOf" srcId="{F28C26CB-1C91-4AAD-B800-F5FCF9A0474C}" destId="{97DE6BF6-2957-4409-8C71-A05AD12A0C7A}" srcOrd="1" destOrd="0" presId="urn:microsoft.com/office/officeart/2005/8/layout/orgChart1"/>
-    <dgm:cxn modelId="{0648376B-E20F-4495-B6DF-3D1E38635468}" type="presParOf" srcId="{CCB5CB48-D59B-45FA-9526-94E91BD7D3C1}" destId="{C4AD4696-16DF-4E83-8F42-CDE4DEBD6BF0}" srcOrd="1" destOrd="0" presId="urn:microsoft.com/office/officeart/2005/8/layout/orgChart1"/>
-    <dgm:cxn modelId="{18F8E4B4-8C95-472E-ADD5-0FACD360A3AD}" type="presParOf" srcId="{CCB5CB48-D59B-45FA-9526-94E91BD7D3C1}" destId="{29C59DD0-EA4E-4165-A8D7-E794C7DC3648}" srcOrd="2" destOrd="0" presId="urn:microsoft.com/office/officeart/2005/8/layout/orgChart1"/>
-    <dgm:cxn modelId="{10D5581A-C57A-4DF6-989E-F3F5A0D7D655}" type="presParOf" srcId="{C8A672D0-A7BD-4DB6-AD52-CBE56F82B2F7}" destId="{F0AB4970-4BD8-43BF-8AC4-2BAF9FE2C07E}" srcOrd="2" destOrd="0" presId="urn:microsoft.com/office/officeart/2005/8/layout/orgChart1"/>
-    <dgm:cxn modelId="{6773024E-4189-4759-A39E-34202034ECE7}" type="presParOf" srcId="{D878D89D-2763-4851-AA0F-F78964349667}" destId="{C939FF87-DC5E-44A9-9648-C358841CFEBB}" srcOrd="4" destOrd="0" presId="urn:microsoft.com/office/officeart/2005/8/layout/orgChart1"/>
-    <dgm:cxn modelId="{80025521-BC4D-493F-95F0-1F40FDB53946}" type="presParOf" srcId="{D878D89D-2763-4851-AA0F-F78964349667}" destId="{889DCF46-9407-47AA-85A5-027A90483D4B}" srcOrd="5" destOrd="0" presId="urn:microsoft.com/office/officeart/2005/8/layout/orgChart1"/>
-    <dgm:cxn modelId="{EEF6CDE3-40EB-4EF0-B93F-E7428CEB3ABE}" type="presParOf" srcId="{889DCF46-9407-47AA-85A5-027A90483D4B}" destId="{9F069AA6-AFE6-4C87-835A-630E2B126B12}" srcOrd="0" destOrd="0" presId="urn:microsoft.com/office/officeart/2005/8/layout/orgChart1"/>
-    <dgm:cxn modelId="{562CB54F-E32F-4878-9A01-7F14D712F859}" type="presParOf" srcId="{9F069AA6-AFE6-4C87-835A-630E2B126B12}" destId="{F40427F8-3CF8-4761-BD7E-76FFAED497EB}" srcOrd="0" destOrd="0" presId="urn:microsoft.com/office/officeart/2005/8/layout/orgChart1"/>
-    <dgm:cxn modelId="{1F50AB76-8052-423D-BFD5-0994D0EAAEB3}" type="presParOf" srcId="{9F069AA6-AFE6-4C87-835A-630E2B126B12}" destId="{2B7FE9A7-C655-4146-9B4F-E0150D2BEF4B}" srcOrd="1" destOrd="0" presId="urn:microsoft.com/office/officeart/2005/8/layout/orgChart1"/>
-    <dgm:cxn modelId="{BDB9DE2C-597B-4F50-854D-867810948222}" type="presParOf" srcId="{889DCF46-9407-47AA-85A5-027A90483D4B}" destId="{CC2A0138-1DF1-438D-8689-6D8D2BB41427}" srcOrd="1" destOrd="0" presId="urn:microsoft.com/office/officeart/2005/8/layout/orgChart1"/>
-    <dgm:cxn modelId="{FE2D57A5-957D-4C99-88B6-05FDEC165CD1}" type="presParOf" srcId="{CC2A0138-1DF1-438D-8689-6D8D2BB41427}" destId="{579A255E-8D55-4739-8C88-96641BA632E7}" srcOrd="0" destOrd="0" presId="urn:microsoft.com/office/officeart/2005/8/layout/orgChart1"/>
-    <dgm:cxn modelId="{53E33EF2-0E4C-41F9-8BEA-4A4FF050D2A5}" type="presParOf" srcId="{CC2A0138-1DF1-438D-8689-6D8D2BB41427}" destId="{15F6445A-23BE-4F02-81D5-46C68E313664}" srcOrd="1" destOrd="0" presId="urn:microsoft.com/office/officeart/2005/8/layout/orgChart1"/>
-    <dgm:cxn modelId="{B28DDBD8-B0BB-4871-9A25-AEBD653C2557}" type="presParOf" srcId="{15F6445A-23BE-4F02-81D5-46C68E313664}" destId="{B2AC1C0E-28D8-4834-A699-CC6AEED7DFD5}" srcOrd="0" destOrd="0" presId="urn:microsoft.com/office/officeart/2005/8/layout/orgChart1"/>
-    <dgm:cxn modelId="{CDA5C3AC-86CF-4592-A8F0-BDD4D76D036C}" type="presParOf" srcId="{B2AC1C0E-28D8-4834-A699-CC6AEED7DFD5}" destId="{6E356212-E4DA-46AE-ADE9-D176131A4FCE}" srcOrd="0" destOrd="0" presId="urn:microsoft.com/office/officeart/2005/8/layout/orgChart1"/>
-    <dgm:cxn modelId="{15854948-B3F8-4E8B-8AF6-A29792CE2D71}" type="presParOf" srcId="{B2AC1C0E-28D8-4834-A699-CC6AEED7DFD5}" destId="{9240DD41-4761-4FD8-BB9C-46B58C25EA0D}" srcOrd="1" destOrd="0" presId="urn:microsoft.com/office/officeart/2005/8/layout/orgChart1"/>
-    <dgm:cxn modelId="{771B416B-FD70-4D46-AF9C-1308E6CAFB83}" type="presParOf" srcId="{15F6445A-23BE-4F02-81D5-46C68E313664}" destId="{BCEB0E1B-F138-4F1F-AD0A-2E21A9FDF834}" srcOrd="1" destOrd="0" presId="urn:microsoft.com/office/officeart/2005/8/layout/orgChart1"/>
-    <dgm:cxn modelId="{51F85995-BB48-463B-99FB-3B81B37D0CF9}" type="presParOf" srcId="{15F6445A-23BE-4F02-81D5-46C68E313664}" destId="{16C13797-8D49-442D-AE80-EE5D9B7FF3D2}" srcOrd="2" destOrd="0" presId="urn:microsoft.com/office/officeart/2005/8/layout/orgChart1"/>
-    <dgm:cxn modelId="{5B1C4200-D9DB-4D41-9FBF-C202E75E0F52}" type="presParOf" srcId="{CC2A0138-1DF1-438D-8689-6D8D2BB41427}" destId="{E00DC409-782D-4344-88CF-D8B19735021F}" srcOrd="2" destOrd="0" presId="urn:microsoft.com/office/officeart/2005/8/layout/orgChart1"/>
-    <dgm:cxn modelId="{FA3887E2-B2B6-4B3B-9168-709B0540A242}" type="presParOf" srcId="{CC2A0138-1DF1-438D-8689-6D8D2BB41427}" destId="{B6DF54C5-3852-4E59-86F7-BEAEAC31BA7F}" srcOrd="3" destOrd="0" presId="urn:microsoft.com/office/officeart/2005/8/layout/orgChart1"/>
-    <dgm:cxn modelId="{51DD80CA-D4FA-42B3-8E6F-15FCD47528A5}" type="presParOf" srcId="{B6DF54C5-3852-4E59-86F7-BEAEAC31BA7F}" destId="{F10E029D-5BBE-47FB-984E-49CE7ECC74EB}" srcOrd="0" destOrd="0" presId="urn:microsoft.com/office/officeart/2005/8/layout/orgChart1"/>
-    <dgm:cxn modelId="{64317430-F54B-4F25-8DE0-08A9E275F72E}" type="presParOf" srcId="{F10E029D-5BBE-47FB-984E-49CE7ECC74EB}" destId="{CBE04220-BBCF-46F6-BA66-C1A0C59710CF}" srcOrd="0" destOrd="0" presId="urn:microsoft.com/office/officeart/2005/8/layout/orgChart1"/>
-    <dgm:cxn modelId="{D9C9894D-C8C1-4DE1-ACF1-8245263A7F61}" type="presParOf" srcId="{F10E029D-5BBE-47FB-984E-49CE7ECC74EB}" destId="{923CBCE2-E869-429B-AC14-E475845E2741}" srcOrd="1" destOrd="0" presId="urn:microsoft.com/office/officeart/2005/8/layout/orgChart1"/>
-    <dgm:cxn modelId="{E4DE1DB3-C619-4687-8ADE-74BC1C595889}" type="presParOf" srcId="{B6DF54C5-3852-4E59-86F7-BEAEAC31BA7F}" destId="{E7118B66-D58A-4320-BEEC-1596D3B674C4}" srcOrd="1" destOrd="0" presId="urn:microsoft.com/office/officeart/2005/8/layout/orgChart1"/>
-    <dgm:cxn modelId="{9278F986-0DF3-432A-AD6D-BCB2E9649E1D}" type="presParOf" srcId="{B6DF54C5-3852-4E59-86F7-BEAEAC31BA7F}" destId="{1788293D-0923-4ED6-AF60-D0CDF2A99BB0}" srcOrd="2" destOrd="0" presId="urn:microsoft.com/office/officeart/2005/8/layout/orgChart1"/>
-    <dgm:cxn modelId="{434786EA-5E51-4329-A7D6-1F239A21EADC}" type="presParOf" srcId="{CC2A0138-1DF1-438D-8689-6D8D2BB41427}" destId="{140692F2-909B-420A-9D76-42077416C587}" srcOrd="4" destOrd="0" presId="urn:microsoft.com/office/officeart/2005/8/layout/orgChart1"/>
-    <dgm:cxn modelId="{96EC95F8-0AB9-4457-A578-2E30542290A3}" type="presParOf" srcId="{CC2A0138-1DF1-438D-8689-6D8D2BB41427}" destId="{8D6788E3-E180-47D6-9F95-A4702DD6214A}" srcOrd="5" destOrd="0" presId="urn:microsoft.com/office/officeart/2005/8/layout/orgChart1"/>
-    <dgm:cxn modelId="{62C0EB41-E770-4D42-9362-94E824821723}" type="presParOf" srcId="{8D6788E3-E180-47D6-9F95-A4702DD6214A}" destId="{3F4C4D13-2C5E-4E2A-901A-4748959DE9A4}" srcOrd="0" destOrd="0" presId="urn:microsoft.com/office/officeart/2005/8/layout/orgChart1"/>
-    <dgm:cxn modelId="{8DE2C533-8657-4771-A0C2-41B46393E5FE}" type="presParOf" srcId="{3F4C4D13-2C5E-4E2A-901A-4748959DE9A4}" destId="{34FC2884-5584-4B64-B4F9-FD3690C2F21C}" srcOrd="0" destOrd="0" presId="urn:microsoft.com/office/officeart/2005/8/layout/orgChart1"/>
-    <dgm:cxn modelId="{9EB67D2B-4648-4A79-BC41-5762AB6608DF}" type="presParOf" srcId="{3F4C4D13-2C5E-4E2A-901A-4748959DE9A4}" destId="{2812E655-7133-4CD5-A9E9-327A16A2C812}" srcOrd="1" destOrd="0" presId="urn:microsoft.com/office/officeart/2005/8/layout/orgChart1"/>
-    <dgm:cxn modelId="{1EF6C2C7-F949-4AF9-8D5E-14503CE2B9A6}" type="presParOf" srcId="{8D6788E3-E180-47D6-9F95-A4702DD6214A}" destId="{FDD6D6BD-EEB4-4904-BF60-47E8BFED74BE}" srcOrd="1" destOrd="0" presId="urn:microsoft.com/office/officeart/2005/8/layout/orgChart1"/>
-    <dgm:cxn modelId="{FE98C87D-0F76-4CAD-A63E-1CE4BCAD761C}" type="presParOf" srcId="{8D6788E3-E180-47D6-9F95-A4702DD6214A}" destId="{1050C372-EAC0-4EF7-BF01-3F88DEBE78A1}" srcOrd="2" destOrd="0" presId="urn:microsoft.com/office/officeart/2005/8/layout/orgChart1"/>
-    <dgm:cxn modelId="{A0228FB4-5390-4861-9749-DD7D4A0426C3}" type="presParOf" srcId="{CC2A0138-1DF1-438D-8689-6D8D2BB41427}" destId="{920AD0A5-8A84-4E38-8D1D-5979DF29B1A4}" srcOrd="6" destOrd="0" presId="urn:microsoft.com/office/officeart/2005/8/layout/orgChart1"/>
-    <dgm:cxn modelId="{B2F658F9-375F-4457-A61B-4CA5076470C4}" type="presParOf" srcId="{CC2A0138-1DF1-438D-8689-6D8D2BB41427}" destId="{B72E2380-FD53-44AC-A45D-9DE4F8570859}" srcOrd="7" destOrd="0" presId="urn:microsoft.com/office/officeart/2005/8/layout/orgChart1"/>
-    <dgm:cxn modelId="{8B782D27-978F-4276-8640-FE0C2D45A6CF}" type="presParOf" srcId="{B72E2380-FD53-44AC-A45D-9DE4F8570859}" destId="{74C2CC9B-568D-4A42-B27D-64D0C37E17D5}" srcOrd="0" destOrd="0" presId="urn:microsoft.com/office/officeart/2005/8/layout/orgChart1"/>
-    <dgm:cxn modelId="{0BC2C303-059D-490A-B6C6-EC8B015D96E4}" type="presParOf" srcId="{74C2CC9B-568D-4A42-B27D-64D0C37E17D5}" destId="{6028AAB9-C09C-446A-AC2C-76A2800C5108}" srcOrd="0" destOrd="0" presId="urn:microsoft.com/office/officeart/2005/8/layout/orgChart1"/>
-    <dgm:cxn modelId="{50475653-D7AC-4483-BE8A-4DE1F28837EE}" type="presParOf" srcId="{74C2CC9B-568D-4A42-B27D-64D0C37E17D5}" destId="{9E59F6CD-C1D1-4194-BA7E-96C04660BB7E}" srcOrd="1" destOrd="0" presId="urn:microsoft.com/office/officeart/2005/8/layout/orgChart1"/>
-    <dgm:cxn modelId="{D2D07182-94EF-46A0-BF4F-0BF25D9A4EF8}" type="presParOf" srcId="{B72E2380-FD53-44AC-A45D-9DE4F8570859}" destId="{E04BFC8F-6B36-49F7-AA28-E0E5BAA8CB6D}" srcOrd="1" destOrd="0" presId="urn:microsoft.com/office/officeart/2005/8/layout/orgChart1"/>
-    <dgm:cxn modelId="{3C446713-8D31-4145-A4FD-7E3004DF3DAF}" type="presParOf" srcId="{B72E2380-FD53-44AC-A45D-9DE4F8570859}" destId="{560C1474-D3BD-42A6-B9DA-A638480AC47B}" srcOrd="2" destOrd="0" presId="urn:microsoft.com/office/officeart/2005/8/layout/orgChart1"/>
-    <dgm:cxn modelId="{A8956E64-6E9B-4C19-BFC7-7C9F3FCAFA7E}" type="presParOf" srcId="{889DCF46-9407-47AA-85A5-027A90483D4B}" destId="{1CCAA67E-30FA-4AA5-AB60-BEE1F65C6EE4}" srcOrd="2" destOrd="0" presId="urn:microsoft.com/office/officeart/2005/8/layout/orgChart1"/>
-    <dgm:cxn modelId="{06EC06F5-7433-4273-A586-C58FE0433483}" type="presParOf" srcId="{D878D89D-2763-4851-AA0F-F78964349667}" destId="{17B8A77B-4716-498C-8801-D35497969138}" srcOrd="6" destOrd="0" presId="urn:microsoft.com/office/officeart/2005/8/layout/orgChart1"/>
-    <dgm:cxn modelId="{266626A6-9CEE-4A02-891A-25810D4895B2}" type="presParOf" srcId="{D878D89D-2763-4851-AA0F-F78964349667}" destId="{9A2A09C6-FBA7-4C58-B331-D0AB65FFCD14}" srcOrd="7" destOrd="0" presId="urn:microsoft.com/office/officeart/2005/8/layout/orgChart1"/>
-    <dgm:cxn modelId="{2022863A-2A04-4AB4-88C6-0F1C6A6AC2F3}" type="presParOf" srcId="{9A2A09C6-FBA7-4C58-B331-D0AB65FFCD14}" destId="{CE536548-F12D-4F0B-A140-73ABD0082DF9}" srcOrd="0" destOrd="0" presId="urn:microsoft.com/office/officeart/2005/8/layout/orgChart1"/>
-    <dgm:cxn modelId="{AB793025-6E4C-4D6F-8798-6F4A9AAD108F}" type="presParOf" srcId="{CE536548-F12D-4F0B-A140-73ABD0082DF9}" destId="{0C5CF367-862A-421A-A962-0A4261DEB0B5}" srcOrd="0" destOrd="0" presId="urn:microsoft.com/office/officeart/2005/8/layout/orgChart1"/>
-    <dgm:cxn modelId="{08D61692-2858-4C51-A5AC-4332A13C0E66}" type="presParOf" srcId="{CE536548-F12D-4F0B-A140-73ABD0082DF9}" destId="{1D6B74C6-21C5-407F-BC2E-C867FC7242BB}" srcOrd="1" destOrd="0" presId="urn:microsoft.com/office/officeart/2005/8/layout/orgChart1"/>
-    <dgm:cxn modelId="{36D8E893-82DA-4CE6-A79A-415B9909AD73}" type="presParOf" srcId="{9A2A09C6-FBA7-4C58-B331-D0AB65FFCD14}" destId="{85588319-A579-4858-8F62-A96BF4E01C65}" srcOrd="1" destOrd="0" presId="urn:microsoft.com/office/officeart/2005/8/layout/orgChart1"/>
-    <dgm:cxn modelId="{FA8726C1-C2B9-4C24-B273-65B99A237914}" type="presParOf" srcId="{85588319-A579-4858-8F62-A96BF4E01C65}" destId="{4ECD00F8-2B33-40D9-8C67-C5555A1A7B0E}" srcOrd="0" destOrd="0" presId="urn:microsoft.com/office/officeart/2005/8/layout/orgChart1"/>
-    <dgm:cxn modelId="{FD03FAF1-3F8F-4727-B32A-C19174A49840}" type="presParOf" srcId="{85588319-A579-4858-8F62-A96BF4E01C65}" destId="{E5C143E9-E289-4BD6-8E54-7CFB38DEE9D9}" srcOrd="1" destOrd="0" presId="urn:microsoft.com/office/officeart/2005/8/layout/orgChart1"/>
-    <dgm:cxn modelId="{08D05633-5401-4256-B389-FD1C900E3454}" type="presParOf" srcId="{E5C143E9-E289-4BD6-8E54-7CFB38DEE9D9}" destId="{CD6F6F30-BA60-4519-97AD-972EC456CE33}" srcOrd="0" destOrd="0" presId="urn:microsoft.com/office/officeart/2005/8/layout/orgChart1"/>
-    <dgm:cxn modelId="{AF24B86D-6734-4EB9-A142-4B881B7EC9E3}" type="presParOf" srcId="{CD6F6F30-BA60-4519-97AD-972EC456CE33}" destId="{B6A0D451-84B2-4D44-B3B7-A822721E4519}" srcOrd="0" destOrd="0" presId="urn:microsoft.com/office/officeart/2005/8/layout/orgChart1"/>
-    <dgm:cxn modelId="{4391CB23-0933-42D5-B2F4-C9AEE94F2F6A}" type="presParOf" srcId="{CD6F6F30-BA60-4519-97AD-972EC456CE33}" destId="{8326348A-D813-4187-871B-3E78A3BE182B}" srcOrd="1" destOrd="0" presId="urn:microsoft.com/office/officeart/2005/8/layout/orgChart1"/>
-    <dgm:cxn modelId="{40DFA9F5-A66F-4474-B60B-F3FE158E6573}" type="presParOf" srcId="{E5C143E9-E289-4BD6-8E54-7CFB38DEE9D9}" destId="{75778E73-B88E-4EAE-91B0-670E61443A90}" srcOrd="1" destOrd="0" presId="urn:microsoft.com/office/officeart/2005/8/layout/orgChart1"/>
-    <dgm:cxn modelId="{877520C6-227F-40F8-9AE3-D6FFBB97DC75}" type="presParOf" srcId="{E5C143E9-E289-4BD6-8E54-7CFB38DEE9D9}" destId="{3DC601CA-7AA4-490A-B221-0B62A5EFB218}" srcOrd="2" destOrd="0" presId="urn:microsoft.com/office/officeart/2005/8/layout/orgChart1"/>
-    <dgm:cxn modelId="{F286AC06-2888-4043-9923-4A7B6FB76EE9}" type="presParOf" srcId="{85588319-A579-4858-8F62-A96BF4E01C65}" destId="{C338E720-3A92-48C9-AAB5-F2F6B232D4A9}" srcOrd="2" destOrd="0" presId="urn:microsoft.com/office/officeart/2005/8/layout/orgChart1"/>
-    <dgm:cxn modelId="{305C6BD6-D712-4252-A8A5-3C17AD7CB934}" type="presParOf" srcId="{85588319-A579-4858-8F62-A96BF4E01C65}" destId="{5BAF4FA2-5D9B-4FAE-B0F1-C7EA8A3B9F0B}" srcOrd="3" destOrd="0" presId="urn:microsoft.com/office/officeart/2005/8/layout/orgChart1"/>
-    <dgm:cxn modelId="{9DE8AE51-178C-4EE3-85ED-081195A96A21}" type="presParOf" srcId="{5BAF4FA2-5D9B-4FAE-B0F1-C7EA8A3B9F0B}" destId="{5139C843-5E88-4A2A-BB32-90BCC3C2CA05}" srcOrd="0" destOrd="0" presId="urn:microsoft.com/office/officeart/2005/8/layout/orgChart1"/>
-    <dgm:cxn modelId="{74FAD8D1-716F-4AD0-850D-C50AB1A2A9FA}" type="presParOf" srcId="{5139C843-5E88-4A2A-BB32-90BCC3C2CA05}" destId="{12F1190F-5A56-4FE8-9818-8B1AB52C02F2}" srcOrd="0" destOrd="0" presId="urn:microsoft.com/office/officeart/2005/8/layout/orgChart1"/>
-    <dgm:cxn modelId="{01F98160-6437-459D-B1C8-6F727DA2F903}" type="presParOf" srcId="{5139C843-5E88-4A2A-BB32-90BCC3C2CA05}" destId="{1962E949-6C5B-4D06-B14A-28A6F683CBE2}" srcOrd="1" destOrd="0" presId="urn:microsoft.com/office/officeart/2005/8/layout/orgChart1"/>
-    <dgm:cxn modelId="{A0235DE4-C65C-4A78-B725-AE54A47FF74D}" type="presParOf" srcId="{5BAF4FA2-5D9B-4FAE-B0F1-C7EA8A3B9F0B}" destId="{8788DD55-D3CF-426F-9B66-AEA9A680E38E}" srcOrd="1" destOrd="0" presId="urn:microsoft.com/office/officeart/2005/8/layout/orgChart1"/>
-    <dgm:cxn modelId="{AB79D67E-D5A6-4381-B885-CF636FCCA80A}" type="presParOf" srcId="{5BAF4FA2-5D9B-4FAE-B0F1-C7EA8A3B9F0B}" destId="{8FD6D276-ADA2-49E9-93CE-A6FA2600EFD8}" srcOrd="2" destOrd="0" presId="urn:microsoft.com/office/officeart/2005/8/layout/orgChart1"/>
-    <dgm:cxn modelId="{6F38248A-C22D-4014-B1DF-5E56B590088C}" type="presParOf" srcId="{85588319-A579-4858-8F62-A96BF4E01C65}" destId="{B98976FB-BF3C-41C2-A186-5C375A91CE65}" srcOrd="4" destOrd="0" presId="urn:microsoft.com/office/officeart/2005/8/layout/orgChart1"/>
-    <dgm:cxn modelId="{2002D787-26B1-4C37-BD3E-7BBC1E3EF610}" type="presParOf" srcId="{85588319-A579-4858-8F62-A96BF4E01C65}" destId="{EC52FB0A-EF6E-43D3-8DDB-021E3A97189D}" srcOrd="5" destOrd="0" presId="urn:microsoft.com/office/officeart/2005/8/layout/orgChart1"/>
-    <dgm:cxn modelId="{49A0B14A-90F7-470C-B527-7180917D8B64}" type="presParOf" srcId="{EC52FB0A-EF6E-43D3-8DDB-021E3A97189D}" destId="{78E5B171-82DE-4FFA-A803-C3C6F1C6F7A0}" srcOrd="0" destOrd="0" presId="urn:microsoft.com/office/officeart/2005/8/layout/orgChart1"/>
-    <dgm:cxn modelId="{25444530-8B84-4DE2-9FAB-4D19A0AB96F7}" type="presParOf" srcId="{78E5B171-82DE-4FFA-A803-C3C6F1C6F7A0}" destId="{5D2431FC-EF92-4B33-879D-D9811CF9C899}" srcOrd="0" destOrd="0" presId="urn:microsoft.com/office/officeart/2005/8/layout/orgChart1"/>
-    <dgm:cxn modelId="{F68622E8-8B59-4F2A-8085-EC1AFF86EFBC}" type="presParOf" srcId="{78E5B171-82DE-4FFA-A803-C3C6F1C6F7A0}" destId="{B98E3EB7-A5E6-4BB3-A0CE-8E2DE503A7C8}" srcOrd="1" destOrd="0" presId="urn:microsoft.com/office/officeart/2005/8/layout/orgChart1"/>
-    <dgm:cxn modelId="{FC80CE16-8FD4-4523-AA52-5D48BA56A11B}" type="presParOf" srcId="{EC52FB0A-EF6E-43D3-8DDB-021E3A97189D}" destId="{BC213CEB-9BE5-45BE-A3B4-A0446E0E21C0}" srcOrd="1" destOrd="0" presId="urn:microsoft.com/office/officeart/2005/8/layout/orgChart1"/>
-    <dgm:cxn modelId="{5A4B8B1C-292C-4FC9-8CBA-973A057D14B2}" type="presParOf" srcId="{EC52FB0A-EF6E-43D3-8DDB-021E3A97189D}" destId="{E089F2EC-913A-4488-8B59-83B0B9905D59}" srcOrd="2" destOrd="0" presId="urn:microsoft.com/office/officeart/2005/8/layout/orgChart1"/>
-    <dgm:cxn modelId="{CB28E769-A177-4312-9C64-42A0E26E6CC7}" type="presParOf" srcId="{85588319-A579-4858-8F62-A96BF4E01C65}" destId="{A87355A0-6987-4B8D-89EF-7DAEDFCFD820}" srcOrd="6" destOrd="0" presId="urn:microsoft.com/office/officeart/2005/8/layout/orgChart1"/>
-    <dgm:cxn modelId="{B577D39A-450F-4B4A-BA5A-500FDDD491C9}" type="presParOf" srcId="{85588319-A579-4858-8F62-A96BF4E01C65}" destId="{4D0DE905-0D83-4ED1-920C-DB479E536F1D}" srcOrd="7" destOrd="0" presId="urn:microsoft.com/office/officeart/2005/8/layout/orgChart1"/>
-    <dgm:cxn modelId="{9247FBBE-E53C-4AD5-91E1-B7EC81F6D59F}" type="presParOf" srcId="{4D0DE905-0D83-4ED1-920C-DB479E536F1D}" destId="{DB4E252B-3D51-4C0B-AADF-4565D1CC93E9}" srcOrd="0" destOrd="0" presId="urn:microsoft.com/office/officeart/2005/8/layout/orgChart1"/>
-    <dgm:cxn modelId="{5EFB4E21-CE40-4DB3-943D-BE75EFB009E4}" type="presParOf" srcId="{DB4E252B-3D51-4C0B-AADF-4565D1CC93E9}" destId="{22229899-B8B9-4FFC-83D8-587D8409D2A9}" srcOrd="0" destOrd="0" presId="urn:microsoft.com/office/officeart/2005/8/layout/orgChart1"/>
-    <dgm:cxn modelId="{9605430C-F497-4289-8EA4-310EF06C190F}" type="presParOf" srcId="{DB4E252B-3D51-4C0B-AADF-4565D1CC93E9}" destId="{FF6F1129-6AB5-46EE-BF88-4EA238DC16D7}" srcOrd="1" destOrd="0" presId="urn:microsoft.com/office/officeart/2005/8/layout/orgChart1"/>
-    <dgm:cxn modelId="{33ED7F7E-CAE1-4F06-BFB1-7E67F032A1AC}" type="presParOf" srcId="{4D0DE905-0D83-4ED1-920C-DB479E536F1D}" destId="{D215AF03-91C5-4BB3-B7D0-AA92BE31D89C}" srcOrd="1" destOrd="0" presId="urn:microsoft.com/office/officeart/2005/8/layout/orgChart1"/>
-    <dgm:cxn modelId="{D81184E9-0C12-4431-B1D8-26F5CBD744F5}" type="presParOf" srcId="{4D0DE905-0D83-4ED1-920C-DB479E536F1D}" destId="{E4CFAF13-E490-4CBA-BF03-19BFB543750B}" srcOrd="2" destOrd="0" presId="urn:microsoft.com/office/officeart/2005/8/layout/orgChart1"/>
-    <dgm:cxn modelId="{140B084D-0E74-46BE-A75E-144E5EAC1B82}" type="presParOf" srcId="{9A2A09C6-FBA7-4C58-B331-D0AB65FFCD14}" destId="{54205F22-DAD5-447F-9069-BF2B7230ABA5}" srcOrd="2" destOrd="0" presId="urn:microsoft.com/office/officeart/2005/8/layout/orgChart1"/>
-    <dgm:cxn modelId="{6E11D661-0AB6-46B1-BEB6-F69BAC29CDCE}" type="presParOf" srcId="{D878D89D-2763-4851-AA0F-F78964349667}" destId="{E68CF663-F0C6-4534-84AE-BA1F5FB16E0C}" srcOrd="8" destOrd="0" presId="urn:microsoft.com/office/officeart/2005/8/layout/orgChart1"/>
-    <dgm:cxn modelId="{21DA29C2-1E97-4629-B848-2015A7C6B850}" type="presParOf" srcId="{D878D89D-2763-4851-AA0F-F78964349667}" destId="{FEE2EF5D-4874-4445-9A0F-9551D8254CAD}" srcOrd="9" destOrd="0" presId="urn:microsoft.com/office/officeart/2005/8/layout/orgChart1"/>
-    <dgm:cxn modelId="{95E0D433-2BD4-48AE-AB2C-EF62EC1F960B}" type="presParOf" srcId="{FEE2EF5D-4874-4445-9A0F-9551D8254CAD}" destId="{7B226C5E-0948-4329-BB56-F8943A36A911}" srcOrd="0" destOrd="0" presId="urn:microsoft.com/office/officeart/2005/8/layout/orgChart1"/>
-    <dgm:cxn modelId="{CED5B7ED-300F-45CD-817B-59A98A38A8D2}" type="presParOf" srcId="{7B226C5E-0948-4329-BB56-F8943A36A911}" destId="{C83A5AB3-2F84-4B08-8C52-9468B8F3920C}" srcOrd="0" destOrd="0" presId="urn:microsoft.com/office/officeart/2005/8/layout/orgChart1"/>
-    <dgm:cxn modelId="{0D995E00-100C-406F-8590-BDE36CB5841D}" type="presParOf" srcId="{7B226C5E-0948-4329-BB56-F8943A36A911}" destId="{177E65B0-4D4E-423C-8068-7BAD60D496E2}" srcOrd="1" destOrd="0" presId="urn:microsoft.com/office/officeart/2005/8/layout/orgChart1"/>
-    <dgm:cxn modelId="{78BD17E1-49A3-4EA4-8C48-BE9CE99E828B}" type="presParOf" srcId="{FEE2EF5D-4874-4445-9A0F-9551D8254CAD}" destId="{984ED134-C698-43B3-B5DB-EAE4E95094DB}" srcOrd="1" destOrd="0" presId="urn:microsoft.com/office/officeart/2005/8/layout/orgChart1"/>
-    <dgm:cxn modelId="{FA3482E7-38B1-43FD-B984-DDD270F1C787}" type="presParOf" srcId="{984ED134-C698-43B3-B5DB-EAE4E95094DB}" destId="{5C669C84-7E37-43F1-8F7F-2F4E09ED6E59}" srcOrd="0" destOrd="0" presId="urn:microsoft.com/office/officeart/2005/8/layout/orgChart1"/>
-    <dgm:cxn modelId="{9BF86BA3-4995-43EF-BF92-B593DFC2F0F7}" type="presParOf" srcId="{984ED134-C698-43B3-B5DB-EAE4E95094DB}" destId="{6B0E16BC-AA5C-4F35-9F2D-C62C2550C43B}" srcOrd="1" destOrd="0" presId="urn:microsoft.com/office/officeart/2005/8/layout/orgChart1"/>
-    <dgm:cxn modelId="{12D2AC76-D4FE-4787-87F5-A8FEE036D5C3}" type="presParOf" srcId="{6B0E16BC-AA5C-4F35-9F2D-C62C2550C43B}" destId="{8ABCBABA-394E-4DCB-B939-E9CBF0096828}" srcOrd="0" destOrd="0" presId="urn:microsoft.com/office/officeart/2005/8/layout/orgChart1"/>
-    <dgm:cxn modelId="{1C27DCA7-7FC4-4C1B-86D0-97F01EE218E1}" type="presParOf" srcId="{8ABCBABA-394E-4DCB-B939-E9CBF0096828}" destId="{A6D3971B-F3A7-4676-A63A-195CAA0B3DC9}" srcOrd="0" destOrd="0" presId="urn:microsoft.com/office/officeart/2005/8/layout/orgChart1"/>
-    <dgm:cxn modelId="{AC5BF7EC-DB3C-4A57-B511-731F486E5D6B}" type="presParOf" srcId="{8ABCBABA-394E-4DCB-B939-E9CBF0096828}" destId="{B92374D8-80C9-4714-8AD0-9FFDD2404E7C}" srcOrd="1" destOrd="0" presId="urn:microsoft.com/office/officeart/2005/8/layout/orgChart1"/>
-    <dgm:cxn modelId="{59AEEE2F-7AB9-4980-A8AD-5B4E5D8BE1B7}" type="presParOf" srcId="{6B0E16BC-AA5C-4F35-9F2D-C62C2550C43B}" destId="{F26D9A38-5819-4ED9-AE60-615716C9ECD5}" srcOrd="1" destOrd="0" presId="urn:microsoft.com/office/officeart/2005/8/layout/orgChart1"/>
-    <dgm:cxn modelId="{41306DFF-6E03-4D2E-8E71-EF22910F5246}" type="presParOf" srcId="{6B0E16BC-AA5C-4F35-9F2D-C62C2550C43B}" destId="{CA06A7CA-6B90-437F-A7EB-7D057D425BE7}" srcOrd="2" destOrd="0" presId="urn:microsoft.com/office/officeart/2005/8/layout/orgChart1"/>
-    <dgm:cxn modelId="{0644FAF8-79CE-4A67-A428-DA111A171903}" type="presParOf" srcId="{984ED134-C698-43B3-B5DB-EAE4E95094DB}" destId="{58E7145A-D506-4F6B-8D93-B911E7A31909}" srcOrd="2" destOrd="0" presId="urn:microsoft.com/office/officeart/2005/8/layout/orgChart1"/>
-    <dgm:cxn modelId="{42B8C5FB-59C4-418E-B61F-37729E8B552B}" type="presParOf" srcId="{984ED134-C698-43B3-B5DB-EAE4E95094DB}" destId="{E0280BD5-ACAB-4C67-AB3B-F7B2B7DFE58D}" srcOrd="3" destOrd="0" presId="urn:microsoft.com/office/officeart/2005/8/layout/orgChart1"/>
-    <dgm:cxn modelId="{0D97ACA9-018A-4371-9566-42F06038B9D5}" type="presParOf" srcId="{E0280BD5-ACAB-4C67-AB3B-F7B2B7DFE58D}" destId="{503F3920-9767-41A3-BF74-C094F3921F76}" srcOrd="0" destOrd="0" presId="urn:microsoft.com/office/officeart/2005/8/layout/orgChart1"/>
-    <dgm:cxn modelId="{843E7200-5968-45FE-9808-281745B95409}" type="presParOf" srcId="{503F3920-9767-41A3-BF74-C094F3921F76}" destId="{199933BB-5102-4CEE-9AF3-52C459885117}" srcOrd="0" destOrd="0" presId="urn:microsoft.com/office/officeart/2005/8/layout/orgChart1"/>
-    <dgm:cxn modelId="{449DB392-23A6-4D23-9A99-44E3A5FB2E40}" type="presParOf" srcId="{503F3920-9767-41A3-BF74-C094F3921F76}" destId="{9FB91C64-EC0B-4D0F-B65D-C5D99A129AD9}" srcOrd="1" destOrd="0" presId="urn:microsoft.com/office/officeart/2005/8/layout/orgChart1"/>
-    <dgm:cxn modelId="{37636BB4-A5FA-4B6D-8A92-954998A53323}" type="presParOf" srcId="{E0280BD5-ACAB-4C67-AB3B-F7B2B7DFE58D}" destId="{82DD9803-7DE4-4704-9AA9-4C951BCC6C95}" srcOrd="1" destOrd="0" presId="urn:microsoft.com/office/officeart/2005/8/layout/orgChart1"/>
-    <dgm:cxn modelId="{8329D92B-6DFD-4F23-8459-AC94FAE872D0}" type="presParOf" srcId="{E0280BD5-ACAB-4C67-AB3B-F7B2B7DFE58D}" destId="{3B1C7B99-3B6D-462B-AEAA-46E0054961C3}" srcOrd="2" destOrd="0" presId="urn:microsoft.com/office/officeart/2005/8/layout/orgChart1"/>
-    <dgm:cxn modelId="{8A28342E-39D5-4086-8562-13316B14D0A5}" type="presParOf" srcId="{984ED134-C698-43B3-B5DB-EAE4E95094DB}" destId="{5C2412D3-5540-4AD1-A3EA-85B7BFB5247E}" srcOrd="4" destOrd="0" presId="urn:microsoft.com/office/officeart/2005/8/layout/orgChart1"/>
-    <dgm:cxn modelId="{338CC1B2-5556-4703-B071-B404554645E3}" type="presParOf" srcId="{984ED134-C698-43B3-B5DB-EAE4E95094DB}" destId="{05985158-78E8-4650-806F-2D6421EF2F79}" srcOrd="5" destOrd="0" presId="urn:microsoft.com/office/officeart/2005/8/layout/orgChart1"/>
-    <dgm:cxn modelId="{08892652-FBCF-4F49-85AB-A9409883DB69}" type="presParOf" srcId="{05985158-78E8-4650-806F-2D6421EF2F79}" destId="{9A42B8A4-0F62-431D-BCE0-DA5E1AE1D771}" srcOrd="0" destOrd="0" presId="urn:microsoft.com/office/officeart/2005/8/layout/orgChart1"/>
-    <dgm:cxn modelId="{3B5BC6E0-92AF-4DD9-85B8-281F5B1816A8}" type="presParOf" srcId="{9A42B8A4-0F62-431D-BCE0-DA5E1AE1D771}" destId="{DF60B2BA-8CC0-4A8C-8138-95343D26F506}" srcOrd="0" destOrd="0" presId="urn:microsoft.com/office/officeart/2005/8/layout/orgChart1"/>
-    <dgm:cxn modelId="{9061A522-2D7D-4F3C-AFE1-FB444020B718}" type="presParOf" srcId="{9A42B8A4-0F62-431D-BCE0-DA5E1AE1D771}" destId="{8F988ADA-A7ED-438E-96B7-59F6733BBA2F}" srcOrd="1" destOrd="0" presId="urn:microsoft.com/office/officeart/2005/8/layout/orgChart1"/>
-    <dgm:cxn modelId="{DCDF17A0-302C-48FC-BA3C-41DB647A1E80}" type="presParOf" srcId="{05985158-78E8-4650-806F-2D6421EF2F79}" destId="{595ED001-1F6B-40CE-8EF4-A84EBA2A552D}" srcOrd="1" destOrd="0" presId="urn:microsoft.com/office/officeart/2005/8/layout/orgChart1"/>
-    <dgm:cxn modelId="{E9A2FD98-C052-4047-B54E-9222AB751389}" type="presParOf" srcId="{05985158-78E8-4650-806F-2D6421EF2F79}" destId="{399FEAC7-E1A1-4978-BC58-0B6811B586FD}" srcOrd="2" destOrd="0" presId="urn:microsoft.com/office/officeart/2005/8/layout/orgChart1"/>
-    <dgm:cxn modelId="{579C3880-92E7-47AC-A33A-4E0B488E417E}" type="presParOf" srcId="{984ED134-C698-43B3-B5DB-EAE4E95094DB}" destId="{6A8BA387-2C3A-41AF-9677-A63BC0102C31}" srcOrd="6" destOrd="0" presId="urn:microsoft.com/office/officeart/2005/8/layout/orgChart1"/>
-    <dgm:cxn modelId="{8BA5B3AC-D5F2-41A7-9826-9163996D7493}" type="presParOf" srcId="{984ED134-C698-43B3-B5DB-EAE4E95094DB}" destId="{3F838651-0179-4A40-8216-2576811F0FCB}" srcOrd="7" destOrd="0" presId="urn:microsoft.com/office/officeart/2005/8/layout/orgChart1"/>
-    <dgm:cxn modelId="{61641130-E6C5-4764-874D-9CE0EBF6C1B7}" type="presParOf" srcId="{3F838651-0179-4A40-8216-2576811F0FCB}" destId="{66EBF184-91A8-45A9-A75C-4A800508648A}" srcOrd="0" destOrd="0" presId="urn:microsoft.com/office/officeart/2005/8/layout/orgChart1"/>
-    <dgm:cxn modelId="{8B3EE6E3-F80C-40F8-A4F3-3E4873F8A110}" type="presParOf" srcId="{66EBF184-91A8-45A9-A75C-4A800508648A}" destId="{91AE0F43-9EED-421A-969B-88399678A0DB}" srcOrd="0" destOrd="0" presId="urn:microsoft.com/office/officeart/2005/8/layout/orgChart1"/>
-    <dgm:cxn modelId="{4A50879C-465B-40FF-AAF4-142C13CE8D96}" type="presParOf" srcId="{66EBF184-91A8-45A9-A75C-4A800508648A}" destId="{1FDDAFCF-64CF-41B0-88A3-2945B5DE35DC}" srcOrd="1" destOrd="0" presId="urn:microsoft.com/office/officeart/2005/8/layout/orgChart1"/>
-    <dgm:cxn modelId="{42717F5E-4DCC-4CF9-B780-7B70A586233D}" type="presParOf" srcId="{3F838651-0179-4A40-8216-2576811F0FCB}" destId="{41B1BC20-DF9D-4FD0-807D-5C2902FE8398}" srcOrd="1" destOrd="0" presId="urn:microsoft.com/office/officeart/2005/8/layout/orgChart1"/>
-    <dgm:cxn modelId="{C1A887A5-DC5D-4FA3-A832-E6F98682B1E1}" type="presParOf" srcId="{3F838651-0179-4A40-8216-2576811F0FCB}" destId="{44E7235F-C5DE-45F4-9424-061F3C61E313}" srcOrd="2" destOrd="0" presId="urn:microsoft.com/office/officeart/2005/8/layout/orgChart1"/>
-    <dgm:cxn modelId="{7ABCEFDD-D1AA-4537-9979-3FD5A2DFE300}" type="presParOf" srcId="{FEE2EF5D-4874-4445-9A0F-9551D8254CAD}" destId="{70F9B1CF-6CFF-478D-B04D-C8A5D8DDBC82}" srcOrd="2" destOrd="0" presId="urn:microsoft.com/office/officeart/2005/8/layout/orgChart1"/>
-    <dgm:cxn modelId="{D2D092E5-2F7E-448D-9223-D19B581603D3}" type="presParOf" srcId="{D878D89D-2763-4851-AA0F-F78964349667}" destId="{C89A9C91-69D9-418E-8301-EE957DB9F73F}" srcOrd="10" destOrd="0" presId="urn:microsoft.com/office/officeart/2005/8/layout/orgChart1"/>
-    <dgm:cxn modelId="{2FAA082E-19DC-459C-9CEB-0DD7472746E9}" type="presParOf" srcId="{D878D89D-2763-4851-AA0F-F78964349667}" destId="{7EE33BAF-6687-4472-93A7-33310DC20AEB}" srcOrd="11" destOrd="0" presId="urn:microsoft.com/office/officeart/2005/8/layout/orgChart1"/>
-    <dgm:cxn modelId="{5DEB56F6-4ACB-4CA3-A21A-15F2604CA398}" type="presParOf" srcId="{7EE33BAF-6687-4472-93A7-33310DC20AEB}" destId="{439740EB-88C2-4725-8CD0-656C917BD4BA}" srcOrd="0" destOrd="0" presId="urn:microsoft.com/office/officeart/2005/8/layout/orgChart1"/>
-    <dgm:cxn modelId="{B97EFF74-0CDB-4A92-B1E9-304ACA1D4E20}" type="presParOf" srcId="{439740EB-88C2-4725-8CD0-656C917BD4BA}" destId="{C9692BEF-B1F9-4DC8-AFB6-E7C926395C7F}" srcOrd="0" destOrd="0" presId="urn:microsoft.com/office/officeart/2005/8/layout/orgChart1"/>
-    <dgm:cxn modelId="{5434A566-1E78-4788-B0EE-85197D26B081}" type="presParOf" srcId="{439740EB-88C2-4725-8CD0-656C917BD4BA}" destId="{5C96871B-C9FD-414F-9CEF-A5B039D4CBA6}" srcOrd="1" destOrd="0" presId="urn:microsoft.com/office/officeart/2005/8/layout/orgChart1"/>
-    <dgm:cxn modelId="{17C40E61-2F89-429E-9F79-7DE81BF1736C}" type="presParOf" srcId="{7EE33BAF-6687-4472-93A7-33310DC20AEB}" destId="{B45BC22E-81B3-4FC3-B8EF-350437559D0B}" srcOrd="1" destOrd="0" presId="urn:microsoft.com/office/officeart/2005/8/layout/orgChart1"/>
-    <dgm:cxn modelId="{918BD86A-CCC6-4F1D-8ED0-6D38061CA9E5}" type="presParOf" srcId="{B45BC22E-81B3-4FC3-B8EF-350437559D0B}" destId="{A6A50BF9-4807-4474-BAF5-68698C2838C6}" srcOrd="0" destOrd="0" presId="urn:microsoft.com/office/officeart/2005/8/layout/orgChart1"/>
-    <dgm:cxn modelId="{F6BB15D8-F75A-4E8F-8A96-00DA9EAFE5E6}" type="presParOf" srcId="{B45BC22E-81B3-4FC3-B8EF-350437559D0B}" destId="{7B21AD2A-5909-4095-9AA4-5095334D9D5E}" srcOrd="1" destOrd="0" presId="urn:microsoft.com/office/officeart/2005/8/layout/orgChart1"/>
-    <dgm:cxn modelId="{FF46AC16-C5DF-41FF-9B81-A01CA1A0AADA}" type="presParOf" srcId="{7B21AD2A-5909-4095-9AA4-5095334D9D5E}" destId="{E40E6DAB-C272-4EC8-A1DD-4B36AD66E4D2}" srcOrd="0" destOrd="0" presId="urn:microsoft.com/office/officeart/2005/8/layout/orgChart1"/>
-    <dgm:cxn modelId="{CC8F46BF-6F61-4B18-B735-58FD3D221D3C}" type="presParOf" srcId="{E40E6DAB-C272-4EC8-A1DD-4B36AD66E4D2}" destId="{5CD5C500-A085-4E6D-9398-DF26DDCB02AA}" srcOrd="0" destOrd="0" presId="urn:microsoft.com/office/officeart/2005/8/layout/orgChart1"/>
-    <dgm:cxn modelId="{0A9F70B6-F785-4F16-8380-393DC2682CF6}" type="presParOf" srcId="{E40E6DAB-C272-4EC8-A1DD-4B36AD66E4D2}" destId="{ED49868E-C82A-45A7-B443-645A50A53DF3}" srcOrd="1" destOrd="0" presId="urn:microsoft.com/office/officeart/2005/8/layout/orgChart1"/>
-    <dgm:cxn modelId="{671A73A3-50A4-4EA0-BE02-185AE188850B}" type="presParOf" srcId="{7B21AD2A-5909-4095-9AA4-5095334D9D5E}" destId="{58DCBA29-A01F-41A8-BA2D-A5A56AD85705}" srcOrd="1" destOrd="0" presId="urn:microsoft.com/office/officeart/2005/8/layout/orgChart1"/>
-    <dgm:cxn modelId="{D1311A33-C4B6-436D-83F6-D5D9DD6088CE}" type="presParOf" srcId="{7B21AD2A-5909-4095-9AA4-5095334D9D5E}" destId="{A284745C-232D-459D-8609-644211BDBB3B}" srcOrd="2" destOrd="0" presId="urn:microsoft.com/office/officeart/2005/8/layout/orgChart1"/>
-    <dgm:cxn modelId="{B97438D1-4430-480C-8BD2-7A3930FE10F7}" type="presParOf" srcId="{B45BC22E-81B3-4FC3-B8EF-350437559D0B}" destId="{D0D816C1-C904-4F10-B260-3200C66D735E}" srcOrd="2" destOrd="0" presId="urn:microsoft.com/office/officeart/2005/8/layout/orgChart1"/>
-    <dgm:cxn modelId="{A93DE313-4516-4E7E-9D62-C437BC77216C}" type="presParOf" srcId="{B45BC22E-81B3-4FC3-B8EF-350437559D0B}" destId="{33B952F6-241F-48AE-AA6E-923D5697D700}" srcOrd="3" destOrd="0" presId="urn:microsoft.com/office/officeart/2005/8/layout/orgChart1"/>
-    <dgm:cxn modelId="{71BAFEE2-DB36-43C3-AE09-4B44E598A5E8}" type="presParOf" srcId="{33B952F6-241F-48AE-AA6E-923D5697D700}" destId="{F31415D8-EA63-448B-B630-903ED3531B4E}" srcOrd="0" destOrd="0" presId="urn:microsoft.com/office/officeart/2005/8/layout/orgChart1"/>
-    <dgm:cxn modelId="{CC26B553-0E3F-4549-AA3D-789B1ED328E1}" type="presParOf" srcId="{F31415D8-EA63-448B-B630-903ED3531B4E}" destId="{F3CFDE0D-E250-4E20-8C67-B32C14F6581C}" srcOrd="0" destOrd="0" presId="urn:microsoft.com/office/officeart/2005/8/layout/orgChart1"/>
-    <dgm:cxn modelId="{061FFE6B-669F-412B-8AE7-C71499286C6B}" type="presParOf" srcId="{F31415D8-EA63-448B-B630-903ED3531B4E}" destId="{B775A9A9-81E6-4D24-8E68-D749B0704468}" srcOrd="1" destOrd="0" presId="urn:microsoft.com/office/officeart/2005/8/layout/orgChart1"/>
-    <dgm:cxn modelId="{6BE79DD9-8279-47C7-AE8F-CC7F6C5212DF}" type="presParOf" srcId="{33B952F6-241F-48AE-AA6E-923D5697D700}" destId="{D03F76C5-81FE-4BDE-A088-CDEA0CAA7F80}" srcOrd="1" destOrd="0" presId="urn:microsoft.com/office/officeart/2005/8/layout/orgChart1"/>
-    <dgm:cxn modelId="{6A3B93E0-E730-4722-8E73-F7CB2E6CEFD3}" type="presParOf" srcId="{33B952F6-241F-48AE-AA6E-923D5697D700}" destId="{BB9CBB95-C350-4AF0-B0A7-84CF264A47D7}" srcOrd="2" destOrd="0" presId="urn:microsoft.com/office/officeart/2005/8/layout/orgChart1"/>
-    <dgm:cxn modelId="{9E5F5DF7-AF6B-409E-8FBB-C02670438360}" type="presParOf" srcId="{B45BC22E-81B3-4FC3-B8EF-350437559D0B}" destId="{A06AA513-2068-4B41-BC51-137C8C8E1F1A}" srcOrd="4" destOrd="0" presId="urn:microsoft.com/office/officeart/2005/8/layout/orgChart1"/>
-    <dgm:cxn modelId="{A16AF1A2-ADAC-49AF-A5EA-514D1220E93D}" type="presParOf" srcId="{B45BC22E-81B3-4FC3-B8EF-350437559D0B}" destId="{87AADF9E-2B3C-48C3-97DF-F976C71CD540}" srcOrd="5" destOrd="0" presId="urn:microsoft.com/office/officeart/2005/8/layout/orgChart1"/>
-    <dgm:cxn modelId="{91400E43-A6AD-498F-B172-9B2FF8DC14E3}" type="presParOf" srcId="{87AADF9E-2B3C-48C3-97DF-F976C71CD540}" destId="{A3605B29-9159-4636-8CBE-09F8DF131652}" srcOrd="0" destOrd="0" presId="urn:microsoft.com/office/officeart/2005/8/layout/orgChart1"/>
-    <dgm:cxn modelId="{93FD1793-F3A9-47D8-ADC5-203DFD6CBCE9}" type="presParOf" srcId="{A3605B29-9159-4636-8CBE-09F8DF131652}" destId="{026BD770-D170-4272-BB2E-684493305A37}" srcOrd="0" destOrd="0" presId="urn:microsoft.com/office/officeart/2005/8/layout/orgChart1"/>
-    <dgm:cxn modelId="{95F2E794-0385-43F7-93B4-0419FA100375}" type="presParOf" srcId="{A3605B29-9159-4636-8CBE-09F8DF131652}" destId="{CB3873AC-7DA8-48A5-935C-5BD09BBE5C3D}" srcOrd="1" destOrd="0" presId="urn:microsoft.com/office/officeart/2005/8/layout/orgChart1"/>
-    <dgm:cxn modelId="{0F4D3AD8-EFBE-491C-BF32-816EC7FB6CA5}" type="presParOf" srcId="{87AADF9E-2B3C-48C3-97DF-F976C71CD540}" destId="{74A3AFA8-436C-4664-B8BF-2E462455DE8E}" srcOrd="1" destOrd="0" presId="urn:microsoft.com/office/officeart/2005/8/layout/orgChart1"/>
-    <dgm:cxn modelId="{C9C3C95B-43F0-4A28-8495-AACD2A16BB94}" type="presParOf" srcId="{87AADF9E-2B3C-48C3-97DF-F976C71CD540}" destId="{086A66AD-8CF0-4F50-BF0D-207DE9F78C28}" srcOrd="2" destOrd="0" presId="urn:microsoft.com/office/officeart/2005/8/layout/orgChart1"/>
-    <dgm:cxn modelId="{53208FE8-6526-4911-A076-D1B7599031C1}" type="presParOf" srcId="{B45BC22E-81B3-4FC3-B8EF-350437559D0B}" destId="{F95DB6C7-5077-4AE9-811D-3268C453DA19}" srcOrd="6" destOrd="0" presId="urn:microsoft.com/office/officeart/2005/8/layout/orgChart1"/>
-    <dgm:cxn modelId="{A6D66A50-D94E-485A-93C2-8B50D2133523}" type="presParOf" srcId="{B45BC22E-81B3-4FC3-B8EF-350437559D0B}" destId="{A13347DF-1C8D-4940-9522-9BB8F8B70479}" srcOrd="7" destOrd="0" presId="urn:microsoft.com/office/officeart/2005/8/layout/orgChart1"/>
-    <dgm:cxn modelId="{AA7AE075-47E5-4A1B-81F3-311D9BB997BA}" type="presParOf" srcId="{A13347DF-1C8D-4940-9522-9BB8F8B70479}" destId="{28AE1A8B-36D9-4462-93EA-F06C394CE899}" srcOrd="0" destOrd="0" presId="urn:microsoft.com/office/officeart/2005/8/layout/orgChart1"/>
-    <dgm:cxn modelId="{4D1DF828-08EB-4B74-B23A-30145B03C174}" type="presParOf" srcId="{28AE1A8B-36D9-4462-93EA-F06C394CE899}" destId="{0E65B934-D458-4304-8EB1-F3DF63E16542}" srcOrd="0" destOrd="0" presId="urn:microsoft.com/office/officeart/2005/8/layout/orgChart1"/>
-    <dgm:cxn modelId="{01D3FFC5-E80C-4C23-B51D-35A19C21FC37}" type="presParOf" srcId="{28AE1A8B-36D9-4462-93EA-F06C394CE899}" destId="{A104766E-AB43-4BF3-8030-21776958F45A}" srcOrd="1" destOrd="0" presId="urn:microsoft.com/office/officeart/2005/8/layout/orgChart1"/>
-    <dgm:cxn modelId="{6DEB8F2F-B229-4B70-A5C5-919DCF442670}" type="presParOf" srcId="{A13347DF-1C8D-4940-9522-9BB8F8B70479}" destId="{70FF787D-3240-4AD7-B17B-3ABFC3DB09A0}" srcOrd="1" destOrd="0" presId="urn:microsoft.com/office/officeart/2005/8/layout/orgChart1"/>
-    <dgm:cxn modelId="{2169171B-3C45-4F7A-9EB9-7C248A5D6755}" type="presParOf" srcId="{A13347DF-1C8D-4940-9522-9BB8F8B70479}" destId="{7747F968-E401-47A1-A1AF-26F18CB729D1}" srcOrd="2" destOrd="0" presId="urn:microsoft.com/office/officeart/2005/8/layout/orgChart1"/>
-    <dgm:cxn modelId="{83470352-DEC7-4C0B-87FF-36D5A6A99BED}" type="presParOf" srcId="{7EE33BAF-6687-4472-93A7-33310DC20AEB}" destId="{6A883C54-EB27-4EB3-A729-C43842FC42E5}" srcOrd="2" destOrd="0" presId="urn:microsoft.com/office/officeart/2005/8/layout/orgChart1"/>
-    <dgm:cxn modelId="{9485014A-72C2-428C-B88F-8E9931C8E35C}" type="presParOf" srcId="{D878D89D-2763-4851-AA0F-F78964349667}" destId="{1C8B815C-8CCA-4A50-96B0-58A0C5E4FCFA}" srcOrd="12" destOrd="0" presId="urn:microsoft.com/office/officeart/2005/8/layout/orgChart1"/>
-    <dgm:cxn modelId="{4B94C12C-5920-44D1-992B-46CF57BF1432}" type="presParOf" srcId="{D878D89D-2763-4851-AA0F-F78964349667}" destId="{98BB5E5D-C964-468C-B104-67C647EB1430}" srcOrd="13" destOrd="0" presId="urn:microsoft.com/office/officeart/2005/8/layout/orgChart1"/>
-    <dgm:cxn modelId="{22599957-3B37-45FD-AFFB-91E79594DDAE}" type="presParOf" srcId="{98BB5E5D-C964-468C-B104-67C647EB1430}" destId="{64948DA2-D142-41B3-85CC-16A11B57ACFA}" srcOrd="0" destOrd="0" presId="urn:microsoft.com/office/officeart/2005/8/layout/orgChart1"/>
-    <dgm:cxn modelId="{6A2D9B1B-189B-46CB-9158-6A085F7BD9A6}" type="presParOf" srcId="{64948DA2-D142-41B3-85CC-16A11B57ACFA}" destId="{8CB87177-7E90-49A4-A141-8D63D7A99427}" srcOrd="0" destOrd="0" presId="urn:microsoft.com/office/officeart/2005/8/layout/orgChart1"/>
-    <dgm:cxn modelId="{43C2FC58-0434-4367-8E44-12E49DAA3812}" type="presParOf" srcId="{64948DA2-D142-41B3-85CC-16A11B57ACFA}" destId="{F1597D2A-5D9C-4B16-A819-CF0B6AC4C5F3}" srcOrd="1" destOrd="0" presId="urn:microsoft.com/office/officeart/2005/8/layout/orgChart1"/>
-    <dgm:cxn modelId="{536BAD98-3C7A-410A-917B-CC071E94046A}" type="presParOf" srcId="{98BB5E5D-C964-468C-B104-67C647EB1430}" destId="{6FD77A43-A20D-43BA-BF61-A29CFE536FBF}" srcOrd="1" destOrd="0" presId="urn:microsoft.com/office/officeart/2005/8/layout/orgChart1"/>
-    <dgm:cxn modelId="{AE4B4CA7-716E-44C2-97E3-D44E04EF3A4D}" type="presParOf" srcId="{6FD77A43-A20D-43BA-BF61-A29CFE536FBF}" destId="{00CE439B-050A-4B09-BC5F-CFDDCD52D405}" srcOrd="0" destOrd="0" presId="urn:microsoft.com/office/officeart/2005/8/layout/orgChart1"/>
-    <dgm:cxn modelId="{D24F41D4-153F-4213-8F54-E48650D255B2}" type="presParOf" srcId="{6FD77A43-A20D-43BA-BF61-A29CFE536FBF}" destId="{7D5143EA-5669-4AA4-BE49-CB5842E696D6}" srcOrd="1" destOrd="0" presId="urn:microsoft.com/office/officeart/2005/8/layout/orgChart1"/>
-    <dgm:cxn modelId="{B63848C6-7C5D-4537-AD19-E92937C1BDB4}" type="presParOf" srcId="{7D5143EA-5669-4AA4-BE49-CB5842E696D6}" destId="{5927B99A-C9D1-4204-BA5A-E5BB0A2FAD07}" srcOrd="0" destOrd="0" presId="urn:microsoft.com/office/officeart/2005/8/layout/orgChart1"/>
-    <dgm:cxn modelId="{21E5BA9D-5982-42FD-AF3F-B1247AD0D7F0}" type="presParOf" srcId="{5927B99A-C9D1-4204-BA5A-E5BB0A2FAD07}" destId="{7AD3D726-497C-4F7B-92D8-7376AAFBD981}" srcOrd="0" destOrd="0" presId="urn:microsoft.com/office/officeart/2005/8/layout/orgChart1"/>
-    <dgm:cxn modelId="{D0C12331-EE0D-419D-B578-E8897C9E41FD}" type="presParOf" srcId="{5927B99A-C9D1-4204-BA5A-E5BB0A2FAD07}" destId="{0D43225F-FAAF-475D-AD00-623BBE504C9F}" srcOrd="1" destOrd="0" presId="urn:microsoft.com/office/officeart/2005/8/layout/orgChart1"/>
-    <dgm:cxn modelId="{7F2D5C1A-BD27-4A05-9814-C942F54E7868}" type="presParOf" srcId="{7D5143EA-5669-4AA4-BE49-CB5842E696D6}" destId="{BAB741F1-6745-4D9C-B9D3-CA00058DD0AF}" srcOrd="1" destOrd="0" presId="urn:microsoft.com/office/officeart/2005/8/layout/orgChart1"/>
-    <dgm:cxn modelId="{190115AD-0FB2-4814-98C7-56074E45B46E}" type="presParOf" srcId="{7D5143EA-5669-4AA4-BE49-CB5842E696D6}" destId="{8D7F6476-37D2-4F39-AEF8-0511E08D6B54}" srcOrd="2" destOrd="0" presId="urn:microsoft.com/office/officeart/2005/8/layout/orgChart1"/>
-    <dgm:cxn modelId="{A3EBA913-75B2-43B1-9F8F-0FD9D64D5A60}" type="presParOf" srcId="{6FD77A43-A20D-43BA-BF61-A29CFE536FBF}" destId="{D96425BD-EB1A-49DA-AAB3-BDFD6CF157E2}" srcOrd="2" destOrd="0" presId="urn:microsoft.com/office/officeart/2005/8/layout/orgChart1"/>
-    <dgm:cxn modelId="{D142C786-D06C-4FD8-A4CB-DBA7047139F7}" type="presParOf" srcId="{6FD77A43-A20D-43BA-BF61-A29CFE536FBF}" destId="{C196DD8F-40E8-47A0-A4E4-131BA6FFAA7A}" srcOrd="3" destOrd="0" presId="urn:microsoft.com/office/officeart/2005/8/layout/orgChart1"/>
-    <dgm:cxn modelId="{5BD2B2E1-7FCB-4EE5-BB1A-5712F96C1B2A}" type="presParOf" srcId="{C196DD8F-40E8-47A0-A4E4-131BA6FFAA7A}" destId="{FC05EFBD-D07E-4C1C-B0B5-81DEFE47BA4C}" srcOrd="0" destOrd="0" presId="urn:microsoft.com/office/officeart/2005/8/layout/orgChart1"/>
-    <dgm:cxn modelId="{E98DBBA9-E2A5-4372-8085-32CA2C6AC9E4}" type="presParOf" srcId="{FC05EFBD-D07E-4C1C-B0B5-81DEFE47BA4C}" destId="{A51E713E-F088-4784-A4C2-08D3A336E93E}" srcOrd="0" destOrd="0" presId="urn:microsoft.com/office/officeart/2005/8/layout/orgChart1"/>
-    <dgm:cxn modelId="{C0302C0B-3DE8-48C2-B7E3-05AB5D20CFAB}" type="presParOf" srcId="{FC05EFBD-D07E-4C1C-B0B5-81DEFE47BA4C}" destId="{F9857995-A49A-4EDE-923C-8657AB5B7F1B}" srcOrd="1" destOrd="0" presId="urn:microsoft.com/office/officeart/2005/8/layout/orgChart1"/>
-    <dgm:cxn modelId="{FCD19C7C-7B80-476C-8422-A85EB19F3AFC}" type="presParOf" srcId="{C196DD8F-40E8-47A0-A4E4-131BA6FFAA7A}" destId="{E1B32780-8001-4F89-8467-705338608A45}" srcOrd="1" destOrd="0" presId="urn:microsoft.com/office/officeart/2005/8/layout/orgChart1"/>
-    <dgm:cxn modelId="{CC71F106-AB95-4C85-805A-73736C09C39E}" type="presParOf" srcId="{C196DD8F-40E8-47A0-A4E4-131BA6FFAA7A}" destId="{8B6BB06F-E65D-40F0-8322-CD772E7865D7}" srcOrd="2" destOrd="0" presId="urn:microsoft.com/office/officeart/2005/8/layout/orgChart1"/>
-    <dgm:cxn modelId="{5609314F-6311-434B-BA98-7306DAEE7162}" type="presParOf" srcId="{98BB5E5D-C964-468C-B104-67C647EB1430}" destId="{2AE2D785-C1B8-42AB-8A73-2763E72EE27D}" srcOrd="2" destOrd="0" presId="urn:microsoft.com/office/officeart/2005/8/layout/orgChart1"/>
-    <dgm:cxn modelId="{8D90741D-E780-4689-8929-6AD01B974A6D}" type="presParOf" srcId="{D878D89D-2763-4851-AA0F-F78964349667}" destId="{5C6BC598-2D87-494F-8664-02869702B58C}" srcOrd="14" destOrd="0" presId="urn:microsoft.com/office/officeart/2005/8/layout/orgChart1"/>
-    <dgm:cxn modelId="{4F2BB2A4-CE30-4D53-B6FA-061518060029}" type="presParOf" srcId="{D878D89D-2763-4851-AA0F-F78964349667}" destId="{1D84114E-C2F2-49D5-AF18-A00D7E8F158D}" srcOrd="15" destOrd="0" presId="urn:microsoft.com/office/officeart/2005/8/layout/orgChart1"/>
-    <dgm:cxn modelId="{10AA7BFB-FA9E-42AE-B13C-59002F86514D}" type="presParOf" srcId="{1D84114E-C2F2-49D5-AF18-A00D7E8F158D}" destId="{E152E8C3-3DD9-4427-AACF-E57E4EF06C6B}" srcOrd="0" destOrd="0" presId="urn:microsoft.com/office/officeart/2005/8/layout/orgChart1"/>
-    <dgm:cxn modelId="{411CF370-E45E-488F-819B-3B0F7D57B736}" type="presParOf" srcId="{E152E8C3-3DD9-4427-AACF-E57E4EF06C6B}" destId="{4FDF87D2-3F44-4F11-8A94-921673360BEE}" srcOrd="0" destOrd="0" presId="urn:microsoft.com/office/officeart/2005/8/layout/orgChart1"/>
-    <dgm:cxn modelId="{2DD052C0-F60E-45F0-BFB2-F56C96890ED8}" type="presParOf" srcId="{E152E8C3-3DD9-4427-AACF-E57E4EF06C6B}" destId="{8274B496-E67A-4EE4-8CFE-2426B666D465}" srcOrd="1" destOrd="0" presId="urn:microsoft.com/office/officeart/2005/8/layout/orgChart1"/>
-    <dgm:cxn modelId="{A9038E06-ED8C-4F3D-A820-032A624B2894}" type="presParOf" srcId="{1D84114E-C2F2-49D5-AF18-A00D7E8F158D}" destId="{30388466-FD74-4329-A1A6-C239371E26E0}" srcOrd="1" destOrd="0" presId="urn:microsoft.com/office/officeart/2005/8/layout/orgChart1"/>
-    <dgm:cxn modelId="{53491CBD-ADC2-496E-B562-C654F3E8C924}" type="presParOf" srcId="{1D84114E-C2F2-49D5-AF18-A00D7E8F158D}" destId="{C6A9C320-ADA2-40FA-8DFD-ACCC6A3BEE78}" srcOrd="2" destOrd="0" presId="urn:microsoft.com/office/officeart/2005/8/layout/orgChart1"/>
-    <dgm:cxn modelId="{34B494C2-703B-422F-BFF3-3ECC8C648EEC}" type="presParOf" srcId="{D878D89D-2763-4851-AA0F-F78964349667}" destId="{5EE372BA-1E61-420A-9DC3-67CE8E22C568}" srcOrd="16" destOrd="0" presId="urn:microsoft.com/office/officeart/2005/8/layout/orgChart1"/>
-    <dgm:cxn modelId="{6DAE1146-4FCF-46D1-A2BE-606B26D7166D}" type="presParOf" srcId="{D878D89D-2763-4851-AA0F-F78964349667}" destId="{57ACC665-20EA-4CDC-9B16-50872B09378D}" srcOrd="17" destOrd="0" presId="urn:microsoft.com/office/officeart/2005/8/layout/orgChart1"/>
-    <dgm:cxn modelId="{BB7CB75E-60D4-498F-A263-35B2D9704302}" type="presParOf" srcId="{57ACC665-20EA-4CDC-9B16-50872B09378D}" destId="{5060F709-60BA-457A-90DA-57DD6DB2EBFF}" srcOrd="0" destOrd="0" presId="urn:microsoft.com/office/officeart/2005/8/layout/orgChart1"/>
-    <dgm:cxn modelId="{61DD6FED-A962-4449-90EA-076D041DFA02}" type="presParOf" srcId="{5060F709-60BA-457A-90DA-57DD6DB2EBFF}" destId="{D69A11E7-F650-411D-972C-7CFCF40644F8}" srcOrd="0" destOrd="0" presId="urn:microsoft.com/office/officeart/2005/8/layout/orgChart1"/>
-    <dgm:cxn modelId="{AB1A175B-D531-40A0-8F30-C2C58A77FDFE}" type="presParOf" srcId="{5060F709-60BA-457A-90DA-57DD6DB2EBFF}" destId="{978C8139-D0B3-4567-81A6-40CE92C468EA}" srcOrd="1" destOrd="0" presId="urn:microsoft.com/office/officeart/2005/8/layout/orgChart1"/>
-    <dgm:cxn modelId="{09AA8DE1-27DD-42F6-98AC-8DC8D04E5E04}" type="presParOf" srcId="{57ACC665-20EA-4CDC-9B16-50872B09378D}" destId="{639AF71E-68B4-4388-9BC2-0D17E59693FA}" srcOrd="1" destOrd="0" presId="urn:microsoft.com/office/officeart/2005/8/layout/orgChart1"/>
-    <dgm:cxn modelId="{5421A5F7-9551-4AAB-97F2-70340CF9F675}" type="presParOf" srcId="{57ACC665-20EA-4CDC-9B16-50872B09378D}" destId="{CF081481-CBEB-4F63-A801-1FF971CBDC0D}" srcOrd="2" destOrd="0" presId="urn:microsoft.com/office/officeart/2005/8/layout/orgChart1"/>
-    <dgm:cxn modelId="{A5DCC640-70D8-487E-802C-263FDF08EBB8}" type="presParOf" srcId="{9A9EF13F-C18D-4228-9423-7160AEA59C7D}" destId="{C0575B89-238F-4788-9958-2D5105D59E02}" srcOrd="2" destOrd="0" presId="urn:microsoft.com/office/officeart/2005/8/layout/orgChart1"/>
+    <dgm:cxn modelId="{068CE758-9891-462A-AD9C-7F8104918E7E}" type="presParOf" srcId="{537FF38C-E186-4DF0-B097-E122DD886E3C}" destId="{9A9EF13F-C18D-4228-9423-7160AEA59C7D}" srcOrd="0" destOrd="0" presId="urn:microsoft.com/office/officeart/2005/8/layout/orgChart1"/>
+    <dgm:cxn modelId="{40914926-C84F-4ED5-B596-0A3048BBE64B}" type="presParOf" srcId="{9A9EF13F-C18D-4228-9423-7160AEA59C7D}" destId="{D9DD9A0F-FC69-4B00-9FBF-E3DC0189E72C}" srcOrd="0" destOrd="0" presId="urn:microsoft.com/office/officeart/2005/8/layout/orgChart1"/>
+    <dgm:cxn modelId="{9FC0C437-1935-4C80-B988-9685800D0C07}" type="presParOf" srcId="{D9DD9A0F-FC69-4B00-9FBF-E3DC0189E72C}" destId="{8E928A82-91FE-4DFF-95C4-74684752E1E5}" srcOrd="0" destOrd="0" presId="urn:microsoft.com/office/officeart/2005/8/layout/orgChart1"/>
+    <dgm:cxn modelId="{EC8A1A11-F5EF-4EBA-BB78-64121F529E7F}" type="presParOf" srcId="{D9DD9A0F-FC69-4B00-9FBF-E3DC0189E72C}" destId="{891A21B1-9134-4B9C-B9F9-8DAEB1ABB244}" srcOrd="1" destOrd="0" presId="urn:microsoft.com/office/officeart/2005/8/layout/orgChart1"/>
+    <dgm:cxn modelId="{74C7C7F4-EFC0-4EE9-8C11-416DD1C0D97F}" type="presParOf" srcId="{9A9EF13F-C18D-4228-9423-7160AEA59C7D}" destId="{D878D89D-2763-4851-AA0F-F78964349667}" srcOrd="1" destOrd="0" presId="urn:microsoft.com/office/officeart/2005/8/layout/orgChart1"/>
+    <dgm:cxn modelId="{7C02B363-479F-449E-A221-A3A42DF944A8}" type="presParOf" srcId="{D878D89D-2763-4851-AA0F-F78964349667}" destId="{282D921C-80B3-4652-A069-4D56D4851573}" srcOrd="0" destOrd="0" presId="urn:microsoft.com/office/officeart/2005/8/layout/orgChart1"/>
+    <dgm:cxn modelId="{03149F48-A071-48BC-A27F-B67888698F03}" type="presParOf" srcId="{D878D89D-2763-4851-AA0F-F78964349667}" destId="{A9CD082F-C4DC-447A-8EDA-2D29A32B32BA}" srcOrd="1" destOrd="0" presId="urn:microsoft.com/office/officeart/2005/8/layout/orgChart1"/>
+    <dgm:cxn modelId="{1B7934D9-BA3E-41BD-86E3-974E58A0E503}" type="presParOf" srcId="{A9CD082F-C4DC-447A-8EDA-2D29A32B32BA}" destId="{48A70607-AED1-4946-88AD-CB19EA33BE63}" srcOrd="0" destOrd="0" presId="urn:microsoft.com/office/officeart/2005/8/layout/orgChart1"/>
+    <dgm:cxn modelId="{09368A78-2CF5-4CCA-96C4-AA8619D84EDC}" type="presParOf" srcId="{48A70607-AED1-4946-88AD-CB19EA33BE63}" destId="{C30B9B0A-2A39-450C-B0A7-AAF2B861B2EC}" srcOrd="0" destOrd="0" presId="urn:microsoft.com/office/officeart/2005/8/layout/orgChart1"/>
+    <dgm:cxn modelId="{F66D8D3B-9E7B-4FE3-B119-F5E79FAF3C82}" type="presParOf" srcId="{48A70607-AED1-4946-88AD-CB19EA33BE63}" destId="{67BBED92-AFF7-4694-8855-AB1BE6BEB5F5}" srcOrd="1" destOrd="0" presId="urn:microsoft.com/office/officeart/2005/8/layout/orgChart1"/>
+    <dgm:cxn modelId="{7253A34B-3F8C-4B66-93CB-C8635D4D89A0}" type="presParOf" srcId="{A9CD082F-C4DC-447A-8EDA-2D29A32B32BA}" destId="{9A92E677-B3FD-4EA4-AC7E-C82A503E5412}" srcOrd="1" destOrd="0" presId="urn:microsoft.com/office/officeart/2005/8/layout/orgChart1"/>
+    <dgm:cxn modelId="{1FBD86F8-412F-46B2-BFFB-CE270410E949}" type="presParOf" srcId="{9A92E677-B3FD-4EA4-AC7E-C82A503E5412}" destId="{C8A8D52D-EEB5-4399-B7F0-B8D00AB3C169}" srcOrd="0" destOrd="0" presId="urn:microsoft.com/office/officeart/2005/8/layout/orgChart1"/>
+    <dgm:cxn modelId="{13C8CCE6-3EAC-4472-909A-706FD4ABDB0F}" type="presParOf" srcId="{9A92E677-B3FD-4EA4-AC7E-C82A503E5412}" destId="{B7C1E8D3-F9E4-44AD-AE6C-74517CCC6895}" srcOrd="1" destOrd="0" presId="urn:microsoft.com/office/officeart/2005/8/layout/orgChart1"/>
+    <dgm:cxn modelId="{F0B99D16-4EB0-4C8E-A1B0-9FAF26A11756}" type="presParOf" srcId="{B7C1E8D3-F9E4-44AD-AE6C-74517CCC6895}" destId="{09C1EB7F-60FA-4E30-9ADA-DBC5D69E7A82}" srcOrd="0" destOrd="0" presId="urn:microsoft.com/office/officeart/2005/8/layout/orgChart1"/>
+    <dgm:cxn modelId="{52CFE955-D535-432D-B039-D38FF3479CF5}" type="presParOf" srcId="{09C1EB7F-60FA-4E30-9ADA-DBC5D69E7A82}" destId="{D17C5D5F-6231-45DD-BEE8-677C618CD8BD}" srcOrd="0" destOrd="0" presId="urn:microsoft.com/office/officeart/2005/8/layout/orgChart1"/>
+    <dgm:cxn modelId="{B98F9CB2-08A4-4553-8E1C-4F25D4575B46}" type="presParOf" srcId="{09C1EB7F-60FA-4E30-9ADA-DBC5D69E7A82}" destId="{28C6511F-3A1A-4755-9103-F1D729538A2A}" srcOrd="1" destOrd="0" presId="urn:microsoft.com/office/officeart/2005/8/layout/orgChart1"/>
+    <dgm:cxn modelId="{1DB05CE7-F93B-40A5-AE4A-2F330C3162EF}" type="presParOf" srcId="{B7C1E8D3-F9E4-44AD-AE6C-74517CCC6895}" destId="{A95C0652-74A0-4230-93F7-C324C2926DC2}" srcOrd="1" destOrd="0" presId="urn:microsoft.com/office/officeart/2005/8/layout/orgChart1"/>
+    <dgm:cxn modelId="{10640EDB-8074-4AA9-8811-AC4094AE6E79}" type="presParOf" srcId="{B7C1E8D3-F9E4-44AD-AE6C-74517CCC6895}" destId="{13218016-D8AA-4F90-9E30-6764CCC2627A}" srcOrd="2" destOrd="0" presId="urn:microsoft.com/office/officeart/2005/8/layout/orgChart1"/>
+    <dgm:cxn modelId="{786EE784-294A-4E68-98D1-017AFF8EFF11}" type="presParOf" srcId="{A9CD082F-C4DC-447A-8EDA-2D29A32B32BA}" destId="{B76F39FE-0A8B-4F69-8237-190AD5453CA6}" srcOrd="2" destOrd="0" presId="urn:microsoft.com/office/officeart/2005/8/layout/orgChart1"/>
+    <dgm:cxn modelId="{111D8051-FF11-4D3A-8E1B-628B33945478}" type="presParOf" srcId="{D878D89D-2763-4851-AA0F-F78964349667}" destId="{E2CB8E94-0467-43D8-A041-45D7B79B5897}" srcOrd="2" destOrd="0" presId="urn:microsoft.com/office/officeart/2005/8/layout/orgChart1"/>
+    <dgm:cxn modelId="{0B116934-7B9A-420C-917B-19255636E20E}" type="presParOf" srcId="{D878D89D-2763-4851-AA0F-F78964349667}" destId="{C8A672D0-A7BD-4DB6-AD52-CBE56F82B2F7}" srcOrd="3" destOrd="0" presId="urn:microsoft.com/office/officeart/2005/8/layout/orgChart1"/>
+    <dgm:cxn modelId="{02DB81D1-9B92-4C71-AB3A-D61222C2A9F6}" type="presParOf" srcId="{C8A672D0-A7BD-4DB6-AD52-CBE56F82B2F7}" destId="{5D1A671D-5C69-4101-BF32-B889ABF4FE4F}" srcOrd="0" destOrd="0" presId="urn:microsoft.com/office/officeart/2005/8/layout/orgChart1"/>
+    <dgm:cxn modelId="{84D8FF4D-361A-4F65-8499-4FB590AA236D}" type="presParOf" srcId="{5D1A671D-5C69-4101-BF32-B889ABF4FE4F}" destId="{11C0104D-1D39-4410-957A-F49E70078A3E}" srcOrd="0" destOrd="0" presId="urn:microsoft.com/office/officeart/2005/8/layout/orgChart1"/>
+    <dgm:cxn modelId="{B5871F2C-99C2-4E26-A85C-737536A49F55}" type="presParOf" srcId="{5D1A671D-5C69-4101-BF32-B889ABF4FE4F}" destId="{6FF6E749-DBC8-48C3-BC13-377EB6CC50C2}" srcOrd="1" destOrd="0" presId="urn:microsoft.com/office/officeart/2005/8/layout/orgChart1"/>
+    <dgm:cxn modelId="{B86DCA7F-A9D3-452A-B574-3AE7325D0368}" type="presParOf" srcId="{C8A672D0-A7BD-4DB6-AD52-CBE56F82B2F7}" destId="{F93942DB-408E-453A-BE9A-46223EBCF5BC}" srcOrd="1" destOrd="0" presId="urn:microsoft.com/office/officeart/2005/8/layout/orgChart1"/>
+    <dgm:cxn modelId="{69099C01-D097-4867-A743-D74E75809319}" type="presParOf" srcId="{F93942DB-408E-453A-BE9A-46223EBCF5BC}" destId="{00648766-1E8C-4F5A-BBB8-6D87F2EA3D80}" srcOrd="0" destOrd="0" presId="urn:microsoft.com/office/officeart/2005/8/layout/orgChart1"/>
+    <dgm:cxn modelId="{39700355-39C5-4814-955C-8429B7F0493C}" type="presParOf" srcId="{F93942DB-408E-453A-BE9A-46223EBCF5BC}" destId="{5C77A54D-A515-45D7-AB49-1D3EFDED1DAB}" srcOrd="1" destOrd="0" presId="urn:microsoft.com/office/officeart/2005/8/layout/orgChart1"/>
+    <dgm:cxn modelId="{BF4D3A0B-314D-4F01-8782-80A1901AC175}" type="presParOf" srcId="{5C77A54D-A515-45D7-AB49-1D3EFDED1DAB}" destId="{9FC34D9D-4259-42CA-A796-17F9CAF0E9E6}" srcOrd="0" destOrd="0" presId="urn:microsoft.com/office/officeart/2005/8/layout/orgChart1"/>
+    <dgm:cxn modelId="{6E39D464-F523-4705-846A-C13D80EE092F}" type="presParOf" srcId="{9FC34D9D-4259-42CA-A796-17F9CAF0E9E6}" destId="{75D4E729-D0CA-473A-AE82-DF6F51A76DEF}" srcOrd="0" destOrd="0" presId="urn:microsoft.com/office/officeart/2005/8/layout/orgChart1"/>
+    <dgm:cxn modelId="{6A01A3D8-CCC8-4C16-A904-75E0E082B53D}" type="presParOf" srcId="{9FC34D9D-4259-42CA-A796-17F9CAF0E9E6}" destId="{411FE202-DDEC-4F8E-BF82-8D09D6DAD754}" srcOrd="1" destOrd="0" presId="urn:microsoft.com/office/officeart/2005/8/layout/orgChart1"/>
+    <dgm:cxn modelId="{ABD83EF7-8EA2-4451-9C27-197DC0464872}" type="presParOf" srcId="{5C77A54D-A515-45D7-AB49-1D3EFDED1DAB}" destId="{CE4D07CB-C151-4233-9E72-578AD2726B9E}" srcOrd="1" destOrd="0" presId="urn:microsoft.com/office/officeart/2005/8/layout/orgChart1"/>
+    <dgm:cxn modelId="{7B0963C4-31B3-416B-826A-22516FF15671}" type="presParOf" srcId="{5C77A54D-A515-45D7-AB49-1D3EFDED1DAB}" destId="{5FD8F952-E38B-4CE9-8D8E-5C640417CB66}" srcOrd="2" destOrd="0" presId="urn:microsoft.com/office/officeart/2005/8/layout/orgChart1"/>
+    <dgm:cxn modelId="{8CCE0ABB-3C95-4F01-BB03-CEEDDC44CFBE}" type="presParOf" srcId="{F93942DB-408E-453A-BE9A-46223EBCF5BC}" destId="{AB75FA95-AA1B-4E00-BDA5-B4B235617F9E}" srcOrd="2" destOrd="0" presId="urn:microsoft.com/office/officeart/2005/8/layout/orgChart1"/>
+    <dgm:cxn modelId="{A454BA3F-0AE9-481E-9E9C-53F6B1497B5F}" type="presParOf" srcId="{F93942DB-408E-453A-BE9A-46223EBCF5BC}" destId="{0949B9C8-ED09-42CB-BCF7-158BD58EDF81}" srcOrd="3" destOrd="0" presId="urn:microsoft.com/office/officeart/2005/8/layout/orgChart1"/>
+    <dgm:cxn modelId="{3A308277-F5D8-4FB7-80B5-9D8F07C37075}" type="presParOf" srcId="{0949B9C8-ED09-42CB-BCF7-158BD58EDF81}" destId="{EF5E2DFC-CB7D-46E5-9A7D-68708124E130}" srcOrd="0" destOrd="0" presId="urn:microsoft.com/office/officeart/2005/8/layout/orgChart1"/>
+    <dgm:cxn modelId="{44484FA4-8860-48DA-B12A-BAA056D82CE7}" type="presParOf" srcId="{EF5E2DFC-CB7D-46E5-9A7D-68708124E130}" destId="{002F6961-81AC-4B32-B8B7-D2E9A983D3E8}" srcOrd="0" destOrd="0" presId="urn:microsoft.com/office/officeart/2005/8/layout/orgChart1"/>
+    <dgm:cxn modelId="{038BBC5D-F0E3-4820-9C82-174D0EADBA4E}" type="presParOf" srcId="{EF5E2DFC-CB7D-46E5-9A7D-68708124E130}" destId="{C807CA8C-5574-4DC1-AE1E-4CC59416E309}" srcOrd="1" destOrd="0" presId="urn:microsoft.com/office/officeart/2005/8/layout/orgChart1"/>
+    <dgm:cxn modelId="{859D0845-29AD-4E47-967C-B88A420F0328}" type="presParOf" srcId="{0949B9C8-ED09-42CB-BCF7-158BD58EDF81}" destId="{C4603511-E27E-42B2-8034-783D173317B2}" srcOrd="1" destOrd="0" presId="urn:microsoft.com/office/officeart/2005/8/layout/orgChart1"/>
+    <dgm:cxn modelId="{75FA633C-287C-4668-8F08-D1D24C40C518}" type="presParOf" srcId="{0949B9C8-ED09-42CB-BCF7-158BD58EDF81}" destId="{89A07C71-E26D-4AB9-B889-4BFEC00F3E6F}" srcOrd="2" destOrd="0" presId="urn:microsoft.com/office/officeart/2005/8/layout/orgChart1"/>
+    <dgm:cxn modelId="{9191D5E7-6F85-4613-9CA3-9CBF874E59CD}" type="presParOf" srcId="{F93942DB-408E-453A-BE9A-46223EBCF5BC}" destId="{6FFACDF3-631E-4470-8B75-D0F2AAF9602A}" srcOrd="4" destOrd="0" presId="urn:microsoft.com/office/officeart/2005/8/layout/orgChart1"/>
+    <dgm:cxn modelId="{9CFA1DC0-27B2-44EB-A530-132614E6A8B2}" type="presParOf" srcId="{F93942DB-408E-453A-BE9A-46223EBCF5BC}" destId="{5F2861D6-320A-451C-974F-2D9DC684B34F}" srcOrd="5" destOrd="0" presId="urn:microsoft.com/office/officeart/2005/8/layout/orgChart1"/>
+    <dgm:cxn modelId="{E9A060EC-4B7D-442A-98B9-A607FF559003}" type="presParOf" srcId="{5F2861D6-320A-451C-974F-2D9DC684B34F}" destId="{2CA8793E-53DA-4E3F-95FD-70A27E11979F}" srcOrd="0" destOrd="0" presId="urn:microsoft.com/office/officeart/2005/8/layout/orgChart1"/>
+    <dgm:cxn modelId="{F599E27F-EB11-441D-9DAB-9458F76FEB09}" type="presParOf" srcId="{2CA8793E-53DA-4E3F-95FD-70A27E11979F}" destId="{07565D87-D0AF-4196-9238-45ACB7C32295}" srcOrd="0" destOrd="0" presId="urn:microsoft.com/office/officeart/2005/8/layout/orgChart1"/>
+    <dgm:cxn modelId="{BECE862B-90D7-4E4E-AD73-1BFD8B91CFBF}" type="presParOf" srcId="{2CA8793E-53DA-4E3F-95FD-70A27E11979F}" destId="{8C703559-1CD1-4D5B-B806-E05C37B3C07F}" srcOrd="1" destOrd="0" presId="urn:microsoft.com/office/officeart/2005/8/layout/orgChart1"/>
+    <dgm:cxn modelId="{C820694A-27D6-4E2A-A936-E4051F47F759}" type="presParOf" srcId="{5F2861D6-320A-451C-974F-2D9DC684B34F}" destId="{0920CD3D-FCBF-4F93-BFED-95B4ABAC324D}" srcOrd="1" destOrd="0" presId="urn:microsoft.com/office/officeart/2005/8/layout/orgChart1"/>
+    <dgm:cxn modelId="{0C78C944-D247-4386-8EAB-F1C43F36D177}" type="presParOf" srcId="{5F2861D6-320A-451C-974F-2D9DC684B34F}" destId="{324BADF8-CE6A-4D32-A01D-B00DEF0EF268}" srcOrd="2" destOrd="0" presId="urn:microsoft.com/office/officeart/2005/8/layout/orgChart1"/>
+    <dgm:cxn modelId="{5B3CAAC1-0D48-4ADB-A084-EB932F50EEFF}" type="presParOf" srcId="{F93942DB-408E-453A-BE9A-46223EBCF5BC}" destId="{EA12C8C5-F01E-4974-A83A-C4951D3A4B25}" srcOrd="6" destOrd="0" presId="urn:microsoft.com/office/officeart/2005/8/layout/orgChart1"/>
+    <dgm:cxn modelId="{FA489138-32BE-451A-A5D1-F86D000DE9AE}" type="presParOf" srcId="{F93942DB-408E-453A-BE9A-46223EBCF5BC}" destId="{CCB5CB48-D59B-45FA-9526-94E91BD7D3C1}" srcOrd="7" destOrd="0" presId="urn:microsoft.com/office/officeart/2005/8/layout/orgChart1"/>
+    <dgm:cxn modelId="{53060ABC-C081-4559-9AEA-5329381ABF0C}" type="presParOf" srcId="{CCB5CB48-D59B-45FA-9526-94E91BD7D3C1}" destId="{F28C26CB-1C91-4AAD-B800-F5FCF9A0474C}" srcOrd="0" destOrd="0" presId="urn:microsoft.com/office/officeart/2005/8/layout/orgChart1"/>
+    <dgm:cxn modelId="{F13482C2-785A-4D75-B424-97E1A5C8B24C}" type="presParOf" srcId="{F28C26CB-1C91-4AAD-B800-F5FCF9A0474C}" destId="{C432DE71-9071-42B3-BB35-A30704A6A66C}" srcOrd="0" destOrd="0" presId="urn:microsoft.com/office/officeart/2005/8/layout/orgChart1"/>
+    <dgm:cxn modelId="{DE116621-2199-40DF-B9BF-B24022DE9484}" type="presParOf" srcId="{F28C26CB-1C91-4AAD-B800-F5FCF9A0474C}" destId="{97DE6BF6-2957-4409-8C71-A05AD12A0C7A}" srcOrd="1" destOrd="0" presId="urn:microsoft.com/office/officeart/2005/8/layout/orgChart1"/>
+    <dgm:cxn modelId="{19598451-C248-4966-AE21-441C2EF740E2}" type="presParOf" srcId="{CCB5CB48-D59B-45FA-9526-94E91BD7D3C1}" destId="{C4AD4696-16DF-4E83-8F42-CDE4DEBD6BF0}" srcOrd="1" destOrd="0" presId="urn:microsoft.com/office/officeart/2005/8/layout/orgChart1"/>
+    <dgm:cxn modelId="{D22CCE12-92A4-461C-B391-167CFB8E63BF}" type="presParOf" srcId="{CCB5CB48-D59B-45FA-9526-94E91BD7D3C1}" destId="{29C59DD0-EA4E-4165-A8D7-E794C7DC3648}" srcOrd="2" destOrd="0" presId="urn:microsoft.com/office/officeart/2005/8/layout/orgChart1"/>
+    <dgm:cxn modelId="{37880879-0B4F-4030-84BD-DA5D23FDA733}" type="presParOf" srcId="{C8A672D0-A7BD-4DB6-AD52-CBE56F82B2F7}" destId="{F0AB4970-4BD8-43BF-8AC4-2BAF9FE2C07E}" srcOrd="2" destOrd="0" presId="urn:microsoft.com/office/officeart/2005/8/layout/orgChart1"/>
+    <dgm:cxn modelId="{1323AA9B-C0DD-4371-A5E0-BB5F0718559D}" type="presParOf" srcId="{D878D89D-2763-4851-AA0F-F78964349667}" destId="{C939FF87-DC5E-44A9-9648-C358841CFEBB}" srcOrd="4" destOrd="0" presId="urn:microsoft.com/office/officeart/2005/8/layout/orgChart1"/>
+    <dgm:cxn modelId="{491A6F19-D989-474D-85EF-56BF4416B2F9}" type="presParOf" srcId="{D878D89D-2763-4851-AA0F-F78964349667}" destId="{889DCF46-9407-47AA-85A5-027A90483D4B}" srcOrd="5" destOrd="0" presId="urn:microsoft.com/office/officeart/2005/8/layout/orgChart1"/>
+    <dgm:cxn modelId="{A1521AAE-D784-472A-AFFE-623D2CC8C3C7}" type="presParOf" srcId="{889DCF46-9407-47AA-85A5-027A90483D4B}" destId="{9F069AA6-AFE6-4C87-835A-630E2B126B12}" srcOrd="0" destOrd="0" presId="urn:microsoft.com/office/officeart/2005/8/layout/orgChart1"/>
+    <dgm:cxn modelId="{499EE78A-B5E9-485B-B5B6-E506F89C23A1}" type="presParOf" srcId="{9F069AA6-AFE6-4C87-835A-630E2B126B12}" destId="{F40427F8-3CF8-4761-BD7E-76FFAED497EB}" srcOrd="0" destOrd="0" presId="urn:microsoft.com/office/officeart/2005/8/layout/orgChart1"/>
+    <dgm:cxn modelId="{91118789-B878-4038-BEF7-9D5F309A6E5C}" type="presParOf" srcId="{9F069AA6-AFE6-4C87-835A-630E2B126B12}" destId="{2B7FE9A7-C655-4146-9B4F-E0150D2BEF4B}" srcOrd="1" destOrd="0" presId="urn:microsoft.com/office/officeart/2005/8/layout/orgChart1"/>
+    <dgm:cxn modelId="{ECB16375-D71A-483F-9C46-A7CFB2B38FA8}" type="presParOf" srcId="{889DCF46-9407-47AA-85A5-027A90483D4B}" destId="{CC2A0138-1DF1-438D-8689-6D8D2BB41427}" srcOrd="1" destOrd="0" presId="urn:microsoft.com/office/officeart/2005/8/layout/orgChart1"/>
+    <dgm:cxn modelId="{4AA96FD9-F477-4BA9-B74C-7FF9A1C84D9D}" type="presParOf" srcId="{CC2A0138-1DF1-438D-8689-6D8D2BB41427}" destId="{579A255E-8D55-4739-8C88-96641BA632E7}" srcOrd="0" destOrd="0" presId="urn:microsoft.com/office/officeart/2005/8/layout/orgChart1"/>
+    <dgm:cxn modelId="{98D7E97A-4E4A-45C6-8EFB-1C1B94EED478}" type="presParOf" srcId="{CC2A0138-1DF1-438D-8689-6D8D2BB41427}" destId="{15F6445A-23BE-4F02-81D5-46C68E313664}" srcOrd="1" destOrd="0" presId="urn:microsoft.com/office/officeart/2005/8/layout/orgChart1"/>
+    <dgm:cxn modelId="{4F87D70F-0B63-499D-8629-2CC09DE3B657}" type="presParOf" srcId="{15F6445A-23BE-4F02-81D5-46C68E313664}" destId="{B2AC1C0E-28D8-4834-A699-CC6AEED7DFD5}" srcOrd="0" destOrd="0" presId="urn:microsoft.com/office/officeart/2005/8/layout/orgChart1"/>
+    <dgm:cxn modelId="{0379C595-7A47-43AD-AF76-86808FFE5924}" type="presParOf" srcId="{B2AC1C0E-28D8-4834-A699-CC6AEED7DFD5}" destId="{6E356212-E4DA-46AE-ADE9-D176131A4FCE}" srcOrd="0" destOrd="0" presId="urn:microsoft.com/office/officeart/2005/8/layout/orgChart1"/>
+    <dgm:cxn modelId="{ADAAE10B-A886-4245-A63A-459FC5954CA7}" type="presParOf" srcId="{B2AC1C0E-28D8-4834-A699-CC6AEED7DFD5}" destId="{9240DD41-4761-4FD8-BB9C-46B58C25EA0D}" srcOrd="1" destOrd="0" presId="urn:microsoft.com/office/officeart/2005/8/layout/orgChart1"/>
+    <dgm:cxn modelId="{2AF38304-4A11-4E1D-B3E8-95D619A6369E}" type="presParOf" srcId="{15F6445A-23BE-4F02-81D5-46C68E313664}" destId="{BCEB0E1B-F138-4F1F-AD0A-2E21A9FDF834}" srcOrd="1" destOrd="0" presId="urn:microsoft.com/office/officeart/2005/8/layout/orgChart1"/>
+    <dgm:cxn modelId="{DFEAD9C5-7A76-4EC7-83BB-E902D1319322}" type="presParOf" srcId="{15F6445A-23BE-4F02-81D5-46C68E313664}" destId="{16C13797-8D49-442D-AE80-EE5D9B7FF3D2}" srcOrd="2" destOrd="0" presId="urn:microsoft.com/office/officeart/2005/8/layout/orgChart1"/>
+    <dgm:cxn modelId="{B03F8F3A-7E70-435F-8C30-8AE08999BE89}" type="presParOf" srcId="{CC2A0138-1DF1-438D-8689-6D8D2BB41427}" destId="{E00DC409-782D-4344-88CF-D8B19735021F}" srcOrd="2" destOrd="0" presId="urn:microsoft.com/office/officeart/2005/8/layout/orgChart1"/>
+    <dgm:cxn modelId="{CD020572-E09C-48EB-BB26-2F05340FAB05}" type="presParOf" srcId="{CC2A0138-1DF1-438D-8689-6D8D2BB41427}" destId="{B6DF54C5-3852-4E59-86F7-BEAEAC31BA7F}" srcOrd="3" destOrd="0" presId="urn:microsoft.com/office/officeart/2005/8/layout/orgChart1"/>
+    <dgm:cxn modelId="{C6ECD6F5-01C0-463D-9447-FCB488FFD8CA}" type="presParOf" srcId="{B6DF54C5-3852-4E59-86F7-BEAEAC31BA7F}" destId="{F10E029D-5BBE-47FB-984E-49CE7ECC74EB}" srcOrd="0" destOrd="0" presId="urn:microsoft.com/office/officeart/2005/8/layout/orgChart1"/>
+    <dgm:cxn modelId="{A2EB81B3-3FBF-4C13-B97F-7368DCF48725}" type="presParOf" srcId="{F10E029D-5BBE-47FB-984E-49CE7ECC74EB}" destId="{CBE04220-BBCF-46F6-BA66-C1A0C59710CF}" srcOrd="0" destOrd="0" presId="urn:microsoft.com/office/officeart/2005/8/layout/orgChart1"/>
+    <dgm:cxn modelId="{EFBDABED-9D83-4A1F-8436-A9502D1E85F4}" type="presParOf" srcId="{F10E029D-5BBE-47FB-984E-49CE7ECC74EB}" destId="{923CBCE2-E869-429B-AC14-E475845E2741}" srcOrd="1" destOrd="0" presId="urn:microsoft.com/office/officeart/2005/8/layout/orgChart1"/>
+    <dgm:cxn modelId="{A83F414B-F01F-4928-AA97-A89C00E9C758}" type="presParOf" srcId="{B6DF54C5-3852-4E59-86F7-BEAEAC31BA7F}" destId="{E7118B66-D58A-4320-BEEC-1596D3B674C4}" srcOrd="1" destOrd="0" presId="urn:microsoft.com/office/officeart/2005/8/layout/orgChart1"/>
+    <dgm:cxn modelId="{CA7D2AB4-FA14-4B8C-A992-BD20D330759E}" type="presParOf" srcId="{B6DF54C5-3852-4E59-86F7-BEAEAC31BA7F}" destId="{1788293D-0923-4ED6-AF60-D0CDF2A99BB0}" srcOrd="2" destOrd="0" presId="urn:microsoft.com/office/officeart/2005/8/layout/orgChart1"/>
+    <dgm:cxn modelId="{C257C242-7C5B-4636-A531-D49A030C6382}" type="presParOf" srcId="{CC2A0138-1DF1-438D-8689-6D8D2BB41427}" destId="{140692F2-909B-420A-9D76-42077416C587}" srcOrd="4" destOrd="0" presId="urn:microsoft.com/office/officeart/2005/8/layout/orgChart1"/>
+    <dgm:cxn modelId="{91F69994-43B7-4BE8-8DF1-B772C34A988E}" type="presParOf" srcId="{CC2A0138-1DF1-438D-8689-6D8D2BB41427}" destId="{8D6788E3-E180-47D6-9F95-A4702DD6214A}" srcOrd="5" destOrd="0" presId="urn:microsoft.com/office/officeart/2005/8/layout/orgChart1"/>
+    <dgm:cxn modelId="{481796F5-0623-462D-8284-149E004BD788}" type="presParOf" srcId="{8D6788E3-E180-47D6-9F95-A4702DD6214A}" destId="{3F4C4D13-2C5E-4E2A-901A-4748959DE9A4}" srcOrd="0" destOrd="0" presId="urn:microsoft.com/office/officeart/2005/8/layout/orgChart1"/>
+    <dgm:cxn modelId="{53151904-F961-4451-B516-59EBBFF8C88D}" type="presParOf" srcId="{3F4C4D13-2C5E-4E2A-901A-4748959DE9A4}" destId="{34FC2884-5584-4B64-B4F9-FD3690C2F21C}" srcOrd="0" destOrd="0" presId="urn:microsoft.com/office/officeart/2005/8/layout/orgChart1"/>
+    <dgm:cxn modelId="{7B7DCA52-E62A-401D-A6D7-5354CAD3C062}" type="presParOf" srcId="{3F4C4D13-2C5E-4E2A-901A-4748959DE9A4}" destId="{2812E655-7133-4CD5-A9E9-327A16A2C812}" srcOrd="1" destOrd="0" presId="urn:microsoft.com/office/officeart/2005/8/layout/orgChart1"/>
+    <dgm:cxn modelId="{99666488-195D-4EDB-94D7-1CF73CE7C5F1}" type="presParOf" srcId="{8D6788E3-E180-47D6-9F95-A4702DD6214A}" destId="{FDD6D6BD-EEB4-4904-BF60-47E8BFED74BE}" srcOrd="1" destOrd="0" presId="urn:microsoft.com/office/officeart/2005/8/layout/orgChart1"/>
+    <dgm:cxn modelId="{8843864E-20C5-44B2-BCFB-7E70DDEDA0B6}" type="presParOf" srcId="{8D6788E3-E180-47D6-9F95-A4702DD6214A}" destId="{1050C372-EAC0-4EF7-BF01-3F88DEBE78A1}" srcOrd="2" destOrd="0" presId="urn:microsoft.com/office/officeart/2005/8/layout/orgChart1"/>
+    <dgm:cxn modelId="{0E2017F3-0EB7-470F-9F41-10FF33A509DB}" type="presParOf" srcId="{CC2A0138-1DF1-438D-8689-6D8D2BB41427}" destId="{920AD0A5-8A84-4E38-8D1D-5979DF29B1A4}" srcOrd="6" destOrd="0" presId="urn:microsoft.com/office/officeart/2005/8/layout/orgChart1"/>
+    <dgm:cxn modelId="{52743CE1-FCD0-40F0-A1E8-85DA5EF8B12C}" type="presParOf" srcId="{CC2A0138-1DF1-438D-8689-6D8D2BB41427}" destId="{B72E2380-FD53-44AC-A45D-9DE4F8570859}" srcOrd="7" destOrd="0" presId="urn:microsoft.com/office/officeart/2005/8/layout/orgChart1"/>
+    <dgm:cxn modelId="{B8CEE431-49FB-4AEF-BCAD-8584AB8994B1}" type="presParOf" srcId="{B72E2380-FD53-44AC-A45D-9DE4F8570859}" destId="{74C2CC9B-568D-4A42-B27D-64D0C37E17D5}" srcOrd="0" destOrd="0" presId="urn:microsoft.com/office/officeart/2005/8/layout/orgChart1"/>
+    <dgm:cxn modelId="{F78D80AF-693C-4B3F-99B0-1E2038E4C556}" type="presParOf" srcId="{74C2CC9B-568D-4A42-B27D-64D0C37E17D5}" destId="{6028AAB9-C09C-446A-AC2C-76A2800C5108}" srcOrd="0" destOrd="0" presId="urn:microsoft.com/office/officeart/2005/8/layout/orgChart1"/>
+    <dgm:cxn modelId="{A7285640-9F29-4A6F-BBA3-D5EF599BC626}" type="presParOf" srcId="{74C2CC9B-568D-4A42-B27D-64D0C37E17D5}" destId="{9E59F6CD-C1D1-4194-BA7E-96C04660BB7E}" srcOrd="1" destOrd="0" presId="urn:microsoft.com/office/officeart/2005/8/layout/orgChart1"/>
+    <dgm:cxn modelId="{39354AE5-CAA9-4F6E-8243-B01EE4C90E2E}" type="presParOf" srcId="{B72E2380-FD53-44AC-A45D-9DE4F8570859}" destId="{E04BFC8F-6B36-49F7-AA28-E0E5BAA8CB6D}" srcOrd="1" destOrd="0" presId="urn:microsoft.com/office/officeart/2005/8/layout/orgChart1"/>
+    <dgm:cxn modelId="{80B5F78F-73D2-4343-8B6A-5E1C1DD85069}" type="presParOf" srcId="{B72E2380-FD53-44AC-A45D-9DE4F8570859}" destId="{560C1474-D3BD-42A6-B9DA-A638480AC47B}" srcOrd="2" destOrd="0" presId="urn:microsoft.com/office/officeart/2005/8/layout/orgChart1"/>
+    <dgm:cxn modelId="{FACD7B78-4FF0-48BB-87C5-97479CB84D7A}" type="presParOf" srcId="{889DCF46-9407-47AA-85A5-027A90483D4B}" destId="{1CCAA67E-30FA-4AA5-AB60-BEE1F65C6EE4}" srcOrd="2" destOrd="0" presId="urn:microsoft.com/office/officeart/2005/8/layout/orgChart1"/>
+    <dgm:cxn modelId="{FBEFB392-D2F6-42AC-9BA1-D913AB8D8659}" type="presParOf" srcId="{D878D89D-2763-4851-AA0F-F78964349667}" destId="{17B8A77B-4716-498C-8801-D35497969138}" srcOrd="6" destOrd="0" presId="urn:microsoft.com/office/officeart/2005/8/layout/orgChart1"/>
+    <dgm:cxn modelId="{1436B27F-2EB8-4885-BC69-19D57410DBEB}" type="presParOf" srcId="{D878D89D-2763-4851-AA0F-F78964349667}" destId="{9A2A09C6-FBA7-4C58-B331-D0AB65FFCD14}" srcOrd="7" destOrd="0" presId="urn:microsoft.com/office/officeart/2005/8/layout/orgChart1"/>
+    <dgm:cxn modelId="{C579CD57-1276-4E36-8196-46E0AEA95B36}" type="presParOf" srcId="{9A2A09C6-FBA7-4C58-B331-D0AB65FFCD14}" destId="{CE536548-F12D-4F0B-A140-73ABD0082DF9}" srcOrd="0" destOrd="0" presId="urn:microsoft.com/office/officeart/2005/8/layout/orgChart1"/>
+    <dgm:cxn modelId="{F47FD961-EB49-4914-BE86-0072AAB28330}" type="presParOf" srcId="{CE536548-F12D-4F0B-A140-73ABD0082DF9}" destId="{0C5CF367-862A-421A-A962-0A4261DEB0B5}" srcOrd="0" destOrd="0" presId="urn:microsoft.com/office/officeart/2005/8/layout/orgChart1"/>
+    <dgm:cxn modelId="{FAD4E8F0-98BE-4599-82C9-55739046C9F2}" type="presParOf" srcId="{CE536548-F12D-4F0B-A140-73ABD0082DF9}" destId="{1D6B74C6-21C5-407F-BC2E-C867FC7242BB}" srcOrd="1" destOrd="0" presId="urn:microsoft.com/office/officeart/2005/8/layout/orgChart1"/>
+    <dgm:cxn modelId="{EEBB0D1A-464C-4B2C-B5AB-5BCB27363E45}" type="presParOf" srcId="{9A2A09C6-FBA7-4C58-B331-D0AB65FFCD14}" destId="{85588319-A579-4858-8F62-A96BF4E01C65}" srcOrd="1" destOrd="0" presId="urn:microsoft.com/office/officeart/2005/8/layout/orgChart1"/>
+    <dgm:cxn modelId="{E5399461-F8B7-4299-804F-DB2C1D4A597A}" type="presParOf" srcId="{85588319-A579-4858-8F62-A96BF4E01C65}" destId="{4ECD00F8-2B33-40D9-8C67-C5555A1A7B0E}" srcOrd="0" destOrd="0" presId="urn:microsoft.com/office/officeart/2005/8/layout/orgChart1"/>
+    <dgm:cxn modelId="{8A2A593A-C5BF-4403-996E-EE4C9F79B147}" type="presParOf" srcId="{85588319-A579-4858-8F62-A96BF4E01C65}" destId="{E5C143E9-E289-4BD6-8E54-7CFB38DEE9D9}" srcOrd="1" destOrd="0" presId="urn:microsoft.com/office/officeart/2005/8/layout/orgChart1"/>
+    <dgm:cxn modelId="{24C5282D-6CDD-48D7-BEBC-0588877C7894}" type="presParOf" srcId="{E5C143E9-E289-4BD6-8E54-7CFB38DEE9D9}" destId="{CD6F6F30-BA60-4519-97AD-972EC456CE33}" srcOrd="0" destOrd="0" presId="urn:microsoft.com/office/officeart/2005/8/layout/orgChart1"/>
+    <dgm:cxn modelId="{F950530C-D161-415E-BD86-0A63BC7B85AA}" type="presParOf" srcId="{CD6F6F30-BA60-4519-97AD-972EC456CE33}" destId="{B6A0D451-84B2-4D44-B3B7-A822721E4519}" srcOrd="0" destOrd="0" presId="urn:microsoft.com/office/officeart/2005/8/layout/orgChart1"/>
+    <dgm:cxn modelId="{4F6676A4-7157-4E4E-A150-1C3889BD3EAC}" type="presParOf" srcId="{CD6F6F30-BA60-4519-97AD-972EC456CE33}" destId="{8326348A-D813-4187-871B-3E78A3BE182B}" srcOrd="1" destOrd="0" presId="urn:microsoft.com/office/officeart/2005/8/layout/orgChart1"/>
+    <dgm:cxn modelId="{3A41ADC5-3C09-48F3-921F-5785D26D213E}" type="presParOf" srcId="{E5C143E9-E289-4BD6-8E54-7CFB38DEE9D9}" destId="{75778E73-B88E-4EAE-91B0-670E61443A90}" srcOrd="1" destOrd="0" presId="urn:microsoft.com/office/officeart/2005/8/layout/orgChart1"/>
+    <dgm:cxn modelId="{2128B957-E5D5-478B-86D8-1BD7F131210B}" type="presParOf" srcId="{E5C143E9-E289-4BD6-8E54-7CFB38DEE9D9}" destId="{3DC601CA-7AA4-490A-B221-0B62A5EFB218}" srcOrd="2" destOrd="0" presId="urn:microsoft.com/office/officeart/2005/8/layout/orgChart1"/>
+    <dgm:cxn modelId="{46FFD247-D9ED-4D39-9254-EB933304854D}" type="presParOf" srcId="{85588319-A579-4858-8F62-A96BF4E01C65}" destId="{C338E720-3A92-48C9-AAB5-F2F6B232D4A9}" srcOrd="2" destOrd="0" presId="urn:microsoft.com/office/officeart/2005/8/layout/orgChart1"/>
+    <dgm:cxn modelId="{1D3D7862-30A4-4A8A-9813-094CB11A3B69}" type="presParOf" srcId="{85588319-A579-4858-8F62-A96BF4E01C65}" destId="{5BAF4FA2-5D9B-4FAE-B0F1-C7EA8A3B9F0B}" srcOrd="3" destOrd="0" presId="urn:microsoft.com/office/officeart/2005/8/layout/orgChart1"/>
+    <dgm:cxn modelId="{D28EC791-627E-4686-8C47-F9F6BC0C46DF}" type="presParOf" srcId="{5BAF4FA2-5D9B-4FAE-B0F1-C7EA8A3B9F0B}" destId="{5139C843-5E88-4A2A-BB32-90BCC3C2CA05}" srcOrd="0" destOrd="0" presId="urn:microsoft.com/office/officeart/2005/8/layout/orgChart1"/>
+    <dgm:cxn modelId="{818D32F9-8334-418B-B304-E600B7BC5CF9}" type="presParOf" srcId="{5139C843-5E88-4A2A-BB32-90BCC3C2CA05}" destId="{12F1190F-5A56-4FE8-9818-8B1AB52C02F2}" srcOrd="0" destOrd="0" presId="urn:microsoft.com/office/officeart/2005/8/layout/orgChart1"/>
+    <dgm:cxn modelId="{9A775EBB-0A09-458B-90D2-A40690037B6F}" type="presParOf" srcId="{5139C843-5E88-4A2A-BB32-90BCC3C2CA05}" destId="{1962E949-6C5B-4D06-B14A-28A6F683CBE2}" srcOrd="1" destOrd="0" presId="urn:microsoft.com/office/officeart/2005/8/layout/orgChart1"/>
+    <dgm:cxn modelId="{44B79238-7554-4EED-B5AE-B4DEC1A6F529}" type="presParOf" srcId="{5BAF4FA2-5D9B-4FAE-B0F1-C7EA8A3B9F0B}" destId="{8788DD55-D3CF-426F-9B66-AEA9A680E38E}" srcOrd="1" destOrd="0" presId="urn:microsoft.com/office/officeart/2005/8/layout/orgChart1"/>
+    <dgm:cxn modelId="{65A0130E-34A3-434D-AB40-BE32BD70B31C}" type="presParOf" srcId="{5BAF4FA2-5D9B-4FAE-B0F1-C7EA8A3B9F0B}" destId="{8FD6D276-ADA2-49E9-93CE-A6FA2600EFD8}" srcOrd="2" destOrd="0" presId="urn:microsoft.com/office/officeart/2005/8/layout/orgChart1"/>
+    <dgm:cxn modelId="{954BB645-36C4-4F1F-8877-0F8B86840476}" type="presParOf" srcId="{85588319-A579-4858-8F62-A96BF4E01C65}" destId="{B98976FB-BF3C-41C2-A186-5C375A91CE65}" srcOrd="4" destOrd="0" presId="urn:microsoft.com/office/officeart/2005/8/layout/orgChart1"/>
+    <dgm:cxn modelId="{A9E0D06B-0EFA-4F59-BC11-8AEC1A2C7912}" type="presParOf" srcId="{85588319-A579-4858-8F62-A96BF4E01C65}" destId="{EC52FB0A-EF6E-43D3-8DDB-021E3A97189D}" srcOrd="5" destOrd="0" presId="urn:microsoft.com/office/officeart/2005/8/layout/orgChart1"/>
+    <dgm:cxn modelId="{0B968B9A-23E9-4337-ABAA-B9352BDFBEDC}" type="presParOf" srcId="{EC52FB0A-EF6E-43D3-8DDB-021E3A97189D}" destId="{78E5B171-82DE-4FFA-A803-C3C6F1C6F7A0}" srcOrd="0" destOrd="0" presId="urn:microsoft.com/office/officeart/2005/8/layout/orgChart1"/>
+    <dgm:cxn modelId="{D068C15B-B654-4727-B51B-C60DA9162FC0}" type="presParOf" srcId="{78E5B171-82DE-4FFA-A803-C3C6F1C6F7A0}" destId="{5D2431FC-EF92-4B33-879D-D9811CF9C899}" srcOrd="0" destOrd="0" presId="urn:microsoft.com/office/officeart/2005/8/layout/orgChart1"/>
+    <dgm:cxn modelId="{85927AAE-A3D7-4ED9-95D3-D671599B41FC}" type="presParOf" srcId="{78E5B171-82DE-4FFA-A803-C3C6F1C6F7A0}" destId="{B98E3EB7-A5E6-4BB3-A0CE-8E2DE503A7C8}" srcOrd="1" destOrd="0" presId="urn:microsoft.com/office/officeart/2005/8/layout/orgChart1"/>
+    <dgm:cxn modelId="{B308CE3E-3D2F-48C8-B4D5-37317923C20C}" type="presParOf" srcId="{EC52FB0A-EF6E-43D3-8DDB-021E3A97189D}" destId="{BC213CEB-9BE5-45BE-A3B4-A0446E0E21C0}" srcOrd="1" destOrd="0" presId="urn:microsoft.com/office/officeart/2005/8/layout/orgChart1"/>
+    <dgm:cxn modelId="{18CB4740-8522-4FF1-9D91-65BA9D0A16BF}" type="presParOf" srcId="{EC52FB0A-EF6E-43D3-8DDB-021E3A97189D}" destId="{E089F2EC-913A-4488-8B59-83B0B9905D59}" srcOrd="2" destOrd="0" presId="urn:microsoft.com/office/officeart/2005/8/layout/orgChart1"/>
+    <dgm:cxn modelId="{D40A3671-188A-4260-9EF0-D776251ADBBE}" type="presParOf" srcId="{85588319-A579-4858-8F62-A96BF4E01C65}" destId="{A87355A0-6987-4B8D-89EF-7DAEDFCFD820}" srcOrd="6" destOrd="0" presId="urn:microsoft.com/office/officeart/2005/8/layout/orgChart1"/>
+    <dgm:cxn modelId="{E3D63CC9-0C90-4961-B85A-6929CB875097}" type="presParOf" srcId="{85588319-A579-4858-8F62-A96BF4E01C65}" destId="{4D0DE905-0D83-4ED1-920C-DB479E536F1D}" srcOrd="7" destOrd="0" presId="urn:microsoft.com/office/officeart/2005/8/layout/orgChart1"/>
+    <dgm:cxn modelId="{873A4A8E-FC21-47A5-80EE-75411B6368CD}" type="presParOf" srcId="{4D0DE905-0D83-4ED1-920C-DB479E536F1D}" destId="{DB4E252B-3D51-4C0B-AADF-4565D1CC93E9}" srcOrd="0" destOrd="0" presId="urn:microsoft.com/office/officeart/2005/8/layout/orgChart1"/>
+    <dgm:cxn modelId="{A8482512-44E5-4C30-8BA8-79035C2F25FA}" type="presParOf" srcId="{DB4E252B-3D51-4C0B-AADF-4565D1CC93E9}" destId="{22229899-B8B9-4FFC-83D8-587D8409D2A9}" srcOrd="0" destOrd="0" presId="urn:microsoft.com/office/officeart/2005/8/layout/orgChart1"/>
+    <dgm:cxn modelId="{6BE9214B-71B6-4F30-A877-35F2A9EDAAA1}" type="presParOf" srcId="{DB4E252B-3D51-4C0B-AADF-4565D1CC93E9}" destId="{FF6F1129-6AB5-46EE-BF88-4EA238DC16D7}" srcOrd="1" destOrd="0" presId="urn:microsoft.com/office/officeart/2005/8/layout/orgChart1"/>
+    <dgm:cxn modelId="{87214E20-E9CD-493E-8241-08C75C3D4394}" type="presParOf" srcId="{4D0DE905-0D83-4ED1-920C-DB479E536F1D}" destId="{D215AF03-91C5-4BB3-B7D0-AA92BE31D89C}" srcOrd="1" destOrd="0" presId="urn:microsoft.com/office/officeart/2005/8/layout/orgChart1"/>
+    <dgm:cxn modelId="{F46E329C-C48D-489E-B04C-0A2C5F5CA910}" type="presParOf" srcId="{4D0DE905-0D83-4ED1-920C-DB479E536F1D}" destId="{E4CFAF13-E490-4CBA-BF03-19BFB543750B}" srcOrd="2" destOrd="0" presId="urn:microsoft.com/office/officeart/2005/8/layout/orgChart1"/>
+    <dgm:cxn modelId="{D4906323-2FF1-4AFF-9A60-6365DC829A84}" type="presParOf" srcId="{9A2A09C6-FBA7-4C58-B331-D0AB65FFCD14}" destId="{54205F22-DAD5-447F-9069-BF2B7230ABA5}" srcOrd="2" destOrd="0" presId="urn:microsoft.com/office/officeart/2005/8/layout/orgChart1"/>
+    <dgm:cxn modelId="{954A8FAC-6733-4EF4-88CA-5B240EA75906}" type="presParOf" srcId="{D878D89D-2763-4851-AA0F-F78964349667}" destId="{E68CF663-F0C6-4534-84AE-BA1F5FB16E0C}" srcOrd="8" destOrd="0" presId="urn:microsoft.com/office/officeart/2005/8/layout/orgChart1"/>
+    <dgm:cxn modelId="{A869759C-9916-407D-B047-438B93FB91E1}" type="presParOf" srcId="{D878D89D-2763-4851-AA0F-F78964349667}" destId="{FEE2EF5D-4874-4445-9A0F-9551D8254CAD}" srcOrd="9" destOrd="0" presId="urn:microsoft.com/office/officeart/2005/8/layout/orgChart1"/>
+    <dgm:cxn modelId="{27EE9C3F-A44C-41A9-8CDE-8197CE02DBCA}" type="presParOf" srcId="{FEE2EF5D-4874-4445-9A0F-9551D8254CAD}" destId="{7B226C5E-0948-4329-BB56-F8943A36A911}" srcOrd="0" destOrd="0" presId="urn:microsoft.com/office/officeart/2005/8/layout/orgChart1"/>
+    <dgm:cxn modelId="{18A65FB5-06B1-4A55-96EE-7CB7ED401A3A}" type="presParOf" srcId="{7B226C5E-0948-4329-BB56-F8943A36A911}" destId="{C83A5AB3-2F84-4B08-8C52-9468B8F3920C}" srcOrd="0" destOrd="0" presId="urn:microsoft.com/office/officeart/2005/8/layout/orgChart1"/>
+    <dgm:cxn modelId="{43402172-4267-40EB-A442-84D2B41B4B2F}" type="presParOf" srcId="{7B226C5E-0948-4329-BB56-F8943A36A911}" destId="{177E65B0-4D4E-423C-8068-7BAD60D496E2}" srcOrd="1" destOrd="0" presId="urn:microsoft.com/office/officeart/2005/8/layout/orgChart1"/>
+    <dgm:cxn modelId="{F535AD46-BFC2-496E-A49D-338A10871959}" type="presParOf" srcId="{FEE2EF5D-4874-4445-9A0F-9551D8254CAD}" destId="{984ED134-C698-43B3-B5DB-EAE4E95094DB}" srcOrd="1" destOrd="0" presId="urn:microsoft.com/office/officeart/2005/8/layout/orgChart1"/>
+    <dgm:cxn modelId="{0FD4C49B-34EA-464A-9FD5-37956FDF4547}" type="presParOf" srcId="{984ED134-C698-43B3-B5DB-EAE4E95094DB}" destId="{5C669C84-7E37-43F1-8F7F-2F4E09ED6E59}" srcOrd="0" destOrd="0" presId="urn:microsoft.com/office/officeart/2005/8/layout/orgChart1"/>
+    <dgm:cxn modelId="{54CEE753-302B-4F75-93F9-84014A786FD4}" type="presParOf" srcId="{984ED134-C698-43B3-B5DB-EAE4E95094DB}" destId="{6B0E16BC-AA5C-4F35-9F2D-C62C2550C43B}" srcOrd="1" destOrd="0" presId="urn:microsoft.com/office/officeart/2005/8/layout/orgChart1"/>
+    <dgm:cxn modelId="{C8E543C4-7D7F-4965-8B32-9995522F0E4B}" type="presParOf" srcId="{6B0E16BC-AA5C-4F35-9F2D-C62C2550C43B}" destId="{8ABCBABA-394E-4DCB-B939-E9CBF0096828}" srcOrd="0" destOrd="0" presId="urn:microsoft.com/office/officeart/2005/8/layout/orgChart1"/>
+    <dgm:cxn modelId="{CCFC59E8-A16A-4C9A-BAF3-8A5FF66F7755}" type="presParOf" srcId="{8ABCBABA-394E-4DCB-B939-E9CBF0096828}" destId="{A6D3971B-F3A7-4676-A63A-195CAA0B3DC9}" srcOrd="0" destOrd="0" presId="urn:microsoft.com/office/officeart/2005/8/layout/orgChart1"/>
+    <dgm:cxn modelId="{859BF53E-D7F7-4311-B8A8-B7FD7C17A504}" type="presParOf" srcId="{8ABCBABA-394E-4DCB-B939-E9CBF0096828}" destId="{B92374D8-80C9-4714-8AD0-9FFDD2404E7C}" srcOrd="1" destOrd="0" presId="urn:microsoft.com/office/officeart/2005/8/layout/orgChart1"/>
+    <dgm:cxn modelId="{CCD7BCC3-01A0-488A-A206-EA31A1055BEF}" type="presParOf" srcId="{6B0E16BC-AA5C-4F35-9F2D-C62C2550C43B}" destId="{F26D9A38-5819-4ED9-AE60-615716C9ECD5}" srcOrd="1" destOrd="0" presId="urn:microsoft.com/office/officeart/2005/8/layout/orgChart1"/>
+    <dgm:cxn modelId="{E2E30A9C-C515-4AC4-8D24-97D3BD9DEBC0}" type="presParOf" srcId="{6B0E16BC-AA5C-4F35-9F2D-C62C2550C43B}" destId="{CA06A7CA-6B90-437F-A7EB-7D057D425BE7}" srcOrd="2" destOrd="0" presId="urn:microsoft.com/office/officeart/2005/8/layout/orgChart1"/>
+    <dgm:cxn modelId="{6061FA22-B8E6-4216-A1F6-627133843510}" type="presParOf" srcId="{984ED134-C698-43B3-B5DB-EAE4E95094DB}" destId="{58E7145A-D506-4F6B-8D93-B911E7A31909}" srcOrd="2" destOrd="0" presId="urn:microsoft.com/office/officeart/2005/8/layout/orgChart1"/>
+    <dgm:cxn modelId="{2D70277B-6B85-4AD5-9C2C-2CF08E69A892}" type="presParOf" srcId="{984ED134-C698-43B3-B5DB-EAE4E95094DB}" destId="{E0280BD5-ACAB-4C67-AB3B-F7B2B7DFE58D}" srcOrd="3" destOrd="0" presId="urn:microsoft.com/office/officeart/2005/8/layout/orgChart1"/>
+    <dgm:cxn modelId="{37078F16-BB1D-4050-9373-39847C861239}" type="presParOf" srcId="{E0280BD5-ACAB-4C67-AB3B-F7B2B7DFE58D}" destId="{503F3920-9767-41A3-BF74-C094F3921F76}" srcOrd="0" destOrd="0" presId="urn:microsoft.com/office/officeart/2005/8/layout/orgChart1"/>
+    <dgm:cxn modelId="{21947BDA-413E-42CA-A65F-486CFFEF6CA1}" type="presParOf" srcId="{503F3920-9767-41A3-BF74-C094F3921F76}" destId="{199933BB-5102-4CEE-9AF3-52C459885117}" srcOrd="0" destOrd="0" presId="urn:microsoft.com/office/officeart/2005/8/layout/orgChart1"/>
+    <dgm:cxn modelId="{607EDE52-E44E-462C-B983-21C75B119073}" type="presParOf" srcId="{503F3920-9767-41A3-BF74-C094F3921F76}" destId="{9FB91C64-EC0B-4D0F-B65D-C5D99A129AD9}" srcOrd="1" destOrd="0" presId="urn:microsoft.com/office/officeart/2005/8/layout/orgChart1"/>
+    <dgm:cxn modelId="{F40541B9-6EC6-41CE-B999-C43C41A9CC34}" type="presParOf" srcId="{E0280BD5-ACAB-4C67-AB3B-F7B2B7DFE58D}" destId="{82DD9803-7DE4-4704-9AA9-4C951BCC6C95}" srcOrd="1" destOrd="0" presId="urn:microsoft.com/office/officeart/2005/8/layout/orgChart1"/>
+    <dgm:cxn modelId="{211AD1BE-5C2F-4E07-B03C-CE532CAE334C}" type="presParOf" srcId="{E0280BD5-ACAB-4C67-AB3B-F7B2B7DFE58D}" destId="{3B1C7B99-3B6D-462B-AEAA-46E0054961C3}" srcOrd="2" destOrd="0" presId="urn:microsoft.com/office/officeart/2005/8/layout/orgChart1"/>
+    <dgm:cxn modelId="{346CA6A6-4F31-41D1-B12E-4AC7F0B42F22}" type="presParOf" srcId="{984ED134-C698-43B3-B5DB-EAE4E95094DB}" destId="{5C2412D3-5540-4AD1-A3EA-85B7BFB5247E}" srcOrd="4" destOrd="0" presId="urn:microsoft.com/office/officeart/2005/8/layout/orgChart1"/>
+    <dgm:cxn modelId="{58B4BE97-CC53-4435-B4DF-FE881840096A}" type="presParOf" srcId="{984ED134-C698-43B3-B5DB-EAE4E95094DB}" destId="{05985158-78E8-4650-806F-2D6421EF2F79}" srcOrd="5" destOrd="0" presId="urn:microsoft.com/office/officeart/2005/8/layout/orgChart1"/>
+    <dgm:cxn modelId="{E77B2A0F-9086-4A1D-8A8F-B66856C08A80}" type="presParOf" srcId="{05985158-78E8-4650-806F-2D6421EF2F79}" destId="{9A42B8A4-0F62-431D-BCE0-DA5E1AE1D771}" srcOrd="0" destOrd="0" presId="urn:microsoft.com/office/officeart/2005/8/layout/orgChart1"/>
+    <dgm:cxn modelId="{F3D2B225-1CDA-4948-9D5A-A6AD943FE417}" type="presParOf" srcId="{9A42B8A4-0F62-431D-BCE0-DA5E1AE1D771}" destId="{DF60B2BA-8CC0-4A8C-8138-95343D26F506}" srcOrd="0" destOrd="0" presId="urn:microsoft.com/office/officeart/2005/8/layout/orgChart1"/>
+    <dgm:cxn modelId="{F44ADFD3-07CE-4DC1-994F-7515C4951190}" type="presParOf" srcId="{9A42B8A4-0F62-431D-BCE0-DA5E1AE1D771}" destId="{8F988ADA-A7ED-438E-96B7-59F6733BBA2F}" srcOrd="1" destOrd="0" presId="urn:microsoft.com/office/officeart/2005/8/layout/orgChart1"/>
+    <dgm:cxn modelId="{FBD7E908-DAA6-4137-8BE2-4A318627C84A}" type="presParOf" srcId="{05985158-78E8-4650-806F-2D6421EF2F79}" destId="{595ED001-1F6B-40CE-8EF4-A84EBA2A552D}" srcOrd="1" destOrd="0" presId="urn:microsoft.com/office/officeart/2005/8/layout/orgChart1"/>
+    <dgm:cxn modelId="{C7B530C4-899E-4C03-871B-410A8ACC3F59}" type="presParOf" srcId="{05985158-78E8-4650-806F-2D6421EF2F79}" destId="{399FEAC7-E1A1-4978-BC58-0B6811B586FD}" srcOrd="2" destOrd="0" presId="urn:microsoft.com/office/officeart/2005/8/layout/orgChart1"/>
+    <dgm:cxn modelId="{25609EA4-EEEE-414D-B128-E99C955B403A}" type="presParOf" srcId="{984ED134-C698-43B3-B5DB-EAE4E95094DB}" destId="{6A8BA387-2C3A-41AF-9677-A63BC0102C31}" srcOrd="6" destOrd="0" presId="urn:microsoft.com/office/officeart/2005/8/layout/orgChart1"/>
+    <dgm:cxn modelId="{17DDFA0E-867F-4255-B916-7CBB3CA8A802}" type="presParOf" srcId="{984ED134-C698-43B3-B5DB-EAE4E95094DB}" destId="{3F838651-0179-4A40-8216-2576811F0FCB}" srcOrd="7" destOrd="0" presId="urn:microsoft.com/office/officeart/2005/8/layout/orgChart1"/>
+    <dgm:cxn modelId="{1D064C82-8EA5-49CB-870E-39072C279907}" type="presParOf" srcId="{3F838651-0179-4A40-8216-2576811F0FCB}" destId="{66EBF184-91A8-45A9-A75C-4A800508648A}" srcOrd="0" destOrd="0" presId="urn:microsoft.com/office/officeart/2005/8/layout/orgChart1"/>
+    <dgm:cxn modelId="{EA8F15BF-71A1-4B07-B36C-70283657E987}" type="presParOf" srcId="{66EBF184-91A8-45A9-A75C-4A800508648A}" destId="{91AE0F43-9EED-421A-969B-88399678A0DB}" srcOrd="0" destOrd="0" presId="urn:microsoft.com/office/officeart/2005/8/layout/orgChart1"/>
+    <dgm:cxn modelId="{68E5CF74-C411-4000-8AAC-4CA8128B4441}" type="presParOf" srcId="{66EBF184-91A8-45A9-A75C-4A800508648A}" destId="{1FDDAFCF-64CF-41B0-88A3-2945B5DE35DC}" srcOrd="1" destOrd="0" presId="urn:microsoft.com/office/officeart/2005/8/layout/orgChart1"/>
+    <dgm:cxn modelId="{82FEE956-53A3-4332-A8BD-4175D9C8ACEA}" type="presParOf" srcId="{3F838651-0179-4A40-8216-2576811F0FCB}" destId="{41B1BC20-DF9D-4FD0-807D-5C2902FE8398}" srcOrd="1" destOrd="0" presId="urn:microsoft.com/office/officeart/2005/8/layout/orgChart1"/>
+    <dgm:cxn modelId="{406246C8-EE03-4E04-B938-8C15BEAA0C11}" type="presParOf" srcId="{3F838651-0179-4A40-8216-2576811F0FCB}" destId="{44E7235F-C5DE-45F4-9424-061F3C61E313}" srcOrd="2" destOrd="0" presId="urn:microsoft.com/office/officeart/2005/8/layout/orgChart1"/>
+    <dgm:cxn modelId="{09074085-42C9-4EA8-91D0-E0845A1E3BE8}" type="presParOf" srcId="{FEE2EF5D-4874-4445-9A0F-9551D8254CAD}" destId="{70F9B1CF-6CFF-478D-B04D-C8A5D8DDBC82}" srcOrd="2" destOrd="0" presId="urn:microsoft.com/office/officeart/2005/8/layout/orgChart1"/>
+    <dgm:cxn modelId="{CCE65757-BF7F-4150-8F0D-B7FB5F43F0FE}" type="presParOf" srcId="{D878D89D-2763-4851-AA0F-F78964349667}" destId="{C89A9C91-69D9-418E-8301-EE957DB9F73F}" srcOrd="10" destOrd="0" presId="urn:microsoft.com/office/officeart/2005/8/layout/orgChart1"/>
+    <dgm:cxn modelId="{66D0E310-4764-4214-9060-69B2D30E0E13}" type="presParOf" srcId="{D878D89D-2763-4851-AA0F-F78964349667}" destId="{7EE33BAF-6687-4472-93A7-33310DC20AEB}" srcOrd="11" destOrd="0" presId="urn:microsoft.com/office/officeart/2005/8/layout/orgChart1"/>
+    <dgm:cxn modelId="{5D50D29C-E409-43CB-B873-782314BF6F55}" type="presParOf" srcId="{7EE33BAF-6687-4472-93A7-33310DC20AEB}" destId="{439740EB-88C2-4725-8CD0-656C917BD4BA}" srcOrd="0" destOrd="0" presId="urn:microsoft.com/office/officeart/2005/8/layout/orgChart1"/>
+    <dgm:cxn modelId="{9FA74CB8-0DF4-4D90-962D-851951AD32DF}" type="presParOf" srcId="{439740EB-88C2-4725-8CD0-656C917BD4BA}" destId="{C9692BEF-B1F9-4DC8-AFB6-E7C926395C7F}" srcOrd="0" destOrd="0" presId="urn:microsoft.com/office/officeart/2005/8/layout/orgChart1"/>
+    <dgm:cxn modelId="{174AD2FF-8A40-4B8E-8062-1BD003B5E401}" type="presParOf" srcId="{439740EB-88C2-4725-8CD0-656C917BD4BA}" destId="{5C96871B-C9FD-414F-9CEF-A5B039D4CBA6}" srcOrd="1" destOrd="0" presId="urn:microsoft.com/office/officeart/2005/8/layout/orgChart1"/>
+    <dgm:cxn modelId="{A3C2785C-4F3F-4716-B7E4-F90AD27675D4}" type="presParOf" srcId="{7EE33BAF-6687-4472-93A7-33310DC20AEB}" destId="{B45BC22E-81B3-4FC3-B8EF-350437559D0B}" srcOrd="1" destOrd="0" presId="urn:microsoft.com/office/officeart/2005/8/layout/orgChart1"/>
+    <dgm:cxn modelId="{D53F95B9-E19E-468A-9DB6-6D53127F020B}" type="presParOf" srcId="{B45BC22E-81B3-4FC3-B8EF-350437559D0B}" destId="{A6A50BF9-4807-4474-BAF5-68698C2838C6}" srcOrd="0" destOrd="0" presId="urn:microsoft.com/office/officeart/2005/8/layout/orgChart1"/>
+    <dgm:cxn modelId="{485B2488-7E02-4E38-8F2F-792B38858781}" type="presParOf" srcId="{B45BC22E-81B3-4FC3-B8EF-350437559D0B}" destId="{7B21AD2A-5909-4095-9AA4-5095334D9D5E}" srcOrd="1" destOrd="0" presId="urn:microsoft.com/office/officeart/2005/8/layout/orgChart1"/>
+    <dgm:cxn modelId="{B3240CFD-8CEC-4DA1-9C36-9F37555E741D}" type="presParOf" srcId="{7B21AD2A-5909-4095-9AA4-5095334D9D5E}" destId="{E40E6DAB-C272-4EC8-A1DD-4B36AD66E4D2}" srcOrd="0" destOrd="0" presId="urn:microsoft.com/office/officeart/2005/8/layout/orgChart1"/>
+    <dgm:cxn modelId="{191345DA-866B-43F0-AAF8-CCE94898B9EE}" type="presParOf" srcId="{E40E6DAB-C272-4EC8-A1DD-4B36AD66E4D2}" destId="{5CD5C500-A085-4E6D-9398-DF26DDCB02AA}" srcOrd="0" destOrd="0" presId="urn:microsoft.com/office/officeart/2005/8/layout/orgChart1"/>
+    <dgm:cxn modelId="{E039C81E-2852-4E90-BA74-464082A34B8E}" type="presParOf" srcId="{E40E6DAB-C272-4EC8-A1DD-4B36AD66E4D2}" destId="{ED49868E-C82A-45A7-B443-645A50A53DF3}" srcOrd="1" destOrd="0" presId="urn:microsoft.com/office/officeart/2005/8/layout/orgChart1"/>
+    <dgm:cxn modelId="{98D34F90-53ED-43C5-9AB7-812FA0982898}" type="presParOf" srcId="{7B21AD2A-5909-4095-9AA4-5095334D9D5E}" destId="{58DCBA29-A01F-41A8-BA2D-A5A56AD85705}" srcOrd="1" destOrd="0" presId="urn:microsoft.com/office/officeart/2005/8/layout/orgChart1"/>
+    <dgm:cxn modelId="{CD1DB009-A452-46ED-9D9C-485C3D86DBB5}" type="presParOf" srcId="{7B21AD2A-5909-4095-9AA4-5095334D9D5E}" destId="{A284745C-232D-459D-8609-644211BDBB3B}" srcOrd="2" destOrd="0" presId="urn:microsoft.com/office/officeart/2005/8/layout/orgChart1"/>
+    <dgm:cxn modelId="{626F2297-CB6D-4E0A-86E9-2C558469532F}" type="presParOf" srcId="{B45BC22E-81B3-4FC3-B8EF-350437559D0B}" destId="{D0D816C1-C904-4F10-B260-3200C66D735E}" srcOrd="2" destOrd="0" presId="urn:microsoft.com/office/officeart/2005/8/layout/orgChart1"/>
+    <dgm:cxn modelId="{3BE7E9E0-A894-43E6-99D7-311556C3E7BD}" type="presParOf" srcId="{B45BC22E-81B3-4FC3-B8EF-350437559D0B}" destId="{33B952F6-241F-48AE-AA6E-923D5697D700}" srcOrd="3" destOrd="0" presId="urn:microsoft.com/office/officeart/2005/8/layout/orgChart1"/>
+    <dgm:cxn modelId="{C5AFEEA8-F27A-4FF0-B5FC-4CECB7524CA0}" type="presParOf" srcId="{33B952F6-241F-48AE-AA6E-923D5697D700}" destId="{F31415D8-EA63-448B-B630-903ED3531B4E}" srcOrd="0" destOrd="0" presId="urn:microsoft.com/office/officeart/2005/8/layout/orgChart1"/>
+    <dgm:cxn modelId="{BB7CBE16-7C8E-4AE9-9EFC-6A9A0A946C8F}" type="presParOf" srcId="{F31415D8-EA63-448B-B630-903ED3531B4E}" destId="{F3CFDE0D-E250-4E20-8C67-B32C14F6581C}" srcOrd="0" destOrd="0" presId="urn:microsoft.com/office/officeart/2005/8/layout/orgChart1"/>
+    <dgm:cxn modelId="{663AB11A-F535-489F-905F-94624264E265}" type="presParOf" srcId="{F31415D8-EA63-448B-B630-903ED3531B4E}" destId="{B775A9A9-81E6-4D24-8E68-D749B0704468}" srcOrd="1" destOrd="0" presId="urn:microsoft.com/office/officeart/2005/8/layout/orgChart1"/>
+    <dgm:cxn modelId="{B71FCC68-2615-4125-84BD-494E95BA8518}" type="presParOf" srcId="{33B952F6-241F-48AE-AA6E-923D5697D700}" destId="{D03F76C5-81FE-4BDE-A088-CDEA0CAA7F80}" srcOrd="1" destOrd="0" presId="urn:microsoft.com/office/officeart/2005/8/layout/orgChart1"/>
+    <dgm:cxn modelId="{2E2E98C4-8949-44DC-8F77-A5E0A4381F8C}" type="presParOf" srcId="{33B952F6-241F-48AE-AA6E-923D5697D700}" destId="{BB9CBB95-C350-4AF0-B0A7-84CF264A47D7}" srcOrd="2" destOrd="0" presId="urn:microsoft.com/office/officeart/2005/8/layout/orgChart1"/>
+    <dgm:cxn modelId="{2D238803-3888-433B-B24B-36D46CA6B5EC}" type="presParOf" srcId="{B45BC22E-81B3-4FC3-B8EF-350437559D0B}" destId="{A06AA513-2068-4B41-BC51-137C8C8E1F1A}" srcOrd="4" destOrd="0" presId="urn:microsoft.com/office/officeart/2005/8/layout/orgChart1"/>
+    <dgm:cxn modelId="{CB330A82-6902-4BC9-A634-74EB6F84236F}" type="presParOf" srcId="{B45BC22E-81B3-4FC3-B8EF-350437559D0B}" destId="{87AADF9E-2B3C-48C3-97DF-F976C71CD540}" srcOrd="5" destOrd="0" presId="urn:microsoft.com/office/officeart/2005/8/layout/orgChart1"/>
+    <dgm:cxn modelId="{992D9854-0A48-4872-8D62-1A83A8D03F83}" type="presParOf" srcId="{87AADF9E-2B3C-48C3-97DF-F976C71CD540}" destId="{A3605B29-9159-4636-8CBE-09F8DF131652}" srcOrd="0" destOrd="0" presId="urn:microsoft.com/office/officeart/2005/8/layout/orgChart1"/>
+    <dgm:cxn modelId="{9E3EE0E9-8EDD-4AF0-9FFF-7D489DC3990A}" type="presParOf" srcId="{A3605B29-9159-4636-8CBE-09F8DF131652}" destId="{026BD770-D170-4272-BB2E-684493305A37}" srcOrd="0" destOrd="0" presId="urn:microsoft.com/office/officeart/2005/8/layout/orgChart1"/>
+    <dgm:cxn modelId="{AB327B61-35DC-4F54-844A-39C7F3967113}" type="presParOf" srcId="{A3605B29-9159-4636-8CBE-09F8DF131652}" destId="{CB3873AC-7DA8-48A5-935C-5BD09BBE5C3D}" srcOrd="1" destOrd="0" presId="urn:microsoft.com/office/officeart/2005/8/layout/orgChart1"/>
+    <dgm:cxn modelId="{24DE2D5A-7BCF-4CE4-8A37-4DD7E2502D41}" type="presParOf" srcId="{87AADF9E-2B3C-48C3-97DF-F976C71CD540}" destId="{74A3AFA8-436C-4664-B8BF-2E462455DE8E}" srcOrd="1" destOrd="0" presId="urn:microsoft.com/office/officeart/2005/8/layout/orgChart1"/>
+    <dgm:cxn modelId="{612E5FD3-6643-433E-9611-A7DF2067C65C}" type="presParOf" srcId="{87AADF9E-2B3C-48C3-97DF-F976C71CD540}" destId="{086A66AD-8CF0-4F50-BF0D-207DE9F78C28}" srcOrd="2" destOrd="0" presId="urn:microsoft.com/office/officeart/2005/8/layout/orgChart1"/>
+    <dgm:cxn modelId="{A5F2FE42-E5A8-4A18-8005-A96FF3E77741}" type="presParOf" srcId="{B45BC22E-81B3-4FC3-B8EF-350437559D0B}" destId="{F95DB6C7-5077-4AE9-811D-3268C453DA19}" srcOrd="6" destOrd="0" presId="urn:microsoft.com/office/officeart/2005/8/layout/orgChart1"/>
+    <dgm:cxn modelId="{D17BE901-979C-4811-9515-2995AF8DE36F}" type="presParOf" srcId="{B45BC22E-81B3-4FC3-B8EF-350437559D0B}" destId="{A13347DF-1C8D-4940-9522-9BB8F8B70479}" srcOrd="7" destOrd="0" presId="urn:microsoft.com/office/officeart/2005/8/layout/orgChart1"/>
+    <dgm:cxn modelId="{5F615513-0CD8-4D94-BB78-56233F09940F}" type="presParOf" srcId="{A13347DF-1C8D-4940-9522-9BB8F8B70479}" destId="{28AE1A8B-36D9-4462-93EA-F06C394CE899}" srcOrd="0" destOrd="0" presId="urn:microsoft.com/office/officeart/2005/8/layout/orgChart1"/>
+    <dgm:cxn modelId="{8A87D8B1-23C5-4C61-8590-2560AC431E44}" type="presParOf" srcId="{28AE1A8B-36D9-4462-93EA-F06C394CE899}" destId="{0E65B934-D458-4304-8EB1-F3DF63E16542}" srcOrd="0" destOrd="0" presId="urn:microsoft.com/office/officeart/2005/8/layout/orgChart1"/>
+    <dgm:cxn modelId="{6312993A-462C-4C85-B3D1-E9A4F3B1F330}" type="presParOf" srcId="{28AE1A8B-36D9-4462-93EA-F06C394CE899}" destId="{A104766E-AB43-4BF3-8030-21776958F45A}" srcOrd="1" destOrd="0" presId="urn:microsoft.com/office/officeart/2005/8/layout/orgChart1"/>
+    <dgm:cxn modelId="{E04BF8A3-7E67-41F6-8B50-CA032DC89803}" type="presParOf" srcId="{A13347DF-1C8D-4940-9522-9BB8F8B70479}" destId="{70FF787D-3240-4AD7-B17B-3ABFC3DB09A0}" srcOrd="1" destOrd="0" presId="urn:microsoft.com/office/officeart/2005/8/layout/orgChart1"/>
+    <dgm:cxn modelId="{0DAEB844-4A51-42B9-BBF9-E82CD3F96BC3}" type="presParOf" srcId="{A13347DF-1C8D-4940-9522-9BB8F8B70479}" destId="{7747F968-E401-47A1-A1AF-26F18CB729D1}" srcOrd="2" destOrd="0" presId="urn:microsoft.com/office/officeart/2005/8/layout/orgChart1"/>
+    <dgm:cxn modelId="{B39B5CDF-DA1A-48B1-B826-E31E82904454}" type="presParOf" srcId="{7EE33BAF-6687-4472-93A7-33310DC20AEB}" destId="{6A883C54-EB27-4EB3-A729-C43842FC42E5}" srcOrd="2" destOrd="0" presId="urn:microsoft.com/office/officeart/2005/8/layout/orgChart1"/>
+    <dgm:cxn modelId="{5CC044CF-0B41-4C5A-9DA3-CB42F594C929}" type="presParOf" srcId="{D878D89D-2763-4851-AA0F-F78964349667}" destId="{1C8B815C-8CCA-4A50-96B0-58A0C5E4FCFA}" srcOrd="12" destOrd="0" presId="urn:microsoft.com/office/officeart/2005/8/layout/orgChart1"/>
+    <dgm:cxn modelId="{DC01E8E1-6D12-44E4-9ED6-6E168B749FC3}" type="presParOf" srcId="{D878D89D-2763-4851-AA0F-F78964349667}" destId="{98BB5E5D-C964-468C-B104-67C647EB1430}" srcOrd="13" destOrd="0" presId="urn:microsoft.com/office/officeart/2005/8/layout/orgChart1"/>
+    <dgm:cxn modelId="{268B3119-B2BE-44D8-ABCC-DB074DEC60C8}" type="presParOf" srcId="{98BB5E5D-C964-468C-B104-67C647EB1430}" destId="{64948DA2-D142-41B3-85CC-16A11B57ACFA}" srcOrd="0" destOrd="0" presId="urn:microsoft.com/office/officeart/2005/8/layout/orgChart1"/>
+    <dgm:cxn modelId="{EF1F4322-A929-4BC3-83C3-61BB32882C3B}" type="presParOf" srcId="{64948DA2-D142-41B3-85CC-16A11B57ACFA}" destId="{8CB87177-7E90-49A4-A141-8D63D7A99427}" srcOrd="0" destOrd="0" presId="urn:microsoft.com/office/officeart/2005/8/layout/orgChart1"/>
+    <dgm:cxn modelId="{B1CC5839-50F0-48D8-9248-1DC11A5F3B89}" type="presParOf" srcId="{64948DA2-D142-41B3-85CC-16A11B57ACFA}" destId="{F1597D2A-5D9C-4B16-A819-CF0B6AC4C5F3}" srcOrd="1" destOrd="0" presId="urn:microsoft.com/office/officeart/2005/8/layout/orgChart1"/>
+    <dgm:cxn modelId="{DCDB99F7-0198-425B-8E31-FAD212062E6D}" type="presParOf" srcId="{98BB5E5D-C964-468C-B104-67C647EB1430}" destId="{6FD77A43-A20D-43BA-BF61-A29CFE536FBF}" srcOrd="1" destOrd="0" presId="urn:microsoft.com/office/officeart/2005/8/layout/orgChart1"/>
+    <dgm:cxn modelId="{3D799A22-7AB5-42AC-AE73-199363813EF2}" type="presParOf" srcId="{6FD77A43-A20D-43BA-BF61-A29CFE536FBF}" destId="{00CE439B-050A-4B09-BC5F-CFDDCD52D405}" srcOrd="0" destOrd="0" presId="urn:microsoft.com/office/officeart/2005/8/layout/orgChart1"/>
+    <dgm:cxn modelId="{E29E4B15-9FA1-4431-B5C4-D91D5946E9C9}" type="presParOf" srcId="{6FD77A43-A20D-43BA-BF61-A29CFE536FBF}" destId="{7D5143EA-5669-4AA4-BE49-CB5842E696D6}" srcOrd="1" destOrd="0" presId="urn:microsoft.com/office/officeart/2005/8/layout/orgChart1"/>
+    <dgm:cxn modelId="{F22C6995-8231-41D4-BE73-693D4A2AFBE0}" type="presParOf" srcId="{7D5143EA-5669-4AA4-BE49-CB5842E696D6}" destId="{5927B99A-C9D1-4204-BA5A-E5BB0A2FAD07}" srcOrd="0" destOrd="0" presId="urn:microsoft.com/office/officeart/2005/8/layout/orgChart1"/>
+    <dgm:cxn modelId="{F56CD4FE-7C80-41DF-857A-3256C9C5958E}" type="presParOf" srcId="{5927B99A-C9D1-4204-BA5A-E5BB0A2FAD07}" destId="{7AD3D726-497C-4F7B-92D8-7376AAFBD981}" srcOrd="0" destOrd="0" presId="urn:microsoft.com/office/officeart/2005/8/layout/orgChart1"/>
+    <dgm:cxn modelId="{6D3201B1-A68A-41F5-8DDC-02B1AFDF8ABF}" type="presParOf" srcId="{5927B99A-C9D1-4204-BA5A-E5BB0A2FAD07}" destId="{0D43225F-FAAF-475D-AD00-623BBE504C9F}" srcOrd="1" destOrd="0" presId="urn:microsoft.com/office/officeart/2005/8/layout/orgChart1"/>
+    <dgm:cxn modelId="{C1341617-DD21-4569-B868-287A0A8F3344}" type="presParOf" srcId="{7D5143EA-5669-4AA4-BE49-CB5842E696D6}" destId="{BAB741F1-6745-4D9C-B9D3-CA00058DD0AF}" srcOrd="1" destOrd="0" presId="urn:microsoft.com/office/officeart/2005/8/layout/orgChart1"/>
+    <dgm:cxn modelId="{5C61C701-7262-4BD0-B9A3-B8D97A2CC88A}" type="presParOf" srcId="{7D5143EA-5669-4AA4-BE49-CB5842E696D6}" destId="{8D7F6476-37D2-4F39-AEF8-0511E08D6B54}" srcOrd="2" destOrd="0" presId="urn:microsoft.com/office/officeart/2005/8/layout/orgChart1"/>
+    <dgm:cxn modelId="{67875D15-35F3-46A6-83EC-B7D0CDA486CE}" type="presParOf" srcId="{6FD77A43-A20D-43BA-BF61-A29CFE536FBF}" destId="{D96425BD-EB1A-49DA-AAB3-BDFD6CF157E2}" srcOrd="2" destOrd="0" presId="urn:microsoft.com/office/officeart/2005/8/layout/orgChart1"/>
+    <dgm:cxn modelId="{DA62F68E-183C-4F22-89E3-9B8109963B5E}" type="presParOf" srcId="{6FD77A43-A20D-43BA-BF61-A29CFE536FBF}" destId="{C196DD8F-40E8-47A0-A4E4-131BA6FFAA7A}" srcOrd="3" destOrd="0" presId="urn:microsoft.com/office/officeart/2005/8/layout/orgChart1"/>
+    <dgm:cxn modelId="{9F5E98B8-A3A4-46FD-8239-905D75330507}" type="presParOf" srcId="{C196DD8F-40E8-47A0-A4E4-131BA6FFAA7A}" destId="{FC05EFBD-D07E-4C1C-B0B5-81DEFE47BA4C}" srcOrd="0" destOrd="0" presId="urn:microsoft.com/office/officeart/2005/8/layout/orgChart1"/>
+    <dgm:cxn modelId="{A789EBB7-C581-4414-9B2C-470344FC8F8F}" type="presParOf" srcId="{FC05EFBD-D07E-4C1C-B0B5-81DEFE47BA4C}" destId="{A51E713E-F088-4784-A4C2-08D3A336E93E}" srcOrd="0" destOrd="0" presId="urn:microsoft.com/office/officeart/2005/8/layout/orgChart1"/>
+    <dgm:cxn modelId="{C43BD952-5B64-4606-B49B-DF5543BEAEBE}" type="presParOf" srcId="{FC05EFBD-D07E-4C1C-B0B5-81DEFE47BA4C}" destId="{F9857995-A49A-4EDE-923C-8657AB5B7F1B}" srcOrd="1" destOrd="0" presId="urn:microsoft.com/office/officeart/2005/8/layout/orgChart1"/>
+    <dgm:cxn modelId="{95EB0484-D8E5-4F24-82B7-3F2F9E6C742B}" type="presParOf" srcId="{C196DD8F-40E8-47A0-A4E4-131BA6FFAA7A}" destId="{E1B32780-8001-4F89-8467-705338608A45}" srcOrd="1" destOrd="0" presId="urn:microsoft.com/office/officeart/2005/8/layout/orgChart1"/>
+    <dgm:cxn modelId="{94FCF8A6-358A-4662-9AD2-40628DC16301}" type="presParOf" srcId="{C196DD8F-40E8-47A0-A4E4-131BA6FFAA7A}" destId="{8B6BB06F-E65D-40F0-8322-CD772E7865D7}" srcOrd="2" destOrd="0" presId="urn:microsoft.com/office/officeart/2005/8/layout/orgChart1"/>
+    <dgm:cxn modelId="{35B7324A-618E-48DD-89A4-FCD824BCEFB2}" type="presParOf" srcId="{98BB5E5D-C964-468C-B104-67C647EB1430}" destId="{2AE2D785-C1B8-42AB-8A73-2763E72EE27D}" srcOrd="2" destOrd="0" presId="urn:microsoft.com/office/officeart/2005/8/layout/orgChart1"/>
+    <dgm:cxn modelId="{4450A10A-54E7-4C7A-9CDA-16E5EF9C0505}" type="presParOf" srcId="{D878D89D-2763-4851-AA0F-F78964349667}" destId="{5C6BC598-2D87-494F-8664-02869702B58C}" srcOrd="14" destOrd="0" presId="urn:microsoft.com/office/officeart/2005/8/layout/orgChart1"/>
+    <dgm:cxn modelId="{BF81E01B-EECD-4A4A-AA0C-B5B2AC17C57D}" type="presParOf" srcId="{D878D89D-2763-4851-AA0F-F78964349667}" destId="{1D84114E-C2F2-49D5-AF18-A00D7E8F158D}" srcOrd="15" destOrd="0" presId="urn:microsoft.com/office/officeart/2005/8/layout/orgChart1"/>
+    <dgm:cxn modelId="{7F8472AF-1603-4FFF-B938-53153F5DC3DD}" type="presParOf" srcId="{1D84114E-C2F2-49D5-AF18-A00D7E8F158D}" destId="{E152E8C3-3DD9-4427-AACF-E57E4EF06C6B}" srcOrd="0" destOrd="0" presId="urn:microsoft.com/office/officeart/2005/8/layout/orgChart1"/>
+    <dgm:cxn modelId="{AF230B1C-3365-4CD1-9194-4FE1318BCDEA}" type="presParOf" srcId="{E152E8C3-3DD9-4427-AACF-E57E4EF06C6B}" destId="{4FDF87D2-3F44-4F11-8A94-921673360BEE}" srcOrd="0" destOrd="0" presId="urn:microsoft.com/office/officeart/2005/8/layout/orgChart1"/>
+    <dgm:cxn modelId="{B16B2EE4-4D1F-4B57-A947-2E5019C13729}" type="presParOf" srcId="{E152E8C3-3DD9-4427-AACF-E57E4EF06C6B}" destId="{8274B496-E67A-4EE4-8CFE-2426B666D465}" srcOrd="1" destOrd="0" presId="urn:microsoft.com/office/officeart/2005/8/layout/orgChart1"/>
+    <dgm:cxn modelId="{6FB439D7-C0AB-409B-AD86-6AB1DA784CBB}" type="presParOf" srcId="{1D84114E-C2F2-49D5-AF18-A00D7E8F158D}" destId="{30388466-FD74-4329-A1A6-C239371E26E0}" srcOrd="1" destOrd="0" presId="urn:microsoft.com/office/officeart/2005/8/layout/orgChart1"/>
+    <dgm:cxn modelId="{F93D1EFC-2435-4BC2-8375-04EA2096A049}" type="presParOf" srcId="{1D84114E-C2F2-49D5-AF18-A00D7E8F158D}" destId="{C6A9C320-ADA2-40FA-8DFD-ACCC6A3BEE78}" srcOrd="2" destOrd="0" presId="urn:microsoft.com/office/officeart/2005/8/layout/orgChart1"/>
+    <dgm:cxn modelId="{FA063731-75E4-452D-8AA0-2111F441D5E4}" type="presParOf" srcId="{D878D89D-2763-4851-AA0F-F78964349667}" destId="{5EE372BA-1E61-420A-9DC3-67CE8E22C568}" srcOrd="16" destOrd="0" presId="urn:microsoft.com/office/officeart/2005/8/layout/orgChart1"/>
+    <dgm:cxn modelId="{5CC2EBFE-A3BD-468F-906F-147B11DCFDFA}" type="presParOf" srcId="{D878D89D-2763-4851-AA0F-F78964349667}" destId="{57ACC665-20EA-4CDC-9B16-50872B09378D}" srcOrd="17" destOrd="0" presId="urn:microsoft.com/office/officeart/2005/8/layout/orgChart1"/>
+    <dgm:cxn modelId="{7D59EE6A-F491-4458-AA4A-79731DC90531}" type="presParOf" srcId="{57ACC665-20EA-4CDC-9B16-50872B09378D}" destId="{5060F709-60BA-457A-90DA-57DD6DB2EBFF}" srcOrd="0" destOrd="0" presId="urn:microsoft.com/office/officeart/2005/8/layout/orgChart1"/>
+    <dgm:cxn modelId="{FC25FCEE-13D1-4F39-869F-1F43D01914CA}" type="presParOf" srcId="{5060F709-60BA-457A-90DA-57DD6DB2EBFF}" destId="{D69A11E7-F650-411D-972C-7CFCF40644F8}" srcOrd="0" destOrd="0" presId="urn:microsoft.com/office/officeart/2005/8/layout/orgChart1"/>
+    <dgm:cxn modelId="{8C8EF5A5-DB5F-4F6D-9E1B-069CB247936A}" type="presParOf" srcId="{5060F709-60BA-457A-90DA-57DD6DB2EBFF}" destId="{978C8139-D0B3-4567-81A6-40CE92C468EA}" srcOrd="1" destOrd="0" presId="urn:microsoft.com/office/officeart/2005/8/layout/orgChart1"/>
+    <dgm:cxn modelId="{B25584E4-F7FA-466F-8975-5F303EB1157C}" type="presParOf" srcId="{57ACC665-20EA-4CDC-9B16-50872B09378D}" destId="{639AF71E-68B4-4388-9BC2-0D17E59693FA}" srcOrd="1" destOrd="0" presId="urn:microsoft.com/office/officeart/2005/8/layout/orgChart1"/>
+    <dgm:cxn modelId="{AA2A714A-00E7-4C0A-A080-7DC6086D2249}" type="presParOf" srcId="{57ACC665-20EA-4CDC-9B16-50872B09378D}" destId="{CF081481-CBEB-4F63-A801-1FF971CBDC0D}" srcOrd="2" destOrd="0" presId="urn:microsoft.com/office/officeart/2005/8/layout/orgChart1"/>
+    <dgm:cxn modelId="{2ED93DA0-F039-4E68-A44E-3C93B072AEB8}" type="presParOf" srcId="{9A9EF13F-C18D-4228-9423-7160AEA59C7D}" destId="{C0575B89-238F-4788-9958-2D5105D59E02}" srcOrd="2" destOrd="0" presId="urn:microsoft.com/office/officeart/2005/8/layout/orgChart1"/>
   </dgm:cxnLst>
   <dgm:bg/>
   <dgm:whole/>
   <dgm:extLst>
     <a:ext uri="http://schemas.microsoft.com/office/drawing/2008/diagram">
-      <dsp:dataModelExt xmlns:dsp="http://schemas.microsoft.com/office/drawing/2008/diagram" relId="rId20" minVer="http://schemas.openxmlformats.org/drawingml/2006/diagram"/>
+      <dsp:dataModelExt xmlns:dsp="http://schemas.microsoft.com/office/drawing/2008/diagram" relId="rId21" minVer="http://schemas.openxmlformats.org/drawingml/2006/diagram"/>
     </a:ext>
   </dgm:extLst>
 </dgm:dataModel>
@@ -43491,4 +45138,16 @@
   <a:objectDefaults/>
   <a:extraClrSchemeLst/>
 </a:theme>
+</file>
+
+<file path=customXml/item1.xml><?xml version="1.0" encoding="utf-8"?>
+<b:Sources xmlns:b="http://schemas.openxmlformats.org/officeDocument/2006/bibliography" xmlns="http://schemas.openxmlformats.org/officeDocument/2006/bibliography" SelectedStyle="\APA.XSL" StyleName="APA"/>
+</file>
+
+<file path=customXml/itemProps1.xml><?xml version="1.0" encoding="utf-8"?>
+<ds:datastoreItem xmlns:ds="http://schemas.openxmlformats.org/officeDocument/2006/customXml" ds:itemID="{E7E03B79-3BED-409C-881F-C9F798FD433F}">
+  <ds:schemaRefs>
+    <ds:schemaRef ds:uri="http://schemas.openxmlformats.org/officeDocument/2006/bibliography"/>
+  </ds:schemaRefs>
+</ds:datastoreItem>
 </file>
</xml_diff>